<commit_message>
Fin de Hipotesis 1 (Cambios Positivos) - Actualizacion del Word (Documentacion)
</commit_message>
<xml_diff>
--- a/TP Naves Documentacion Nicolas Touceda.docx
+++ b/TP Naves Documentacion Nicolas Touceda.docx
@@ -38,58 +38,7 @@
       </w:pPr>
       <w:r>
         <w:rPr>
-          <w:lang w:val="es-ES"/>
-        </w:rPr>
-        <w:t>Mediciones: Identificar problema</w:t>
-      </w:r>
-    </w:p>
-    <w:p>
-      <w:pPr>
-        <w:rPr>
-          <w:lang w:val="es-ES"/>
-        </w:rPr>
-      </w:pPr>
-      <w:r>
-        <w:rPr>
-          <w:lang w:val="es-ES"/>
-        </w:rPr>
-        <w:t>Hipotesis: Explicar el problema</w:t>
-      </w:r>
-    </w:p>
-    <w:p>
-      <w:pPr>
-        <w:rPr>
-          <w:lang w:val="es-ES"/>
-        </w:rPr>
-      </w:pPr>
-      <w:r>
-        <w:rPr>
-          <w:lang w:val="es-ES"/>
-        </w:rPr>
-        <w:t xml:space="preserve">Descripcion: Solucion propuesta </w:t>
-      </w:r>
-    </w:p>
-    <w:p>
-      <w:pPr>
-        <w:rPr>
-          <w:lang w:val="es-ES"/>
-        </w:rPr>
-      </w:pPr>
-      <w:r>
-        <w:rPr>
-          <w:lang w:val="es-ES"/>
-        </w:rPr>
-        <w:t>Nuevas mediciones: Demostrar si la hipotesis o solución es correcta</w:t>
-      </w:r>
-    </w:p>
-    <w:p>
-      <w:pPr>
-        <w:rPr>
-          <w:lang w:val="es-ES"/>
-        </w:rPr>
-      </w:pPr>
-      <w:r>
-        <w:rPr>
+          <w:highlight w:val="yellow"/>
           <w:lang w:val="es-ES"/>
         </w:rPr>
         <w:t>HIPOTESIS 1</w:t>
@@ -98,12 +47,14 @@
     <w:p>
       <w:pPr>
         <w:rPr>
+          <w:u w:val="single"/>
           <w:lang w:val="es-ES"/>
         </w:rPr>
       </w:pPr>
       <w:r>
         <w:rPr>
           <w:noProof/>
+          <w:u w:val="single"/>
           <w:lang w:val="es-ES"/>
         </w:rPr>
         <w:drawing>
@@ -171,6 +122,7 @@
       </w:r>
       <w:r>
         <w:rPr>
+          <w:u w:val="single"/>
           <w:lang w:val="es-ES"/>
         </w:rPr>
         <w:t>Mediciones:</w:t>
@@ -186,139 +138,1248 @@
     <w:p>
       <w:pPr>
         <w:rPr>
-          <w:lang w:val="es-ES"/>
-        </w:rPr>
-      </w:pPr>
-      <w:r>
-        <w:rPr>
-          <w:lang w:val="es-ES"/>
-        </w:rPr>
-        <w:t>Hipotesis:</w:t>
-      </w:r>
-    </w:p>
-    <w:p>
-      <w:pPr>
-        <w:rPr>
-          <w:lang w:val="es-ES"/>
-        </w:rPr>
-      </w:pPr>
-      <w:r>
-        <w:rPr>
-          <w:lang w:val="es-ES"/>
-        </w:rPr>
-        <w:t xml:space="preserve">El problema encontrado es en la función </w:t>
-      </w:r>
-      <w:r>
-        <w:rPr>
-          <w:lang w:val="es-ES"/>
-        </w:rPr>
-        <w:t xml:space="preserve">graphics.DrawImage(), este es el </w:t>
-      </w:r>
-      <w:r>
-        <w:rPr>
-          <w:lang w:val="es-ES"/>
-        </w:rPr>
-        <w:t>que dibuja el juego en pantalla, esto lo podemos ver gracias a 3 mediciones que apuntan a este problema.</w:t>
-      </w:r>
-    </w:p>
-    <w:p>
-      <w:pPr>
-        <w:rPr>
-          <w:lang w:val="es-ES"/>
-        </w:rPr>
-      </w:pPr>
-      <w:r>
-        <w:rPr>
+          <w:rFonts w:ascii="Arial" w:hAnsi="Arial" w:cs="Arial"/>
+          <w:u w:val="single"/>
+          <w:lang w:val="es-ES"/>
+        </w:rPr>
+      </w:pPr>
+      <w:proofErr w:type="spellStart"/>
+      <w:r>
+        <w:rPr>
+          <w:rFonts w:ascii="Arial" w:hAnsi="Arial" w:cs="Arial"/>
+          <w:u w:val="single"/>
+          <w:lang w:val="es-ES"/>
+        </w:rPr>
+        <w:t>Hipotesis</w:t>
+      </w:r>
+      <w:proofErr w:type="spellEnd"/>
+      <w:r>
+        <w:rPr>
+          <w:rFonts w:ascii="Arial" w:hAnsi="Arial" w:cs="Arial"/>
+          <w:u w:val="single"/>
+          <w:lang w:val="es-ES"/>
+        </w:rPr>
+        <w:t>:</w:t>
+      </w:r>
+    </w:p>
+    <w:p>
+      <w:pPr>
+        <w:rPr>
+          <w:rFonts w:ascii="Arial" w:hAnsi="Arial" w:cs="Arial"/>
+          <w:lang w:val="es-ES"/>
+        </w:rPr>
+      </w:pPr>
+      <w:r>
+        <w:rPr>
+          <w:rFonts w:ascii="Arial" w:hAnsi="Arial" w:cs="Arial"/>
+          <w:lang w:val="es-ES"/>
+        </w:rPr>
+        <w:t>Mis principales problemas gracias a las mediciones son:</w:t>
+      </w:r>
+    </w:p>
+    <w:p>
+      <w:pPr>
+        <w:rPr>
+          <w:rFonts w:ascii="Arial" w:hAnsi="Arial" w:cs="Arial"/>
+          <w:lang w:val="es-ES"/>
+        </w:rPr>
+      </w:pPr>
+      <w:r>
+        <w:rPr>
+          <w:rFonts w:ascii="Arial" w:hAnsi="Arial" w:cs="Arial"/>
+          <w:lang w:val="es-ES"/>
+        </w:rPr>
+        <w:t xml:space="preserve">Cuadro Rojo de la imagen: Encontramos el Primer </w:t>
+      </w:r>
+      <w:proofErr w:type="spellStart"/>
+      <w:r>
+        <w:rPr>
+          <w:rFonts w:ascii="Arial" w:hAnsi="Arial" w:cs="Arial"/>
+          <w:lang w:val="es-ES"/>
+        </w:rPr>
+        <w:t>HotSpot</w:t>
+      </w:r>
+      <w:proofErr w:type="spellEnd"/>
+      <w:r>
+        <w:rPr>
+          <w:rFonts w:ascii="Arial" w:hAnsi="Arial" w:cs="Arial"/>
+          <w:lang w:val="es-ES"/>
+        </w:rPr>
+        <w:t>, donde el método de dibujo (</w:t>
+      </w:r>
+      <w:proofErr w:type="spellStart"/>
+      <w:proofErr w:type="gramStart"/>
+      <w:r>
+        <w:rPr>
+          <w:rFonts w:ascii="Arial" w:hAnsi="Arial" w:cs="Arial"/>
+          <w:lang w:val="es-ES"/>
+        </w:rPr>
+        <w:t>System.Drawing.</w:t>
+      </w:r>
+      <w:r>
+        <w:rPr>
+          <w:rFonts w:ascii="Arial" w:hAnsi="Arial" w:cs="Arial"/>
+          <w:lang w:val="es-ES"/>
+        </w:rPr>
+        <w:t>Graphis.Draw</w:t>
+      </w:r>
+      <w:proofErr w:type="spellEnd"/>
+      <w:proofErr w:type="gramEnd"/>
+      <w:r>
+        <w:rPr>
+          <w:rFonts w:ascii="Arial" w:hAnsi="Arial" w:cs="Arial"/>
+          <w:lang w:val="es-ES"/>
+        </w:rPr>
+        <w:t>…</w:t>
+      </w:r>
+      <w:r>
+        <w:rPr>
+          <w:rFonts w:ascii="Arial" w:hAnsi="Arial" w:cs="Arial"/>
+          <w:lang w:val="es-ES"/>
+        </w:rPr>
+        <w:t>)</w:t>
+      </w:r>
+      <w:r>
+        <w:rPr>
+          <w:rFonts w:ascii="Arial" w:hAnsi="Arial" w:cs="Arial"/>
+          <w:lang w:val="es-ES"/>
+        </w:rPr>
+        <w:t xml:space="preserve"> Utiliza muchos recursos y ocupa el 32% del procesador, Esto también genera mucho retraso en el programa.</w:t>
+      </w:r>
+    </w:p>
+    <w:p>
+      <w:pPr>
+        <w:rPr>
+          <w:rFonts w:ascii="Arial" w:hAnsi="Arial" w:cs="Arial"/>
+          <w:lang w:val="es-ES"/>
+        </w:rPr>
+      </w:pPr>
+      <w:r>
+        <w:rPr>
+          <w:rFonts w:ascii="Arial" w:hAnsi="Arial" w:cs="Arial"/>
+          <w:lang w:val="es-ES"/>
+        </w:rPr>
+        <w:t>Cuadro Verde de la imagen: Encontramos un bloque de código (</w:t>
+      </w:r>
+      <w:proofErr w:type="spellStart"/>
+      <w:proofErr w:type="gramStart"/>
+      <w:r>
+        <w:rPr>
+          <w:rFonts w:ascii="Arial" w:hAnsi="Arial" w:cs="Arial"/>
+          <w:lang w:val="es-ES"/>
+        </w:rPr>
+        <w:t>graphics.DrawImage</w:t>
+      </w:r>
+      <w:proofErr w:type="spellEnd"/>
+      <w:proofErr w:type="gramEnd"/>
+      <w:r>
+        <w:rPr>
+          <w:rFonts w:ascii="Arial" w:hAnsi="Arial" w:cs="Arial"/>
+          <w:lang w:val="es-ES"/>
+        </w:rPr>
+        <w:t>()</w:t>
+      </w:r>
+      <w:r>
+        <w:rPr>
+          <w:rFonts w:ascii="Arial" w:hAnsi="Arial" w:cs="Arial"/>
+          <w:lang w:val="es-ES"/>
+        </w:rPr>
+        <w:t xml:space="preserve"> que se encuneta en el método </w:t>
+      </w:r>
+      <w:proofErr w:type="spellStart"/>
+      <w:r>
+        <w:rPr>
+          <w:rFonts w:ascii="Arial" w:hAnsi="Arial" w:cs="Arial"/>
+        </w:rPr>
+        <w:t>public</w:t>
+      </w:r>
+      <w:proofErr w:type="spellEnd"/>
+      <w:r>
+        <w:rPr>
+          <w:rFonts w:ascii="Arial" w:hAnsi="Arial" w:cs="Arial"/>
+        </w:rPr>
+        <w:t xml:space="preserve"> </w:t>
+      </w:r>
+      <w:proofErr w:type="spellStart"/>
+      <w:r>
+        <w:rPr>
+          <w:rFonts w:ascii="Arial" w:hAnsi="Arial" w:cs="Arial"/>
+        </w:rPr>
+        <w:t>Image</w:t>
+      </w:r>
+      <w:proofErr w:type="spellEnd"/>
+      <w:r>
+        <w:rPr>
+          <w:rFonts w:ascii="Arial" w:hAnsi="Arial" w:cs="Arial"/>
+        </w:rPr>
+        <w:t xml:space="preserve">[] </w:t>
+      </w:r>
+      <w:proofErr w:type="spellStart"/>
+      <w:r>
+        <w:rPr>
+          <w:rFonts w:ascii="Arial" w:hAnsi="Arial" w:cs="Arial"/>
+        </w:rPr>
+        <w:t>CutPieces</w:t>
+      </w:r>
+      <w:proofErr w:type="spellEnd"/>
+      <w:r>
+        <w:rPr>
+          <w:rFonts w:ascii="Arial" w:hAnsi="Arial" w:cs="Arial"/>
+        </w:rPr>
+        <w:t>(</w:t>
+      </w:r>
+      <w:proofErr w:type="spellStart"/>
+      <w:r>
+        <w:rPr>
+          <w:rFonts w:ascii="Arial" w:hAnsi="Arial" w:cs="Arial"/>
+        </w:rPr>
+        <w:t>Size</w:t>
+      </w:r>
+      <w:proofErr w:type="spellEnd"/>
+      <w:r>
+        <w:rPr>
+          <w:rFonts w:ascii="Arial" w:hAnsi="Arial" w:cs="Arial"/>
+        </w:rPr>
+        <w:t xml:space="preserve"> </w:t>
+      </w:r>
+      <w:proofErr w:type="spellStart"/>
+      <w:r>
+        <w:rPr>
+          <w:rFonts w:ascii="Arial" w:hAnsi="Arial" w:cs="Arial"/>
+        </w:rPr>
+        <w:t>size</w:t>
+      </w:r>
+      <w:proofErr w:type="spellEnd"/>
+      <w:r>
+        <w:rPr>
+          <w:rFonts w:ascii="Arial" w:hAnsi="Arial" w:cs="Arial"/>
+        </w:rPr>
+        <w:t>)</w:t>
+      </w:r>
+      <w:r>
+        <w:rPr>
+          <w:rFonts w:ascii="Arial" w:hAnsi="Arial" w:cs="Arial"/>
+        </w:rPr>
+        <w:t xml:space="preserve"> </w:t>
+      </w:r>
+      <w:r>
+        <w:rPr>
+          <w:rFonts w:ascii="Arial" w:hAnsi="Arial" w:cs="Arial"/>
+          <w:lang w:val="es-ES"/>
+        </w:rPr>
+        <w:t xml:space="preserve">manda a </w:t>
+      </w:r>
+      <w:r>
+        <w:rPr>
+          <w:rFonts w:ascii="Arial" w:hAnsi="Arial" w:cs="Arial"/>
+          <w:lang w:val="es-ES"/>
+        </w:rPr>
+        <w:t>dibujar</w:t>
+      </w:r>
+      <w:r>
+        <w:rPr>
+          <w:rFonts w:ascii="Arial" w:hAnsi="Arial" w:cs="Arial"/>
+          <w:lang w:val="es-ES"/>
+        </w:rPr>
+        <w:t xml:space="preserve"> la lista de imágenes</w:t>
+      </w:r>
+      <w:r>
+        <w:rPr>
+          <w:rFonts w:ascii="Arial" w:hAnsi="Arial" w:cs="Arial"/>
+          <w:lang w:val="es-ES"/>
+        </w:rPr>
+        <w:t>), donde ocupa el 32% del tiempo de la CPU.</w:t>
+      </w:r>
+    </w:p>
+    <w:p>
+      <w:pPr>
+        <w:rPr>
+          <w:rFonts w:ascii="Arial" w:hAnsi="Arial" w:cs="Arial"/>
+          <w:lang w:val="es-ES"/>
+        </w:rPr>
+      </w:pPr>
+      <w:r>
+        <w:rPr>
+          <w:rFonts w:ascii="Arial" w:hAnsi="Arial" w:cs="Arial"/>
           <w:lang w:val="es-ES"/>
         </w:rPr>
         <w:lastRenderedPageBreak/>
-        <w:t>Cuadro Rojo de la imagen: Encontramos el Primer HotSpot, donde el método de dibujo (System.Drawing.</w:t>
-      </w:r>
-      <w:r>
-        <w:rPr>
-          <w:lang w:val="es-ES"/>
-        </w:rPr>
-        <w:t>Graphis.Draw…</w:t>
-      </w:r>
-      <w:r>
-        <w:rPr>
+        <w:t xml:space="preserve">Cuadros Azules de la imagen: Vemos que en cada </w:t>
+      </w:r>
+      <w:proofErr w:type="spellStart"/>
+      <w:proofErr w:type="gramStart"/>
+      <w:r>
+        <w:rPr>
+          <w:rFonts w:ascii="Arial" w:hAnsi="Arial" w:cs="Arial"/>
+          <w:lang w:val="es-ES"/>
+        </w:rPr>
+        <w:t>Frame</w:t>
+      </w:r>
+      <w:proofErr w:type="spellEnd"/>
+      <w:proofErr w:type="gramEnd"/>
+      <w:r>
+        <w:rPr>
+          <w:rFonts w:ascii="Arial" w:hAnsi="Arial" w:cs="Arial"/>
+          <w:lang w:val="es-ES"/>
+        </w:rPr>
+        <w:t xml:space="preserve"> que se ejecuta el juego el </w:t>
+      </w:r>
+      <w:proofErr w:type="spellStart"/>
+      <w:r>
+        <w:rPr>
+          <w:rFonts w:ascii="Arial" w:hAnsi="Arial" w:cs="Arial"/>
+          <w:lang w:val="es-ES"/>
+        </w:rPr>
+        <w:t>Drawing</w:t>
+      </w:r>
+      <w:proofErr w:type="spellEnd"/>
+      <w:r>
+        <w:rPr>
+          <w:rFonts w:ascii="Arial" w:hAnsi="Arial" w:cs="Arial"/>
+          <w:lang w:val="es-ES"/>
+        </w:rPr>
+        <w:t xml:space="preserve"> tarda 5 a 8 segundos</w:t>
+      </w:r>
+      <w:r>
+        <w:rPr>
+          <w:rFonts w:ascii="Arial" w:hAnsi="Arial" w:cs="Arial"/>
+          <w:lang w:val="es-ES"/>
+        </w:rPr>
+        <w:t xml:space="preserve"> en dibujar</w:t>
+      </w:r>
+      <w:r>
+        <w:rPr>
+          <w:rFonts w:ascii="Arial" w:hAnsi="Arial" w:cs="Arial"/>
+          <w:lang w:val="es-ES"/>
+        </w:rPr>
+        <w:t>. Esto es un problema porque no deja avanzar el programa.</w:t>
+      </w:r>
+    </w:p>
+    <w:p>
+      <w:pPr>
+        <w:rPr>
+          <w:rFonts w:ascii="Arial" w:hAnsi="Arial" w:cs="Arial"/>
+          <w:lang w:val="es-ES"/>
+        </w:rPr>
+      </w:pPr>
+      <w:r>
+        <w:rPr>
+          <w:rFonts w:ascii="Arial" w:hAnsi="Arial" w:cs="Arial"/>
+          <w:lang w:val="es-ES"/>
+        </w:rPr>
+        <w:t xml:space="preserve">Teniendo estas 3 mediciones en cuenta sabemos que este método </w:t>
+      </w:r>
+      <w:proofErr w:type="spellStart"/>
+      <w:r>
+        <w:rPr>
+          <w:rFonts w:ascii="Arial" w:hAnsi="Arial" w:cs="Arial"/>
+          <w:lang w:val="es-ES"/>
+        </w:rPr>
+        <w:t>draw</w:t>
+      </w:r>
+      <w:proofErr w:type="spellEnd"/>
+      <w:r>
+        <w:rPr>
+          <w:rFonts w:ascii="Arial" w:hAnsi="Arial" w:cs="Arial"/>
+          <w:lang w:val="es-ES"/>
+        </w:rPr>
+        <w:t xml:space="preserve"> </w:t>
+      </w:r>
+      <w:r>
+        <w:rPr>
+          <w:rFonts w:ascii="Arial" w:hAnsi="Arial" w:cs="Arial"/>
+          <w:lang w:val="es-ES"/>
+        </w:rPr>
+        <w:t>es un problema.</w:t>
+      </w:r>
+    </w:p>
+    <w:p>
+      <w:pPr>
+        <w:rPr>
+          <w:rFonts w:ascii="Arial" w:hAnsi="Arial" w:cs="Arial"/>
+          <w:lang w:val="es-ES"/>
+        </w:rPr>
+      </w:pPr>
+      <w:r>
+        <w:rPr>
+          <w:rFonts w:ascii="Arial" w:hAnsi="Arial" w:cs="Arial"/>
+          <w:lang w:val="es-ES"/>
+        </w:rPr>
+        <w:t xml:space="preserve">Revisando el código llegue a la conclusión de que tanto el </w:t>
+      </w:r>
+      <w:proofErr w:type="spellStart"/>
+      <w:r>
+        <w:rPr>
+          <w:rFonts w:ascii="Arial" w:hAnsi="Arial" w:cs="Arial"/>
+          <w:lang w:val="es-ES"/>
+        </w:rPr>
+        <w:t>Player</w:t>
+      </w:r>
+      <w:r>
+        <w:rPr>
+          <w:rFonts w:ascii="Arial" w:hAnsi="Arial" w:cs="Arial"/>
+          <w:lang w:val="es-ES"/>
+        </w:rPr>
+        <w:t>Ship</w:t>
+      </w:r>
+      <w:proofErr w:type="spellEnd"/>
+      <w:r>
+        <w:rPr>
+          <w:rFonts w:ascii="Arial" w:hAnsi="Arial" w:cs="Arial"/>
+          <w:lang w:val="es-ES"/>
+        </w:rPr>
+        <w:t xml:space="preserve"> como </w:t>
+      </w:r>
+      <w:proofErr w:type="spellStart"/>
+      <w:r>
+        <w:rPr>
+          <w:rFonts w:ascii="Arial" w:hAnsi="Arial" w:cs="Arial"/>
+          <w:lang w:val="es-ES"/>
+        </w:rPr>
+        <w:t>EnemyShips</w:t>
+      </w:r>
+      <w:proofErr w:type="spellEnd"/>
+      <w:r>
+        <w:rPr>
+          <w:rFonts w:ascii="Arial" w:hAnsi="Arial" w:cs="Arial"/>
+          <w:lang w:val="es-ES"/>
+        </w:rPr>
+        <w:t>, al momento de ser dibujadas, llaman 2 veces</w:t>
+      </w:r>
+      <w:r>
+        <w:rPr>
+          <w:rFonts w:ascii="Arial" w:hAnsi="Arial" w:cs="Arial"/>
+          <w:lang w:val="es-ES"/>
+        </w:rPr>
+        <w:t xml:space="preserve"> </w:t>
+      </w:r>
+      <w:r>
+        <w:rPr>
+          <w:rFonts w:ascii="Arial" w:hAnsi="Arial" w:cs="Arial"/>
+          <w:lang w:val="es-ES"/>
+        </w:rPr>
+        <w:t xml:space="preserve">al método </w:t>
+      </w:r>
+      <w:proofErr w:type="spellStart"/>
+      <w:r>
+        <w:rPr>
+          <w:rFonts w:ascii="Arial" w:hAnsi="Arial" w:cs="Arial"/>
+          <w:lang w:val="es-ES"/>
+        </w:rPr>
+        <w:t>Load</w:t>
+      </w:r>
+      <w:r>
+        <w:rPr>
+          <w:rFonts w:ascii="Arial" w:hAnsi="Arial" w:cs="Arial"/>
+          <w:lang w:val="es-ES"/>
+        </w:rPr>
+        <w:t>I</w:t>
+      </w:r>
+      <w:r>
+        <w:rPr>
+          <w:rFonts w:ascii="Arial" w:hAnsi="Arial" w:cs="Arial"/>
+          <w:lang w:val="es-ES"/>
+        </w:rPr>
+        <w:t>mag</w:t>
+      </w:r>
+      <w:r>
+        <w:rPr>
+          <w:rFonts w:ascii="Arial" w:hAnsi="Arial" w:cs="Arial"/>
+          <w:lang w:val="es-ES"/>
+        </w:rPr>
+        <w:t>e</w:t>
+      </w:r>
+      <w:proofErr w:type="spellEnd"/>
+      <w:r>
+        <w:rPr>
+          <w:rFonts w:ascii="Arial" w:hAnsi="Arial" w:cs="Arial"/>
+          <w:lang w:val="es-ES"/>
+        </w:rPr>
+        <w:t>. L</w:t>
+      </w:r>
+      <w:r>
+        <w:rPr>
+          <w:rFonts w:ascii="Arial" w:hAnsi="Arial" w:cs="Arial"/>
+          <w:lang w:val="es-ES"/>
+        </w:rPr>
+        <w:t xml:space="preserve">o </w:t>
+      </w:r>
+      <w:r>
+        <w:rPr>
+          <w:rFonts w:ascii="Arial" w:hAnsi="Arial" w:cs="Arial"/>
+          <w:lang w:val="es-ES"/>
+        </w:rPr>
+        <w:t xml:space="preserve">que </w:t>
+      </w:r>
+      <w:r>
+        <w:rPr>
+          <w:rFonts w:ascii="Arial" w:hAnsi="Arial" w:cs="Arial"/>
+          <w:lang w:val="es-ES"/>
+        </w:rPr>
+        <w:t xml:space="preserve">este método </w:t>
+      </w:r>
+      <w:r>
+        <w:rPr>
+          <w:rFonts w:ascii="Arial" w:hAnsi="Arial" w:cs="Arial"/>
+          <w:lang w:val="es-ES"/>
+        </w:rPr>
+        <w:t xml:space="preserve">hace </w:t>
+      </w:r>
+      <w:r>
+        <w:rPr>
+          <w:rFonts w:ascii="Arial" w:hAnsi="Arial" w:cs="Arial"/>
+          <w:lang w:val="es-ES"/>
+        </w:rPr>
+        <w:t xml:space="preserve">es </w:t>
+      </w:r>
+      <w:r>
+        <w:rPr>
+          <w:rFonts w:ascii="Arial" w:hAnsi="Arial" w:cs="Arial"/>
+          <w:lang w:val="es-ES"/>
+        </w:rPr>
+        <w:t>desencadenar una serie de pasos</w:t>
+      </w:r>
+      <w:r>
+        <w:rPr>
+          <w:rFonts w:ascii="Arial" w:hAnsi="Arial" w:cs="Arial"/>
+          <w:lang w:val="es-ES"/>
+        </w:rPr>
+        <w:t>,</w:t>
+      </w:r>
+      <w:r>
+        <w:rPr>
+          <w:rFonts w:ascii="Arial" w:hAnsi="Arial" w:cs="Arial"/>
+          <w:lang w:val="es-ES"/>
+        </w:rPr>
+        <w:t xml:space="preserve"> </w:t>
+      </w:r>
+      <w:r>
+        <w:rPr>
+          <w:rFonts w:ascii="Arial" w:hAnsi="Arial" w:cs="Arial"/>
+          <w:lang w:val="es-ES"/>
+        </w:rPr>
+        <w:t>en el que</w:t>
+      </w:r>
+      <w:r>
+        <w:rPr>
+          <w:rFonts w:ascii="Arial" w:hAnsi="Arial" w:cs="Arial"/>
+          <w:lang w:val="es-ES"/>
+        </w:rPr>
+        <w:t>,</w:t>
+      </w:r>
+      <w:r>
+        <w:rPr>
+          <w:rFonts w:ascii="Arial" w:hAnsi="Arial" w:cs="Arial"/>
+          <w:lang w:val="es-ES"/>
+        </w:rPr>
+        <w:t xml:space="preserve"> se recortan y dibujan todas las imágenes</w:t>
+      </w:r>
+      <w:r>
+        <w:rPr>
+          <w:rFonts w:ascii="Arial" w:hAnsi="Arial" w:cs="Arial"/>
+          <w:lang w:val="es-ES"/>
+        </w:rPr>
+        <w:t xml:space="preserve"> y </w:t>
+      </w:r>
+      <w:r>
+        <w:rPr>
+          <w:rFonts w:ascii="Arial" w:hAnsi="Arial" w:cs="Arial"/>
+          <w:lang w:val="es-ES"/>
+        </w:rPr>
+        <w:t xml:space="preserve">son almacenadas en un </w:t>
+      </w:r>
+      <w:proofErr w:type="gramStart"/>
+      <w:r>
+        <w:rPr>
+          <w:rFonts w:ascii="Arial" w:hAnsi="Arial" w:cs="Arial"/>
+          <w:lang w:val="es-ES"/>
+        </w:rPr>
+        <w:t>array</w:t>
+      </w:r>
+      <w:r>
+        <w:rPr>
+          <w:rFonts w:ascii="Arial" w:hAnsi="Arial" w:cs="Arial"/>
+          <w:lang w:val="es-ES"/>
+        </w:rPr>
+        <w:t xml:space="preserve"> ,</w:t>
+      </w:r>
+      <w:proofErr w:type="gramEnd"/>
+      <w:r>
+        <w:rPr>
+          <w:rFonts w:ascii="Arial" w:hAnsi="Arial" w:cs="Arial"/>
+          <w:lang w:val="es-ES"/>
+        </w:rPr>
+        <w:t xml:space="preserve"> finalmente este array</w:t>
+      </w:r>
+      <w:r>
+        <w:rPr>
+          <w:rFonts w:ascii="Arial" w:hAnsi="Arial" w:cs="Arial"/>
+          <w:lang w:val="es-ES"/>
+        </w:rPr>
+        <w:t xml:space="preserve"> </w:t>
+      </w:r>
+      <w:r>
+        <w:rPr>
+          <w:rFonts w:ascii="Arial" w:hAnsi="Arial" w:cs="Arial"/>
+          <w:lang w:val="es-ES"/>
+        </w:rPr>
+        <w:t>es</w:t>
+      </w:r>
+      <w:r>
+        <w:rPr>
+          <w:rFonts w:ascii="Arial" w:hAnsi="Arial" w:cs="Arial"/>
+          <w:lang w:val="es-ES"/>
+        </w:rPr>
+        <w:t xml:space="preserve"> retorna</w:t>
+      </w:r>
+      <w:r>
+        <w:rPr>
+          <w:rFonts w:ascii="Arial" w:hAnsi="Arial" w:cs="Arial"/>
+          <w:lang w:val="es-ES"/>
+        </w:rPr>
+        <w:t>do</w:t>
+      </w:r>
+      <w:r>
+        <w:rPr>
+          <w:rFonts w:ascii="Arial" w:hAnsi="Arial" w:cs="Arial"/>
+          <w:lang w:val="es-ES"/>
+        </w:rPr>
+        <w:t>, para ser dibujad</w:t>
+      </w:r>
+      <w:r>
+        <w:rPr>
+          <w:rFonts w:ascii="Arial" w:hAnsi="Arial" w:cs="Arial"/>
+          <w:lang w:val="es-ES"/>
+        </w:rPr>
+        <w:t>o</w:t>
+      </w:r>
+      <w:r>
+        <w:rPr>
+          <w:rFonts w:ascii="Arial" w:hAnsi="Arial" w:cs="Arial"/>
+          <w:lang w:val="es-ES"/>
+        </w:rPr>
+        <w:t xml:space="preserve"> (Esto ocurre en </w:t>
+      </w:r>
+      <w:proofErr w:type="spellStart"/>
+      <w:r>
+        <w:rPr>
+          <w:rFonts w:ascii="Arial" w:hAnsi="Arial" w:cs="Arial"/>
+          <w:lang w:val="es-ES"/>
+        </w:rPr>
+        <w:t>en</w:t>
+      </w:r>
+      <w:proofErr w:type="spellEnd"/>
+      <w:r>
+        <w:rPr>
+          <w:rFonts w:ascii="Arial" w:hAnsi="Arial" w:cs="Arial"/>
+          <w:lang w:val="es-ES"/>
+        </w:rPr>
+        <w:t xml:space="preserve"> </w:t>
+      </w:r>
+      <w:proofErr w:type="spellStart"/>
+      <w:r>
+        <w:rPr>
+          <w:rFonts w:ascii="Arial" w:hAnsi="Arial" w:cs="Arial"/>
+          <w:lang w:val="es-ES"/>
+        </w:rPr>
+        <w:t>CutPieces</w:t>
+      </w:r>
+      <w:proofErr w:type="spellEnd"/>
+      <w:r>
+        <w:rPr>
+          <w:rFonts w:ascii="Arial" w:hAnsi="Arial" w:cs="Arial"/>
+          <w:lang w:val="es-ES"/>
+        </w:rPr>
+        <w:t>() dentro de la clase</w:t>
+      </w:r>
+      <w:r>
+        <w:rPr>
+          <w:rFonts w:ascii="Arial" w:hAnsi="Arial" w:cs="Arial"/>
+        </w:rPr>
+        <w:t xml:space="preserve"> </w:t>
+      </w:r>
+      <w:proofErr w:type="spellStart"/>
+      <w:r>
+        <w:rPr>
+          <w:rFonts w:ascii="Arial" w:hAnsi="Arial" w:cs="Arial"/>
+        </w:rPr>
+        <w:t>Spritesheet</w:t>
+      </w:r>
+      <w:proofErr w:type="spellEnd"/>
+      <w:r>
+        <w:rPr>
+          <w:rFonts w:ascii="Arial" w:hAnsi="Arial" w:cs="Arial"/>
+          <w:lang w:val="es-ES"/>
+        </w:rPr>
+        <w:t>).</w:t>
+      </w:r>
+    </w:p>
+    <w:p>
+      <w:pPr>
+        <w:rPr>
+          <w:rFonts w:ascii="Arial" w:hAnsi="Arial" w:cs="Arial"/>
+          <w:lang w:val="es-ES"/>
+        </w:rPr>
+      </w:pPr>
+      <w:r>
+        <w:rPr>
+          <w:rFonts w:ascii="Arial" w:hAnsi="Arial" w:cs="Arial"/>
+          <w:lang w:val="es-ES"/>
+        </w:rPr>
+        <w:t xml:space="preserve">El problema de </w:t>
+      </w:r>
+      <w:r>
+        <w:rPr>
+          <w:rFonts w:ascii="Arial" w:hAnsi="Arial" w:cs="Arial"/>
+          <w:lang w:val="es-ES"/>
+        </w:rPr>
+        <w:t>esto</w:t>
+      </w:r>
+      <w:r>
+        <w:rPr>
+          <w:rFonts w:ascii="Arial" w:hAnsi="Arial" w:cs="Arial"/>
+          <w:lang w:val="es-ES"/>
+        </w:rPr>
+        <w:t xml:space="preserve"> es que, cada ves que quiero cargar una imagen de una nave, </w:t>
+      </w:r>
+      <w:r>
+        <w:rPr>
+          <w:rFonts w:ascii="Arial" w:hAnsi="Arial" w:cs="Arial"/>
+          <w:lang w:val="es-ES"/>
+        </w:rPr>
+        <w:t>el programa manda</w:t>
+      </w:r>
+      <w:r>
+        <w:rPr>
+          <w:rFonts w:ascii="Arial" w:hAnsi="Arial" w:cs="Arial"/>
+          <w:lang w:val="es-ES"/>
+        </w:rPr>
+        <w:t xml:space="preserve"> a recortar y crear todas las imágenes de vuelta.</w:t>
+      </w:r>
+    </w:p>
+    <w:p>
+      <w:pPr>
+        <w:rPr>
+          <w:rFonts w:ascii="Arial" w:hAnsi="Arial" w:cs="Arial"/>
+          <w:lang w:val="es-ES"/>
+        </w:rPr>
+      </w:pPr>
+    </w:p>
+    <w:p>
+      <w:pPr>
+        <w:rPr>
+          <w:rFonts w:ascii="Arial" w:hAnsi="Arial" w:cs="Arial"/>
+          <w:lang w:val="es-ES"/>
+        </w:rPr>
+      </w:pPr>
+    </w:p>
+    <w:p>
+      <w:pPr>
+        <w:rPr>
+          <w:rFonts w:ascii="Arial" w:hAnsi="Arial" w:cs="Arial"/>
+          <w:u w:val="single"/>
+          <w:lang w:val="es-ES"/>
+        </w:rPr>
+      </w:pPr>
+      <w:r>
+        <w:rPr>
+          <w:rFonts w:ascii="Arial" w:hAnsi="Arial" w:cs="Arial"/>
+          <w:u w:val="single"/>
+          <w:lang w:val="es-ES"/>
+        </w:rPr>
+        <w:t>Solución Propuesta</w:t>
+      </w:r>
+      <w:r>
+        <w:rPr>
+          <w:rFonts w:ascii="Arial" w:hAnsi="Arial" w:cs="Arial"/>
+          <w:u w:val="single"/>
+          <w:lang w:val="es-ES"/>
+        </w:rPr>
+        <w:t xml:space="preserve">: </w:t>
+      </w:r>
+    </w:p>
+    <w:p>
+      <w:pPr>
+        <w:rPr>
+          <w:rFonts w:ascii="Arial" w:hAnsi="Arial" w:cs="Arial"/>
+          <w:lang w:val="es-ES"/>
+        </w:rPr>
+      </w:pPr>
+      <w:r>
+        <w:rPr>
+          <w:rFonts w:ascii="Arial" w:hAnsi="Arial" w:cs="Arial"/>
+          <w:lang w:val="es-ES"/>
+        </w:rPr>
+        <w:t xml:space="preserve">Modificar 2 </w:t>
+      </w:r>
+      <w:r>
+        <w:rPr>
+          <w:rFonts w:ascii="Arial" w:hAnsi="Arial" w:cs="Arial"/>
+          <w:lang w:val="es-ES"/>
+        </w:rPr>
+        <w:t>métodos para un mejor funcionamiento del programa</w:t>
+      </w:r>
+      <w:r>
+        <w:rPr>
+          <w:rFonts w:ascii="Arial" w:hAnsi="Arial" w:cs="Arial"/>
+          <w:lang w:val="es-ES"/>
+        </w:rPr>
+        <w:t xml:space="preserve">, </w:t>
+      </w:r>
+      <w:r>
+        <w:rPr>
+          <w:rFonts w:ascii="Arial" w:hAnsi="Arial" w:cs="Arial"/>
+          <w:lang w:val="es-ES"/>
+        </w:rPr>
+        <w:t>p</w:t>
+      </w:r>
+      <w:r>
+        <w:rPr>
+          <w:rFonts w:ascii="Arial" w:hAnsi="Arial" w:cs="Arial"/>
+          <w:lang w:val="es-ES"/>
+        </w:rPr>
+        <w:t xml:space="preserve">rimero el </w:t>
+      </w:r>
+      <w:r>
+        <w:rPr>
+          <w:rFonts w:ascii="Arial" w:hAnsi="Arial" w:cs="Arial"/>
+          <w:lang w:val="es-ES"/>
+        </w:rPr>
+        <w:t xml:space="preserve">método </w:t>
+      </w:r>
+      <w:proofErr w:type="spellStart"/>
+      <w:r>
+        <w:rPr>
+          <w:rFonts w:ascii="Arial" w:hAnsi="Arial" w:cs="Arial"/>
+          <w:lang w:val="es-ES"/>
+        </w:rPr>
+        <w:t>CutPieces</w:t>
+      </w:r>
+      <w:proofErr w:type="spellEnd"/>
+      <w:r>
+        <w:rPr>
+          <w:rFonts w:ascii="Arial" w:hAnsi="Arial" w:cs="Arial"/>
+          <w:lang w:val="es-ES"/>
+        </w:rPr>
+        <w:t xml:space="preserve"> </w:t>
+      </w:r>
+      <w:r>
+        <w:rPr>
+          <w:rFonts w:ascii="Arial" w:hAnsi="Arial" w:cs="Arial"/>
+          <w:lang w:val="es-ES"/>
+        </w:rPr>
+        <w:t xml:space="preserve">voy a implementar un IF para que </w:t>
+      </w:r>
+      <w:r>
+        <w:rPr>
+          <w:rFonts w:ascii="Arial" w:hAnsi="Arial" w:cs="Arial"/>
+          <w:lang w:val="es-ES"/>
+        </w:rPr>
+        <w:t xml:space="preserve">cree las imágenes una sola </w:t>
+      </w:r>
+      <w:r>
+        <w:rPr>
+          <w:rFonts w:ascii="Arial" w:hAnsi="Arial" w:cs="Arial"/>
+          <w:lang w:val="es-ES"/>
+        </w:rPr>
+        <w:t>vez</w:t>
+      </w:r>
+      <w:r>
+        <w:rPr>
+          <w:rFonts w:ascii="Arial" w:hAnsi="Arial" w:cs="Arial"/>
+          <w:lang w:val="es-ES"/>
+        </w:rPr>
+        <w:t xml:space="preserve"> y</w:t>
+      </w:r>
+      <w:r>
+        <w:rPr>
+          <w:rFonts w:ascii="Arial" w:hAnsi="Arial" w:cs="Arial"/>
+          <w:lang w:val="es-ES"/>
+        </w:rPr>
+        <w:t xml:space="preserve"> no tenga que </w:t>
+      </w:r>
+      <w:r>
+        <w:rPr>
+          <w:rFonts w:ascii="Arial" w:hAnsi="Arial" w:cs="Arial"/>
+          <w:lang w:val="es-ES"/>
+        </w:rPr>
+        <w:t xml:space="preserve">crearlas </w:t>
+      </w:r>
+      <w:r>
+        <w:rPr>
+          <w:rFonts w:ascii="Arial" w:hAnsi="Arial" w:cs="Arial"/>
+          <w:lang w:val="es-ES"/>
+        </w:rPr>
+        <w:t xml:space="preserve">cada </w:t>
+      </w:r>
+      <w:r>
+        <w:rPr>
+          <w:rFonts w:ascii="Arial" w:hAnsi="Arial" w:cs="Arial"/>
+          <w:lang w:val="es-ES"/>
+        </w:rPr>
+        <w:t>vez</w:t>
+      </w:r>
+      <w:r>
+        <w:rPr>
+          <w:rFonts w:ascii="Arial" w:hAnsi="Arial" w:cs="Arial"/>
+          <w:lang w:val="es-ES"/>
+        </w:rPr>
+        <w:t xml:space="preserve"> que se le llama</w:t>
+      </w:r>
+      <w:r>
+        <w:rPr>
+          <w:rFonts w:ascii="Arial" w:hAnsi="Arial" w:cs="Arial"/>
+          <w:lang w:val="es-ES"/>
+        </w:rPr>
+        <w:t xml:space="preserve"> el método</w:t>
+      </w:r>
+      <w:r>
+        <w:rPr>
+          <w:rFonts w:ascii="Arial" w:hAnsi="Arial" w:cs="Arial"/>
+          <w:lang w:val="es-ES"/>
+        </w:rPr>
+        <w:t xml:space="preserve"> </w:t>
+      </w:r>
+      <w:proofErr w:type="spellStart"/>
+      <w:proofErr w:type="gramStart"/>
+      <w:r>
+        <w:rPr>
+          <w:rFonts w:ascii="Arial" w:hAnsi="Arial" w:cs="Arial"/>
+          <w:lang w:val="es-ES"/>
+        </w:rPr>
+        <w:t>LoadImage</w:t>
+      </w:r>
+      <w:proofErr w:type="spellEnd"/>
+      <w:r>
+        <w:rPr>
+          <w:rFonts w:ascii="Arial" w:hAnsi="Arial" w:cs="Arial"/>
+          <w:lang w:val="es-ES"/>
+        </w:rPr>
+        <w:t>(</w:t>
+      </w:r>
+      <w:proofErr w:type="gramEnd"/>
+      <w:r>
+        <w:rPr>
+          <w:rFonts w:ascii="Arial" w:hAnsi="Arial" w:cs="Arial"/>
           <w:lang w:val="es-ES"/>
         </w:rPr>
         <w:t>)</w:t>
       </w:r>
-      <w:r>
-        <w:rPr>
-          <w:lang w:val="es-ES"/>
-        </w:rPr>
-        <w:t xml:space="preserve"> Utiliza muchos recursos y ocupa el 32% del procesador, Esto también genera mucho retraso en el programa.</w:t>
-      </w:r>
-    </w:p>
-    <w:p>
-      <w:pPr>
-        <w:rPr>
-          <w:lang w:val="es-ES"/>
-        </w:rPr>
-      </w:pPr>
-      <w:r>
-        <w:rPr>
-          <w:lang w:val="es-ES"/>
-        </w:rPr>
-        <w:t>Cuadro Verde de la imagen: Encontramos un bloque de código (graphics.DrawImage(Firma)), donde ocupa el 32% del tiempo de la CPU.</w:t>
-      </w:r>
-    </w:p>
-    <w:p>
-      <w:pPr>
-        <w:rPr>
-          <w:lang w:val="es-ES"/>
-        </w:rPr>
-      </w:pPr>
-      <w:r>
-        <w:rPr>
-          <w:lang w:val="es-ES"/>
-        </w:rPr>
-        <w:t>Cuadros Azules de la imagen: Vemos que en cada Frame que se ejecuta el juego el Drawing tarda 5 a 8 segundos. Esto es un problema porque no deja avanzar el programa.</w:t>
-      </w:r>
-    </w:p>
-    <w:p>
-      <w:pPr>
-        <w:rPr>
-          <w:lang w:val="es-ES"/>
-        </w:rPr>
-      </w:pPr>
-      <w:r>
-        <w:rPr>
-          <w:lang w:val="es-ES"/>
-        </w:rPr>
-        <w:t>Teniendo estas 3 mediciones en cuenta sabemos que este método es un problema.</w:t>
-      </w:r>
-    </w:p>
-    <w:p>
-      <w:pPr>
-        <w:rPr>
-          <w:lang w:val="es-ES"/>
-        </w:rPr>
-      </w:pPr>
-    </w:p>
-    <w:p>
-      <w:pPr>
-        <w:rPr>
-          <w:lang w:val="es-ES"/>
-        </w:rPr>
-      </w:pPr>
-      <w:r>
-        <w:rPr>
-          <w:lang w:val="es-ES"/>
-        </w:rPr>
-        <w:t>Solución Propuesta: La solución que propongo es guardar una estructura de datos con las imágenes ya precreadas y llamarlas directamente</w:t>
-      </w:r>
-      <w:r>
-        <w:rPr>
-          <w:lang w:val="es-ES"/>
-        </w:rPr>
-        <w:t>, de esta manera la función DrawnImage() No tendrá que dibujar la imagen cada vez que quiere mostrar algo en pantalla.</w:t>
-      </w:r>
+    </w:p>
+    <w:p>
+      <w:pPr>
+        <w:rPr>
+          <w:rFonts w:ascii="Arial" w:hAnsi="Arial" w:cs="Arial"/>
+          <w:lang w:val="es-ES"/>
+        </w:rPr>
+      </w:pPr>
+      <w:r>
+        <w:rPr>
+          <w:rFonts w:ascii="Arial" w:hAnsi="Arial" w:cs="Arial"/>
+          <w:lang w:val="es-ES"/>
+        </w:rPr>
+        <w:t xml:space="preserve">Voy a modificar el </w:t>
+      </w:r>
+      <w:r>
+        <w:rPr>
+          <w:rFonts w:ascii="Arial" w:hAnsi="Arial" w:cs="Arial"/>
+          <w:lang w:val="es-ES"/>
+        </w:rPr>
+        <w:t>Método</w:t>
+      </w:r>
+      <w:r>
+        <w:rPr>
+          <w:rFonts w:ascii="Arial" w:hAnsi="Arial" w:cs="Arial"/>
+          <w:lang w:val="es-ES"/>
+        </w:rPr>
+        <w:t xml:space="preserve"> </w:t>
+      </w:r>
+      <w:proofErr w:type="spellStart"/>
+      <w:proofErr w:type="gramStart"/>
+      <w:r>
+        <w:rPr>
+          <w:rFonts w:ascii="Arial" w:hAnsi="Arial" w:cs="Arial"/>
+          <w:lang w:val="es-ES"/>
+        </w:rPr>
+        <w:t>LoadImage</w:t>
+      </w:r>
+      <w:proofErr w:type="spellEnd"/>
+      <w:r>
+        <w:rPr>
+          <w:rFonts w:ascii="Arial" w:hAnsi="Arial" w:cs="Arial"/>
+          <w:lang w:val="es-ES"/>
+        </w:rPr>
+        <w:t>(</w:t>
+      </w:r>
+      <w:proofErr w:type="gramEnd"/>
+      <w:r>
+        <w:rPr>
+          <w:rFonts w:ascii="Arial" w:hAnsi="Arial" w:cs="Arial"/>
+          <w:lang w:val="es-ES"/>
+        </w:rPr>
+        <w:t xml:space="preserve">) </w:t>
+      </w:r>
+      <w:r>
+        <w:rPr>
+          <w:rFonts w:ascii="Arial" w:hAnsi="Arial" w:cs="Arial"/>
+          <w:lang w:val="es-ES"/>
+        </w:rPr>
+        <w:t xml:space="preserve">para acceder a mi imagen directamente por el </w:t>
+      </w:r>
+      <w:r>
+        <w:rPr>
+          <w:rFonts w:ascii="Arial" w:hAnsi="Arial" w:cs="Arial"/>
+          <w:lang w:val="es-ES"/>
+        </w:rPr>
+        <w:t xml:space="preserve">índice de </w:t>
+      </w:r>
+      <w:r>
+        <w:rPr>
+          <w:rFonts w:ascii="Arial" w:hAnsi="Arial" w:cs="Arial"/>
+          <w:lang w:val="es-ES"/>
+        </w:rPr>
+        <w:t>array y</w:t>
+      </w:r>
+      <w:r>
+        <w:rPr>
+          <w:rFonts w:ascii="Arial" w:hAnsi="Arial" w:cs="Arial"/>
+          <w:lang w:val="es-ES"/>
+        </w:rPr>
+        <w:t xml:space="preserve"> voy a</w:t>
+      </w:r>
+      <w:r>
+        <w:rPr>
+          <w:rFonts w:ascii="Arial" w:hAnsi="Arial" w:cs="Arial"/>
+          <w:lang w:val="es-ES"/>
+        </w:rPr>
+        <w:t xml:space="preserve"> guardar esta imagen en una variable.</w:t>
+      </w:r>
+    </w:p>
+    <w:p>
+      <w:pPr>
+        <w:rPr>
+          <w:rFonts w:ascii="Arial" w:hAnsi="Arial" w:cs="Arial"/>
+          <w:lang w:val="es-ES"/>
+        </w:rPr>
+      </w:pPr>
+    </w:p>
+    <w:p>
+      <w:pPr>
+        <w:rPr>
+          <w:rFonts w:ascii="Arial" w:hAnsi="Arial" w:cs="Arial"/>
+          <w:u w:val="single"/>
+          <w:lang w:val="es-ES"/>
+        </w:rPr>
+      </w:pPr>
+      <w:r>
+        <w:rPr>
+          <w:rFonts w:ascii="Arial" w:hAnsi="Arial" w:cs="Arial"/>
+          <w:u w:val="single"/>
+          <w:lang w:val="es-ES"/>
+        </w:rPr>
+        <w:t>Resolución</w:t>
+      </w:r>
+      <w:r>
+        <w:rPr>
+          <w:rFonts w:ascii="Arial" w:hAnsi="Arial" w:cs="Arial"/>
+          <w:u w:val="single"/>
+          <w:lang w:val="es-ES"/>
+        </w:rPr>
+        <w:t>:</w:t>
+      </w:r>
+    </w:p>
+    <w:p>
+      <w:pPr>
+        <w:rPr>
+          <w:rFonts w:ascii="Arial" w:hAnsi="Arial" w:cs="Arial"/>
+          <w:lang w:val="es-ES"/>
+        </w:rPr>
+      </w:pPr>
+      <w:r>
+        <w:rPr>
+          <w:rFonts w:ascii="Arial" w:hAnsi="Arial" w:cs="Arial"/>
+          <w:noProof/>
+          <w:lang w:val="es-ES"/>
+        </w:rPr>
+        <w:drawing>
+          <wp:inline distT="0" distB="0" distL="0" distR="0" wp14:anchorId="0D8F6DCC" wp14:editId="5273F4EA">
+            <wp:extent cx="5391150" cy="180975"/>
+            <wp:effectExtent l="0" t="0" r="0" b="9525"/>
+            <wp:docPr id="3" name="Imagen 3"/>
+            <wp:cNvGraphicFramePr>
+              <a:graphicFrameLocks xmlns:a="http://schemas.openxmlformats.org/drawingml/2006/main" noChangeAspect="1"/>
+            </wp:cNvGraphicFramePr>
+            <a:graphic xmlns:a="http://schemas.openxmlformats.org/drawingml/2006/main">
+              <a:graphicData uri="http://schemas.openxmlformats.org/drawingml/2006/picture">
+                <pic:pic xmlns:pic="http://schemas.openxmlformats.org/drawingml/2006/picture">
+                  <pic:nvPicPr>
+                    <pic:cNvPr id="0" name="Picture 2"/>
+                    <pic:cNvPicPr>
+                      <a:picLocks noChangeAspect="1" noChangeArrowheads="1"/>
+                    </pic:cNvPicPr>
+                  </pic:nvPicPr>
+                  <pic:blipFill>
+                    <a:blip r:embed="rId5">
+                      <a:extLst>
+                        <a:ext uri="{28A0092B-C50C-407E-A947-70E740481C1C}">
+                          <a14:useLocalDpi xmlns:a14="http://schemas.microsoft.com/office/drawing/2010/main" val="0"/>
+                        </a:ext>
+                      </a:extLst>
+                    </a:blip>
+                    <a:srcRect/>
+                    <a:stretch>
+                      <a:fillRect/>
+                    </a:stretch>
+                  </pic:blipFill>
+                  <pic:spPr bwMode="auto">
+                    <a:xfrm>
+                      <a:off x="0" y="0"/>
+                      <a:ext cx="5391150" cy="180975"/>
+                    </a:xfrm>
+                    <a:prstGeom prst="rect">
+                      <a:avLst/>
+                    </a:prstGeom>
+                    <a:noFill/>
+                    <a:ln>
+                      <a:noFill/>
+                    </a:ln>
+                  </pic:spPr>
+                </pic:pic>
+              </a:graphicData>
+            </a:graphic>
+          </wp:inline>
+        </w:drawing>
+      </w:r>
+    </w:p>
+    <w:p>
+      <w:pPr>
+        <w:rPr>
+          <w:rFonts w:ascii="Arial" w:hAnsi="Arial" w:cs="Arial"/>
+          <w:lang w:val="es-ES"/>
+        </w:rPr>
+      </w:pPr>
+      <w:r>
+        <w:rPr>
+          <w:rFonts w:ascii="Arial" w:hAnsi="Arial" w:cs="Arial"/>
+          <w:lang w:val="es-ES"/>
+        </w:rPr>
+        <w:t xml:space="preserve">Comparando esta imagen con la de medición, llegue a la conclusión que el programa mejoro mucho, ya que el tiempo de dibujado paso de 5-8 segundos a 1-2 segundos y por ende el programa avanza mucho mas rápido, en el mismo tiempo de prueba avanzo 9 </w:t>
+      </w:r>
+      <w:proofErr w:type="spellStart"/>
+      <w:r>
+        <w:rPr>
+          <w:rFonts w:ascii="Arial" w:hAnsi="Arial" w:cs="Arial"/>
+          <w:lang w:val="es-ES"/>
+        </w:rPr>
+        <w:t>frames</w:t>
+      </w:r>
+      <w:proofErr w:type="spellEnd"/>
+      <w:r>
+        <w:rPr>
+          <w:rFonts w:ascii="Arial" w:hAnsi="Arial" w:cs="Arial"/>
+          <w:lang w:val="es-ES"/>
+        </w:rPr>
+        <w:t xml:space="preserve"> en vez de 3.</w:t>
+      </w:r>
+    </w:p>
+    <w:p>
+      <w:pPr>
+        <w:rPr>
+          <w:rFonts w:ascii="Arial" w:hAnsi="Arial" w:cs="Arial"/>
+          <w:lang w:val="es-ES"/>
+        </w:rPr>
+      </w:pPr>
+      <w:r>
+        <w:rPr>
+          <w:rFonts w:ascii="Arial" w:hAnsi="Arial" w:cs="Arial"/>
+          <w:lang w:val="es-ES"/>
+        </w:rPr>
+        <w:t>La Implementación y los cambios Fueron Positivos.</w:t>
+      </w:r>
+    </w:p>
+    <w:p>
+      <w:pPr>
+        <w:rPr>
+          <w:rFonts w:ascii="Arial" w:hAnsi="Arial" w:cs="Arial"/>
+          <w:lang w:val="es-ES"/>
+        </w:rPr>
+      </w:pPr>
+    </w:p>
+    <w:p>
+      <w:pPr>
+        <w:rPr>
+          <w:rFonts w:ascii="Arial" w:hAnsi="Arial" w:cs="Arial"/>
+          <w:lang w:val="es-ES"/>
+        </w:rPr>
+      </w:pPr>
+      <w:proofErr w:type="spellStart"/>
+      <w:r>
+        <w:rPr>
+          <w:rFonts w:ascii="Arial" w:hAnsi="Arial" w:cs="Arial"/>
+          <w:highlight w:val="yellow"/>
+          <w:lang w:val="es-ES"/>
+        </w:rPr>
+        <w:t>Hipotesis</w:t>
+      </w:r>
+      <w:proofErr w:type="spellEnd"/>
+      <w:r>
+        <w:rPr>
+          <w:rFonts w:ascii="Arial" w:hAnsi="Arial" w:cs="Arial"/>
+          <w:highlight w:val="yellow"/>
+          <w:lang w:val="es-ES"/>
+        </w:rPr>
+        <w:t xml:space="preserve"> 2</w:t>
+      </w:r>
+    </w:p>
+    <w:p>
+      <w:pPr>
+        <w:rPr>
+          <w:rFonts w:ascii="Arial" w:hAnsi="Arial" w:cs="Arial"/>
+          <w:lang w:val="es-ES"/>
+        </w:rPr>
+      </w:pPr>
       <w:bookmarkStart w:id="0" w:name="_GoBack"/>
       <w:bookmarkEnd w:id="0"/>
+    </w:p>
+    <w:p>
+      <w:pPr>
+        <w:rPr>
+          <w:rFonts w:ascii="Arial" w:hAnsi="Arial" w:cs="Arial"/>
+          <w:lang w:val="es-ES"/>
+        </w:rPr>
+      </w:pPr>
+    </w:p>
+    <w:p>
+      <w:pPr>
+        <w:rPr>
+          <w:rFonts w:ascii="Arial" w:hAnsi="Arial" w:cs="Arial"/>
+          <w:lang w:val="es-ES"/>
+        </w:rPr>
+      </w:pPr>
+    </w:p>
+    <w:p>
+      <w:pPr>
+        <w:rPr>
+          <w:rFonts w:ascii="Arial" w:hAnsi="Arial" w:cs="Arial"/>
+          <w:lang w:val="es-ES"/>
+        </w:rPr>
+      </w:pPr>
+    </w:p>
+    <w:p>
+      <w:pPr>
+        <w:rPr>
+          <w:rFonts w:ascii="Arial" w:hAnsi="Arial" w:cs="Arial"/>
+          <w:lang w:val="es-ES"/>
+        </w:rPr>
+      </w:pPr>
+    </w:p>
+    <w:p>
+      <w:pPr>
+        <w:rPr>
+          <w:rFonts w:ascii="Arial" w:hAnsi="Arial" w:cs="Arial"/>
+          <w:lang w:val="es-ES"/>
+        </w:rPr>
+      </w:pPr>
     </w:p>
     <w:sectPr>
       <w:pgSz w:w="11906" w:h="16838"/>

</xml_diff>

<commit_message>
Hipotesis 2 Y Actualizacion de Documentacion Completa
</commit_message>
<xml_diff>
--- a/TP Naves Documentacion Nicolas Touceda.docx
+++ b/TP Naves Documentacion Nicolas Touceda.docx
@@ -14,6 +14,12 @@
           <w:lang w:val="es-ES"/>
         </w:rPr>
         <w:t>TP NAVES</w:t>
+      </w:r>
+      <w:r>
+        <w:rPr>
+          <w:lang w:val="es-ES"/>
+        </w:rPr>
+        <w:t xml:space="preserve"> HOLA</w:t>
       </w:r>
     </w:p>
     <w:p>
@@ -83,7 +89,7 @@
                     </pic:cNvPicPr>
                   </pic:nvPicPr>
                   <pic:blipFill>
-                    <a:blip r:embed="rId4">
+                    <a:blip r:embed="rId5">
                       <a:extLst>
                         <a:ext uri="{28A0092B-C50C-407E-A947-70E740481C1C}">
                           <a14:useLocalDpi xmlns:a14="http://schemas.microsoft.com/office/drawing/2010/main" val="0"/>
@@ -354,13 +360,7 @@
         <w:rPr>
           <w:rFonts w:ascii="Arial" w:hAnsi="Arial" w:cs="Arial"/>
         </w:rPr>
-        <w:t>)</w:t>
-      </w:r>
-      <w:r>
-        <w:rPr>
-          <w:rFonts w:ascii="Arial" w:hAnsi="Arial" w:cs="Arial"/>
-        </w:rPr>
-        <w:t xml:space="preserve"> </w:t>
+        <w:t xml:space="preserve">) </w:t>
       </w:r>
       <w:r>
         <w:rPr>
@@ -840,7 +840,23 @@
           <w:rFonts w:ascii="Arial" w:hAnsi="Arial" w:cs="Arial"/>
           <w:lang w:val="es-ES"/>
         </w:rPr>
-        <w:t xml:space="preserve"> es que, cada ves que quiero cargar una imagen de una nave, </w:t>
+        <w:t xml:space="preserve"> es que, cada </w:t>
+      </w:r>
+      <w:proofErr w:type="spellStart"/>
+      <w:r>
+        <w:rPr>
+          <w:rFonts w:ascii="Arial" w:hAnsi="Arial" w:cs="Arial"/>
+          <w:lang w:val="es-ES"/>
+        </w:rPr>
+        <w:t>ves</w:t>
+      </w:r>
+      <w:proofErr w:type="spellEnd"/>
+      <w:r>
+        <w:rPr>
+          <w:rFonts w:ascii="Arial" w:hAnsi="Arial" w:cs="Arial"/>
+          <w:lang w:val="es-ES"/>
+        </w:rPr>
+        <w:t xml:space="preserve"> que quiero cargar una imagen de una nave, </w:t>
       </w:r>
       <w:r>
         <w:rPr>
@@ -1219,7 +1235,7 @@
                     </pic:cNvPicPr>
                   </pic:nvPicPr>
                   <pic:blipFill>
-                    <a:blip r:embed="rId5">
+                    <a:blip r:embed="rId6">
                       <a:extLst>
                         <a:ext uri="{28A0092B-C50C-407E-A947-70E740481C1C}">
                           <a14:useLocalDpi xmlns:a14="http://schemas.microsoft.com/office/drawing/2010/main" val="0"/>
@@ -1263,7 +1279,23 @@
           <w:rFonts w:ascii="Arial" w:hAnsi="Arial" w:cs="Arial"/>
           <w:lang w:val="es-ES"/>
         </w:rPr>
-        <w:t xml:space="preserve">Comparando esta imagen con la de medición, llegue a la conclusión que el programa mejoro mucho, ya que el tiempo de dibujado paso de 5-8 segundos a 1-2 segundos y por ende el programa avanza mucho mas rápido, en el mismo tiempo de prueba avanzo 9 </w:t>
+        <w:t xml:space="preserve">Comparando esta imagen con la de medición, llegue a la conclusión que el programa mejoro mucho, ya que el tiempo de dibujado paso de 5-8 segundos a 1-2 segundos y por ende el programa avanza mucho </w:t>
+      </w:r>
+      <w:proofErr w:type="spellStart"/>
+      <w:r>
+        <w:rPr>
+          <w:rFonts w:ascii="Arial" w:hAnsi="Arial" w:cs="Arial"/>
+          <w:lang w:val="es-ES"/>
+        </w:rPr>
+        <w:t>mas</w:t>
+      </w:r>
+      <w:proofErr w:type="spellEnd"/>
+      <w:r>
+        <w:rPr>
+          <w:rFonts w:ascii="Arial" w:hAnsi="Arial" w:cs="Arial"/>
+          <w:lang w:val="es-ES"/>
+        </w:rPr>
+        <w:t xml:space="preserve"> rápido, en el mismo tiempo de prueba avanzo 9 </w:t>
       </w:r>
       <w:proofErr w:type="spellStart"/>
       <w:r>
@@ -1309,16 +1341,89 @@
       <w:pPr>
         <w:rPr>
           <w:rFonts w:ascii="Arial" w:hAnsi="Arial" w:cs="Arial"/>
-          <w:lang w:val="es-ES"/>
-        </w:rPr>
-      </w:pPr>
-      <w:proofErr w:type="spellStart"/>
-      <w:r>
-        <w:rPr>
-          <w:rFonts w:ascii="Arial" w:hAnsi="Arial" w:cs="Arial"/>
           <w:highlight w:val="yellow"/>
           <w:lang w:val="es-ES"/>
         </w:rPr>
+      </w:pPr>
+    </w:p>
+    <w:p>
+      <w:pPr>
+        <w:rPr>
+          <w:rFonts w:ascii="Arial" w:hAnsi="Arial" w:cs="Arial"/>
+          <w:highlight w:val="yellow"/>
+          <w:lang w:val="es-ES"/>
+        </w:rPr>
+      </w:pPr>
+    </w:p>
+    <w:p>
+      <w:pPr>
+        <w:rPr>
+          <w:rFonts w:ascii="Arial" w:hAnsi="Arial" w:cs="Arial"/>
+          <w:highlight w:val="yellow"/>
+          <w:lang w:val="es-ES"/>
+        </w:rPr>
+      </w:pPr>
+    </w:p>
+    <w:p>
+      <w:pPr>
+        <w:rPr>
+          <w:rFonts w:ascii="Arial" w:hAnsi="Arial" w:cs="Arial"/>
+          <w:highlight w:val="yellow"/>
+          <w:lang w:val="es-ES"/>
+        </w:rPr>
+      </w:pPr>
+    </w:p>
+    <w:p>
+      <w:pPr>
+        <w:rPr>
+          <w:rFonts w:ascii="Arial" w:hAnsi="Arial" w:cs="Arial"/>
+          <w:highlight w:val="yellow"/>
+          <w:lang w:val="es-ES"/>
+        </w:rPr>
+      </w:pPr>
+    </w:p>
+    <w:p>
+      <w:pPr>
+        <w:rPr>
+          <w:rFonts w:ascii="Arial" w:hAnsi="Arial" w:cs="Arial"/>
+          <w:highlight w:val="yellow"/>
+          <w:lang w:val="es-ES"/>
+        </w:rPr>
+      </w:pPr>
+    </w:p>
+    <w:p>
+      <w:pPr>
+        <w:rPr>
+          <w:rFonts w:ascii="Arial" w:hAnsi="Arial" w:cs="Arial"/>
+          <w:highlight w:val="yellow"/>
+          <w:lang w:val="es-ES"/>
+        </w:rPr>
+      </w:pPr>
+    </w:p>
+    <w:p>
+      <w:pPr>
+        <w:rPr>
+          <w:rFonts w:ascii="Arial" w:hAnsi="Arial" w:cs="Arial"/>
+          <w:highlight w:val="yellow"/>
+          <w:lang w:val="es-ES"/>
+        </w:rPr>
+      </w:pPr>
+    </w:p>
+    <w:p>
+      <w:pPr>
+        <w:rPr>
+          <w:rFonts w:ascii="Arial" w:hAnsi="Arial" w:cs="Arial"/>
+          <w:lang w:val="es-ES"/>
+        </w:rPr>
+      </w:pPr>
+      <w:proofErr w:type="spellStart"/>
+      <w:r>
+        <w:rPr>
+          <w:rFonts w:ascii="Arial" w:hAnsi="Arial" w:cs="Arial"/>
+          <w:highlight w:val="yellow"/>
+          <w:lang w:val="es-ES"/>
+        </w:rPr>
+        <w:lastRenderedPageBreak/>
         <w:t>Hipotesis</w:t>
       </w:r>
       <w:proofErr w:type="spellEnd"/>
@@ -1335,43 +1440,901 @@
       <w:pPr>
         <w:rPr>
           <w:rFonts w:ascii="Arial" w:hAnsi="Arial" w:cs="Arial"/>
+          <w:u w:val="single"/>
+          <w:lang w:val="es-ES"/>
+        </w:rPr>
+      </w:pPr>
+      <w:r>
+        <w:rPr>
+          <w:rFonts w:ascii="Arial" w:hAnsi="Arial" w:cs="Arial"/>
+          <w:u w:val="single"/>
+          <w:lang w:val="es-ES"/>
+        </w:rPr>
+        <w:t>Mediciones:</w:t>
+      </w:r>
+    </w:p>
+    <w:p>
+      <w:pPr>
+        <w:rPr>
+          <w:rFonts w:ascii="Arial" w:hAnsi="Arial" w:cs="Arial"/>
+          <w:lang w:val="es-ES"/>
+        </w:rPr>
+      </w:pPr>
+      <w:r>
+        <w:rPr>
+          <w:rFonts w:ascii="Arial" w:hAnsi="Arial" w:cs="Arial"/>
+          <w:noProof/>
+          <w:lang w:val="es-ES"/>
+        </w:rPr>
+        <w:drawing>
+          <wp:inline distT="0" distB="0" distL="0" distR="0">
+            <wp:extent cx="5394326" cy="1632456"/>
+            <wp:effectExtent l="0" t="0" r="0" b="6350"/>
+            <wp:docPr id="4" name="Imagen 4"/>
+            <wp:cNvGraphicFramePr>
+              <a:graphicFrameLocks xmlns:a="http://schemas.openxmlformats.org/drawingml/2006/main" noChangeAspect="1"/>
+            </wp:cNvGraphicFramePr>
+            <a:graphic xmlns:a="http://schemas.openxmlformats.org/drawingml/2006/main">
+              <a:graphicData uri="http://schemas.openxmlformats.org/drawingml/2006/picture">
+                <pic:pic xmlns:pic="http://schemas.openxmlformats.org/drawingml/2006/picture">
+                  <pic:nvPicPr>
+                    <pic:cNvPr id="0" name="Picture 2"/>
+                    <pic:cNvPicPr>
+                      <a:picLocks noChangeAspect="1" noChangeArrowheads="1"/>
+                    </pic:cNvPicPr>
+                  </pic:nvPicPr>
+                  <pic:blipFill>
+                    <a:blip r:embed="rId7">
+                      <a:extLst>
+                        <a:ext uri="{28A0092B-C50C-407E-A947-70E740481C1C}">
+                          <a14:useLocalDpi xmlns:a14="http://schemas.microsoft.com/office/drawing/2010/main" val="0"/>
+                        </a:ext>
+                      </a:extLst>
+                    </a:blip>
+                    <a:srcRect/>
+                    <a:stretch>
+                      <a:fillRect/>
+                    </a:stretch>
+                  </pic:blipFill>
+                  <pic:spPr bwMode="auto">
+                    <a:xfrm>
+                      <a:off x="0" y="0"/>
+                      <a:ext cx="5497073" cy="1663550"/>
+                    </a:xfrm>
+                    <a:prstGeom prst="rect">
+                      <a:avLst/>
+                    </a:prstGeom>
+                    <a:noFill/>
+                    <a:ln>
+                      <a:noFill/>
+                    </a:ln>
+                  </pic:spPr>
+                </pic:pic>
+              </a:graphicData>
+            </a:graphic>
+          </wp:inline>
+        </w:drawing>
+      </w:r>
+    </w:p>
+    <w:p>
+      <w:pPr>
+        <w:rPr>
+          <w:rFonts w:ascii="Arial" w:hAnsi="Arial" w:cs="Arial"/>
+          <w:lang w:val="es-ES"/>
+        </w:rPr>
+      </w:pPr>
+    </w:p>
+    <w:p>
+      <w:pPr>
+        <w:rPr>
+          <w:rFonts w:ascii="Arial" w:hAnsi="Arial" w:cs="Arial"/>
+          <w:lang w:val="es-ES"/>
+        </w:rPr>
+      </w:pPr>
+      <w:r>
+        <w:rPr>
+          <w:rFonts w:ascii="Arial" w:hAnsi="Arial" w:cs="Arial"/>
+          <w:noProof/>
+          <w:lang w:val="es-ES"/>
+        </w:rPr>
+        <w:drawing>
+          <wp:inline distT="0" distB="0" distL="0" distR="0">
+            <wp:extent cx="5391150" cy="179705"/>
+            <wp:effectExtent l="0" t="0" r="0" b="0"/>
+            <wp:docPr id="5" name="Imagen 5"/>
+            <wp:cNvGraphicFramePr>
+              <a:graphicFrameLocks xmlns:a="http://schemas.openxmlformats.org/drawingml/2006/main" noChangeAspect="1"/>
+            </wp:cNvGraphicFramePr>
+            <a:graphic xmlns:a="http://schemas.openxmlformats.org/drawingml/2006/main">
+              <a:graphicData uri="http://schemas.openxmlformats.org/drawingml/2006/picture">
+                <pic:pic xmlns:pic="http://schemas.openxmlformats.org/drawingml/2006/picture">
+                  <pic:nvPicPr>
+                    <pic:cNvPr id="0" name="Picture 3"/>
+                    <pic:cNvPicPr>
+                      <a:picLocks noChangeAspect="1" noChangeArrowheads="1"/>
+                    </pic:cNvPicPr>
+                  </pic:nvPicPr>
+                  <pic:blipFill>
+                    <a:blip r:embed="rId8">
+                      <a:extLst>
+                        <a:ext uri="{28A0092B-C50C-407E-A947-70E740481C1C}">
+                          <a14:useLocalDpi xmlns:a14="http://schemas.microsoft.com/office/drawing/2010/main" val="0"/>
+                        </a:ext>
+                      </a:extLst>
+                    </a:blip>
+                    <a:srcRect/>
+                    <a:stretch>
+                      <a:fillRect/>
+                    </a:stretch>
+                  </pic:blipFill>
+                  <pic:spPr bwMode="auto">
+                    <a:xfrm>
+                      <a:off x="0" y="0"/>
+                      <a:ext cx="5391150" cy="179705"/>
+                    </a:xfrm>
+                    <a:prstGeom prst="rect">
+                      <a:avLst/>
+                    </a:prstGeom>
+                    <a:noFill/>
+                    <a:ln>
+                      <a:noFill/>
+                    </a:ln>
+                  </pic:spPr>
+                </pic:pic>
+              </a:graphicData>
+            </a:graphic>
+          </wp:inline>
+        </w:drawing>
+      </w:r>
+    </w:p>
+    <w:p>
+      <w:pPr>
+        <w:rPr>
+          <w:rFonts w:ascii="Arial" w:hAnsi="Arial" w:cs="Arial"/>
+          <w:lang w:val="es-ES"/>
+        </w:rPr>
+      </w:pPr>
+    </w:p>
+    <w:p>
+      <w:pPr>
+        <w:rPr>
+          <w:rFonts w:ascii="Arial" w:hAnsi="Arial" w:cs="Arial"/>
+          <w:u w:val="single"/>
+          <w:lang w:val="es-ES"/>
+        </w:rPr>
+      </w:pPr>
+      <w:proofErr w:type="spellStart"/>
+      <w:r>
+        <w:rPr>
+          <w:rFonts w:ascii="Arial" w:hAnsi="Arial" w:cs="Arial"/>
+          <w:u w:val="single"/>
+          <w:lang w:val="es-ES"/>
+        </w:rPr>
+        <w:t>Hipotesis</w:t>
+      </w:r>
+      <w:proofErr w:type="spellEnd"/>
+      <w:r>
+        <w:rPr>
+          <w:rFonts w:ascii="Arial" w:hAnsi="Arial" w:cs="Arial"/>
+          <w:u w:val="single"/>
+          <w:lang w:val="es-ES"/>
+        </w:rPr>
+        <w:t>:</w:t>
+      </w:r>
+    </w:p>
+    <w:p>
+      <w:pPr>
+        <w:rPr>
+          <w:rFonts w:ascii="Arial" w:hAnsi="Arial" w:cs="Arial"/>
+          <w:lang w:val="es-ES"/>
+        </w:rPr>
+      </w:pPr>
+      <w:r>
+        <w:rPr>
+          <w:rFonts w:ascii="Arial" w:hAnsi="Arial" w:cs="Arial"/>
+          <w:lang w:val="es-ES"/>
+        </w:rPr>
+        <w:t xml:space="preserve">Como podemos ver, </w:t>
+      </w:r>
+      <w:r>
+        <w:rPr>
+          <w:rFonts w:ascii="Arial" w:hAnsi="Arial" w:cs="Arial"/>
+          <w:lang w:val="es-ES"/>
+        </w:rPr>
+        <w:t xml:space="preserve">en la imagen de medición, </w:t>
+      </w:r>
+      <w:r>
+        <w:rPr>
+          <w:rFonts w:ascii="Arial" w:hAnsi="Arial" w:cs="Arial"/>
+          <w:lang w:val="es-ES"/>
+        </w:rPr>
+        <w:t>hay un problema en la cantidad de instancias</w:t>
+      </w:r>
+      <w:r>
+        <w:rPr>
+          <w:rFonts w:ascii="Arial" w:hAnsi="Arial" w:cs="Arial"/>
+          <w:lang w:val="es-ES"/>
+        </w:rPr>
+        <w:t xml:space="preserve">, estas </w:t>
+      </w:r>
+      <w:r>
+        <w:rPr>
+          <w:rFonts w:ascii="Arial" w:hAnsi="Arial" w:cs="Arial"/>
+          <w:lang w:val="es-ES"/>
+        </w:rPr>
+        <w:t>se multiplica</w:t>
+      </w:r>
+      <w:r>
+        <w:rPr>
+          <w:rFonts w:ascii="Arial" w:hAnsi="Arial" w:cs="Arial"/>
+          <w:lang w:val="es-ES"/>
+        </w:rPr>
+        <w:t>n</w:t>
+      </w:r>
+      <w:r>
+        <w:rPr>
+          <w:rFonts w:ascii="Arial" w:hAnsi="Arial" w:cs="Arial"/>
+          <w:lang w:val="es-ES"/>
+        </w:rPr>
+        <w:t xml:space="preserve"> excesivamente </w:t>
+      </w:r>
+      <w:proofErr w:type="spellStart"/>
+      <w:proofErr w:type="gramStart"/>
+      <w:r>
+        <w:rPr>
+          <w:rFonts w:ascii="Arial" w:hAnsi="Arial" w:cs="Arial"/>
+          <w:lang w:val="es-ES"/>
+        </w:rPr>
+        <w:t>frame</w:t>
+      </w:r>
+      <w:proofErr w:type="spellEnd"/>
+      <w:proofErr w:type="gramEnd"/>
+      <w:r>
+        <w:rPr>
+          <w:rFonts w:ascii="Arial" w:hAnsi="Arial" w:cs="Arial"/>
+          <w:lang w:val="es-ES"/>
+        </w:rPr>
+        <w:t xml:space="preserve"> a </w:t>
+      </w:r>
+      <w:proofErr w:type="spellStart"/>
+      <w:r>
+        <w:rPr>
+          <w:rFonts w:ascii="Arial" w:hAnsi="Arial" w:cs="Arial"/>
+          <w:lang w:val="es-ES"/>
+        </w:rPr>
+        <w:t>frame</w:t>
+      </w:r>
+      <w:proofErr w:type="spellEnd"/>
+      <w:r>
+        <w:rPr>
+          <w:rFonts w:ascii="Arial" w:hAnsi="Arial" w:cs="Arial"/>
+          <w:lang w:val="es-ES"/>
+        </w:rPr>
+        <w:t>.</w:t>
+      </w:r>
+    </w:p>
+    <w:p>
+      <w:pPr>
+        <w:rPr>
+          <w:rFonts w:ascii="Arial" w:hAnsi="Arial" w:cs="Arial"/>
+          <w:lang w:val="es-ES"/>
+        </w:rPr>
+      </w:pPr>
+      <w:r>
+        <w:rPr>
+          <w:rFonts w:ascii="Arial" w:hAnsi="Arial" w:cs="Arial"/>
+          <w:lang w:val="es-ES"/>
+        </w:rPr>
+        <w:t>Revisando la lista de objetos (</w:t>
+      </w:r>
+      <w:proofErr w:type="spellStart"/>
+      <w:r>
+        <w:rPr>
+          <w:rFonts w:ascii="Arial" w:hAnsi="Arial" w:cs="Arial"/>
+          <w:lang w:val="es-ES"/>
+        </w:rPr>
+        <w:t>All</w:t>
+      </w:r>
+      <w:proofErr w:type="spellEnd"/>
+      <w:r>
+        <w:rPr>
+          <w:rFonts w:ascii="Arial" w:hAnsi="Arial" w:cs="Arial"/>
+          <w:lang w:val="es-ES"/>
+        </w:rPr>
+        <w:t xml:space="preserve"> </w:t>
+      </w:r>
+      <w:proofErr w:type="spellStart"/>
+      <w:r>
+        <w:rPr>
+          <w:rFonts w:ascii="Arial" w:hAnsi="Arial" w:cs="Arial"/>
+          <w:lang w:val="es-ES"/>
+        </w:rPr>
+        <w:t>Children</w:t>
+      </w:r>
+      <w:proofErr w:type="spellEnd"/>
+      <w:r>
+        <w:rPr>
+          <w:rFonts w:ascii="Arial" w:hAnsi="Arial" w:cs="Arial"/>
+          <w:lang w:val="es-ES"/>
+        </w:rPr>
+        <w:t xml:space="preserve">) note que </w:t>
+      </w:r>
+      <w:proofErr w:type="spellStart"/>
+      <w:proofErr w:type="gramStart"/>
+      <w:r>
+        <w:rPr>
+          <w:rFonts w:ascii="Arial" w:hAnsi="Arial" w:cs="Arial"/>
+          <w:lang w:val="es-ES"/>
+        </w:rPr>
+        <w:t>frame</w:t>
+      </w:r>
+      <w:proofErr w:type="spellEnd"/>
+      <w:proofErr w:type="gramEnd"/>
+      <w:r>
+        <w:rPr>
+          <w:rFonts w:ascii="Arial" w:hAnsi="Arial" w:cs="Arial"/>
+          <w:lang w:val="es-ES"/>
+        </w:rPr>
+        <w:t xml:space="preserve"> a </w:t>
+      </w:r>
+      <w:proofErr w:type="spellStart"/>
+      <w:r>
+        <w:rPr>
+          <w:rFonts w:ascii="Arial" w:hAnsi="Arial" w:cs="Arial"/>
+          <w:lang w:val="es-ES"/>
+        </w:rPr>
+        <w:t>frame</w:t>
+      </w:r>
+      <w:proofErr w:type="spellEnd"/>
+      <w:r>
+        <w:rPr>
+          <w:rFonts w:ascii="Arial" w:hAnsi="Arial" w:cs="Arial"/>
+          <w:lang w:val="es-ES"/>
+        </w:rPr>
+        <w:t xml:space="preserve"> se añaden </w:t>
+      </w:r>
+      <w:r>
+        <w:rPr>
+          <w:rFonts w:ascii="Arial" w:hAnsi="Arial" w:cs="Arial"/>
+          <w:lang w:val="es-ES"/>
+        </w:rPr>
+        <w:t>más</w:t>
+      </w:r>
+      <w:r>
+        <w:rPr>
+          <w:rFonts w:ascii="Arial" w:hAnsi="Arial" w:cs="Arial"/>
+          <w:lang w:val="es-ES"/>
+        </w:rPr>
+        <w:t xml:space="preserve"> </w:t>
+      </w:r>
+      <w:r>
+        <w:rPr>
+          <w:rFonts w:ascii="Arial" w:hAnsi="Arial" w:cs="Arial"/>
+          <w:lang w:val="es-ES"/>
+        </w:rPr>
+        <w:t xml:space="preserve">muchas </w:t>
+      </w:r>
+      <w:r>
+        <w:rPr>
+          <w:rFonts w:ascii="Arial" w:hAnsi="Arial" w:cs="Arial"/>
+          <w:lang w:val="es-ES"/>
+        </w:rPr>
+        <w:t>estrellas que nunca se liberan de la memoria</w:t>
+      </w:r>
+      <w:r>
+        <w:rPr>
+          <w:rFonts w:ascii="Arial" w:hAnsi="Arial" w:cs="Arial"/>
+          <w:lang w:val="es-ES"/>
+        </w:rPr>
+        <w:t>.</w:t>
+      </w:r>
+      <w:r>
+        <w:rPr>
+          <w:rFonts w:ascii="Arial" w:hAnsi="Arial" w:cs="Arial"/>
+          <w:lang w:val="es-ES"/>
+        </w:rPr>
+        <w:t xml:space="preserve"> </w:t>
+      </w:r>
+    </w:p>
+    <w:p>
+      <w:pPr>
+        <w:rPr>
+          <w:rFonts w:ascii="Arial" w:hAnsi="Arial" w:cs="Arial"/>
+          <w:u w:val="single"/>
+          <w:lang w:val="es-ES"/>
+        </w:rPr>
+      </w:pPr>
+      <w:r>
+        <w:rPr>
+          <w:rFonts w:ascii="Arial" w:hAnsi="Arial" w:cs="Arial"/>
+          <w:u w:val="single"/>
+          <w:lang w:val="es-ES"/>
+        </w:rPr>
+        <w:t>Solución Propuesta:</w:t>
+      </w:r>
+    </w:p>
+    <w:p>
+      <w:pPr>
+        <w:rPr>
+          <w:rFonts w:ascii="Arial" w:hAnsi="Arial" w:cs="Arial"/>
+          <w:lang w:val="es-ES"/>
+        </w:rPr>
+      </w:pPr>
+      <w:r>
+        <w:rPr>
+          <w:rFonts w:ascii="Arial" w:hAnsi="Arial" w:cs="Arial"/>
+          <w:lang w:val="es-ES"/>
+        </w:rPr>
+        <w:t>L</w:t>
+      </w:r>
+      <w:r>
+        <w:rPr>
+          <w:rFonts w:ascii="Arial" w:hAnsi="Arial" w:cs="Arial"/>
+          <w:lang w:val="es-ES"/>
+        </w:rPr>
+        <w:t xml:space="preserve">o que propongo es </w:t>
+      </w:r>
+      <w:r>
+        <w:rPr>
+          <w:rFonts w:ascii="Arial" w:hAnsi="Arial" w:cs="Arial"/>
+          <w:lang w:val="es-ES"/>
+        </w:rPr>
+        <w:t>crear una nueva estructura de datos para</w:t>
+      </w:r>
+      <w:r>
+        <w:rPr>
+          <w:rFonts w:ascii="Arial" w:hAnsi="Arial" w:cs="Arial"/>
+          <w:lang w:val="es-ES"/>
+        </w:rPr>
+        <w:t xml:space="preserve"> separar las estrellas de </w:t>
+      </w:r>
+      <w:proofErr w:type="spellStart"/>
+      <w:r>
+        <w:rPr>
+          <w:rFonts w:ascii="Arial" w:hAnsi="Arial" w:cs="Arial"/>
+          <w:lang w:val="es-ES"/>
+        </w:rPr>
+        <w:t>AlChildren</w:t>
+      </w:r>
+      <w:proofErr w:type="spellEnd"/>
+      <w:r>
+        <w:rPr>
+          <w:rFonts w:ascii="Arial" w:hAnsi="Arial" w:cs="Arial"/>
+          <w:lang w:val="es-ES"/>
+        </w:rPr>
+        <w:t>.</w:t>
+      </w:r>
+    </w:p>
+    <w:p>
+      <w:pPr>
+        <w:rPr>
+          <w:rFonts w:ascii="Arial" w:hAnsi="Arial" w:cs="Arial"/>
+          <w:lang w:val="es-ES"/>
+        </w:rPr>
+      </w:pPr>
+      <w:r>
+        <w:rPr>
+          <w:rFonts w:ascii="Arial" w:hAnsi="Arial" w:cs="Arial"/>
+          <w:lang w:val="es-ES"/>
+        </w:rPr>
+        <w:t xml:space="preserve">Una vez que tenga esto, voy a implementar algún método que </w:t>
+      </w:r>
+      <w:r>
+        <w:rPr>
+          <w:rFonts w:ascii="Arial" w:hAnsi="Arial" w:cs="Arial"/>
+          <w:lang w:val="es-ES"/>
+        </w:rPr>
+        <w:t>elimin</w:t>
+      </w:r>
+      <w:r>
+        <w:rPr>
+          <w:rFonts w:ascii="Arial" w:hAnsi="Arial" w:cs="Arial"/>
+          <w:lang w:val="es-ES"/>
+        </w:rPr>
+        <w:t>e las</w:t>
+      </w:r>
+      <w:r>
+        <w:rPr>
+          <w:rFonts w:ascii="Arial" w:hAnsi="Arial" w:cs="Arial"/>
+          <w:lang w:val="es-ES"/>
+        </w:rPr>
+        <w:t xml:space="preserve"> estrellas que estén fuera de pantalla</w:t>
+      </w:r>
+      <w:r>
+        <w:rPr>
+          <w:rFonts w:ascii="Arial" w:hAnsi="Arial" w:cs="Arial"/>
+          <w:lang w:val="es-ES"/>
+        </w:rPr>
+        <w:t>, de esta manera voy a bajar mucho el número de instancias.</w:t>
+      </w:r>
+    </w:p>
+    <w:p>
+      <w:pPr>
+        <w:rPr>
+          <w:rFonts w:ascii="Arial" w:hAnsi="Arial" w:cs="Arial"/>
+          <w:noProof/>
+          <w:lang w:val="es-ES"/>
+        </w:rPr>
+      </w:pPr>
+      <w:proofErr w:type="spellStart"/>
+      <w:r>
+        <w:rPr>
+          <w:rFonts w:ascii="Arial" w:hAnsi="Arial" w:cs="Arial"/>
+          <w:lang w:val="es-ES"/>
+        </w:rPr>
+        <w:t>Resolucion</w:t>
+      </w:r>
+      <w:proofErr w:type="spellEnd"/>
+      <w:r>
+        <w:rPr>
+          <w:rFonts w:ascii="Arial" w:hAnsi="Arial" w:cs="Arial"/>
+          <w:lang w:val="es-ES"/>
+        </w:rPr>
+        <w:t>:</w:t>
+      </w:r>
+      <w:r>
+        <w:rPr>
+          <w:rFonts w:ascii="Arial" w:hAnsi="Arial" w:cs="Arial"/>
+          <w:noProof/>
+          <w:lang w:val="es-ES"/>
+        </w:rPr>
+        <w:t xml:space="preserve"> </w:t>
+      </w:r>
+    </w:p>
+    <w:p>
+      <w:pPr>
+        <w:rPr>
+          <w:rFonts w:ascii="Arial" w:hAnsi="Arial" w:cs="Arial"/>
+          <w:noProof/>
+          <w:lang w:val="es-ES"/>
+        </w:rPr>
+      </w:pPr>
+      <w:r>
+        <w:rPr>
+          <w:rFonts w:ascii="Arial" w:hAnsi="Arial" w:cs="Arial"/>
+          <w:noProof/>
+          <w:lang w:val="es-ES"/>
+        </w:rPr>
+        <w:t xml:space="preserve">Bajo </w:t>
+      </w:r>
+      <w:r>
+        <w:rPr>
+          <w:rFonts w:ascii="Arial" w:hAnsi="Arial" w:cs="Arial"/>
+          <w:noProof/>
+          <w:lang w:val="es-ES"/>
+        </w:rPr>
+        <w:t xml:space="preserve">mucho </w:t>
+      </w:r>
+      <w:r>
+        <w:rPr>
+          <w:rFonts w:ascii="Arial" w:hAnsi="Arial" w:cs="Arial"/>
+          <w:noProof/>
+          <w:lang w:val="es-ES"/>
+        </w:rPr>
+        <w:t>el numero de instancias</w:t>
+      </w:r>
+      <w:r>
+        <w:rPr>
+          <w:rFonts w:ascii="Arial" w:hAnsi="Arial" w:cs="Arial"/>
+          <w:noProof/>
+          <w:lang w:val="es-ES"/>
+        </w:rPr>
+        <w:t xml:space="preserve"> </w:t>
+      </w:r>
+      <w:r>
+        <w:rPr>
+          <w:rFonts w:ascii="Arial" w:hAnsi="Arial" w:cs="Arial"/>
+          <w:noProof/>
+          <w:lang w:val="es-ES"/>
+        </w:rPr>
+        <w:t xml:space="preserve"> a comparacion </w:t>
+      </w:r>
+      <w:r>
+        <w:rPr>
+          <w:rFonts w:ascii="Arial" w:hAnsi="Arial" w:cs="Arial"/>
+          <w:noProof/>
+          <w:lang w:val="es-ES"/>
+        </w:rPr>
+        <w:t xml:space="preserve">con </w:t>
+      </w:r>
+      <w:r>
+        <w:rPr>
+          <w:rFonts w:ascii="Arial" w:hAnsi="Arial" w:cs="Arial"/>
+          <w:noProof/>
+          <w:lang w:val="es-ES"/>
+        </w:rPr>
+        <w:t>la primer medicion,</w:t>
+      </w:r>
+      <w:r>
+        <w:rPr>
+          <w:rFonts w:ascii="Arial" w:hAnsi="Arial" w:cs="Arial"/>
+          <w:noProof/>
+          <w:lang w:val="es-ES"/>
+        </w:rPr>
+        <w:t xml:space="preserve"> las estrellas se liberan al salir de la pantalla</w:t>
+      </w:r>
+      <w:r>
+        <w:rPr>
+          <w:rFonts w:ascii="Arial" w:hAnsi="Arial" w:cs="Arial"/>
+          <w:noProof/>
+          <w:lang w:val="es-ES"/>
+        </w:rPr>
+        <w:t xml:space="preserve"> el cambio fue positivo</w:t>
+      </w:r>
+      <w:r>
+        <w:rPr>
+          <w:rFonts w:ascii="Arial" w:hAnsi="Arial" w:cs="Arial"/>
+          <w:noProof/>
+          <w:lang w:val="es-ES"/>
+        </w:rPr>
+        <w:t>.</w:t>
+      </w:r>
+    </w:p>
+    <w:p>
+      <w:pPr>
+        <w:rPr>
+          <w:rFonts w:ascii="Arial" w:hAnsi="Arial" w:cs="Arial"/>
+          <w:lang w:val="es-ES"/>
+        </w:rPr>
+      </w:pPr>
+      <w:r>
+        <w:rPr>
+          <w:rFonts w:ascii="Arial" w:hAnsi="Arial" w:cs="Arial"/>
+          <w:noProof/>
+          <w:lang w:val="es-ES"/>
+        </w:rPr>
+        <w:drawing>
+          <wp:inline distT="0" distB="0" distL="0" distR="0" wp14:anchorId="5CE67E64" wp14:editId="118BA636">
+            <wp:extent cx="4868739" cy="2255146"/>
+            <wp:effectExtent l="0" t="0" r="8255" b="0"/>
+            <wp:docPr id="2" name="Imagen 2"/>
+            <wp:cNvGraphicFramePr>
+              <a:graphicFrameLocks xmlns:a="http://schemas.openxmlformats.org/drawingml/2006/main" noChangeAspect="1"/>
+            </wp:cNvGraphicFramePr>
+            <a:graphic xmlns:a="http://schemas.openxmlformats.org/drawingml/2006/main">
+              <a:graphicData uri="http://schemas.openxmlformats.org/drawingml/2006/picture">
+                <pic:pic xmlns:pic="http://schemas.openxmlformats.org/drawingml/2006/picture">
+                  <pic:nvPicPr>
+                    <pic:cNvPr id="0" name="Picture 1"/>
+                    <pic:cNvPicPr>
+                      <a:picLocks noChangeAspect="1" noChangeArrowheads="1"/>
+                    </pic:cNvPicPr>
+                  </pic:nvPicPr>
+                  <pic:blipFill>
+                    <a:blip r:embed="rId9">
+                      <a:extLst>
+                        <a:ext uri="{28A0092B-C50C-407E-A947-70E740481C1C}">
+                          <a14:useLocalDpi xmlns:a14="http://schemas.microsoft.com/office/drawing/2010/main" val="0"/>
+                        </a:ext>
+                      </a:extLst>
+                    </a:blip>
+                    <a:srcRect/>
+                    <a:stretch>
+                      <a:fillRect/>
+                    </a:stretch>
+                  </pic:blipFill>
+                  <pic:spPr bwMode="auto">
+                    <a:xfrm>
+                      <a:off x="0" y="0"/>
+                      <a:ext cx="5006185" cy="2318809"/>
+                    </a:xfrm>
+                    <a:prstGeom prst="rect">
+                      <a:avLst/>
+                    </a:prstGeom>
+                    <a:noFill/>
+                    <a:ln>
+                      <a:noFill/>
+                    </a:ln>
+                  </pic:spPr>
+                </pic:pic>
+              </a:graphicData>
+            </a:graphic>
+          </wp:inline>
+        </w:drawing>
+      </w:r>
+    </w:p>
+    <w:p>
+      <w:pPr>
+        <w:rPr>
+          <w:rFonts w:ascii="Arial" w:hAnsi="Arial" w:cs="Arial"/>
+          <w:lang w:val="es-ES"/>
+        </w:rPr>
+      </w:pPr>
+    </w:p>
+    <w:p>
+      <w:pPr>
+        <w:rPr>
+          <w:rFonts w:ascii="Arial" w:hAnsi="Arial" w:cs="Arial"/>
+          <w:lang w:val="es-ES"/>
+        </w:rPr>
+      </w:pPr>
+      <w:proofErr w:type="spellStart"/>
+      <w:r>
+        <w:rPr>
+          <w:rFonts w:ascii="Arial" w:hAnsi="Arial" w:cs="Arial"/>
+          <w:highlight w:val="yellow"/>
+          <w:lang w:val="es-ES"/>
+        </w:rPr>
+        <w:lastRenderedPageBreak/>
+        <w:t>Hipotesis</w:t>
+      </w:r>
+      <w:proofErr w:type="spellEnd"/>
+      <w:r>
+        <w:rPr>
+          <w:rFonts w:ascii="Arial" w:hAnsi="Arial" w:cs="Arial"/>
+          <w:highlight w:val="yellow"/>
+          <w:lang w:val="es-ES"/>
+        </w:rPr>
+        <w:t xml:space="preserve"> </w:t>
+      </w:r>
+      <w:r>
+        <w:rPr>
+          <w:rFonts w:ascii="Arial" w:hAnsi="Arial" w:cs="Arial"/>
+          <w:lang w:val="es-ES"/>
+        </w:rPr>
+        <w:t>3</w:t>
+      </w:r>
+    </w:p>
+    <w:p>
+      <w:pPr>
+        <w:rPr>
+          <w:rFonts w:ascii="Arial" w:hAnsi="Arial" w:cs="Arial"/>
+          <w:u w:val="single"/>
+          <w:lang w:val="es-ES"/>
+        </w:rPr>
+      </w:pPr>
+      <w:r>
+        <w:rPr>
+          <w:rFonts w:ascii="Arial" w:hAnsi="Arial" w:cs="Arial"/>
+          <w:u w:val="single"/>
+          <w:lang w:val="es-ES"/>
+        </w:rPr>
+        <w:t>Mediciones:</w:t>
+      </w:r>
+    </w:p>
+    <w:p>
+      <w:pPr>
+        <w:rPr>
+          <w:rFonts w:ascii="Arial" w:hAnsi="Arial" w:cs="Arial"/>
+          <w:u w:val="single"/>
           <w:lang w:val="es-ES"/>
         </w:rPr>
       </w:pPr>
       <w:bookmarkStart w:id="0" w:name="_GoBack"/>
+      <w:r>
+        <w:rPr>
+          <w:rFonts w:ascii="Arial" w:hAnsi="Arial" w:cs="Arial"/>
+          <w:noProof/>
+          <w:u w:val="single"/>
+          <w:lang w:val="es-ES"/>
+        </w:rPr>
+        <w:drawing>
+          <wp:inline distT="0" distB="0" distL="0" distR="0">
+            <wp:extent cx="5293632" cy="2653442"/>
+            <wp:effectExtent l="0" t="0" r="2540" b="0"/>
+            <wp:docPr id="6" name="Imagen 6"/>
+            <wp:cNvGraphicFramePr>
+              <a:graphicFrameLocks xmlns:a="http://schemas.openxmlformats.org/drawingml/2006/main" noChangeAspect="1"/>
+            </wp:cNvGraphicFramePr>
+            <a:graphic xmlns:a="http://schemas.openxmlformats.org/drawingml/2006/main">
+              <a:graphicData uri="http://schemas.openxmlformats.org/drawingml/2006/picture">
+                <pic:pic xmlns:pic="http://schemas.openxmlformats.org/drawingml/2006/picture">
+                  <pic:nvPicPr>
+                    <pic:cNvPr id="0" name="Picture 2"/>
+                    <pic:cNvPicPr>
+                      <a:picLocks noChangeAspect="1" noChangeArrowheads="1"/>
+                    </pic:cNvPicPr>
+                  </pic:nvPicPr>
+                  <pic:blipFill>
+                    <a:blip r:embed="rId10">
+                      <a:extLst>
+                        <a:ext uri="{28A0092B-C50C-407E-A947-70E740481C1C}">
+                          <a14:useLocalDpi xmlns:a14="http://schemas.microsoft.com/office/drawing/2010/main" val="0"/>
+                        </a:ext>
+                      </a:extLst>
+                    </a:blip>
+                    <a:srcRect/>
+                    <a:stretch>
+                      <a:fillRect/>
+                    </a:stretch>
+                  </pic:blipFill>
+                  <pic:spPr bwMode="auto">
+                    <a:xfrm>
+                      <a:off x="0" y="0"/>
+                      <a:ext cx="5446428" cy="2730031"/>
+                    </a:xfrm>
+                    <a:prstGeom prst="rect">
+                      <a:avLst/>
+                    </a:prstGeom>
+                    <a:noFill/>
+                    <a:ln>
+                      <a:noFill/>
+                    </a:ln>
+                  </pic:spPr>
+                </pic:pic>
+              </a:graphicData>
+            </a:graphic>
+          </wp:inline>
+        </w:drawing>
+      </w:r>
       <w:bookmarkEnd w:id="0"/>
-    </w:p>
-    <w:p>
-      <w:pPr>
-        <w:rPr>
-          <w:rFonts w:ascii="Arial" w:hAnsi="Arial" w:cs="Arial"/>
-          <w:lang w:val="es-ES"/>
-        </w:rPr>
-      </w:pPr>
-    </w:p>
-    <w:p>
-      <w:pPr>
-        <w:rPr>
-          <w:rFonts w:ascii="Arial" w:hAnsi="Arial" w:cs="Arial"/>
-          <w:lang w:val="es-ES"/>
-        </w:rPr>
-      </w:pPr>
-    </w:p>
-    <w:p>
-      <w:pPr>
-        <w:rPr>
-          <w:rFonts w:ascii="Arial" w:hAnsi="Arial" w:cs="Arial"/>
-          <w:lang w:val="es-ES"/>
-        </w:rPr>
-      </w:pPr>
-    </w:p>
-    <w:p>
-      <w:pPr>
-        <w:rPr>
-          <w:rFonts w:ascii="Arial" w:hAnsi="Arial" w:cs="Arial"/>
-          <w:lang w:val="es-ES"/>
-        </w:rPr>
-      </w:pPr>
+      <w:proofErr w:type="spellStart"/>
+      <w:r>
+        <w:rPr>
+          <w:rFonts w:ascii="Arial" w:hAnsi="Arial" w:cs="Arial"/>
+          <w:u w:val="single"/>
+          <w:lang w:val="es-ES"/>
+        </w:rPr>
+        <w:t>Hipotesis</w:t>
+      </w:r>
+      <w:proofErr w:type="spellEnd"/>
+      <w:r>
+        <w:rPr>
+          <w:rFonts w:ascii="Arial" w:hAnsi="Arial" w:cs="Arial"/>
+          <w:u w:val="single"/>
+          <w:lang w:val="es-ES"/>
+        </w:rPr>
+        <w:t>:</w:t>
+      </w:r>
+    </w:p>
+    <w:p>
+      <w:pPr>
+        <w:rPr>
+          <w:rFonts w:ascii="Arial" w:hAnsi="Arial" w:cs="Arial"/>
+          <w:u w:val="single"/>
+          <w:lang w:val="es-ES"/>
+        </w:rPr>
+      </w:pPr>
+    </w:p>
+    <w:p>
+      <w:pPr>
+        <w:rPr>
+          <w:rFonts w:ascii="Arial" w:hAnsi="Arial" w:cs="Arial"/>
+          <w:u w:val="single"/>
+          <w:lang w:val="es-ES"/>
+        </w:rPr>
+      </w:pPr>
+      <w:r>
+        <w:rPr>
+          <w:rFonts w:ascii="Arial" w:hAnsi="Arial" w:cs="Arial"/>
+          <w:u w:val="single"/>
+          <w:lang w:val="es-ES"/>
+        </w:rPr>
+        <w:t>Solución Propuesta:</w:t>
+      </w:r>
+    </w:p>
+    <w:p>
+      <w:pPr>
+        <w:rPr>
+          <w:rFonts w:ascii="Arial" w:hAnsi="Arial" w:cs="Arial"/>
+          <w:noProof/>
+          <w:lang w:val="es-ES"/>
+        </w:rPr>
+      </w:pPr>
+      <w:proofErr w:type="spellStart"/>
+      <w:r>
+        <w:rPr>
+          <w:rFonts w:ascii="Arial" w:hAnsi="Arial" w:cs="Arial"/>
+          <w:lang w:val="es-ES"/>
+        </w:rPr>
+        <w:t>Resolucion</w:t>
+      </w:r>
+      <w:proofErr w:type="spellEnd"/>
+      <w:r>
+        <w:rPr>
+          <w:rFonts w:ascii="Arial" w:hAnsi="Arial" w:cs="Arial"/>
+          <w:lang w:val="es-ES"/>
+        </w:rPr>
+        <w:t>:</w:t>
+      </w:r>
+      <w:r>
+        <w:rPr>
+          <w:rFonts w:ascii="Arial" w:hAnsi="Arial" w:cs="Arial"/>
+          <w:noProof/>
+          <w:lang w:val="es-ES"/>
+        </w:rPr>
+        <w:t xml:space="preserve"> </w:t>
+      </w:r>
     </w:p>
     <w:p>
       <w:pPr>
@@ -1789,6 +2752,7 @@
   <w:style w:type="paragraph" w:default="1" w:styleId="Normal">
     <w:name w:val="Normal"/>
     <w:qFormat/>
+    <w:rsid w:val="008B7F5C"/>
   </w:style>
   <w:style w:type="character" w:default="1" w:styleId="Fuentedeprrafopredeter">
     <w:name w:val="Default Paragraph Font"/>
@@ -1816,6 +2780,37 @@
     <w:uiPriority w:val="99"/>
     <w:semiHidden/>
     <w:unhideWhenUsed/>
+  </w:style>
+  <w:style w:type="paragraph" w:styleId="Cita">
+    <w:name w:val="Quote"/>
+    <w:basedOn w:val="Normal"/>
+    <w:next w:val="Normal"/>
+    <w:link w:val="CitaCar"/>
+    <w:uiPriority w:val="29"/>
+    <w:qFormat/>
+    <w:rsid w:val="00E165F8"/>
+    <w:pPr>
+      <w:spacing w:before="200"/>
+      <w:ind w:left="864" w:right="864"/>
+      <w:jc w:val="center"/>
+    </w:pPr>
+    <w:rPr>
+      <w:i/>
+      <w:iCs/>
+      <w:color w:val="404040" w:themeColor="text1" w:themeTint="BF"/>
+    </w:rPr>
+  </w:style>
+  <w:style w:type="character" w:customStyle="1" w:styleId="CitaCar">
+    <w:name w:val="Cita Car"/>
+    <w:basedOn w:val="Fuentedeprrafopredeter"/>
+    <w:link w:val="Cita"/>
+    <w:uiPriority w:val="29"/>
+    <w:rsid w:val="00E165F8"/>
+    <w:rPr>
+      <w:i/>
+      <w:iCs/>
+      <w:color w:val="404040" w:themeColor="text1" w:themeTint="BF"/>
+    </w:rPr>
   </w:style>
 </w:styles>
 </file>
@@ -2113,4 +3108,16 @@
     </a:ext>
   </a:extLst>
 </a:theme>
+</file>
+
+<file path=customXml/item1.xml><?xml version="1.0" encoding="utf-8"?>
+<b:Sources xmlns:b="http://schemas.openxmlformats.org/officeDocument/2006/bibliography" xmlns="http://schemas.openxmlformats.org/officeDocument/2006/bibliography" SelectedStyle="\APASixthEditionOfficeOnline.xsl" StyleName="APA" Version="6"/>
+</file>
+
+<file path=customXml/itemProps1.xml><?xml version="1.0" encoding="utf-8"?>
+<ds:datastoreItem xmlns:ds="http://schemas.openxmlformats.org/officeDocument/2006/customXml" ds:itemID="{92EFD30B-C933-471C-828D-BCCDEBCA27E5}">
+  <ds:schemaRefs>
+    <ds:schemaRef ds:uri="http://schemas.openxmlformats.org/officeDocument/2006/bibliography"/>
+  </ds:schemaRefs>
+</ds:datastoreItem>
 </file>
</xml_diff>

<commit_message>
Hipotesis 3 Completa (Cambios Positivos, pero no muy drasticos en la ejecucion del programa)
</commit_message>
<xml_diff>
--- a/TP Naves Documentacion Nicolas Touceda.docx
+++ b/TP Naves Documentacion Nicolas Touceda.docx
@@ -1865,14 +1865,7 @@
           <w:rFonts w:ascii="Arial" w:hAnsi="Arial" w:cs="Arial"/>
           <w:lang w:val="es-ES"/>
         </w:rPr>
-        <w:t>L</w:t>
-      </w:r>
-      <w:r>
-        <w:rPr>
-          <w:rFonts w:ascii="Arial" w:hAnsi="Arial" w:cs="Arial"/>
-          <w:lang w:val="es-ES"/>
-        </w:rPr>
-        <w:t xml:space="preserve">o que propongo es </w:t>
+        <w:t xml:space="preserve">Lo que propongo es </w:t>
       </w:r>
       <w:r>
         <w:rPr>
@@ -2200,7 +2193,6 @@
           <w:lang w:val="es-ES"/>
         </w:rPr>
       </w:pPr>
-      <w:bookmarkStart w:id="0" w:name="_GoBack"/>
       <w:r>
         <w:rPr>
           <w:rFonts w:ascii="Arial" w:hAnsi="Arial" w:cs="Arial"/>
@@ -2257,84 +2249,309 @@
           </wp:inline>
         </w:drawing>
       </w:r>
+      <w:proofErr w:type="spellStart"/>
+      <w:r>
+        <w:rPr>
+          <w:rFonts w:ascii="Arial" w:hAnsi="Arial" w:cs="Arial"/>
+          <w:u w:val="single"/>
+          <w:lang w:val="es-ES"/>
+        </w:rPr>
+        <w:t>Hipotesis</w:t>
+      </w:r>
+      <w:proofErr w:type="spellEnd"/>
+      <w:r>
+        <w:rPr>
+          <w:rFonts w:ascii="Arial" w:hAnsi="Arial" w:cs="Arial"/>
+          <w:u w:val="single"/>
+          <w:lang w:val="es-ES"/>
+        </w:rPr>
+        <w:t>:</w:t>
+      </w:r>
+      <w:r>
+        <w:rPr>
+          <w:rFonts w:ascii="Arial" w:hAnsi="Arial" w:cs="Arial"/>
+          <w:u w:val="single"/>
+          <w:lang w:val="es-ES"/>
+        </w:rPr>
+        <w:t xml:space="preserve"> </w:t>
+      </w:r>
+    </w:p>
+    <w:p>
+      <w:pPr>
+        <w:rPr>
+          <w:rFonts w:ascii="Arial" w:hAnsi="Arial" w:cs="Arial"/>
+          <w:lang w:val="es-ES"/>
+        </w:rPr>
+      </w:pPr>
+      <w:r>
+        <w:rPr>
+          <w:rFonts w:ascii="Arial" w:hAnsi="Arial" w:cs="Arial"/>
+          <w:lang w:val="es-ES"/>
+        </w:rPr>
+        <w:t xml:space="preserve">Revisando las nuevas imágenes de medición, destaco un problema en el método </w:t>
+      </w:r>
+      <w:proofErr w:type="spellStart"/>
+      <w:proofErr w:type="gramStart"/>
+      <w:r>
+        <w:rPr>
+          <w:rFonts w:ascii="Arial" w:hAnsi="Arial" w:cs="Arial"/>
+          <w:lang w:val="es-ES"/>
+        </w:rPr>
+        <w:t>FullDrawOn</w:t>
+      </w:r>
+      <w:proofErr w:type="spellEnd"/>
+      <w:r>
+        <w:rPr>
+          <w:rFonts w:ascii="Arial" w:hAnsi="Arial" w:cs="Arial"/>
+          <w:lang w:val="es-ES"/>
+        </w:rPr>
+        <w:t>(</w:t>
+      </w:r>
+      <w:proofErr w:type="gramEnd"/>
+      <w:r>
+        <w:rPr>
+          <w:rFonts w:ascii="Arial" w:hAnsi="Arial" w:cs="Arial"/>
+          <w:lang w:val="es-ES"/>
+        </w:rPr>
+        <w:t xml:space="preserve">), que ocupa un 77,77% del CPU Total, Este es llamado por la </w:t>
+      </w:r>
+      <w:proofErr w:type="spellStart"/>
+      <w:r>
+        <w:rPr>
+          <w:rFonts w:ascii="Arial" w:hAnsi="Arial" w:cs="Arial"/>
+          <w:lang w:val="es-ES"/>
+        </w:rPr>
+        <w:t>Scene_Paint</w:t>
+      </w:r>
+      <w:proofErr w:type="spellEnd"/>
+      <w:r>
+        <w:rPr>
+          <w:rFonts w:ascii="Arial" w:hAnsi="Arial" w:cs="Arial"/>
+          <w:lang w:val="es-ES"/>
+        </w:rPr>
+        <w:t>.</w:t>
+      </w:r>
+    </w:p>
+    <w:p>
+      <w:pPr>
+        <w:rPr>
+          <w:rFonts w:ascii="Arial" w:hAnsi="Arial" w:cs="Arial"/>
+          <w:lang w:val="es-ES"/>
+        </w:rPr>
+      </w:pPr>
+      <w:r>
+        <w:rPr>
+          <w:rFonts w:ascii="Arial" w:hAnsi="Arial" w:cs="Arial"/>
+          <w:lang w:val="es-ES"/>
+        </w:rPr>
+        <w:t xml:space="preserve">Entre </w:t>
+      </w:r>
+      <w:proofErr w:type="spellStart"/>
+      <w:proofErr w:type="gramStart"/>
+      <w:r>
+        <w:rPr>
+          <w:rFonts w:ascii="Arial" w:hAnsi="Arial" w:cs="Arial"/>
+          <w:lang w:val="es-ES"/>
+        </w:rPr>
+        <w:t>frame</w:t>
+      </w:r>
+      <w:proofErr w:type="spellEnd"/>
+      <w:proofErr w:type="gramEnd"/>
+      <w:r>
+        <w:rPr>
+          <w:rFonts w:ascii="Arial" w:hAnsi="Arial" w:cs="Arial"/>
+          <w:lang w:val="es-ES"/>
+        </w:rPr>
+        <w:t xml:space="preserve"> y </w:t>
+      </w:r>
+      <w:proofErr w:type="spellStart"/>
+      <w:r>
+        <w:rPr>
+          <w:rFonts w:ascii="Arial" w:hAnsi="Arial" w:cs="Arial"/>
+          <w:lang w:val="es-ES"/>
+        </w:rPr>
+        <w:t>frame</w:t>
+      </w:r>
+      <w:proofErr w:type="spellEnd"/>
+      <w:r>
+        <w:rPr>
+          <w:rFonts w:ascii="Arial" w:hAnsi="Arial" w:cs="Arial"/>
+          <w:lang w:val="es-ES"/>
+        </w:rPr>
+        <w:t xml:space="preserve"> se tarda entre </w:t>
+      </w:r>
+      <w:r>
+        <w:rPr>
+          <w:rFonts w:ascii="Arial" w:hAnsi="Arial" w:cs="Arial"/>
+          <w:lang w:val="es-ES"/>
+        </w:rPr>
+        <w:t>600</w:t>
+      </w:r>
+      <w:r>
+        <w:rPr>
+          <w:rFonts w:ascii="Arial" w:hAnsi="Arial" w:cs="Arial"/>
+          <w:lang w:val="es-ES"/>
+        </w:rPr>
+        <w:t xml:space="preserve"> a 8</w:t>
+      </w:r>
+      <w:r>
+        <w:rPr>
+          <w:rFonts w:ascii="Arial" w:hAnsi="Arial" w:cs="Arial"/>
+          <w:lang w:val="es-ES"/>
+        </w:rPr>
+        <w:t>00</w:t>
+      </w:r>
+      <w:r>
+        <w:rPr>
+          <w:rFonts w:ascii="Arial" w:hAnsi="Arial" w:cs="Arial"/>
+          <w:lang w:val="es-ES"/>
+        </w:rPr>
+        <w:t xml:space="preserve"> </w:t>
+      </w:r>
+      <w:r>
+        <w:rPr>
+          <w:rFonts w:ascii="Arial" w:hAnsi="Arial" w:cs="Arial"/>
+          <w:lang w:val="es-ES"/>
+        </w:rPr>
+        <w:t xml:space="preserve">ms </w:t>
+      </w:r>
+      <w:r>
+        <w:rPr>
+          <w:rFonts w:ascii="Arial" w:hAnsi="Arial" w:cs="Arial"/>
+          <w:lang w:val="es-ES"/>
+        </w:rPr>
+        <w:t>en dibujar los objetos en pantalla</w:t>
+      </w:r>
+    </w:p>
+    <w:p>
+      <w:pPr>
+        <w:rPr>
+          <w:rFonts w:ascii="Arial" w:hAnsi="Arial" w:cs="Arial"/>
+          <w:lang w:val="es-ES"/>
+        </w:rPr>
+      </w:pPr>
+      <w:r>
+        <w:rPr>
+          <w:rFonts w:ascii="Arial" w:hAnsi="Arial" w:cs="Arial"/>
+          <w:lang w:val="es-ES"/>
+        </w:rPr>
+        <w:t xml:space="preserve">Revisando el código pude notar que el método </w:t>
+      </w:r>
+      <w:proofErr w:type="spellStart"/>
+      <w:r>
+        <w:rPr>
+          <w:rFonts w:ascii="Arial" w:hAnsi="Arial" w:cs="Arial"/>
+          <w:lang w:val="es-ES"/>
+        </w:rPr>
+        <w:t>FullDrawOn</w:t>
+      </w:r>
+      <w:proofErr w:type="spellEnd"/>
+      <w:r>
+        <w:rPr>
+          <w:rFonts w:ascii="Arial" w:hAnsi="Arial" w:cs="Arial"/>
+          <w:lang w:val="es-ES"/>
+        </w:rPr>
+        <w:t xml:space="preserve">, agarra la lista de objetos, y por cada objeto se vuelve a llamar a si misma varias veces, esto provoca que el mismo objeto se dibuje más de una vez, y cuantos más objetos tenga la </w:t>
+      </w:r>
+      <w:proofErr w:type="gramStart"/>
+      <w:r>
+        <w:rPr>
+          <w:rFonts w:ascii="Arial" w:hAnsi="Arial" w:cs="Arial"/>
+          <w:lang w:val="es-ES"/>
+        </w:rPr>
+        <w:t>lista ,</w:t>
+      </w:r>
+      <w:proofErr w:type="gramEnd"/>
+      <w:r>
+        <w:rPr>
+          <w:rFonts w:ascii="Arial" w:hAnsi="Arial" w:cs="Arial"/>
+          <w:lang w:val="es-ES"/>
+        </w:rPr>
+        <w:t xml:space="preserve"> más veces se van a dibujar.</w:t>
+      </w:r>
+    </w:p>
+    <w:p>
+      <w:pPr>
+        <w:rPr>
+          <w:rFonts w:ascii="Arial" w:hAnsi="Arial" w:cs="Arial"/>
+          <w:u w:val="single"/>
+          <w:lang w:val="es-ES"/>
+        </w:rPr>
+      </w:pPr>
+      <w:r>
+        <w:rPr>
+          <w:rFonts w:ascii="Arial" w:hAnsi="Arial" w:cs="Arial"/>
+          <w:u w:val="single"/>
+          <w:lang w:val="es-ES"/>
+        </w:rPr>
+        <w:t>Solución Propuesta</w:t>
+      </w:r>
+    </w:p>
+    <w:p>
+      <w:pPr>
+        <w:rPr>
+          <w:rFonts w:ascii="Arial" w:hAnsi="Arial" w:cs="Arial"/>
+          <w:lang w:val="es-ES"/>
+        </w:rPr>
+      </w:pPr>
+      <w:r>
+        <w:rPr>
+          <w:rFonts w:ascii="Arial" w:hAnsi="Arial" w:cs="Arial"/>
+          <w:lang w:val="es-ES"/>
+        </w:rPr>
+        <w:t xml:space="preserve">Propongo modificar el método </w:t>
+      </w:r>
+      <w:proofErr w:type="spellStart"/>
+      <w:r>
+        <w:rPr>
+          <w:rFonts w:ascii="Arial" w:hAnsi="Arial" w:cs="Arial"/>
+          <w:lang w:val="es-ES"/>
+        </w:rPr>
+        <w:t>FullDrawOn</w:t>
+      </w:r>
+      <w:proofErr w:type="spellEnd"/>
+      <w:r>
+        <w:rPr>
+          <w:rFonts w:ascii="Arial" w:hAnsi="Arial" w:cs="Arial"/>
+          <w:lang w:val="es-ES"/>
+        </w:rPr>
+        <w:t xml:space="preserve"> para que cada objeto se dibuje una sola vez.</w:t>
+      </w:r>
+    </w:p>
+    <w:p>
+      <w:pPr>
+        <w:rPr>
+          <w:rFonts w:ascii="Arial" w:hAnsi="Arial" w:cs="Arial"/>
+          <w:noProof/>
+          <w:lang w:val="es-ES"/>
+        </w:rPr>
+      </w:pPr>
+      <w:proofErr w:type="spellStart"/>
+      <w:r>
+        <w:rPr>
+          <w:rFonts w:ascii="Arial" w:hAnsi="Arial" w:cs="Arial"/>
+          <w:lang w:val="es-ES"/>
+        </w:rPr>
+        <w:t>Resolucion</w:t>
+      </w:r>
+      <w:proofErr w:type="spellEnd"/>
+      <w:r>
+        <w:rPr>
+          <w:rFonts w:ascii="Arial" w:hAnsi="Arial" w:cs="Arial"/>
+          <w:lang w:val="es-ES"/>
+        </w:rPr>
+        <w:t>:</w:t>
+      </w:r>
+      <w:r>
+        <w:rPr>
+          <w:rFonts w:ascii="Arial" w:hAnsi="Arial" w:cs="Arial"/>
+          <w:noProof/>
+          <w:lang w:val="es-ES"/>
+        </w:rPr>
+        <w:t xml:space="preserve"> </w:t>
+      </w:r>
+      <w:bookmarkStart w:id="0" w:name="_GoBack"/>
       <w:bookmarkEnd w:id="0"/>
-      <w:proofErr w:type="spellStart"/>
-      <w:r>
-        <w:rPr>
-          <w:rFonts w:ascii="Arial" w:hAnsi="Arial" w:cs="Arial"/>
-          <w:u w:val="single"/>
-          <w:lang w:val="es-ES"/>
-        </w:rPr>
-        <w:t>Hipotesis</w:t>
-      </w:r>
-      <w:proofErr w:type="spellEnd"/>
-      <w:r>
-        <w:rPr>
-          <w:rFonts w:ascii="Arial" w:hAnsi="Arial" w:cs="Arial"/>
-          <w:u w:val="single"/>
-          <w:lang w:val="es-ES"/>
-        </w:rPr>
-        <w:t>:</w:t>
-      </w:r>
-    </w:p>
-    <w:p>
-      <w:pPr>
-        <w:rPr>
-          <w:rFonts w:ascii="Arial" w:hAnsi="Arial" w:cs="Arial"/>
-          <w:u w:val="single"/>
-          <w:lang w:val="es-ES"/>
-        </w:rPr>
-      </w:pPr>
-    </w:p>
-    <w:p>
-      <w:pPr>
-        <w:rPr>
-          <w:rFonts w:ascii="Arial" w:hAnsi="Arial" w:cs="Arial"/>
-          <w:u w:val="single"/>
-          <w:lang w:val="es-ES"/>
-        </w:rPr>
-      </w:pPr>
-      <w:r>
-        <w:rPr>
-          <w:rFonts w:ascii="Arial" w:hAnsi="Arial" w:cs="Arial"/>
-          <w:u w:val="single"/>
-          <w:lang w:val="es-ES"/>
-        </w:rPr>
-        <w:t>Solución Propuesta:</w:t>
-      </w:r>
-    </w:p>
-    <w:p>
-      <w:pPr>
-        <w:rPr>
-          <w:rFonts w:ascii="Arial" w:hAnsi="Arial" w:cs="Arial"/>
-          <w:noProof/>
-          <w:lang w:val="es-ES"/>
-        </w:rPr>
-      </w:pPr>
-      <w:proofErr w:type="spellStart"/>
-      <w:r>
-        <w:rPr>
-          <w:rFonts w:ascii="Arial" w:hAnsi="Arial" w:cs="Arial"/>
-          <w:lang w:val="es-ES"/>
-        </w:rPr>
-        <w:t>Resolucion</w:t>
-      </w:r>
-      <w:proofErr w:type="spellEnd"/>
-      <w:r>
-        <w:rPr>
-          <w:rFonts w:ascii="Arial" w:hAnsi="Arial" w:cs="Arial"/>
-          <w:lang w:val="es-ES"/>
-        </w:rPr>
-        <w:t>:</w:t>
-      </w:r>
-      <w:r>
-        <w:rPr>
-          <w:rFonts w:ascii="Arial" w:hAnsi="Arial" w:cs="Arial"/>
-          <w:noProof/>
-          <w:lang w:val="es-ES"/>
-        </w:rPr>
-        <w:t xml:space="preserve"> </w:t>
-      </w:r>
     </w:p>
     <w:p>
       <w:pPr>
@@ -3115,7 +3332,7 @@
 </file>
 
 <file path=customXml/itemProps1.xml><?xml version="1.0" encoding="utf-8"?>
-<ds:datastoreItem xmlns:ds="http://schemas.openxmlformats.org/officeDocument/2006/customXml" ds:itemID="{92EFD30B-C933-471C-828D-BCCDEBCA27E5}">
+<ds:datastoreItem xmlns:ds="http://schemas.openxmlformats.org/officeDocument/2006/customXml" ds:itemID="{D1BACBA1-65DD-4CCE-96D2-4BF2396B67AC}">
   <ds:schemaRefs>
     <ds:schemaRef ds:uri="http://schemas.openxmlformats.org/officeDocument/2006/bibliography"/>
   </ds:schemaRefs>

</xml_diff>

<commit_message>
Hipotesis 4 (Correcion de Bug, fue arreglado)
</commit_message>
<xml_diff>
--- a/TP Naves Documentacion Nicolas Touceda.docx
+++ b/TP Naves Documentacion Nicolas Touceda.docx
@@ -214,7 +214,6 @@
         <w:t>, donde el método de dibujo (</w:t>
       </w:r>
       <w:proofErr w:type="spellStart"/>
-      <w:proofErr w:type="gramStart"/>
       <w:r>
         <w:rPr>
           <w:rFonts w:ascii="Arial" w:hAnsi="Arial" w:cs="Arial"/>
@@ -230,7 +229,6 @@
         <w:t>Graphis.Draw</w:t>
       </w:r>
       <w:proofErr w:type="spellEnd"/>
-      <w:proofErr w:type="gramEnd"/>
       <w:r>
         <w:rPr>
           <w:rFonts w:ascii="Arial" w:hAnsi="Arial" w:cs="Arial"/>
@@ -268,7 +266,6 @@
         <w:t>Cuadro Verde de la imagen: Encontramos un bloque de código (</w:t>
       </w:r>
       <w:proofErr w:type="spellStart"/>
-      <w:proofErr w:type="gramStart"/>
       <w:r>
         <w:rPr>
           <w:rFonts w:ascii="Arial" w:hAnsi="Arial" w:cs="Arial"/>
@@ -277,7 +274,6 @@
         <w:t>graphics.DrawImage</w:t>
       </w:r>
       <w:proofErr w:type="spellEnd"/>
-      <w:proofErr w:type="gramEnd"/>
       <w:r>
         <w:rPr>
           <w:rFonts w:ascii="Arial" w:hAnsi="Arial" w:cs="Arial"/>
@@ -407,7 +403,6 @@
         <w:t xml:space="preserve">Cuadros Azules de la imagen: Vemos que en cada </w:t>
       </w:r>
       <w:proofErr w:type="spellStart"/>
-      <w:proofErr w:type="gramStart"/>
       <w:r>
         <w:rPr>
           <w:rFonts w:ascii="Arial" w:hAnsi="Arial" w:cs="Arial"/>
@@ -416,7 +411,6 @@
         <w:t>Frame</w:t>
       </w:r>
       <w:proofErr w:type="spellEnd"/>
-      <w:proofErr w:type="gramEnd"/>
       <w:r>
         <w:rPr>
           <w:rFonts w:ascii="Arial" w:hAnsi="Arial" w:cs="Arial"/>
@@ -686,30 +680,14 @@
           <w:rFonts w:ascii="Arial" w:hAnsi="Arial" w:cs="Arial"/>
           <w:lang w:val="es-ES"/>
         </w:rPr>
-        <w:t xml:space="preserve">son almacenadas en un </w:t>
-      </w:r>
-      <w:proofErr w:type="gramStart"/>
-      <w:r>
-        <w:rPr>
-          <w:rFonts w:ascii="Arial" w:hAnsi="Arial" w:cs="Arial"/>
-          <w:lang w:val="es-ES"/>
-        </w:rPr>
-        <w:t>array</w:t>
-      </w:r>
-      <w:r>
-        <w:rPr>
-          <w:rFonts w:ascii="Arial" w:hAnsi="Arial" w:cs="Arial"/>
-          <w:lang w:val="es-ES"/>
-        </w:rPr>
-        <w:t xml:space="preserve"> ,</w:t>
-      </w:r>
-      <w:proofErr w:type="gramEnd"/>
-      <w:r>
-        <w:rPr>
-          <w:rFonts w:ascii="Arial" w:hAnsi="Arial" w:cs="Arial"/>
-          <w:lang w:val="es-ES"/>
-        </w:rPr>
-        <w:t xml:space="preserve"> finalmente este array</w:t>
+        <w:t>son almacenadas en un array</w:t>
+      </w:r>
+      <w:r>
+        <w:rPr>
+          <w:rFonts w:ascii="Arial" w:hAnsi="Arial" w:cs="Arial"/>
+          <w:lang w:val="es-ES"/>
+        </w:rPr>
+        <w:t xml:space="preserve"> , finalmente este array</w:t>
       </w:r>
       <w:r>
         <w:rPr>
@@ -1057,7 +1035,6 @@
         <w:t xml:space="preserve"> </w:t>
       </w:r>
       <w:proofErr w:type="spellStart"/>
-      <w:proofErr w:type="gramStart"/>
       <w:r>
         <w:rPr>
           <w:rFonts w:ascii="Arial" w:hAnsi="Arial" w:cs="Arial"/>
@@ -1071,15 +1048,7 @@
           <w:rFonts w:ascii="Arial" w:hAnsi="Arial" w:cs="Arial"/>
           <w:lang w:val="es-ES"/>
         </w:rPr>
-        <w:t>(</w:t>
-      </w:r>
-      <w:proofErr w:type="gramEnd"/>
-      <w:r>
-        <w:rPr>
-          <w:rFonts w:ascii="Arial" w:hAnsi="Arial" w:cs="Arial"/>
-          <w:lang w:val="es-ES"/>
-        </w:rPr>
-        <w:t>)</w:t>
+        <w:t>()</w:t>
       </w:r>
     </w:p>
     <w:p>
@@ -1111,7 +1080,6 @@
         <w:t xml:space="preserve"> </w:t>
       </w:r>
       <w:proofErr w:type="spellStart"/>
-      <w:proofErr w:type="gramStart"/>
       <w:r>
         <w:rPr>
           <w:rFonts w:ascii="Arial" w:hAnsi="Arial" w:cs="Arial"/>
@@ -1125,15 +1093,7 @@
           <w:rFonts w:ascii="Arial" w:hAnsi="Arial" w:cs="Arial"/>
           <w:lang w:val="es-ES"/>
         </w:rPr>
-        <w:t>(</w:t>
-      </w:r>
-      <w:proofErr w:type="gramEnd"/>
-      <w:r>
-        <w:rPr>
-          <w:rFonts w:ascii="Arial" w:hAnsi="Arial" w:cs="Arial"/>
-          <w:lang w:val="es-ES"/>
-        </w:rPr>
-        <w:t xml:space="preserve">) </w:t>
+        <w:t xml:space="preserve">() </w:t>
       </w:r>
       <w:r>
         <w:rPr>
@@ -1281,15 +1241,13 @@
         </w:rPr>
         <w:t xml:space="preserve">Comparando esta imagen con la de medición, llegue a la conclusión que el programa mejoro mucho, ya que el tiempo de dibujado paso de 5-8 segundos a 1-2 segundos y por ende el programa avanza mucho </w:t>
       </w:r>
-      <w:proofErr w:type="spellStart"/>
-      <w:r>
-        <w:rPr>
-          <w:rFonts w:ascii="Arial" w:hAnsi="Arial" w:cs="Arial"/>
-          <w:lang w:val="es-ES"/>
-        </w:rPr>
-        <w:t>mas</w:t>
-      </w:r>
-      <w:proofErr w:type="spellEnd"/>
+      <w:r>
+        <w:rPr>
+          <w:rFonts w:ascii="Arial" w:hAnsi="Arial" w:cs="Arial"/>
+          <w:lang w:val="es-ES"/>
+        </w:rPr>
+        <w:t>más</w:t>
+      </w:r>
       <w:r>
         <w:rPr>
           <w:rFonts w:ascii="Arial" w:hAnsi="Arial" w:cs="Arial"/>
@@ -1679,7 +1637,6 @@
         <w:t xml:space="preserve"> excesivamente </w:t>
       </w:r>
       <w:proofErr w:type="spellStart"/>
-      <w:proofErr w:type="gramStart"/>
       <w:r>
         <w:rPr>
           <w:rFonts w:ascii="Arial" w:hAnsi="Arial" w:cs="Arial"/>
@@ -1688,7 +1645,6 @@
         <w:t>frame</w:t>
       </w:r>
       <w:proofErr w:type="spellEnd"/>
-      <w:proofErr w:type="gramEnd"/>
       <w:r>
         <w:rPr>
           <w:rFonts w:ascii="Arial" w:hAnsi="Arial" w:cs="Arial"/>
@@ -1760,7 +1716,6 @@
         <w:t xml:space="preserve">) note que </w:t>
       </w:r>
       <w:proofErr w:type="spellStart"/>
-      <w:proofErr w:type="gramStart"/>
       <w:r>
         <w:rPr>
           <w:rFonts w:ascii="Arial" w:hAnsi="Arial" w:cs="Arial"/>
@@ -1769,7 +1724,6 @@
         <w:t>frame</w:t>
       </w:r>
       <w:proofErr w:type="spellEnd"/>
-      <w:proofErr w:type="gramEnd"/>
       <w:r>
         <w:rPr>
           <w:rFonts w:ascii="Arial" w:hAnsi="Arial" w:cs="Arial"/>
@@ -2291,7 +2245,6 @@
         <w:t xml:space="preserve">Revisando las nuevas imágenes de medición, destaco un problema en el método </w:t>
       </w:r>
       <w:proofErr w:type="spellStart"/>
-      <w:proofErr w:type="gramStart"/>
       <w:r>
         <w:rPr>
           <w:rFonts w:ascii="Arial" w:hAnsi="Arial" w:cs="Arial"/>
@@ -2305,15 +2258,7 @@
           <w:rFonts w:ascii="Arial" w:hAnsi="Arial" w:cs="Arial"/>
           <w:lang w:val="es-ES"/>
         </w:rPr>
-        <w:t>(</w:t>
-      </w:r>
-      <w:proofErr w:type="gramEnd"/>
-      <w:r>
-        <w:rPr>
-          <w:rFonts w:ascii="Arial" w:hAnsi="Arial" w:cs="Arial"/>
-          <w:lang w:val="es-ES"/>
-        </w:rPr>
-        <w:t xml:space="preserve">), que ocupa un 77,77% del CPU Total, Este es llamado por la </w:t>
+        <w:t xml:space="preserve">(), que ocupa un 77,77% del CPU Total, Este es llamado por la </w:t>
       </w:r>
       <w:proofErr w:type="spellStart"/>
       <w:r>
@@ -2347,7 +2292,6 @@
         <w:t xml:space="preserve">Entre </w:t>
       </w:r>
       <w:proofErr w:type="spellStart"/>
-      <w:proofErr w:type="gramStart"/>
       <w:r>
         <w:rPr>
           <w:rFonts w:ascii="Arial" w:hAnsi="Arial" w:cs="Arial"/>
@@ -2356,7 +2300,6 @@
         <w:t>frame</w:t>
       </w:r>
       <w:proofErr w:type="spellEnd"/>
-      <w:proofErr w:type="gramEnd"/>
       <w:r>
         <w:rPr>
           <w:rFonts w:ascii="Arial" w:hAnsi="Arial" w:cs="Arial"/>
@@ -2451,23 +2394,7 @@
           <w:rFonts w:ascii="Arial" w:hAnsi="Arial" w:cs="Arial"/>
           <w:lang w:val="es-ES"/>
         </w:rPr>
-        <w:t xml:space="preserve">, agarra la lista de objetos, y por cada objeto se vuelve a llamar a si misma varias veces, esto provoca que el mismo objeto se dibuje más de una vez, y cuantos más objetos tenga la </w:t>
-      </w:r>
-      <w:proofErr w:type="gramStart"/>
-      <w:r>
-        <w:rPr>
-          <w:rFonts w:ascii="Arial" w:hAnsi="Arial" w:cs="Arial"/>
-          <w:lang w:val="es-ES"/>
-        </w:rPr>
-        <w:t>lista ,</w:t>
-      </w:r>
-      <w:proofErr w:type="gramEnd"/>
-      <w:r>
-        <w:rPr>
-          <w:rFonts w:ascii="Arial" w:hAnsi="Arial" w:cs="Arial"/>
-          <w:lang w:val="es-ES"/>
-        </w:rPr>
-        <w:t xml:space="preserve"> más veces se van a dibujar.</w:t>
+        <w:t>, agarra la lista de objetos, y por cada objeto se vuelve a llamar a si misma varias veces, esto provoca que el mismo objeto se dibuje más de una vez, y cuantos más objetos tenga la lista , más veces se van a dibujar.</w:t>
       </w:r>
     </w:p>
     <w:p>
@@ -2523,21 +2450,22 @@
         <w:rPr>
           <w:rFonts w:ascii="Arial" w:hAnsi="Arial" w:cs="Arial"/>
           <w:noProof/>
-          <w:lang w:val="es-ES"/>
-        </w:rPr>
-      </w:pPr>
-      <w:proofErr w:type="spellStart"/>
-      <w:r>
-        <w:rPr>
-          <w:rFonts w:ascii="Arial" w:hAnsi="Arial" w:cs="Arial"/>
-          <w:lang w:val="es-ES"/>
-        </w:rPr>
-        <w:t>Resolucion</w:t>
-      </w:r>
-      <w:proofErr w:type="spellEnd"/>
-      <w:r>
-        <w:rPr>
-          <w:rFonts w:ascii="Arial" w:hAnsi="Arial" w:cs="Arial"/>
+          <w:u w:val="single"/>
+          <w:lang w:val="es-ES"/>
+        </w:rPr>
+      </w:pPr>
+      <w:r>
+        <w:rPr>
+          <w:rFonts w:ascii="Arial" w:hAnsi="Arial" w:cs="Arial"/>
+          <w:u w:val="single"/>
+          <w:lang w:val="es-ES"/>
+        </w:rPr>
+        <w:t>Resolución</w:t>
+      </w:r>
+      <w:r>
+        <w:rPr>
+          <w:rFonts w:ascii="Arial" w:hAnsi="Arial" w:cs="Arial"/>
+          <w:u w:val="single"/>
           <w:lang w:val="es-ES"/>
         </w:rPr>
         <w:t>:</w:t>
@@ -2546,12 +2474,948 @@
         <w:rPr>
           <w:rFonts w:ascii="Arial" w:hAnsi="Arial" w:cs="Arial"/>
           <w:noProof/>
+          <w:u w:val="single"/>
           <w:lang w:val="es-ES"/>
         </w:rPr>
         <w:t xml:space="preserve"> </w:t>
+      </w:r>
+    </w:p>
+    <w:p>
+      <w:pPr>
+        <w:rPr>
+          <w:rFonts w:ascii="Arial" w:hAnsi="Arial" w:cs="Arial"/>
+          <w:lang w:val="es-ES"/>
+        </w:rPr>
+      </w:pPr>
+      <w:r>
+        <w:rPr>
+          <w:rFonts w:ascii="Arial" w:hAnsi="Arial" w:cs="Arial"/>
+          <w:noProof/>
+          <w:lang w:val="es-ES"/>
+        </w:rPr>
+        <w:drawing>
+          <wp:inline distT="0" distB="0" distL="0" distR="0">
+            <wp:extent cx="4583220" cy="2229325"/>
+            <wp:effectExtent l="0" t="0" r="8255" b="0"/>
+            <wp:docPr id="8" name="Imagen 8"/>
+            <wp:cNvGraphicFramePr>
+              <a:graphicFrameLocks xmlns:a="http://schemas.openxmlformats.org/drawingml/2006/main" noChangeAspect="1"/>
+            </wp:cNvGraphicFramePr>
+            <a:graphic xmlns:a="http://schemas.openxmlformats.org/drawingml/2006/main">
+              <a:graphicData uri="http://schemas.openxmlformats.org/drawingml/2006/picture">
+                <pic:pic xmlns:pic="http://schemas.openxmlformats.org/drawingml/2006/picture">
+                  <pic:nvPicPr>
+                    <pic:cNvPr id="0" name="Picture 2"/>
+                    <pic:cNvPicPr>
+                      <a:picLocks noChangeAspect="1" noChangeArrowheads="1"/>
+                    </pic:cNvPicPr>
+                  </pic:nvPicPr>
+                  <pic:blipFill>
+                    <a:blip r:embed="rId11">
+                      <a:extLst>
+                        <a:ext uri="{28A0092B-C50C-407E-A947-70E740481C1C}">
+                          <a14:useLocalDpi xmlns:a14="http://schemas.microsoft.com/office/drawing/2010/main" val="0"/>
+                        </a:ext>
+                      </a:extLst>
+                    </a:blip>
+                    <a:srcRect/>
+                    <a:stretch>
+                      <a:fillRect/>
+                    </a:stretch>
+                  </pic:blipFill>
+                  <pic:spPr bwMode="auto">
+                    <a:xfrm>
+                      <a:off x="0" y="0"/>
+                      <a:ext cx="4648991" cy="2261317"/>
+                    </a:xfrm>
+                    <a:prstGeom prst="rect">
+                      <a:avLst/>
+                    </a:prstGeom>
+                    <a:noFill/>
+                    <a:ln>
+                      <a:noFill/>
+                    </a:ln>
+                  </pic:spPr>
+                </pic:pic>
+              </a:graphicData>
+            </a:graphic>
+          </wp:inline>
+        </w:drawing>
+      </w:r>
+    </w:p>
+    <w:p>
+      <w:pPr>
+        <w:rPr>
+          <w:rFonts w:ascii="Arial" w:hAnsi="Arial" w:cs="Arial"/>
+          <w:lang w:val="es-ES"/>
+        </w:rPr>
+      </w:pPr>
+      <w:r>
+        <w:rPr>
+          <w:rFonts w:ascii="Arial" w:hAnsi="Arial" w:cs="Arial"/>
+          <w:lang w:val="es-ES"/>
+        </w:rPr>
+        <w:t>No hubo cambios muy significativos en el tiempo de dibujado, pero ahora dibuja 1 sola ves cada objeto, el cambio es positivo.</w:t>
+      </w:r>
+    </w:p>
+    <w:p>
+      <w:pPr>
+        <w:rPr>
+          <w:rFonts w:ascii="Arial" w:hAnsi="Arial" w:cs="Arial"/>
+          <w:lang w:val="es-ES"/>
+        </w:rPr>
+      </w:pPr>
+      <w:proofErr w:type="spellStart"/>
+      <w:r>
+        <w:rPr>
+          <w:rFonts w:ascii="Arial" w:hAnsi="Arial" w:cs="Arial"/>
+          <w:highlight w:val="yellow"/>
+          <w:lang w:val="es-ES"/>
+        </w:rPr>
+        <w:lastRenderedPageBreak/>
+        <w:t>Hipotesis</w:t>
+      </w:r>
+      <w:proofErr w:type="spellEnd"/>
+      <w:r>
+        <w:rPr>
+          <w:rFonts w:ascii="Arial" w:hAnsi="Arial" w:cs="Arial"/>
+          <w:lang w:val="es-ES"/>
+        </w:rPr>
+        <w:t xml:space="preserve"> 4</w:t>
+      </w:r>
+    </w:p>
+    <w:p>
+      <w:pPr>
+        <w:rPr>
+          <w:rFonts w:ascii="Arial" w:hAnsi="Arial" w:cs="Arial"/>
+          <w:u w:val="single"/>
+          <w:lang w:val="es-ES"/>
+        </w:rPr>
+      </w:pPr>
+      <w:r>
+        <w:rPr>
+          <w:rFonts w:ascii="Arial" w:hAnsi="Arial" w:cs="Arial"/>
+          <w:u w:val="single"/>
+          <w:lang w:val="es-ES"/>
+        </w:rPr>
+        <w:t>Mediciones:</w:t>
+      </w:r>
+    </w:p>
+    <w:p>
+      <w:pPr>
+        <w:rPr>
+          <w:rFonts w:ascii="Arial" w:hAnsi="Arial" w:cs="Arial"/>
+          <w:u w:val="single"/>
+          <w:lang w:val="es-ES"/>
+        </w:rPr>
+      </w:pPr>
+      <w:r>
+        <w:rPr>
+          <w:rFonts w:ascii="Arial" w:hAnsi="Arial" w:cs="Arial"/>
+          <w:noProof/>
+          <w:u w:val="single"/>
+          <w:lang w:val="es-ES"/>
+        </w:rPr>
+        <w:drawing>
+          <wp:inline distT="0" distB="0" distL="0" distR="0">
+            <wp:extent cx="4068611" cy="2288804"/>
+            <wp:effectExtent l="0" t="0" r="8255" b="0"/>
+            <wp:docPr id="9" name="Imagen 9"/>
+            <wp:cNvGraphicFramePr>
+              <a:graphicFrameLocks xmlns:a="http://schemas.openxmlformats.org/drawingml/2006/main" noChangeAspect="1"/>
+            </wp:cNvGraphicFramePr>
+            <a:graphic xmlns:a="http://schemas.openxmlformats.org/drawingml/2006/main">
+              <a:graphicData uri="http://schemas.openxmlformats.org/drawingml/2006/picture">
+                <pic:pic xmlns:pic="http://schemas.openxmlformats.org/drawingml/2006/picture">
+                  <pic:nvPicPr>
+                    <pic:cNvPr id="0" name="Picture 3"/>
+                    <pic:cNvPicPr>
+                      <a:picLocks noChangeAspect="1" noChangeArrowheads="1"/>
+                    </pic:cNvPicPr>
+                  </pic:nvPicPr>
+                  <pic:blipFill>
+                    <a:blip r:embed="rId12" cstate="print">
+                      <a:extLst>
+                        <a:ext uri="{28A0092B-C50C-407E-A947-70E740481C1C}">
+                          <a14:useLocalDpi xmlns:a14="http://schemas.microsoft.com/office/drawing/2010/main" val="0"/>
+                        </a:ext>
+                      </a:extLst>
+                    </a:blip>
+                    <a:srcRect/>
+                    <a:stretch>
+                      <a:fillRect/>
+                    </a:stretch>
+                  </pic:blipFill>
+                  <pic:spPr bwMode="auto">
+                    <a:xfrm>
+                      <a:off x="0" y="0"/>
+                      <a:ext cx="4077521" cy="2293817"/>
+                    </a:xfrm>
+                    <a:prstGeom prst="rect">
+                      <a:avLst/>
+                    </a:prstGeom>
+                    <a:noFill/>
+                    <a:ln>
+                      <a:noFill/>
+                    </a:ln>
+                  </pic:spPr>
+                </pic:pic>
+              </a:graphicData>
+            </a:graphic>
+          </wp:inline>
+        </w:drawing>
+      </w:r>
+    </w:p>
+    <w:p>
+      <w:pPr>
+        <w:rPr>
+          <w:rFonts w:ascii="Arial" w:hAnsi="Arial" w:cs="Arial"/>
+          <w:u w:val="single"/>
+          <w:lang w:val="es-ES"/>
+        </w:rPr>
+      </w:pPr>
+      <w:proofErr w:type="spellStart"/>
+      <w:r>
+        <w:rPr>
+          <w:rFonts w:ascii="Arial" w:hAnsi="Arial" w:cs="Arial"/>
+          <w:u w:val="single"/>
+          <w:lang w:val="es-ES"/>
+        </w:rPr>
+        <w:t>Hipotesis</w:t>
+      </w:r>
+      <w:proofErr w:type="spellEnd"/>
+      <w:r>
+        <w:rPr>
+          <w:rFonts w:ascii="Arial" w:hAnsi="Arial" w:cs="Arial"/>
+          <w:u w:val="single"/>
+          <w:lang w:val="es-ES"/>
+        </w:rPr>
+        <w:t>:</w:t>
+      </w:r>
+      <w:r>
+        <w:rPr>
+          <w:rFonts w:ascii="Arial" w:hAnsi="Arial" w:cs="Arial"/>
+          <w:u w:val="single"/>
+          <w:lang w:val="es-ES"/>
+        </w:rPr>
+        <w:t xml:space="preserve"> </w:t>
+      </w:r>
+    </w:p>
+    <w:p>
+      <w:pPr>
+        <w:rPr>
+          <w:rFonts w:ascii="Arial" w:hAnsi="Arial" w:cs="Arial"/>
+          <w:lang w:val="es-ES"/>
+        </w:rPr>
+      </w:pPr>
+      <w:r>
+        <w:rPr>
+          <w:rFonts w:ascii="Arial" w:hAnsi="Arial" w:cs="Arial"/>
+          <w:lang w:val="es-ES"/>
+        </w:rPr>
+        <w:t xml:space="preserve">Encontré un bug que fue causado en mi </w:t>
+      </w:r>
+      <w:proofErr w:type="spellStart"/>
+      <w:r>
+        <w:rPr>
+          <w:rFonts w:ascii="Arial" w:hAnsi="Arial" w:cs="Arial"/>
+          <w:lang w:val="es-ES"/>
+        </w:rPr>
+        <w:t>Hipotesis</w:t>
+      </w:r>
+      <w:proofErr w:type="spellEnd"/>
+      <w:r>
+        <w:rPr>
+          <w:rFonts w:ascii="Arial" w:hAnsi="Arial" w:cs="Arial"/>
+          <w:lang w:val="es-ES"/>
+        </w:rPr>
+        <w:t xml:space="preserve"> 2, al separar las estrellas </w:t>
+      </w:r>
+      <w:r>
+        <w:rPr>
+          <w:rFonts w:ascii="Arial" w:hAnsi="Arial" w:cs="Arial"/>
+          <w:lang w:val="es-ES"/>
+        </w:rPr>
+        <w:t xml:space="preserve">de la lista </w:t>
+      </w:r>
+      <w:proofErr w:type="spellStart"/>
+      <w:r>
+        <w:rPr>
+          <w:rFonts w:ascii="Arial" w:hAnsi="Arial" w:cs="Arial"/>
+          <w:lang w:val="es-ES"/>
+        </w:rPr>
+        <w:t>children</w:t>
+      </w:r>
+      <w:proofErr w:type="spellEnd"/>
+      <w:r>
+        <w:rPr>
+          <w:rFonts w:ascii="Arial" w:hAnsi="Arial" w:cs="Arial"/>
+          <w:lang w:val="es-ES"/>
+        </w:rPr>
+        <w:t>, estas ya no se dibujan en pantalla, esto lo podemos ver en la imagen de la medición.</w:t>
+      </w:r>
+    </w:p>
+    <w:p>
+      <w:pPr>
+        <w:rPr>
+          <w:rFonts w:ascii="Arial" w:hAnsi="Arial" w:cs="Arial"/>
+          <w:u w:val="single"/>
+          <w:lang w:val="es-ES"/>
+        </w:rPr>
+      </w:pPr>
+      <w:r>
+        <w:rPr>
+          <w:rFonts w:ascii="Arial" w:hAnsi="Arial" w:cs="Arial"/>
+          <w:u w:val="single"/>
+          <w:lang w:val="es-ES"/>
+        </w:rPr>
+        <w:t>Solución Propuesta</w:t>
+      </w:r>
+    </w:p>
+    <w:p>
+      <w:pPr>
+        <w:rPr>
+          <w:rFonts w:ascii="Arial" w:hAnsi="Arial" w:cs="Arial"/>
+          <w:lang w:val="es-ES"/>
+        </w:rPr>
+      </w:pPr>
+      <w:r>
+        <w:rPr>
+          <w:rFonts w:ascii="Arial" w:hAnsi="Arial" w:cs="Arial"/>
+          <w:lang w:val="es-ES"/>
+        </w:rPr>
+        <w:t xml:space="preserve">Que en el </w:t>
+      </w:r>
+      <w:proofErr w:type="spellStart"/>
+      <w:r>
+        <w:rPr>
+          <w:rFonts w:ascii="Arial" w:hAnsi="Arial" w:cs="Arial"/>
+          <w:lang w:val="es-ES"/>
+        </w:rPr>
+        <w:t>FullDrawOn</w:t>
+      </w:r>
+      <w:proofErr w:type="spellEnd"/>
+      <w:r>
+        <w:rPr>
+          <w:rFonts w:ascii="Arial" w:hAnsi="Arial" w:cs="Arial"/>
+          <w:lang w:val="es-ES"/>
+        </w:rPr>
+        <w:t>() mande a dibujar la estructura de datos que contiene las estrellas.</w:t>
+      </w:r>
+    </w:p>
+    <w:p>
+      <w:pPr>
+        <w:rPr>
+          <w:rFonts w:ascii="Arial" w:hAnsi="Arial" w:cs="Arial"/>
+          <w:noProof/>
+          <w:u w:val="single"/>
+          <w:lang w:val="es-ES"/>
+        </w:rPr>
+      </w:pPr>
+      <w:r>
+        <w:rPr>
+          <w:rFonts w:ascii="Arial" w:hAnsi="Arial" w:cs="Arial"/>
+          <w:u w:val="single"/>
+          <w:lang w:val="es-ES"/>
+        </w:rPr>
+        <w:t>Resolución:</w:t>
+      </w:r>
+      <w:r>
+        <w:rPr>
+          <w:rFonts w:ascii="Arial" w:hAnsi="Arial" w:cs="Arial"/>
+          <w:noProof/>
+          <w:u w:val="single"/>
+          <w:lang w:val="es-ES"/>
+        </w:rPr>
+        <w:t xml:space="preserve"> </w:t>
+      </w:r>
+    </w:p>
+    <w:p>
+      <w:pPr>
+        <w:rPr>
+          <w:rFonts w:ascii="Arial" w:hAnsi="Arial" w:cs="Arial"/>
+          <w:noProof/>
+          <w:u w:val="single"/>
+          <w:lang w:val="es-ES"/>
+        </w:rPr>
+      </w:pPr>
+      <w:r>
+        <w:rPr>
+          <w:rFonts w:ascii="Arial" w:hAnsi="Arial" w:cs="Arial"/>
+          <w:noProof/>
+          <w:u w:val="single"/>
+          <w:lang w:val="es-ES"/>
+        </w:rPr>
+        <w:drawing>
+          <wp:inline distT="0" distB="0" distL="0" distR="0">
+            <wp:extent cx="5385435" cy="3029585"/>
+            <wp:effectExtent l="0" t="0" r="5715" b="0"/>
+            <wp:docPr id="10" name="Imagen 10"/>
+            <wp:cNvGraphicFramePr>
+              <a:graphicFrameLocks xmlns:a="http://schemas.openxmlformats.org/drawingml/2006/main" noChangeAspect="1"/>
+            </wp:cNvGraphicFramePr>
+            <a:graphic xmlns:a="http://schemas.openxmlformats.org/drawingml/2006/main">
+              <a:graphicData uri="http://schemas.openxmlformats.org/drawingml/2006/picture">
+                <pic:pic xmlns:pic="http://schemas.openxmlformats.org/drawingml/2006/picture">
+                  <pic:nvPicPr>
+                    <pic:cNvPr id="0" name="Picture 4"/>
+                    <pic:cNvPicPr>
+                      <a:picLocks noChangeAspect="1" noChangeArrowheads="1"/>
+                    </pic:cNvPicPr>
+                  </pic:nvPicPr>
+                  <pic:blipFill>
+                    <a:blip r:embed="rId13" cstate="print">
+                      <a:extLst>
+                        <a:ext uri="{28A0092B-C50C-407E-A947-70E740481C1C}">
+                          <a14:useLocalDpi xmlns:a14="http://schemas.microsoft.com/office/drawing/2010/main" val="0"/>
+                        </a:ext>
+                      </a:extLst>
+                    </a:blip>
+                    <a:srcRect/>
+                    <a:stretch>
+                      <a:fillRect/>
+                    </a:stretch>
+                  </pic:blipFill>
+                  <pic:spPr bwMode="auto">
+                    <a:xfrm>
+                      <a:off x="0" y="0"/>
+                      <a:ext cx="5385435" cy="3029585"/>
+                    </a:xfrm>
+                    <a:prstGeom prst="rect">
+                      <a:avLst/>
+                    </a:prstGeom>
+                    <a:noFill/>
+                    <a:ln>
+                      <a:noFill/>
+                    </a:ln>
+                  </pic:spPr>
+                </pic:pic>
+              </a:graphicData>
+            </a:graphic>
+          </wp:inline>
+        </w:drawing>
+      </w:r>
+    </w:p>
+    <w:p>
+      <w:pPr>
+        <w:rPr>
+          <w:rFonts w:ascii="Arial" w:hAnsi="Arial" w:cs="Arial"/>
+          <w:lang w:val="es-ES"/>
+        </w:rPr>
+      </w:pPr>
+      <w:r>
+        <w:rPr>
+          <w:rFonts w:ascii="Arial" w:hAnsi="Arial" w:cs="Arial"/>
+          <w:lang w:val="es-ES"/>
+        </w:rPr>
+        <w:t>Como podemos ver</w:t>
+      </w:r>
+      <w:r>
+        <w:rPr>
+          <w:rFonts w:ascii="Arial" w:hAnsi="Arial" w:cs="Arial"/>
+          <w:lang w:val="es-ES"/>
+        </w:rPr>
+        <w:t xml:space="preserve"> en la imagen de resolución, si la comparamos con la imagen de medición, las estrellas se dibujan correctamente.</w:t>
+      </w:r>
+    </w:p>
+    <w:p>
+      <w:pPr>
+        <w:rPr>
+          <w:rFonts w:ascii="Arial" w:hAnsi="Arial" w:cs="Arial"/>
+          <w:lang w:val="es-ES"/>
+        </w:rPr>
+      </w:pPr>
+      <w:r>
+        <w:rPr>
+          <w:rFonts w:ascii="Arial" w:hAnsi="Arial" w:cs="Arial"/>
+          <w:lang w:val="es-ES"/>
+        </w:rPr>
+        <w:t>El cambio fue positivo ya que e</w:t>
       </w:r>
       <w:bookmarkStart w:id="0" w:name="_GoBack"/>
       <w:bookmarkEnd w:id="0"/>
+      <w:r>
+        <w:rPr>
+          <w:rFonts w:ascii="Arial" w:hAnsi="Arial" w:cs="Arial"/>
+          <w:lang w:val="es-ES"/>
+        </w:rPr>
+        <w:t>l bug fue arreglado.</w:t>
+      </w:r>
+    </w:p>
+    <w:p>
+      <w:pPr>
+        <w:rPr>
+          <w:rFonts w:ascii="Arial" w:hAnsi="Arial" w:cs="Arial"/>
+          <w:lang w:val="es-ES"/>
+        </w:rPr>
+      </w:pPr>
+    </w:p>
+    <w:p>
+      <w:pPr>
+        <w:rPr>
+          <w:rFonts w:ascii="Arial" w:hAnsi="Arial" w:cs="Arial"/>
+          <w:lang w:val="es-ES"/>
+        </w:rPr>
+      </w:pPr>
+    </w:p>
+    <w:p>
+      <w:pPr>
+        <w:rPr>
+          <w:rFonts w:ascii="Arial" w:hAnsi="Arial" w:cs="Arial"/>
+          <w:lang w:val="es-ES"/>
+        </w:rPr>
+      </w:pPr>
+    </w:p>
+    <w:p>
+      <w:pPr>
+        <w:rPr>
+          <w:rFonts w:ascii="Arial" w:hAnsi="Arial" w:cs="Arial"/>
+          <w:lang w:val="es-ES"/>
+        </w:rPr>
+      </w:pPr>
+    </w:p>
+    <w:p>
+      <w:pPr>
+        <w:rPr>
+          <w:rFonts w:ascii="Arial" w:hAnsi="Arial" w:cs="Arial"/>
+          <w:lang w:val="es-ES"/>
+        </w:rPr>
+      </w:pPr>
+    </w:p>
+    <w:p>
+      <w:pPr>
+        <w:rPr>
+          <w:rFonts w:ascii="Arial" w:hAnsi="Arial" w:cs="Arial"/>
+          <w:lang w:val="es-ES"/>
+        </w:rPr>
+      </w:pPr>
+    </w:p>
+    <w:p>
+      <w:pPr>
+        <w:rPr>
+          <w:rFonts w:ascii="Arial" w:hAnsi="Arial" w:cs="Arial"/>
+          <w:lang w:val="es-ES"/>
+        </w:rPr>
+      </w:pPr>
+    </w:p>
+    <w:p>
+      <w:pPr>
+        <w:rPr>
+          <w:rFonts w:ascii="Arial" w:hAnsi="Arial" w:cs="Arial"/>
+          <w:lang w:val="es-ES"/>
+        </w:rPr>
+      </w:pPr>
+    </w:p>
+    <w:p>
+      <w:pPr>
+        <w:rPr>
+          <w:rFonts w:ascii="Arial" w:hAnsi="Arial" w:cs="Arial"/>
+          <w:lang w:val="es-ES"/>
+        </w:rPr>
+      </w:pPr>
+    </w:p>
+    <w:p>
+      <w:pPr>
+        <w:rPr>
+          <w:rFonts w:ascii="Arial" w:hAnsi="Arial" w:cs="Arial"/>
+          <w:lang w:val="es-ES"/>
+        </w:rPr>
+      </w:pPr>
+    </w:p>
+    <w:p>
+      <w:pPr>
+        <w:rPr>
+          <w:rFonts w:ascii="Arial" w:hAnsi="Arial" w:cs="Arial"/>
+          <w:lang w:val="es-ES"/>
+        </w:rPr>
+      </w:pPr>
+    </w:p>
+    <w:p>
+      <w:pPr>
+        <w:rPr>
+          <w:rFonts w:ascii="Arial" w:hAnsi="Arial" w:cs="Arial"/>
+          <w:lang w:val="es-ES"/>
+        </w:rPr>
+      </w:pPr>
+    </w:p>
+    <w:p>
+      <w:pPr>
+        <w:rPr>
+          <w:rFonts w:ascii="Arial" w:hAnsi="Arial" w:cs="Arial"/>
+          <w:lang w:val="es-ES"/>
+        </w:rPr>
+      </w:pPr>
+    </w:p>
+    <w:p>
+      <w:pPr>
+        <w:rPr>
+          <w:rFonts w:ascii="Arial" w:hAnsi="Arial" w:cs="Arial"/>
+          <w:lang w:val="es-ES"/>
+        </w:rPr>
+      </w:pPr>
+    </w:p>
+    <w:p>
+      <w:pPr>
+        <w:rPr>
+          <w:rFonts w:ascii="Arial" w:hAnsi="Arial" w:cs="Arial"/>
+          <w:lang w:val="es-ES"/>
+        </w:rPr>
+      </w:pPr>
+    </w:p>
+    <w:p>
+      <w:pPr>
+        <w:rPr>
+          <w:rFonts w:ascii="Arial" w:hAnsi="Arial" w:cs="Arial"/>
+          <w:lang w:val="es-ES"/>
+        </w:rPr>
+      </w:pPr>
+    </w:p>
+    <w:p>
+      <w:pPr>
+        <w:rPr>
+          <w:rFonts w:ascii="Arial" w:hAnsi="Arial" w:cs="Arial"/>
+          <w:lang w:val="es-ES"/>
+        </w:rPr>
+      </w:pPr>
+    </w:p>
+    <w:p>
+      <w:pPr>
+        <w:rPr>
+          <w:rFonts w:ascii="Arial" w:hAnsi="Arial" w:cs="Arial"/>
+          <w:lang w:val="es-ES"/>
+        </w:rPr>
+      </w:pPr>
+    </w:p>
+    <w:p>
+      <w:pPr>
+        <w:rPr>
+          <w:rFonts w:ascii="Arial" w:hAnsi="Arial" w:cs="Arial"/>
+          <w:lang w:val="es-ES"/>
+        </w:rPr>
+      </w:pPr>
+    </w:p>
+    <w:p>
+      <w:pPr>
+        <w:rPr>
+          <w:rFonts w:ascii="Arial" w:hAnsi="Arial" w:cs="Arial"/>
+          <w:lang w:val="es-ES"/>
+        </w:rPr>
+      </w:pPr>
+    </w:p>
+    <w:p>
+      <w:pPr>
+        <w:rPr>
+          <w:rFonts w:ascii="Arial" w:hAnsi="Arial" w:cs="Arial"/>
+          <w:lang w:val="es-ES"/>
+        </w:rPr>
+      </w:pPr>
+    </w:p>
+    <w:p>
+      <w:pPr>
+        <w:rPr>
+          <w:rFonts w:ascii="Arial" w:hAnsi="Arial" w:cs="Arial"/>
+          <w:lang w:val="es-ES"/>
+        </w:rPr>
+      </w:pPr>
+    </w:p>
+    <w:p>
+      <w:pPr>
+        <w:rPr>
+          <w:rFonts w:ascii="Arial" w:hAnsi="Arial" w:cs="Arial"/>
+          <w:lang w:val="es-ES"/>
+        </w:rPr>
+      </w:pPr>
+    </w:p>
+    <w:p>
+      <w:pPr>
+        <w:rPr>
+          <w:rFonts w:ascii="Arial" w:hAnsi="Arial" w:cs="Arial"/>
+          <w:lang w:val="es-ES"/>
+        </w:rPr>
+      </w:pPr>
+    </w:p>
+    <w:p>
+      <w:pPr>
+        <w:rPr>
+          <w:rFonts w:ascii="Arial" w:hAnsi="Arial" w:cs="Arial"/>
+          <w:lang w:val="es-ES"/>
+        </w:rPr>
+      </w:pPr>
+    </w:p>
+    <w:p>
+      <w:pPr>
+        <w:rPr>
+          <w:rFonts w:ascii="Arial" w:hAnsi="Arial" w:cs="Arial"/>
+          <w:lang w:val="es-ES"/>
+        </w:rPr>
+      </w:pPr>
+    </w:p>
+    <w:p>
+      <w:pPr>
+        <w:rPr>
+          <w:rFonts w:ascii="Arial" w:hAnsi="Arial" w:cs="Arial"/>
+          <w:lang w:val="es-ES"/>
+        </w:rPr>
+      </w:pPr>
+    </w:p>
+    <w:p>
+      <w:pPr>
+        <w:rPr>
+          <w:rFonts w:ascii="Arial" w:hAnsi="Arial" w:cs="Arial"/>
+          <w:lang w:val="es-ES"/>
+        </w:rPr>
+      </w:pPr>
+    </w:p>
+    <w:p>
+      <w:pPr>
+        <w:rPr>
+          <w:rFonts w:ascii="Arial" w:hAnsi="Arial" w:cs="Arial"/>
+          <w:lang w:val="es-ES"/>
+        </w:rPr>
+      </w:pPr>
+    </w:p>
+    <w:p>
+      <w:pPr>
+        <w:rPr>
+          <w:rFonts w:ascii="Arial" w:hAnsi="Arial" w:cs="Arial"/>
+          <w:lang w:val="es-ES"/>
+        </w:rPr>
+      </w:pPr>
+    </w:p>
+    <w:p>
+      <w:pPr>
+        <w:rPr>
+          <w:rFonts w:ascii="Arial" w:hAnsi="Arial" w:cs="Arial"/>
+          <w:lang w:val="es-ES"/>
+        </w:rPr>
+      </w:pPr>
+    </w:p>
+    <w:p>
+      <w:pPr>
+        <w:rPr>
+          <w:rFonts w:ascii="Arial" w:hAnsi="Arial" w:cs="Arial"/>
+          <w:lang w:val="es-ES"/>
+        </w:rPr>
+      </w:pPr>
+    </w:p>
+    <w:p>
+      <w:pPr>
+        <w:rPr>
+          <w:rFonts w:ascii="Arial" w:hAnsi="Arial" w:cs="Arial"/>
+          <w:lang w:val="es-ES"/>
+        </w:rPr>
+      </w:pPr>
+    </w:p>
+    <w:p>
+      <w:pPr>
+        <w:rPr>
+          <w:rFonts w:ascii="Arial" w:hAnsi="Arial" w:cs="Arial"/>
+          <w:lang w:val="es-ES"/>
+        </w:rPr>
+      </w:pPr>
+    </w:p>
+    <w:p>
+      <w:pPr>
+        <w:rPr>
+          <w:rFonts w:ascii="Arial" w:hAnsi="Arial" w:cs="Arial"/>
+          <w:highlight w:val="yellow"/>
+          <w:lang w:val="es-ES"/>
+        </w:rPr>
+      </w:pPr>
+    </w:p>
+    <w:p>
+      <w:pPr>
+        <w:rPr>
+          <w:rFonts w:ascii="Arial" w:hAnsi="Arial" w:cs="Arial"/>
+          <w:highlight w:val="yellow"/>
+          <w:lang w:val="es-ES"/>
+        </w:rPr>
+      </w:pPr>
+    </w:p>
+    <w:p>
+      <w:pPr>
+        <w:rPr>
+          <w:rFonts w:ascii="Arial" w:hAnsi="Arial" w:cs="Arial"/>
+          <w:highlight w:val="yellow"/>
+          <w:lang w:val="es-ES"/>
+        </w:rPr>
+      </w:pPr>
+    </w:p>
+    <w:p>
+      <w:pPr>
+        <w:rPr>
+          <w:rFonts w:ascii="Arial" w:hAnsi="Arial" w:cs="Arial"/>
+          <w:highlight w:val="yellow"/>
+          <w:lang w:val="es-ES"/>
+        </w:rPr>
+      </w:pPr>
+    </w:p>
+    <w:p>
+      <w:pPr>
+        <w:rPr>
+          <w:rFonts w:ascii="Arial" w:hAnsi="Arial" w:cs="Arial"/>
+          <w:highlight w:val="yellow"/>
+          <w:lang w:val="es-ES"/>
+        </w:rPr>
+      </w:pPr>
+    </w:p>
+    <w:p>
+      <w:pPr>
+        <w:rPr>
+          <w:rFonts w:ascii="Arial" w:hAnsi="Arial" w:cs="Arial"/>
+          <w:highlight w:val="yellow"/>
+          <w:lang w:val="es-ES"/>
+        </w:rPr>
+      </w:pPr>
+    </w:p>
+    <w:p>
+      <w:pPr>
+        <w:rPr>
+          <w:rFonts w:ascii="Arial" w:hAnsi="Arial" w:cs="Arial"/>
+          <w:highlight w:val="yellow"/>
+          <w:lang w:val="es-ES"/>
+        </w:rPr>
+      </w:pPr>
+    </w:p>
+    <w:p>
+      <w:pPr>
+        <w:rPr>
+          <w:rFonts w:ascii="Arial" w:hAnsi="Arial" w:cs="Arial"/>
+          <w:highlight w:val="yellow"/>
+          <w:lang w:val="es-ES"/>
+        </w:rPr>
+      </w:pPr>
+    </w:p>
+    <w:p>
+      <w:pPr>
+        <w:rPr>
+          <w:rFonts w:ascii="Arial" w:hAnsi="Arial" w:cs="Arial"/>
+          <w:highlight w:val="yellow"/>
+          <w:lang w:val="es-ES"/>
+        </w:rPr>
+      </w:pPr>
+    </w:p>
+    <w:p>
+      <w:pPr>
+        <w:rPr>
+          <w:rFonts w:ascii="Arial" w:hAnsi="Arial" w:cs="Arial"/>
+          <w:lang w:val="es-ES"/>
+        </w:rPr>
+      </w:pPr>
+      <w:proofErr w:type="spellStart"/>
+      <w:r>
+        <w:rPr>
+          <w:rFonts w:ascii="Arial" w:hAnsi="Arial" w:cs="Arial"/>
+          <w:highlight w:val="yellow"/>
+          <w:lang w:val="es-ES"/>
+        </w:rPr>
+        <w:t>Hipotesis</w:t>
+      </w:r>
+      <w:proofErr w:type="spellEnd"/>
+      <w:r>
+        <w:rPr>
+          <w:rFonts w:ascii="Arial" w:hAnsi="Arial" w:cs="Arial"/>
+          <w:highlight w:val="yellow"/>
+          <w:lang w:val="es-ES"/>
+        </w:rPr>
+        <w:t xml:space="preserve"> </w:t>
+      </w:r>
+    </w:p>
+    <w:p>
+      <w:pPr>
+        <w:rPr>
+          <w:rFonts w:ascii="Arial" w:hAnsi="Arial" w:cs="Arial"/>
+          <w:u w:val="single"/>
+          <w:lang w:val="es-ES"/>
+        </w:rPr>
+      </w:pPr>
+      <w:r>
+        <w:rPr>
+          <w:rFonts w:ascii="Arial" w:hAnsi="Arial" w:cs="Arial"/>
+          <w:u w:val="single"/>
+          <w:lang w:val="es-ES"/>
+        </w:rPr>
+        <w:t>Mediciones:</w:t>
+      </w:r>
+    </w:p>
+    <w:p>
+      <w:pPr>
+        <w:rPr>
+          <w:rFonts w:ascii="Arial" w:hAnsi="Arial" w:cs="Arial"/>
+          <w:u w:val="single"/>
+          <w:lang w:val="es-ES"/>
+        </w:rPr>
+      </w:pPr>
+      <w:proofErr w:type="spellStart"/>
+      <w:r>
+        <w:rPr>
+          <w:rFonts w:ascii="Arial" w:hAnsi="Arial" w:cs="Arial"/>
+          <w:u w:val="single"/>
+          <w:lang w:val="es-ES"/>
+        </w:rPr>
+        <w:t>Hipotesis</w:t>
+      </w:r>
+      <w:proofErr w:type="spellEnd"/>
+      <w:r>
+        <w:rPr>
+          <w:rFonts w:ascii="Arial" w:hAnsi="Arial" w:cs="Arial"/>
+          <w:u w:val="single"/>
+          <w:lang w:val="es-ES"/>
+        </w:rPr>
+        <w:t>:</w:t>
+      </w:r>
+      <w:r>
+        <w:rPr>
+          <w:rFonts w:ascii="Arial" w:hAnsi="Arial" w:cs="Arial"/>
+          <w:u w:val="single"/>
+          <w:lang w:val="es-ES"/>
+        </w:rPr>
+        <w:t xml:space="preserve"> </w:t>
+      </w:r>
+    </w:p>
+    <w:p>
+      <w:pPr>
+        <w:rPr>
+          <w:rFonts w:ascii="Arial" w:hAnsi="Arial" w:cs="Arial"/>
+          <w:u w:val="single"/>
+          <w:lang w:val="es-ES"/>
+        </w:rPr>
+      </w:pPr>
+      <w:r>
+        <w:rPr>
+          <w:rFonts w:ascii="Arial" w:hAnsi="Arial" w:cs="Arial"/>
+          <w:u w:val="single"/>
+          <w:lang w:val="es-ES"/>
+        </w:rPr>
+        <w:t>Solución Propuesta</w:t>
+      </w:r>
+    </w:p>
+    <w:p>
+      <w:pPr>
+        <w:rPr>
+          <w:rFonts w:ascii="Arial" w:hAnsi="Arial" w:cs="Arial"/>
+          <w:noProof/>
+          <w:u w:val="single"/>
+          <w:lang w:val="es-ES"/>
+        </w:rPr>
+      </w:pPr>
+      <w:r>
+        <w:rPr>
+          <w:rFonts w:ascii="Arial" w:hAnsi="Arial" w:cs="Arial"/>
+          <w:u w:val="single"/>
+          <w:lang w:val="es-ES"/>
+        </w:rPr>
+        <w:t>Resolución:</w:t>
+      </w:r>
+      <w:r>
+        <w:rPr>
+          <w:rFonts w:ascii="Arial" w:hAnsi="Arial" w:cs="Arial"/>
+          <w:noProof/>
+          <w:u w:val="single"/>
+          <w:lang w:val="es-ES"/>
+        </w:rPr>
+        <w:t xml:space="preserve"> </w:t>
+      </w:r>
     </w:p>
     <w:p>
       <w:pPr>
@@ -2969,7 +3833,7 @@
   <w:style w:type="paragraph" w:default="1" w:styleId="Normal">
     <w:name w:val="Normal"/>
     <w:qFormat/>
-    <w:rsid w:val="008B7F5C"/>
+    <w:rsid w:val="00A00281"/>
   </w:style>
   <w:style w:type="character" w:default="1" w:styleId="Fuentedeprrafopredeter">
     <w:name w:val="Default Paragraph Font"/>
@@ -3332,7 +4196,7 @@
 </file>
 
 <file path=customXml/itemProps1.xml><?xml version="1.0" encoding="utf-8"?>
-<ds:datastoreItem xmlns:ds="http://schemas.openxmlformats.org/officeDocument/2006/customXml" ds:itemID="{D1BACBA1-65DD-4CCE-96D2-4BF2396B67AC}">
+<ds:datastoreItem xmlns:ds="http://schemas.openxmlformats.org/officeDocument/2006/customXml" ds:itemID="{45DE8642-CB59-4B11-A5B2-5DFA1CE6FFE5}">
   <ds:schemaRefs>
     <ds:schemaRef ds:uri="http://schemas.openxmlformats.org/officeDocument/2006/bibliography"/>
   </ds:schemaRefs>

</xml_diff>

<commit_message>
Hipotesis 5 (Cambios muy positivos), Actualizacion de la documentacion
</commit_message>
<xml_diff>
--- a/TP Naves Documentacion Nicolas Touceda.docx
+++ b/TP Naves Documentacion Nicolas Touceda.docx
@@ -214,6 +214,7 @@
         <w:t>, donde el método de dibujo (</w:t>
       </w:r>
       <w:proofErr w:type="spellStart"/>
+      <w:proofErr w:type="gramStart"/>
       <w:r>
         <w:rPr>
           <w:rFonts w:ascii="Arial" w:hAnsi="Arial" w:cs="Arial"/>
@@ -229,6 +230,7 @@
         <w:t>Graphis.Draw</w:t>
       </w:r>
       <w:proofErr w:type="spellEnd"/>
+      <w:proofErr w:type="gramEnd"/>
       <w:r>
         <w:rPr>
           <w:rFonts w:ascii="Arial" w:hAnsi="Arial" w:cs="Arial"/>
@@ -266,6 +268,7 @@
         <w:t>Cuadro Verde de la imagen: Encontramos un bloque de código (</w:t>
       </w:r>
       <w:proofErr w:type="spellStart"/>
+      <w:proofErr w:type="gramStart"/>
       <w:r>
         <w:rPr>
           <w:rFonts w:ascii="Arial" w:hAnsi="Arial" w:cs="Arial"/>
@@ -274,6 +277,7 @@
         <w:t>graphics.DrawImage</w:t>
       </w:r>
       <w:proofErr w:type="spellEnd"/>
+      <w:proofErr w:type="gramEnd"/>
       <w:r>
         <w:rPr>
           <w:rFonts w:ascii="Arial" w:hAnsi="Arial" w:cs="Arial"/>
@@ -403,6 +407,7 @@
         <w:t xml:space="preserve">Cuadros Azules de la imagen: Vemos que en cada </w:t>
       </w:r>
       <w:proofErr w:type="spellStart"/>
+      <w:proofErr w:type="gramStart"/>
       <w:r>
         <w:rPr>
           <w:rFonts w:ascii="Arial" w:hAnsi="Arial" w:cs="Arial"/>
@@ -411,6 +416,7 @@
         <w:t>Frame</w:t>
       </w:r>
       <w:proofErr w:type="spellEnd"/>
+      <w:proofErr w:type="gramEnd"/>
       <w:r>
         <w:rPr>
           <w:rFonts w:ascii="Arial" w:hAnsi="Arial" w:cs="Arial"/>
@@ -680,14 +686,30 @@
           <w:rFonts w:ascii="Arial" w:hAnsi="Arial" w:cs="Arial"/>
           <w:lang w:val="es-ES"/>
         </w:rPr>
-        <w:t>son almacenadas en un array</w:t>
-      </w:r>
-      <w:r>
-        <w:rPr>
-          <w:rFonts w:ascii="Arial" w:hAnsi="Arial" w:cs="Arial"/>
-          <w:lang w:val="es-ES"/>
-        </w:rPr>
-        <w:t xml:space="preserve"> , finalmente este array</w:t>
+        <w:t xml:space="preserve">son almacenadas en un </w:t>
+      </w:r>
+      <w:proofErr w:type="gramStart"/>
+      <w:r>
+        <w:rPr>
+          <w:rFonts w:ascii="Arial" w:hAnsi="Arial" w:cs="Arial"/>
+          <w:lang w:val="es-ES"/>
+        </w:rPr>
+        <w:t>array</w:t>
+      </w:r>
+      <w:r>
+        <w:rPr>
+          <w:rFonts w:ascii="Arial" w:hAnsi="Arial" w:cs="Arial"/>
+          <w:lang w:val="es-ES"/>
+        </w:rPr>
+        <w:t xml:space="preserve"> ,</w:t>
+      </w:r>
+      <w:proofErr w:type="gramEnd"/>
+      <w:r>
+        <w:rPr>
+          <w:rFonts w:ascii="Arial" w:hAnsi="Arial" w:cs="Arial"/>
+          <w:lang w:val="es-ES"/>
+        </w:rPr>
+        <w:t xml:space="preserve"> finalmente este array</w:t>
       </w:r>
       <w:r>
         <w:rPr>
@@ -1035,6 +1057,7 @@
         <w:t xml:space="preserve"> </w:t>
       </w:r>
       <w:proofErr w:type="spellStart"/>
+      <w:proofErr w:type="gramStart"/>
       <w:r>
         <w:rPr>
           <w:rFonts w:ascii="Arial" w:hAnsi="Arial" w:cs="Arial"/>
@@ -1048,7 +1071,15 @@
           <w:rFonts w:ascii="Arial" w:hAnsi="Arial" w:cs="Arial"/>
           <w:lang w:val="es-ES"/>
         </w:rPr>
-        <w:t>()</w:t>
+        <w:t>(</w:t>
+      </w:r>
+      <w:proofErr w:type="gramEnd"/>
+      <w:r>
+        <w:rPr>
+          <w:rFonts w:ascii="Arial" w:hAnsi="Arial" w:cs="Arial"/>
+          <w:lang w:val="es-ES"/>
+        </w:rPr>
+        <w:t>)</w:t>
       </w:r>
     </w:p>
     <w:p>
@@ -1080,6 +1111,7 @@
         <w:t xml:space="preserve"> </w:t>
       </w:r>
       <w:proofErr w:type="spellStart"/>
+      <w:proofErr w:type="gramStart"/>
       <w:r>
         <w:rPr>
           <w:rFonts w:ascii="Arial" w:hAnsi="Arial" w:cs="Arial"/>
@@ -1093,7 +1125,15 @@
           <w:rFonts w:ascii="Arial" w:hAnsi="Arial" w:cs="Arial"/>
           <w:lang w:val="es-ES"/>
         </w:rPr>
-        <w:t xml:space="preserve">() </w:t>
+        <w:t>(</w:t>
+      </w:r>
+      <w:proofErr w:type="gramEnd"/>
+      <w:r>
+        <w:rPr>
+          <w:rFonts w:ascii="Arial" w:hAnsi="Arial" w:cs="Arial"/>
+          <w:lang w:val="es-ES"/>
+        </w:rPr>
+        <w:t xml:space="preserve">) </w:t>
       </w:r>
       <w:r>
         <w:rPr>
@@ -1637,6 +1677,7 @@
         <w:t xml:space="preserve"> excesivamente </w:t>
       </w:r>
       <w:proofErr w:type="spellStart"/>
+      <w:proofErr w:type="gramStart"/>
       <w:r>
         <w:rPr>
           <w:rFonts w:ascii="Arial" w:hAnsi="Arial" w:cs="Arial"/>
@@ -1645,6 +1686,7 @@
         <w:t>frame</w:t>
       </w:r>
       <w:proofErr w:type="spellEnd"/>
+      <w:proofErr w:type="gramEnd"/>
       <w:r>
         <w:rPr>
           <w:rFonts w:ascii="Arial" w:hAnsi="Arial" w:cs="Arial"/>
@@ -1716,6 +1758,7 @@
         <w:t xml:space="preserve">) note que </w:t>
       </w:r>
       <w:proofErr w:type="spellStart"/>
+      <w:proofErr w:type="gramStart"/>
       <w:r>
         <w:rPr>
           <w:rFonts w:ascii="Arial" w:hAnsi="Arial" w:cs="Arial"/>
@@ -1724,6 +1767,7 @@
         <w:t>frame</w:t>
       </w:r>
       <w:proofErr w:type="spellEnd"/>
+      <w:proofErr w:type="gramEnd"/>
       <w:r>
         <w:rPr>
           <w:rFonts w:ascii="Arial" w:hAnsi="Arial" w:cs="Arial"/>
@@ -2245,6 +2289,7 @@
         <w:t xml:space="preserve">Revisando las nuevas imágenes de medición, destaco un problema en el método </w:t>
       </w:r>
       <w:proofErr w:type="spellStart"/>
+      <w:proofErr w:type="gramStart"/>
       <w:r>
         <w:rPr>
           <w:rFonts w:ascii="Arial" w:hAnsi="Arial" w:cs="Arial"/>
@@ -2258,7 +2303,15 @@
           <w:rFonts w:ascii="Arial" w:hAnsi="Arial" w:cs="Arial"/>
           <w:lang w:val="es-ES"/>
         </w:rPr>
-        <w:t xml:space="preserve">(), que ocupa un 77,77% del CPU Total, Este es llamado por la </w:t>
+        <w:t>(</w:t>
+      </w:r>
+      <w:proofErr w:type="gramEnd"/>
+      <w:r>
+        <w:rPr>
+          <w:rFonts w:ascii="Arial" w:hAnsi="Arial" w:cs="Arial"/>
+          <w:lang w:val="es-ES"/>
+        </w:rPr>
+        <w:t xml:space="preserve">), que ocupa un 77,77% del CPU Total, Este es llamado por la </w:t>
       </w:r>
       <w:proofErr w:type="spellStart"/>
       <w:r>
@@ -2292,6 +2345,7 @@
         <w:t xml:space="preserve">Entre </w:t>
       </w:r>
       <w:proofErr w:type="spellStart"/>
+      <w:proofErr w:type="gramStart"/>
       <w:r>
         <w:rPr>
           <w:rFonts w:ascii="Arial" w:hAnsi="Arial" w:cs="Arial"/>
@@ -2300,6 +2354,7 @@
         <w:t>frame</w:t>
       </w:r>
       <w:proofErr w:type="spellEnd"/>
+      <w:proofErr w:type="gramEnd"/>
       <w:r>
         <w:rPr>
           <w:rFonts w:ascii="Arial" w:hAnsi="Arial" w:cs="Arial"/>
@@ -2394,7 +2449,23 @@
           <w:rFonts w:ascii="Arial" w:hAnsi="Arial" w:cs="Arial"/>
           <w:lang w:val="es-ES"/>
         </w:rPr>
-        <w:t>, agarra la lista de objetos, y por cada objeto se vuelve a llamar a si misma varias veces, esto provoca que el mismo objeto se dibuje más de una vez, y cuantos más objetos tenga la lista , más veces se van a dibujar.</w:t>
+        <w:t xml:space="preserve">, agarra la lista de objetos, y por cada objeto se vuelve a llamar a si misma varias veces, esto provoca que el mismo objeto se dibuje más de una vez, y cuantos más objetos tenga la </w:t>
+      </w:r>
+      <w:proofErr w:type="gramStart"/>
+      <w:r>
+        <w:rPr>
+          <w:rFonts w:ascii="Arial" w:hAnsi="Arial" w:cs="Arial"/>
+          <w:lang w:val="es-ES"/>
+        </w:rPr>
+        <w:t>lista ,</w:t>
+      </w:r>
+      <w:proofErr w:type="gramEnd"/>
+      <w:r>
+        <w:rPr>
+          <w:rFonts w:ascii="Arial" w:hAnsi="Arial" w:cs="Arial"/>
+          <w:lang w:val="es-ES"/>
+        </w:rPr>
+        <w:t xml:space="preserve"> más veces se van a dibujar.</w:t>
       </w:r>
     </w:p>
     <w:p>
@@ -2618,8 +2689,8 @@
         </w:rPr>
         <w:drawing>
           <wp:inline distT="0" distB="0" distL="0" distR="0">
-            <wp:extent cx="4068611" cy="2288804"/>
-            <wp:effectExtent l="0" t="0" r="8255" b="0"/>
+            <wp:extent cx="4414926" cy="2452818"/>
+            <wp:effectExtent l="0" t="0" r="5080" b="5080"/>
             <wp:docPr id="9" name="Imagen 9"/>
             <wp:cNvGraphicFramePr>
               <a:graphicFrameLocks xmlns:a="http://schemas.openxmlformats.org/drawingml/2006/main" noChangeAspect="1"/>
@@ -2649,7 +2720,7 @@
                   <pic:spPr bwMode="auto">
                     <a:xfrm>
                       <a:off x="0" y="0"/>
-                      <a:ext cx="4077521" cy="2293817"/>
+                      <a:ext cx="4484342" cy="2491384"/>
                     </a:xfrm>
                     <a:prstGeom prst="rect">
                       <a:avLst/>
@@ -2787,6 +2858,7 @@
         <w:t xml:space="preserve">Que en el </w:t>
       </w:r>
       <w:proofErr w:type="spellStart"/>
+      <w:proofErr w:type="gramStart"/>
       <w:r>
         <w:rPr>
           <w:rFonts w:ascii="Arial" w:hAnsi="Arial" w:cs="Arial"/>
@@ -2800,7 +2872,15 @@
           <w:rFonts w:ascii="Arial" w:hAnsi="Arial" w:cs="Arial"/>
           <w:lang w:val="es-ES"/>
         </w:rPr>
-        <w:t>() mande a dibujar la estructura de datos que contiene las estrellas.</w:t>
+        <w:t>(</w:t>
+      </w:r>
+      <w:proofErr w:type="gramEnd"/>
+      <w:r>
+        <w:rPr>
+          <w:rFonts w:ascii="Arial" w:hAnsi="Arial" w:cs="Arial"/>
+          <w:lang w:val="es-ES"/>
+        </w:rPr>
+        <w:t>) mande a dibujar la estructura de datos que contiene las estrellas.</w:t>
       </w:r>
     </w:p>
     <w:p>
@@ -2930,41 +3010,662 @@
           <w:rFonts w:ascii="Arial" w:hAnsi="Arial" w:cs="Arial"/>
           <w:lang w:val="es-ES"/>
         </w:rPr>
-        <w:t>El cambio fue positivo ya que e</w:t>
+        <w:t>El cambio fue positivo ya que el bug fue arreglado.</w:t>
+      </w:r>
+    </w:p>
+    <w:p>
+      <w:pPr>
+        <w:rPr>
+          <w:rFonts w:ascii="Arial" w:hAnsi="Arial" w:cs="Arial"/>
+          <w:lang w:val="es-ES"/>
+        </w:rPr>
+      </w:pPr>
+      <w:proofErr w:type="spellStart"/>
+      <w:r>
+        <w:rPr>
+          <w:rFonts w:ascii="Arial" w:hAnsi="Arial" w:cs="Arial"/>
+          <w:highlight w:val="yellow"/>
+          <w:lang w:val="es-ES"/>
+        </w:rPr>
+        <w:lastRenderedPageBreak/>
+        <w:t>Hipotesis</w:t>
+      </w:r>
+      <w:proofErr w:type="spellEnd"/>
+      <w:r>
+        <w:rPr>
+          <w:rFonts w:ascii="Arial" w:hAnsi="Arial" w:cs="Arial"/>
+          <w:highlight w:val="yellow"/>
+          <w:lang w:val="es-ES"/>
+        </w:rPr>
+        <w:t xml:space="preserve"> </w:t>
+      </w:r>
+      <w:r>
+        <w:rPr>
+          <w:rFonts w:ascii="Arial" w:hAnsi="Arial" w:cs="Arial"/>
+          <w:lang w:val="es-ES"/>
+        </w:rPr>
+        <w:t>5</w:t>
+      </w:r>
+    </w:p>
+    <w:p>
+      <w:pPr>
+        <w:rPr>
+          <w:rFonts w:ascii="Arial" w:hAnsi="Arial" w:cs="Arial"/>
+          <w:u w:val="single"/>
+          <w:lang w:val="es-ES"/>
+        </w:rPr>
+      </w:pPr>
+      <w:r>
+        <w:rPr>
+          <w:rFonts w:ascii="Arial" w:hAnsi="Arial" w:cs="Arial"/>
+          <w:u w:val="single"/>
+          <w:lang w:val="es-ES"/>
+        </w:rPr>
+        <w:t>Mediciones:</w:t>
+      </w:r>
+    </w:p>
+    <w:p>
+      <w:pPr>
+        <w:rPr>
+          <w:rFonts w:ascii="Arial" w:hAnsi="Arial" w:cs="Arial"/>
+          <w:lang w:val="es-ES"/>
+        </w:rPr>
+      </w:pPr>
+      <w:r>
+        <w:rPr>
+          <w:rFonts w:ascii="Arial" w:hAnsi="Arial" w:cs="Arial"/>
+          <w:lang w:val="es-ES"/>
+        </w:rPr>
+        <w:t xml:space="preserve">Aunque ya aplique varias optimizaciones al dibujado, sigue habiendo un problema que retrasa todo el juego. </w:t>
+      </w:r>
+      <w:r>
+        <w:rPr>
+          <w:rFonts w:ascii="Arial" w:hAnsi="Arial" w:cs="Arial"/>
+          <w:lang w:val="es-ES"/>
+        </w:rPr>
+        <w:t xml:space="preserve">Voy a utilizar las mismas mediciones de la </w:t>
+      </w:r>
+      <w:proofErr w:type="spellStart"/>
+      <w:r>
+        <w:rPr>
+          <w:rFonts w:ascii="Arial" w:hAnsi="Arial" w:cs="Arial"/>
+          <w:lang w:val="es-ES"/>
+        </w:rPr>
+        <w:t>Hipotesis</w:t>
+      </w:r>
+      <w:proofErr w:type="spellEnd"/>
+      <w:r>
+        <w:rPr>
+          <w:rFonts w:ascii="Arial" w:hAnsi="Arial" w:cs="Arial"/>
+          <w:lang w:val="es-ES"/>
+        </w:rPr>
+        <w:t xml:space="preserve"> 3 ya que el problema del dibujado no fue solucionado.</w:t>
+      </w:r>
+    </w:p>
+    <w:p>
+      <w:pPr>
+        <w:rPr>
+          <w:rFonts w:ascii="Arial" w:hAnsi="Arial" w:cs="Arial"/>
+          <w:lang w:val="es-ES"/>
+        </w:rPr>
+      </w:pPr>
+      <w:r>
+        <w:rPr>
+          <w:rFonts w:ascii="Arial" w:hAnsi="Arial" w:cs="Arial"/>
+          <w:noProof/>
+          <w:u w:val="single"/>
+          <w:lang w:val="es-ES"/>
+        </w:rPr>
+        <w:drawing>
+          <wp:inline distT="0" distB="0" distL="0" distR="0" wp14:anchorId="521C421B" wp14:editId="2120E2F2">
+            <wp:extent cx="5293632" cy="2653442"/>
+            <wp:effectExtent l="0" t="0" r="2540" b="0"/>
+            <wp:docPr id="7" name="Imagen 7"/>
+            <wp:cNvGraphicFramePr>
+              <a:graphicFrameLocks xmlns:a="http://schemas.openxmlformats.org/drawingml/2006/main" noChangeAspect="1"/>
+            </wp:cNvGraphicFramePr>
+            <a:graphic xmlns:a="http://schemas.openxmlformats.org/drawingml/2006/main">
+              <a:graphicData uri="http://schemas.openxmlformats.org/drawingml/2006/picture">
+                <pic:pic xmlns:pic="http://schemas.openxmlformats.org/drawingml/2006/picture">
+                  <pic:nvPicPr>
+                    <pic:cNvPr id="0" name="Picture 2"/>
+                    <pic:cNvPicPr>
+                      <a:picLocks noChangeAspect="1" noChangeArrowheads="1"/>
+                    </pic:cNvPicPr>
+                  </pic:nvPicPr>
+                  <pic:blipFill>
+                    <a:blip r:embed="rId10">
+                      <a:extLst>
+                        <a:ext uri="{28A0092B-C50C-407E-A947-70E740481C1C}">
+                          <a14:useLocalDpi xmlns:a14="http://schemas.microsoft.com/office/drawing/2010/main" val="0"/>
+                        </a:ext>
+                      </a:extLst>
+                    </a:blip>
+                    <a:srcRect/>
+                    <a:stretch>
+                      <a:fillRect/>
+                    </a:stretch>
+                  </pic:blipFill>
+                  <pic:spPr bwMode="auto">
+                    <a:xfrm>
+                      <a:off x="0" y="0"/>
+                      <a:ext cx="5446428" cy="2730031"/>
+                    </a:xfrm>
+                    <a:prstGeom prst="rect">
+                      <a:avLst/>
+                    </a:prstGeom>
+                    <a:noFill/>
+                    <a:ln>
+                      <a:noFill/>
+                    </a:ln>
+                  </pic:spPr>
+                </pic:pic>
+              </a:graphicData>
+            </a:graphic>
+          </wp:inline>
+        </w:drawing>
+      </w:r>
+    </w:p>
+    <w:p>
+      <w:pPr>
+        <w:rPr>
+          <w:rFonts w:ascii="Arial" w:hAnsi="Arial" w:cs="Arial"/>
+          <w:u w:val="single"/>
+          <w:lang w:val="es-ES"/>
+        </w:rPr>
+      </w:pPr>
+      <w:proofErr w:type="spellStart"/>
+      <w:r>
+        <w:rPr>
+          <w:rFonts w:ascii="Arial" w:hAnsi="Arial" w:cs="Arial"/>
+          <w:u w:val="single"/>
+          <w:lang w:val="es-ES"/>
+        </w:rPr>
+        <w:t>Hipotesis</w:t>
+      </w:r>
+      <w:proofErr w:type="spellEnd"/>
+      <w:r>
+        <w:rPr>
+          <w:rFonts w:ascii="Arial" w:hAnsi="Arial" w:cs="Arial"/>
+          <w:u w:val="single"/>
+          <w:lang w:val="es-ES"/>
+        </w:rPr>
+        <w:t>:</w:t>
+      </w:r>
+      <w:r>
+        <w:rPr>
+          <w:rFonts w:ascii="Arial" w:hAnsi="Arial" w:cs="Arial"/>
+          <w:u w:val="single"/>
+          <w:lang w:val="es-ES"/>
+        </w:rPr>
+        <w:t xml:space="preserve"> </w:t>
+      </w:r>
+    </w:p>
+    <w:p>
+      <w:pPr>
+        <w:rPr>
+          <w:rFonts w:ascii="Arial" w:hAnsi="Arial" w:cs="Arial"/>
+          <w:lang w:val="es-ES"/>
+        </w:rPr>
+      </w:pPr>
+      <w:r>
+        <w:rPr>
+          <w:rFonts w:ascii="Arial" w:hAnsi="Arial" w:cs="Arial"/>
+          <w:lang w:val="es-ES"/>
+        </w:rPr>
+        <w:t xml:space="preserve">Revisando el </w:t>
+      </w:r>
+      <w:proofErr w:type="spellStart"/>
+      <w:r>
+        <w:rPr>
+          <w:rFonts w:ascii="Arial" w:hAnsi="Arial" w:cs="Arial"/>
+          <w:lang w:val="es-ES"/>
+        </w:rPr>
+        <w:t>DrawOn</w:t>
+      </w:r>
+      <w:proofErr w:type="spellEnd"/>
+      <w:r>
+        <w:rPr>
+          <w:rFonts w:ascii="Arial" w:hAnsi="Arial" w:cs="Arial"/>
+          <w:lang w:val="es-ES"/>
+        </w:rPr>
+        <w:t xml:space="preserve"> De cada objeto</w:t>
+      </w:r>
+      <w:r>
+        <w:rPr>
+          <w:rFonts w:ascii="Arial" w:hAnsi="Arial" w:cs="Arial"/>
+          <w:lang w:val="es-ES"/>
+        </w:rPr>
+        <w:t>,</w:t>
+      </w:r>
+      <w:r>
+        <w:rPr>
+          <w:rFonts w:ascii="Arial" w:hAnsi="Arial" w:cs="Arial"/>
+          <w:lang w:val="es-ES"/>
+        </w:rPr>
+        <w:t xml:space="preserve"> encontré que el </w:t>
+      </w:r>
+      <w:proofErr w:type="spellStart"/>
+      <w:r>
+        <w:rPr>
+          <w:rFonts w:ascii="Arial" w:hAnsi="Arial" w:cs="Arial"/>
+          <w:lang w:val="es-ES"/>
+        </w:rPr>
+        <w:t>SpaceNoice</w:t>
+      </w:r>
+      <w:proofErr w:type="spellEnd"/>
+      <w:r>
+        <w:rPr>
+          <w:rFonts w:ascii="Arial" w:hAnsi="Arial" w:cs="Arial"/>
+          <w:lang w:val="es-ES"/>
+        </w:rPr>
+        <w:t xml:space="preserve"> realiza muchos cálculos y se dibuja varias veces, realizando varias pruebas, como eliminar estos objetos, la aplicación funcionaba mucho mejor, entonces llegué a la conclusión que los objetos de tipo </w:t>
+      </w:r>
+      <w:proofErr w:type="spellStart"/>
+      <w:r>
+        <w:rPr>
+          <w:rFonts w:ascii="Arial" w:hAnsi="Arial" w:cs="Arial"/>
+          <w:lang w:val="es-ES"/>
+        </w:rPr>
+        <w:t>SpaceNoice</w:t>
+      </w:r>
+      <w:proofErr w:type="spellEnd"/>
+      <w:r>
+        <w:rPr>
+          <w:rFonts w:ascii="Arial" w:hAnsi="Arial" w:cs="Arial"/>
+          <w:lang w:val="es-ES"/>
+        </w:rPr>
+        <w:t xml:space="preserve"> ralentizan mucho el programa al momento de ser dibujados</w:t>
+      </w:r>
+      <w:r>
+        <w:rPr>
+          <w:rFonts w:ascii="Arial" w:hAnsi="Arial" w:cs="Arial"/>
+          <w:lang w:val="es-ES"/>
+        </w:rPr>
+        <w:t xml:space="preserve">, </w:t>
+      </w:r>
+      <w:r>
+        <w:rPr>
+          <w:rFonts w:ascii="Arial" w:hAnsi="Arial" w:cs="Arial"/>
+          <w:lang w:val="es-ES"/>
+        </w:rPr>
+        <w:t>ya que, dentro de este,</w:t>
+      </w:r>
+      <w:r>
+        <w:rPr>
+          <w:rFonts w:ascii="Arial" w:hAnsi="Arial" w:cs="Arial"/>
+          <w:lang w:val="es-ES"/>
+        </w:rPr>
+        <w:t xml:space="preserve"> en todo momento</w:t>
+      </w:r>
+      <w:r>
+        <w:rPr>
+          <w:rFonts w:ascii="Arial" w:hAnsi="Arial" w:cs="Arial"/>
+          <w:lang w:val="es-ES"/>
+        </w:rPr>
+        <w:t xml:space="preserve">, </w:t>
+      </w:r>
+      <w:r>
+        <w:rPr>
+          <w:rFonts w:ascii="Arial" w:hAnsi="Arial" w:cs="Arial"/>
+          <w:lang w:val="es-ES"/>
+        </w:rPr>
+        <w:t>se está</w:t>
+      </w:r>
+      <w:r>
+        <w:rPr>
+          <w:rFonts w:ascii="Arial" w:hAnsi="Arial" w:cs="Arial"/>
+          <w:lang w:val="es-ES"/>
+        </w:rPr>
+        <w:t>n</w:t>
+      </w:r>
+      <w:r>
+        <w:rPr>
+          <w:rFonts w:ascii="Arial" w:hAnsi="Arial" w:cs="Arial"/>
+          <w:lang w:val="es-ES"/>
+        </w:rPr>
+        <w:t xml:space="preserve"> creando nuevas imágenes para ser dibujadas</w:t>
+      </w:r>
+      <w:r>
+        <w:rPr>
+          <w:rFonts w:ascii="Arial" w:hAnsi="Arial" w:cs="Arial"/>
+          <w:lang w:val="es-ES"/>
+        </w:rPr>
+        <w:t xml:space="preserve"> y el dibujo es actualizado muchas veces.</w:t>
+      </w:r>
+    </w:p>
+    <w:p>
+      <w:pPr>
+        <w:rPr>
+          <w:rFonts w:ascii="Arial" w:hAnsi="Arial" w:cs="Arial"/>
+          <w:u w:val="single"/>
+          <w:lang w:val="es-ES"/>
+        </w:rPr>
+      </w:pPr>
+      <w:r>
+        <w:rPr>
+          <w:rFonts w:ascii="Arial" w:hAnsi="Arial" w:cs="Arial"/>
+          <w:u w:val="single"/>
+          <w:lang w:val="es-ES"/>
+        </w:rPr>
+        <w:t>Solución Propuesta</w:t>
+      </w:r>
+    </w:p>
+    <w:p>
+      <w:pPr>
+        <w:rPr>
+          <w:rFonts w:ascii="Arial" w:hAnsi="Arial" w:cs="Arial"/>
+          <w:lang w:val="es-ES"/>
+        </w:rPr>
+      </w:pPr>
+      <w:r>
+        <w:rPr>
+          <w:rFonts w:ascii="Arial" w:hAnsi="Arial" w:cs="Arial"/>
+          <w:lang w:val="es-ES"/>
+        </w:rPr>
+        <w:t xml:space="preserve">Para arreglar este problema propongo, </w:t>
+      </w:r>
+      <w:r>
+        <w:rPr>
+          <w:rFonts w:ascii="Arial" w:hAnsi="Arial" w:cs="Arial"/>
+          <w:lang w:val="es-ES"/>
+        </w:rPr>
+        <w:t xml:space="preserve">es guardar </w:t>
+      </w:r>
+      <w:r>
+        <w:rPr>
+          <w:rFonts w:ascii="Arial" w:hAnsi="Arial" w:cs="Arial"/>
+          <w:lang w:val="es-ES"/>
+        </w:rPr>
+        <w:t xml:space="preserve">la </w:t>
+      </w:r>
+      <w:r>
+        <w:rPr>
+          <w:rFonts w:ascii="Arial" w:hAnsi="Arial" w:cs="Arial"/>
+          <w:lang w:val="es-ES"/>
+        </w:rPr>
+        <w:t xml:space="preserve">imagen </w:t>
+      </w:r>
+      <w:r>
+        <w:rPr>
+          <w:rFonts w:ascii="Arial" w:hAnsi="Arial" w:cs="Arial"/>
+          <w:lang w:val="es-ES"/>
+        </w:rPr>
+        <w:t xml:space="preserve">base </w:t>
+      </w:r>
+      <w:r>
+        <w:rPr>
+          <w:rFonts w:ascii="Arial" w:hAnsi="Arial" w:cs="Arial"/>
+          <w:lang w:val="es-ES"/>
+        </w:rPr>
+        <w:t>e ir interactuando</w:t>
+      </w:r>
+      <w:r>
+        <w:rPr>
+          <w:rFonts w:ascii="Arial" w:hAnsi="Arial" w:cs="Arial"/>
+          <w:lang w:val="es-ES"/>
+        </w:rPr>
+        <w:t xml:space="preserve"> sobre su Point</w:t>
+      </w:r>
+      <w:r>
+        <w:rPr>
+          <w:rFonts w:ascii="Arial" w:hAnsi="Arial" w:cs="Arial"/>
+          <w:lang w:val="es-ES"/>
+        </w:rPr>
+        <w:t xml:space="preserve">, en </w:t>
+      </w:r>
+      <w:r>
+        <w:rPr>
+          <w:rFonts w:ascii="Arial" w:hAnsi="Arial" w:cs="Arial"/>
+          <w:lang w:val="es-ES"/>
+        </w:rPr>
+        <w:t>vez</w:t>
+      </w:r>
+      <w:r>
+        <w:rPr>
+          <w:rFonts w:ascii="Arial" w:hAnsi="Arial" w:cs="Arial"/>
+          <w:lang w:val="es-ES"/>
+        </w:rPr>
+        <w:t xml:space="preserve"> de crear todo el tiempo nuevas imágenes</w:t>
+      </w:r>
+      <w:r>
+        <w:rPr>
+          <w:rFonts w:ascii="Arial" w:hAnsi="Arial" w:cs="Arial"/>
+          <w:lang w:val="es-ES"/>
+        </w:rPr>
+        <w:t xml:space="preserve"> como estaba ocurriendo en el programa.</w:t>
+      </w:r>
+    </w:p>
+    <w:p>
+      <w:pPr>
+        <w:rPr>
+          <w:rFonts w:ascii="Arial" w:hAnsi="Arial" w:cs="Arial"/>
+          <w:lang w:val="es-ES"/>
+        </w:rPr>
+      </w:pPr>
+      <w:r>
+        <w:rPr>
+          <w:rFonts w:ascii="Arial" w:hAnsi="Arial" w:cs="Arial"/>
+          <w:lang w:val="es-ES"/>
+        </w:rPr>
+        <w:t xml:space="preserve">Dentro del código tengo 4 objetos de tipo </w:t>
+      </w:r>
+      <w:proofErr w:type="spellStart"/>
+      <w:r>
+        <w:rPr>
+          <w:rFonts w:ascii="Arial" w:hAnsi="Arial" w:cs="Arial"/>
+          <w:lang w:val="es-ES"/>
+        </w:rPr>
+        <w:t>SpaceNoice</w:t>
+      </w:r>
+      <w:proofErr w:type="spellEnd"/>
+      <w:r>
+        <w:rPr>
+          <w:rFonts w:ascii="Arial" w:hAnsi="Arial" w:cs="Arial"/>
+          <w:lang w:val="es-ES"/>
+        </w:rPr>
+        <w:t xml:space="preserve">, propongo juntar las 4 imágenes en una para tener un solo objeto </w:t>
+      </w:r>
+      <w:proofErr w:type="spellStart"/>
+      <w:r>
+        <w:rPr>
+          <w:rFonts w:ascii="Arial" w:hAnsi="Arial" w:cs="Arial"/>
+          <w:lang w:val="es-ES"/>
+        </w:rPr>
+        <w:t>SpaceNoice</w:t>
+      </w:r>
+      <w:proofErr w:type="spellEnd"/>
+      <w:r>
+        <w:rPr>
+          <w:rFonts w:ascii="Arial" w:hAnsi="Arial" w:cs="Arial"/>
+          <w:lang w:val="es-ES"/>
+        </w:rPr>
+        <w:t>.</w:t>
+      </w:r>
+    </w:p>
+    <w:p>
+      <w:pPr>
+        <w:rPr>
+          <w:rFonts w:ascii="Arial" w:hAnsi="Arial" w:cs="Arial"/>
+          <w:lang w:val="es-ES"/>
+        </w:rPr>
+      </w:pPr>
+    </w:p>
+    <w:p>
+      <w:pPr>
+        <w:rPr>
+          <w:rFonts w:ascii="Arial" w:hAnsi="Arial" w:cs="Arial"/>
+          <w:u w:val="single"/>
+          <w:lang w:val="es-ES"/>
+        </w:rPr>
+      </w:pPr>
+    </w:p>
+    <w:p>
+      <w:pPr>
+        <w:rPr>
+          <w:rFonts w:ascii="Arial" w:hAnsi="Arial" w:cs="Arial"/>
+          <w:u w:val="single"/>
+          <w:lang w:val="es-ES"/>
+        </w:rPr>
+      </w:pPr>
+    </w:p>
+    <w:p>
+      <w:pPr>
+        <w:rPr>
+          <w:rFonts w:ascii="Arial" w:hAnsi="Arial" w:cs="Arial"/>
+          <w:u w:val="single"/>
+          <w:lang w:val="es-ES"/>
+        </w:rPr>
+      </w:pPr>
+    </w:p>
+    <w:p>
+      <w:pPr>
+        <w:rPr>
+          <w:rFonts w:ascii="Arial" w:hAnsi="Arial" w:cs="Arial"/>
+          <w:u w:val="single"/>
+          <w:lang w:val="es-ES"/>
+        </w:rPr>
+      </w:pPr>
+    </w:p>
+    <w:p>
+      <w:pPr>
+        <w:rPr>
+          <w:rFonts w:ascii="Arial" w:hAnsi="Arial" w:cs="Arial"/>
+          <w:u w:val="single"/>
+          <w:lang w:val="es-ES"/>
+        </w:rPr>
+      </w:pPr>
+    </w:p>
+    <w:p>
+      <w:pPr>
+        <w:rPr>
+          <w:rFonts w:ascii="Arial" w:hAnsi="Arial" w:cs="Arial"/>
+          <w:u w:val="single"/>
+          <w:lang w:val="es-ES"/>
+        </w:rPr>
+      </w:pPr>
+    </w:p>
+    <w:p>
+      <w:pPr>
+        <w:rPr>
+          <w:rFonts w:ascii="Arial" w:hAnsi="Arial" w:cs="Arial"/>
+          <w:u w:val="single"/>
+          <w:lang w:val="es-ES"/>
+        </w:rPr>
+      </w:pPr>
+    </w:p>
+    <w:p>
+      <w:pPr>
+        <w:rPr>
+          <w:rFonts w:ascii="Arial" w:hAnsi="Arial" w:cs="Arial"/>
+          <w:noProof/>
+          <w:u w:val="single"/>
+          <w:lang w:val="es-ES"/>
+        </w:rPr>
+      </w:pPr>
+      <w:r>
+        <w:rPr>
+          <w:rFonts w:ascii="Arial" w:hAnsi="Arial" w:cs="Arial"/>
+          <w:u w:val="single"/>
+          <w:lang w:val="es-ES"/>
+        </w:rPr>
+        <w:lastRenderedPageBreak/>
+        <w:t>Resolución:</w:t>
+      </w:r>
+    </w:p>
+    <w:p>
+      <w:pPr>
+        <w:rPr>
+          <w:rFonts w:ascii="Arial" w:hAnsi="Arial" w:cs="Arial"/>
+          <w:lang w:val="es-ES"/>
+        </w:rPr>
+      </w:pPr>
+      <w:r>
+        <w:rPr>
+          <w:rFonts w:ascii="Arial" w:hAnsi="Arial" w:cs="Arial"/>
+          <w:noProof/>
+          <w:lang w:val="es-ES"/>
+        </w:rPr>
+        <w:drawing>
+          <wp:inline distT="0" distB="0" distL="0" distR="0">
+            <wp:extent cx="5396865" cy="2664460"/>
+            <wp:effectExtent l="0" t="0" r="0" b="2540"/>
+            <wp:docPr id="11" name="Imagen 11"/>
+            <wp:cNvGraphicFramePr>
+              <a:graphicFrameLocks xmlns:a="http://schemas.openxmlformats.org/drawingml/2006/main" noChangeAspect="1"/>
+            </wp:cNvGraphicFramePr>
+            <a:graphic xmlns:a="http://schemas.openxmlformats.org/drawingml/2006/main">
+              <a:graphicData uri="http://schemas.openxmlformats.org/drawingml/2006/picture">
+                <pic:pic xmlns:pic="http://schemas.openxmlformats.org/drawingml/2006/picture">
+                  <pic:nvPicPr>
+                    <pic:cNvPr id="0" name="Picture 1"/>
+                    <pic:cNvPicPr>
+                      <a:picLocks noChangeAspect="1" noChangeArrowheads="1"/>
+                    </pic:cNvPicPr>
+                  </pic:nvPicPr>
+                  <pic:blipFill>
+                    <a:blip r:embed="rId14">
+                      <a:extLst>
+                        <a:ext uri="{28A0092B-C50C-407E-A947-70E740481C1C}">
+                          <a14:useLocalDpi xmlns:a14="http://schemas.microsoft.com/office/drawing/2010/main" val="0"/>
+                        </a:ext>
+                      </a:extLst>
+                    </a:blip>
+                    <a:srcRect/>
+                    <a:stretch>
+                      <a:fillRect/>
+                    </a:stretch>
+                  </pic:blipFill>
+                  <pic:spPr bwMode="auto">
+                    <a:xfrm>
+                      <a:off x="0" y="0"/>
+                      <a:ext cx="5396865" cy="2664460"/>
+                    </a:xfrm>
+                    <a:prstGeom prst="rect">
+                      <a:avLst/>
+                    </a:prstGeom>
+                    <a:noFill/>
+                    <a:ln>
+                      <a:noFill/>
+                    </a:ln>
+                  </pic:spPr>
+                </pic:pic>
+              </a:graphicData>
+            </a:graphic>
+          </wp:inline>
+        </w:drawing>
+      </w:r>
+    </w:p>
+    <w:p>
+      <w:pPr>
+        <w:rPr>
+          <w:rFonts w:ascii="Arial" w:hAnsi="Arial" w:cs="Arial"/>
+          <w:lang w:val="es-ES"/>
+        </w:rPr>
+      </w:pPr>
+      <w:r>
+        <w:rPr>
+          <w:rFonts w:ascii="Arial" w:hAnsi="Arial" w:cs="Arial"/>
+          <w:lang w:val="es-ES"/>
+        </w:rPr>
+        <w:t>Los cambios fueron muy positivos, mejoro mucho la velocidad del programa</w:t>
+      </w:r>
+      <w:r>
+        <w:rPr>
+          <w:rFonts w:ascii="Arial" w:hAnsi="Arial" w:cs="Arial"/>
+          <w:lang w:val="es-ES"/>
+        </w:rPr>
+        <w:t>,</w:t>
+      </w:r>
+      <w:r>
+        <w:rPr>
+          <w:rFonts w:ascii="Arial" w:hAnsi="Arial" w:cs="Arial"/>
+          <w:lang w:val="es-ES"/>
+        </w:rPr>
+        <w:t xml:space="preserve"> Los frames avanzan mucho mas rápido, el dibujado tarda 120ms, en si el programa avanza a una velocidad jugable.</w:t>
       </w:r>
       <w:bookmarkStart w:id="0" w:name="_GoBack"/>
       <w:bookmarkEnd w:id="0"/>
-      <w:r>
-        <w:rPr>
-          <w:rFonts w:ascii="Arial" w:hAnsi="Arial" w:cs="Arial"/>
-          <w:lang w:val="es-ES"/>
-        </w:rPr>
-        <w:t>l bug fue arreglado.</w:t>
-      </w:r>
-    </w:p>
-    <w:p>
-      <w:pPr>
-        <w:rPr>
-          <w:rFonts w:ascii="Arial" w:hAnsi="Arial" w:cs="Arial"/>
-          <w:lang w:val="es-ES"/>
-        </w:rPr>
-      </w:pPr>
-    </w:p>
-    <w:p>
-      <w:pPr>
-        <w:rPr>
-          <w:rFonts w:ascii="Arial" w:hAnsi="Arial" w:cs="Arial"/>
-          <w:lang w:val="es-ES"/>
-        </w:rPr>
-      </w:pPr>
-    </w:p>
-    <w:p>
-      <w:pPr>
-        <w:rPr>
-          <w:rFonts w:ascii="Arial" w:hAnsi="Arial" w:cs="Arial"/>
-          <w:lang w:val="es-ES"/>
-        </w:rPr>
-      </w:pPr>
     </w:p>
     <w:p>
       <w:pPr>
@@ -3833,7 +4534,7 @@
   <w:style w:type="paragraph" w:default="1" w:styleId="Normal">
     <w:name w:val="Normal"/>
     <w:qFormat/>
-    <w:rsid w:val="00A00281"/>
+    <w:rsid w:val="008242DE"/>
   </w:style>
   <w:style w:type="character" w:default="1" w:styleId="Fuentedeprrafopredeter">
     <w:name w:val="Default Paragraph Font"/>
@@ -4196,7 +4897,7 @@
 </file>
 
 <file path=customXml/itemProps1.xml><?xml version="1.0" encoding="utf-8"?>
-<ds:datastoreItem xmlns:ds="http://schemas.openxmlformats.org/officeDocument/2006/customXml" ds:itemID="{45DE8642-CB59-4B11-A5B2-5DFA1CE6FFE5}">
+<ds:datastoreItem xmlns:ds="http://schemas.openxmlformats.org/officeDocument/2006/customXml" ds:itemID="{5BF02EB3-0A9A-42B3-89B9-E6A5CF579879}">
   <ds:schemaRefs>
     <ds:schemaRef ds:uri="http://schemas.openxmlformats.org/officeDocument/2006/bibliography"/>
   </ds:schemaRefs>

</xml_diff>

<commit_message>
Hipotesis 6 aun sin resolver
</commit_message>
<xml_diff>
--- a/TP Naves Documentacion Nicolas Touceda.docx
+++ b/TP Naves Documentacion Nicolas Touceda.docx
@@ -2449,23 +2449,49 @@
           <w:rFonts w:ascii="Arial" w:hAnsi="Arial" w:cs="Arial"/>
           <w:lang w:val="es-ES"/>
         </w:rPr>
-        <w:t xml:space="preserve">, agarra la lista de objetos, y por cada objeto se vuelve a llamar a si misma varias veces, esto provoca que el mismo objeto se dibuje más de una vez, y cuantos más objetos tenga la </w:t>
-      </w:r>
-      <w:proofErr w:type="gramStart"/>
-      <w:r>
-        <w:rPr>
-          <w:rFonts w:ascii="Arial" w:hAnsi="Arial" w:cs="Arial"/>
-          <w:lang w:val="es-ES"/>
-        </w:rPr>
-        <w:t>lista ,</w:t>
-      </w:r>
-      <w:proofErr w:type="gramEnd"/>
-      <w:r>
-        <w:rPr>
-          <w:rFonts w:ascii="Arial" w:hAnsi="Arial" w:cs="Arial"/>
-          <w:lang w:val="es-ES"/>
-        </w:rPr>
-        <w:t xml:space="preserve"> más veces se van a dibujar.</w:t>
+        <w:t>, agarra la lista de objetos, y por cada objeto se vuelve a llamar a si misma varias veces, esto provoca que el mismo objeto se</w:t>
+      </w:r>
+      <w:r>
+        <w:rPr>
+          <w:rFonts w:ascii="Arial" w:hAnsi="Arial" w:cs="Arial"/>
+          <w:lang w:val="es-ES"/>
+        </w:rPr>
+        <w:t xml:space="preserve"> llame </w:t>
+      </w:r>
+      <w:r>
+        <w:rPr>
+          <w:rFonts w:ascii="Arial" w:hAnsi="Arial" w:cs="Arial"/>
+          <w:lang w:val="es-ES"/>
+        </w:rPr>
+        <w:t xml:space="preserve">más de una vez, y cuantos más objetos tenga la </w:t>
+      </w:r>
+      <w:r>
+        <w:rPr>
+          <w:rFonts w:ascii="Arial" w:hAnsi="Arial" w:cs="Arial"/>
+          <w:lang w:val="es-ES"/>
+        </w:rPr>
+        <w:t>lista,</w:t>
+      </w:r>
+      <w:r>
+        <w:rPr>
+          <w:rFonts w:ascii="Arial" w:hAnsi="Arial" w:cs="Arial"/>
+          <w:lang w:val="es-ES"/>
+        </w:rPr>
+        <w:t xml:space="preserve"> más veces se va</w:t>
+      </w:r>
+      <w:r>
+        <w:rPr>
+          <w:rFonts w:ascii="Arial" w:hAnsi="Arial" w:cs="Arial"/>
+          <w:lang w:val="es-ES"/>
+        </w:rPr>
+        <w:t xml:space="preserve"> a recorrer</w:t>
+      </w:r>
+      <w:r>
+        <w:rPr>
+          <w:rFonts w:ascii="Arial" w:hAnsi="Arial" w:cs="Arial"/>
+          <w:lang w:val="es-ES"/>
+        </w:rPr>
+        <w:t>.</w:t>
       </w:r>
     </w:p>
     <w:p>
@@ -3664,16 +3690,489 @@
         </w:rPr>
         <w:t xml:space="preserve"> Los frames avanzan mucho mas rápido, el dibujado tarda 120ms, en si el programa avanza a una velocidad jugable.</w:t>
       </w:r>
+    </w:p>
+    <w:p>
+      <w:pPr>
+        <w:rPr>
+          <w:rFonts w:ascii="Arial" w:hAnsi="Arial" w:cs="Arial"/>
+          <w:lang w:val="es-ES"/>
+        </w:rPr>
+      </w:pPr>
+    </w:p>
+    <w:p>
+      <w:pPr>
+        <w:rPr>
+          <w:rFonts w:ascii="Arial" w:hAnsi="Arial" w:cs="Arial"/>
+          <w:lang w:val="es-ES"/>
+        </w:rPr>
+      </w:pPr>
+      <w:proofErr w:type="spellStart"/>
+      <w:r>
+        <w:rPr>
+          <w:rFonts w:ascii="Arial" w:hAnsi="Arial" w:cs="Arial"/>
+          <w:highlight w:val="yellow"/>
+          <w:lang w:val="es-ES"/>
+        </w:rPr>
+        <w:t>Hipotesis</w:t>
+      </w:r>
+      <w:proofErr w:type="spellEnd"/>
+      <w:r>
+        <w:rPr>
+          <w:rFonts w:ascii="Arial" w:hAnsi="Arial" w:cs="Arial"/>
+          <w:highlight w:val="yellow"/>
+          <w:lang w:val="es-ES"/>
+        </w:rPr>
+        <w:t xml:space="preserve"> </w:t>
+      </w:r>
+      <w:r>
+        <w:rPr>
+          <w:rFonts w:ascii="Arial" w:hAnsi="Arial" w:cs="Arial"/>
+          <w:lang w:val="es-ES"/>
+        </w:rPr>
+        <w:t>6</w:t>
+      </w:r>
+    </w:p>
+    <w:p>
+      <w:pPr>
+        <w:rPr>
+          <w:rFonts w:ascii="Arial" w:hAnsi="Arial" w:cs="Arial"/>
+          <w:u w:val="single"/>
+          <w:lang w:val="es-ES"/>
+        </w:rPr>
+      </w:pPr>
+      <w:r>
+        <w:rPr>
+          <w:rFonts w:ascii="Arial" w:hAnsi="Arial" w:cs="Arial"/>
+          <w:u w:val="single"/>
+          <w:lang w:val="es-ES"/>
+        </w:rPr>
+        <w:t>Mediciones:</w:t>
+      </w:r>
+    </w:p>
+    <w:p>
+      <w:pPr>
+        <w:rPr>
+          <w:rFonts w:ascii="Arial" w:hAnsi="Arial" w:cs="Arial"/>
+          <w:lang w:val="es-ES"/>
+        </w:rPr>
+      </w:pPr>
+      <w:r>
+        <w:rPr>
+          <w:noProof/>
+        </w:rPr>
+        <w:drawing>
+          <wp:inline distT="0" distB="0" distL="0" distR="0">
+            <wp:extent cx="5385435" cy="2159635"/>
+            <wp:effectExtent l="0" t="0" r="5715" b="0"/>
+            <wp:docPr id="13" name="Imagen 13"/>
+            <wp:cNvGraphicFramePr>
+              <a:graphicFrameLocks xmlns:a="http://schemas.openxmlformats.org/drawingml/2006/main" noChangeAspect="1"/>
+            </wp:cNvGraphicFramePr>
+            <a:graphic xmlns:a="http://schemas.openxmlformats.org/drawingml/2006/main">
+              <a:graphicData uri="http://schemas.openxmlformats.org/drawingml/2006/picture">
+                <pic:pic xmlns:pic="http://schemas.openxmlformats.org/drawingml/2006/picture">
+                  <pic:nvPicPr>
+                    <pic:cNvPr id="0" name="Picture 1"/>
+                    <pic:cNvPicPr>
+                      <a:picLocks noChangeAspect="1" noChangeArrowheads="1"/>
+                    </pic:cNvPicPr>
+                  </pic:nvPicPr>
+                  <pic:blipFill>
+                    <a:blip r:embed="rId15" cstate="print">
+                      <a:extLst>
+                        <a:ext uri="{28A0092B-C50C-407E-A947-70E740481C1C}">
+                          <a14:useLocalDpi xmlns:a14="http://schemas.microsoft.com/office/drawing/2010/main" val="0"/>
+                        </a:ext>
+                      </a:extLst>
+                    </a:blip>
+                    <a:srcRect/>
+                    <a:stretch>
+                      <a:fillRect/>
+                    </a:stretch>
+                  </pic:blipFill>
+                  <pic:spPr bwMode="auto">
+                    <a:xfrm>
+                      <a:off x="0" y="0"/>
+                      <a:ext cx="5385435" cy="2159635"/>
+                    </a:xfrm>
+                    <a:prstGeom prst="rect">
+                      <a:avLst/>
+                    </a:prstGeom>
+                    <a:noFill/>
+                    <a:ln>
+                      <a:noFill/>
+                    </a:ln>
+                  </pic:spPr>
+                </pic:pic>
+              </a:graphicData>
+            </a:graphic>
+          </wp:inline>
+        </w:drawing>
+      </w:r>
+    </w:p>
+    <w:p>
+      <w:pPr>
+        <w:rPr>
+          <w:rFonts w:ascii="Arial" w:hAnsi="Arial" w:cs="Arial"/>
+          <w:u w:val="single"/>
+          <w:lang w:val="es-ES"/>
+        </w:rPr>
+      </w:pPr>
+      <w:proofErr w:type="spellStart"/>
+      <w:r>
+        <w:rPr>
+          <w:rFonts w:ascii="Arial" w:hAnsi="Arial" w:cs="Arial"/>
+          <w:u w:val="single"/>
+          <w:lang w:val="es-ES"/>
+        </w:rPr>
+        <w:t>Hipotesis</w:t>
+      </w:r>
+      <w:proofErr w:type="spellEnd"/>
+      <w:r>
+        <w:rPr>
+          <w:rFonts w:ascii="Arial" w:hAnsi="Arial" w:cs="Arial"/>
+          <w:u w:val="single"/>
+          <w:lang w:val="es-ES"/>
+        </w:rPr>
+        <w:t>:</w:t>
+      </w:r>
+      <w:r>
+        <w:rPr>
+          <w:rFonts w:ascii="Arial" w:hAnsi="Arial" w:cs="Arial"/>
+          <w:u w:val="single"/>
+          <w:lang w:val="es-ES"/>
+        </w:rPr>
+        <w:t xml:space="preserve"> </w:t>
+      </w:r>
+    </w:p>
+    <w:p>
+      <w:pPr>
+        <w:rPr>
+          <w:rFonts w:ascii="Arial" w:hAnsi="Arial" w:cs="Arial"/>
+          <w:lang w:val="es-ES"/>
+        </w:rPr>
+      </w:pPr>
+      <w:r>
+        <w:rPr>
+          <w:rFonts w:ascii="Arial" w:hAnsi="Arial" w:cs="Arial"/>
+          <w:lang w:val="es-ES"/>
+        </w:rPr>
+        <w:t xml:space="preserve">Revisando el método </w:t>
+      </w:r>
+      <w:proofErr w:type="spellStart"/>
+      <w:r>
+        <w:rPr>
+          <w:rFonts w:ascii="Arial" w:hAnsi="Arial" w:cs="Arial"/>
+          <w:lang w:val="es-ES"/>
+        </w:rPr>
+        <w:t>FullUpdate</w:t>
+      </w:r>
+      <w:proofErr w:type="spellEnd"/>
+      <w:r>
+        <w:rPr>
+          <w:rFonts w:ascii="Arial" w:hAnsi="Arial" w:cs="Arial"/>
+          <w:lang w:val="es-ES"/>
+        </w:rPr>
+        <w:t>, que ocupa el 36,7</w:t>
+      </w:r>
+      <w:r>
+        <w:rPr>
+          <w:rFonts w:ascii="Arial" w:hAnsi="Arial" w:cs="Arial"/>
+          <w:lang w:val="es-ES"/>
+        </w:rPr>
+        <w:t xml:space="preserve">% del CPU Total, encontré como principal problema la actualización del </w:t>
+      </w:r>
+      <w:proofErr w:type="spellStart"/>
+      <w:r>
+        <w:rPr>
+          <w:rFonts w:ascii="Arial" w:hAnsi="Arial" w:cs="Arial"/>
+          <w:lang w:val="es-ES"/>
+        </w:rPr>
+        <w:t>PlayerShip</w:t>
+      </w:r>
+      <w:proofErr w:type="spellEnd"/>
+      <w:r>
+        <w:rPr>
+          <w:rFonts w:ascii="Arial" w:hAnsi="Arial" w:cs="Arial"/>
+          <w:lang w:val="es-ES"/>
+        </w:rPr>
+        <w:t>, ya que ocupa el 19,59% del CPU Total, esto es demasiado para una sola nave, por otro lado, revisando el grafico encontramos que el tiempo máximo que tarda en actualizar es de 244ms.</w:t>
+      </w:r>
+    </w:p>
+    <w:p>
+      <w:pPr>
+        <w:rPr>
+          <w:rFonts w:ascii="Arial" w:hAnsi="Arial" w:cs="Arial"/>
+          <w:lang w:val="es-ES"/>
+        </w:rPr>
+      </w:pPr>
+      <w:r>
+        <w:rPr>
+          <w:rFonts w:ascii="Arial" w:hAnsi="Arial" w:cs="Arial"/>
+          <w:lang w:val="es-ES"/>
+        </w:rPr>
+        <w:t xml:space="preserve">Revisando el </w:t>
+      </w:r>
+      <w:proofErr w:type="spellStart"/>
+      <w:r>
+        <w:rPr>
+          <w:rFonts w:ascii="Arial" w:hAnsi="Arial" w:cs="Arial"/>
+          <w:lang w:val="es-ES"/>
+        </w:rPr>
+        <w:t>Update</w:t>
+      </w:r>
+      <w:proofErr w:type="spellEnd"/>
+      <w:r>
+        <w:rPr>
+          <w:rFonts w:ascii="Arial" w:hAnsi="Arial" w:cs="Arial"/>
+          <w:lang w:val="es-ES"/>
+        </w:rPr>
+        <w:t>,</w:t>
+      </w:r>
+      <w:r>
+        <w:rPr>
+          <w:rFonts w:ascii="Arial" w:hAnsi="Arial" w:cs="Arial"/>
+          <w:lang w:val="es-ES"/>
+        </w:rPr>
+        <w:t xml:space="preserve"> de</w:t>
+      </w:r>
+      <w:r>
+        <w:rPr>
+          <w:rFonts w:ascii="Arial" w:hAnsi="Arial" w:cs="Arial"/>
+          <w:lang w:val="es-ES"/>
+        </w:rPr>
+        <w:t>l</w:t>
+      </w:r>
+      <w:r>
+        <w:rPr>
+          <w:rFonts w:ascii="Arial" w:hAnsi="Arial" w:cs="Arial"/>
+          <w:lang w:val="es-ES"/>
+        </w:rPr>
+        <w:t xml:space="preserve"> </w:t>
+      </w:r>
+      <w:proofErr w:type="spellStart"/>
+      <w:r>
+        <w:rPr>
+          <w:rFonts w:ascii="Arial" w:hAnsi="Arial" w:cs="Arial"/>
+          <w:lang w:val="es-ES"/>
+        </w:rPr>
+        <w:t>PlayerShip</w:t>
+      </w:r>
+      <w:proofErr w:type="spellEnd"/>
+      <w:r>
+        <w:rPr>
+          <w:rFonts w:ascii="Arial" w:hAnsi="Arial" w:cs="Arial"/>
+          <w:lang w:val="es-ES"/>
+        </w:rPr>
+        <w:t>,</w:t>
+      </w:r>
+      <w:r>
+        <w:rPr>
+          <w:rFonts w:ascii="Arial" w:hAnsi="Arial" w:cs="Arial"/>
+          <w:lang w:val="es-ES"/>
+        </w:rPr>
+        <w:t xml:space="preserve"> encontré</w:t>
+      </w:r>
+      <w:r>
+        <w:rPr>
+          <w:rFonts w:ascii="Arial" w:hAnsi="Arial" w:cs="Arial"/>
+          <w:lang w:val="es-ES"/>
+        </w:rPr>
+        <w:t xml:space="preserve"> el </w:t>
+      </w:r>
+      <w:r>
+        <w:rPr>
+          <w:rFonts w:ascii="Arial" w:hAnsi="Arial" w:cs="Arial"/>
+          <w:lang w:val="es-ES"/>
+        </w:rPr>
+        <w:t>Método</w:t>
+      </w:r>
+      <w:r>
+        <w:rPr>
+          <w:rFonts w:ascii="Arial" w:hAnsi="Arial" w:cs="Arial"/>
+          <w:lang w:val="es-ES"/>
+        </w:rPr>
+        <w:t xml:space="preserve"> </w:t>
+      </w:r>
+      <w:proofErr w:type="spellStart"/>
+      <w:proofErr w:type="gramStart"/>
+      <w:r>
+        <w:rPr>
+          <w:rFonts w:ascii="Consolas" w:hAnsi="Consolas" w:cs="Consolas"/>
+          <w:color w:val="000000"/>
+          <w:sz w:val="19"/>
+          <w:szCs w:val="19"/>
+        </w:rPr>
+        <w:t>CheckForCollision</w:t>
+      </w:r>
+      <w:proofErr w:type="spellEnd"/>
+      <w:r>
+        <w:rPr>
+          <w:rFonts w:ascii="Consolas" w:hAnsi="Consolas" w:cs="Consolas"/>
+          <w:color w:val="000000"/>
+          <w:sz w:val="19"/>
+          <w:szCs w:val="19"/>
+        </w:rPr>
+        <w:t>(</w:t>
+      </w:r>
+      <w:proofErr w:type="gramEnd"/>
+      <w:r>
+        <w:rPr>
+          <w:rFonts w:ascii="Consolas" w:hAnsi="Consolas" w:cs="Consolas"/>
+          <w:color w:val="000000"/>
+          <w:sz w:val="19"/>
+          <w:szCs w:val="19"/>
+        </w:rPr>
+        <w:t>)</w:t>
+      </w:r>
+      <w:r>
+        <w:rPr>
+          <w:rFonts w:ascii="Arial" w:hAnsi="Arial" w:cs="Arial"/>
+          <w:lang w:val="es-ES"/>
+        </w:rPr>
+        <w:t xml:space="preserve"> </w:t>
+      </w:r>
+      <w:r>
+        <w:rPr>
+          <w:rFonts w:ascii="Arial" w:hAnsi="Arial" w:cs="Arial"/>
+          <w:lang w:val="es-ES"/>
+        </w:rPr>
+        <w:t xml:space="preserve">que se ejecuta 2 veces y trae ralentización al programa, esto lo descubrí pasando un </w:t>
+      </w:r>
+      <w:proofErr w:type="spellStart"/>
+      <w:r>
+        <w:rPr>
+          <w:rFonts w:ascii="Arial" w:hAnsi="Arial" w:cs="Arial"/>
+          <w:lang w:val="es-ES"/>
+        </w:rPr>
+        <w:t>stopwatch</w:t>
+      </w:r>
       <w:bookmarkStart w:id="0" w:name="_GoBack"/>
       <w:bookmarkEnd w:id="0"/>
-    </w:p>
-    <w:p>
-      <w:pPr>
-        <w:rPr>
-          <w:rFonts w:ascii="Arial" w:hAnsi="Arial" w:cs="Arial"/>
-          <w:lang w:val="es-ES"/>
-        </w:rPr>
-      </w:pPr>
+      <w:proofErr w:type="spellEnd"/>
+      <w:r>
+        <w:rPr>
+          <w:rFonts w:ascii="Arial" w:hAnsi="Arial" w:cs="Arial"/>
+          <w:lang w:val="es-ES"/>
+        </w:rPr>
+        <w:t xml:space="preserve"> en este método.</w:t>
+      </w:r>
+    </w:p>
+    <w:p>
+      <w:pPr>
+        <w:rPr>
+          <w:rFonts w:ascii="Arial" w:hAnsi="Arial" w:cs="Arial"/>
+          <w:lang w:val="es-ES"/>
+        </w:rPr>
+      </w:pPr>
+      <w:r>
+        <w:rPr>
+          <w:rFonts w:ascii="Arial" w:hAnsi="Arial" w:cs="Arial"/>
+          <w:lang w:val="es-ES"/>
+        </w:rPr>
+        <w:t xml:space="preserve"> </w:t>
+      </w:r>
+    </w:p>
+    <w:p>
+      <w:pPr>
+        <w:rPr>
+          <w:rFonts w:ascii="Arial" w:hAnsi="Arial" w:cs="Arial"/>
+          <w:u w:val="single"/>
+          <w:lang w:val="es-ES"/>
+        </w:rPr>
+      </w:pPr>
+      <w:r>
+        <w:rPr>
+          <w:rFonts w:ascii="Arial" w:hAnsi="Arial" w:cs="Arial"/>
+          <w:u w:val="single"/>
+          <w:lang w:val="es-ES"/>
+        </w:rPr>
+        <w:lastRenderedPageBreak/>
+        <w:t>Solución Propuest</w:t>
+      </w:r>
+      <w:r>
+        <w:rPr>
+          <w:rFonts w:ascii="Arial" w:hAnsi="Arial" w:cs="Arial"/>
+          <w:u w:val="single"/>
+          <w:lang w:val="es-ES"/>
+        </w:rPr>
+        <w:t>a:</w:t>
+      </w:r>
+    </w:p>
+    <w:p>
+      <w:pPr>
+        <w:rPr>
+          <w:rFonts w:ascii="Arial" w:hAnsi="Arial" w:cs="Arial"/>
+          <w:lang w:val="es-ES"/>
+        </w:rPr>
+      </w:pPr>
+      <w:r>
+        <w:rPr>
+          <w:rFonts w:ascii="Arial" w:hAnsi="Arial" w:cs="Arial"/>
+          <w:lang w:val="es-ES"/>
+        </w:rPr>
+        <w:t xml:space="preserve">Arreglar el </w:t>
+      </w:r>
+      <w:proofErr w:type="spellStart"/>
+      <w:proofErr w:type="gramStart"/>
+      <w:r>
+        <w:rPr>
+          <w:rFonts w:ascii="Arial" w:hAnsi="Arial" w:cs="Arial"/>
+          <w:lang w:val="es-ES"/>
+        </w:rPr>
+        <w:t>CheckForCollision</w:t>
+      </w:r>
+      <w:proofErr w:type="spellEnd"/>
+      <w:r>
+        <w:rPr>
+          <w:rFonts w:ascii="Arial" w:hAnsi="Arial" w:cs="Arial"/>
+          <w:lang w:val="es-ES"/>
+        </w:rPr>
+        <w:t>(</w:t>
+      </w:r>
+      <w:proofErr w:type="gramEnd"/>
+      <w:r>
+        <w:rPr>
+          <w:rFonts w:ascii="Arial" w:hAnsi="Arial" w:cs="Arial"/>
+          <w:lang w:val="es-ES"/>
+        </w:rPr>
+        <w:t>)</w:t>
+      </w:r>
+    </w:p>
+    <w:p>
+      <w:pPr>
+        <w:rPr>
+          <w:rFonts w:ascii="Arial" w:hAnsi="Arial" w:cs="Arial"/>
+          <w:lang w:val="es-ES"/>
+        </w:rPr>
+      </w:pPr>
+    </w:p>
+    <w:p>
+      <w:pPr>
+        <w:rPr>
+          <w:rFonts w:ascii="Arial" w:hAnsi="Arial" w:cs="Arial"/>
+          <w:noProof/>
+          <w:u w:val="single"/>
+          <w:lang w:val="es-ES"/>
+        </w:rPr>
+      </w:pPr>
+      <w:r>
+        <w:rPr>
+          <w:rFonts w:ascii="Arial" w:hAnsi="Arial" w:cs="Arial"/>
+          <w:u w:val="single"/>
+          <w:lang w:val="es-ES"/>
+        </w:rPr>
+        <w:t>Resolución:</w:t>
+      </w:r>
+      <w:r>
+        <w:rPr>
+          <w:rFonts w:ascii="Arial" w:hAnsi="Arial" w:cs="Arial"/>
+          <w:noProof/>
+          <w:u w:val="single"/>
+          <w:lang w:val="es-ES"/>
+        </w:rPr>
+        <w:t xml:space="preserve"> </w:t>
+      </w:r>
     </w:p>
     <w:p>
       <w:pPr>
@@ -4534,7 +5033,7 @@
   <w:style w:type="paragraph" w:default="1" w:styleId="Normal">
     <w:name w:val="Normal"/>
     <w:qFormat/>
-    <w:rsid w:val="008242DE"/>
+    <w:rsid w:val="00BE27CD"/>
   </w:style>
   <w:style w:type="character" w:default="1" w:styleId="Fuentedeprrafopredeter">
     <w:name w:val="Default Paragraph Font"/>
@@ -4897,7 +5396,7 @@
 </file>
 
 <file path=customXml/itemProps1.xml><?xml version="1.0" encoding="utf-8"?>
-<ds:datastoreItem xmlns:ds="http://schemas.openxmlformats.org/officeDocument/2006/customXml" ds:itemID="{5BF02EB3-0A9A-42B3-89B9-E6A5CF579879}">
+<ds:datastoreItem xmlns:ds="http://schemas.openxmlformats.org/officeDocument/2006/customXml" ds:itemID="{4B884EC3-F34A-44CF-8468-29E9AC51A95A}">
   <ds:schemaRefs>
     <ds:schemaRef ds:uri="http://schemas.openxmlformats.org/officeDocument/2006/bibliography"/>
   </ds:schemaRefs>

</xml_diff>

<commit_message>
Hipotesis 6 Finalizada, Actualizacion de la documentacion subida.
</commit_message>
<xml_diff>
--- a/TP Naves Documentacion Nicolas Touceda.docx
+++ b/TP Naves Documentacion Nicolas Touceda.docx
@@ -6,20 +6,29 @@
       <w:pPr>
         <w:jc w:val="center"/>
         <w:rPr>
-          <w:lang w:val="es-ES"/>
-        </w:rPr>
-      </w:pPr>
-      <w:r>
-        <w:rPr>
+          <w:sz w:val="32"/>
+          <w:szCs w:val="32"/>
+          <w:u w:val="single"/>
+          <w:lang w:val="es-ES"/>
+        </w:rPr>
+      </w:pPr>
+      <w:r>
+        <w:rPr>
+          <w:sz w:val="32"/>
+          <w:szCs w:val="32"/>
+          <w:u w:val="single"/>
           <w:lang w:val="es-ES"/>
         </w:rPr>
         <w:t>TP NAVES</w:t>
       </w:r>
       <w:r>
         <w:rPr>
-          <w:lang w:val="es-ES"/>
-        </w:rPr>
-        <w:t xml:space="preserve"> HOLA</w:t>
+          <w:sz w:val="32"/>
+          <w:szCs w:val="32"/>
+          <w:u w:val="single"/>
+          <w:lang w:val="es-ES"/>
+        </w:rPr>
+        <w:t xml:space="preserve"> Técnicas De Optimización</w:t>
       </w:r>
     </w:p>
     <w:p>
@@ -180,16 +189,44 @@
           <w:rFonts w:ascii="Arial" w:hAnsi="Arial" w:cs="Arial"/>
           <w:lang w:val="es-ES"/>
         </w:rPr>
-        <w:t>Mis principales problemas gracias a las mediciones son:</w:t>
-      </w:r>
-    </w:p>
-    <w:p>
-      <w:pPr>
-        <w:rPr>
-          <w:rFonts w:ascii="Arial" w:hAnsi="Arial" w:cs="Arial"/>
-          <w:lang w:val="es-ES"/>
-        </w:rPr>
-      </w:pPr>
+        <w:t>Los</w:t>
+      </w:r>
+      <w:r>
+        <w:rPr>
+          <w:rFonts w:ascii="Arial" w:hAnsi="Arial" w:cs="Arial"/>
+          <w:lang w:val="es-ES"/>
+        </w:rPr>
+        <w:t xml:space="preserve"> principales problemas</w:t>
+      </w:r>
+      <w:r>
+        <w:rPr>
+          <w:rFonts w:ascii="Arial" w:hAnsi="Arial" w:cs="Arial"/>
+          <w:lang w:val="es-ES"/>
+        </w:rPr>
+        <w:t xml:space="preserve"> encontrados,</w:t>
+      </w:r>
+      <w:r>
+        <w:rPr>
+          <w:rFonts w:ascii="Arial" w:hAnsi="Arial" w:cs="Arial"/>
+          <w:lang w:val="es-ES"/>
+        </w:rPr>
+        <w:t xml:space="preserve"> gracias a las mediciones son:</w:t>
+      </w:r>
+    </w:p>
+    <w:p>
+      <w:pPr>
+        <w:rPr>
+          <w:rFonts w:ascii="Arial" w:hAnsi="Arial" w:cs="Arial"/>
+          <w:lang w:val="es-ES"/>
+        </w:rPr>
+      </w:pPr>
+      <w:r>
+        <w:rPr>
+          <w:rFonts w:ascii="Arial" w:hAnsi="Arial" w:cs="Arial"/>
+          <w:lang w:val="es-ES"/>
+        </w:rPr>
+        <w:t xml:space="preserve">En el </w:t>
+      </w:r>
       <w:r>
         <w:rPr>
           <w:rFonts w:ascii="Arial" w:hAnsi="Arial" w:cs="Arial"/>
@@ -211,13 +248,22 @@
           <w:rFonts w:ascii="Arial" w:hAnsi="Arial" w:cs="Arial"/>
           <w:lang w:val="es-ES"/>
         </w:rPr>
-        <w:t>, donde el método de dibujo (</w:t>
+        <w:t xml:space="preserve">, donde el método de dibujo </w:t>
+      </w:r>
+      <w:r>
+        <w:rPr>
+          <w:rFonts w:ascii="Arial" w:hAnsi="Arial" w:cs="Arial"/>
+          <w:highlight w:val="green"/>
+          <w:lang w:val="es-ES"/>
+        </w:rPr>
+        <w:t>(</w:t>
       </w:r>
       <w:proofErr w:type="spellStart"/>
       <w:proofErr w:type="gramStart"/>
       <w:r>
         <w:rPr>
           <w:rFonts w:ascii="Arial" w:hAnsi="Arial" w:cs="Arial"/>
+          <w:highlight w:val="green"/>
           <w:lang w:val="es-ES"/>
         </w:rPr>
         <w:t>System.Drawing.</w:t>
@@ -225,6 +271,7 @@
       <w:r>
         <w:rPr>
           <w:rFonts w:ascii="Arial" w:hAnsi="Arial" w:cs="Arial"/>
+          <w:highlight w:val="green"/>
           <w:lang w:val="es-ES"/>
         </w:rPr>
         <w:t>Graphis.Draw</w:t>
@@ -234,6 +281,7 @@
       <w:r>
         <w:rPr>
           <w:rFonts w:ascii="Arial" w:hAnsi="Arial" w:cs="Arial"/>
+          <w:highlight w:val="green"/>
           <w:lang w:val="es-ES"/>
         </w:rPr>
         <w:t>…</w:t>
@@ -241,6 +289,7 @@
       <w:r>
         <w:rPr>
           <w:rFonts w:ascii="Arial" w:hAnsi="Arial" w:cs="Arial"/>
+          <w:highlight w:val="green"/>
           <w:lang w:val="es-ES"/>
         </w:rPr>
         <w:t>)</w:t>
@@ -250,28 +299,50 @@
           <w:rFonts w:ascii="Arial" w:hAnsi="Arial" w:cs="Arial"/>
           <w:lang w:val="es-ES"/>
         </w:rPr>
-        <w:t xml:space="preserve"> Utiliza muchos recursos y ocupa el 32% del procesador, Esto también genera mucho retraso en el programa.</w:t>
-      </w:r>
-    </w:p>
-    <w:p>
-      <w:pPr>
-        <w:rPr>
-          <w:rFonts w:ascii="Arial" w:hAnsi="Arial" w:cs="Arial"/>
-          <w:lang w:val="es-ES"/>
-        </w:rPr>
-      </w:pPr>
-      <w:r>
-        <w:rPr>
-          <w:rFonts w:ascii="Arial" w:hAnsi="Arial" w:cs="Arial"/>
-          <w:lang w:val="es-ES"/>
-        </w:rPr>
-        <w:t>Cuadro Verde de la imagen: Encontramos un bloque de código (</w:t>
+        <w:t xml:space="preserve"> Utiliza muchos recursos y ocupa el 32% del procesador, </w:t>
+      </w:r>
+      <w:r>
+        <w:rPr>
+          <w:rFonts w:ascii="Arial" w:hAnsi="Arial" w:cs="Arial"/>
+          <w:lang w:val="es-ES"/>
+        </w:rPr>
+        <w:t>e</w:t>
+      </w:r>
+      <w:r>
+        <w:rPr>
+          <w:rFonts w:ascii="Arial" w:hAnsi="Arial" w:cs="Arial"/>
+          <w:lang w:val="es-ES"/>
+        </w:rPr>
+        <w:t>sto genera mucho retraso en el programa.</w:t>
+      </w:r>
+    </w:p>
+    <w:p>
+      <w:pPr>
+        <w:rPr>
+          <w:rFonts w:ascii="Arial" w:hAnsi="Arial" w:cs="Arial"/>
+          <w:lang w:val="es-ES"/>
+        </w:rPr>
+      </w:pPr>
+      <w:r>
+        <w:rPr>
+          <w:rFonts w:ascii="Arial" w:hAnsi="Arial" w:cs="Arial"/>
+          <w:lang w:val="es-ES"/>
+        </w:rPr>
+        <w:t>Cuadro Verde de la imagen: Encontramos un bloque de código</w:t>
+      </w:r>
+      <w:r>
+        <w:rPr>
+          <w:rFonts w:ascii="Arial" w:hAnsi="Arial" w:cs="Arial"/>
+          <w:lang w:val="es-ES"/>
+        </w:rPr>
+        <w:t xml:space="preserve">, </w:t>
       </w:r>
       <w:proofErr w:type="spellStart"/>
       <w:proofErr w:type="gramStart"/>
       <w:r>
         <w:rPr>
           <w:rFonts w:ascii="Arial" w:hAnsi="Arial" w:cs="Arial"/>
+          <w:highlight w:val="green"/>
           <w:lang w:val="es-ES"/>
         </w:rPr>
         <w:t>graphics.DrawImage</w:t>
@@ -281,6 +352,7 @@
       <w:r>
         <w:rPr>
           <w:rFonts w:ascii="Arial" w:hAnsi="Arial" w:cs="Arial"/>
+          <w:highlight w:val="green"/>
           <w:lang w:val="es-ES"/>
         </w:rPr>
         <w:t>()</w:t>
@@ -296,6 +368,7 @@
       <w:r>
         <w:rPr>
           <w:rFonts w:ascii="Arial" w:hAnsi="Arial" w:cs="Arial"/>
+          <w:highlight w:val="green"/>
         </w:rPr>
         <w:t>public</w:t>
       </w:r>
@@ -303,6 +376,7 @@
       <w:r>
         <w:rPr>
           <w:rFonts w:ascii="Arial" w:hAnsi="Arial" w:cs="Arial"/>
+          <w:highlight w:val="green"/>
         </w:rPr>
         <w:t xml:space="preserve"> </w:t>
       </w:r>
@@ -310,6 +384,7 @@
       <w:r>
         <w:rPr>
           <w:rFonts w:ascii="Arial" w:hAnsi="Arial" w:cs="Arial"/>
+          <w:highlight w:val="green"/>
         </w:rPr>
         <w:t>Image</w:t>
       </w:r>
@@ -317,6 +392,7 @@
       <w:r>
         <w:rPr>
           <w:rFonts w:ascii="Arial" w:hAnsi="Arial" w:cs="Arial"/>
+          <w:highlight w:val="green"/>
         </w:rPr>
         <w:t xml:space="preserve">[] </w:t>
       </w:r>
@@ -324,6 +400,7 @@
       <w:r>
         <w:rPr>
           <w:rFonts w:ascii="Arial" w:hAnsi="Arial" w:cs="Arial"/>
+          <w:highlight w:val="green"/>
         </w:rPr>
         <w:t>CutPieces</w:t>
       </w:r>
@@ -331,6 +408,7 @@
       <w:r>
         <w:rPr>
           <w:rFonts w:ascii="Arial" w:hAnsi="Arial" w:cs="Arial"/>
+          <w:highlight w:val="green"/>
         </w:rPr>
         <w:t>(</w:t>
       </w:r>
@@ -338,6 +416,7 @@
       <w:r>
         <w:rPr>
           <w:rFonts w:ascii="Arial" w:hAnsi="Arial" w:cs="Arial"/>
+          <w:highlight w:val="green"/>
         </w:rPr>
         <w:t>Size</w:t>
       </w:r>
@@ -345,6 +424,7 @@
       <w:r>
         <w:rPr>
           <w:rFonts w:ascii="Arial" w:hAnsi="Arial" w:cs="Arial"/>
+          <w:highlight w:val="green"/>
         </w:rPr>
         <w:t xml:space="preserve"> </w:t>
       </w:r>
@@ -352,6 +432,7 @@
       <w:r>
         <w:rPr>
           <w:rFonts w:ascii="Arial" w:hAnsi="Arial" w:cs="Arial"/>
+          <w:highlight w:val="green"/>
         </w:rPr>
         <w:t>size</w:t>
       </w:r>
@@ -359,8 +440,21 @@
       <w:r>
         <w:rPr>
           <w:rFonts w:ascii="Arial" w:hAnsi="Arial" w:cs="Arial"/>
-        </w:rPr>
-        <w:t xml:space="preserve">) </w:t>
+          <w:highlight w:val="green"/>
+        </w:rPr>
+        <w:t>)</w:t>
+      </w:r>
+      <w:r>
+        <w:rPr>
+          <w:rFonts w:ascii="Arial" w:hAnsi="Arial" w:cs="Arial"/>
+        </w:rPr>
+        <w:t>, este</w:t>
+      </w:r>
+      <w:r>
+        <w:rPr>
+          <w:rFonts w:ascii="Arial" w:hAnsi="Arial" w:cs="Arial"/>
+        </w:rPr>
+        <w:t xml:space="preserve"> </w:t>
       </w:r>
       <w:r>
         <w:rPr>
@@ -388,7 +482,14 @@
           <w:rFonts w:ascii="Arial" w:hAnsi="Arial" w:cs="Arial"/>
           <w:lang w:val="es-ES"/>
         </w:rPr>
-        <w:t>), donde ocupa el 32% del tiempo de la CPU.</w:t>
+        <w:t xml:space="preserve"> y</w:t>
+      </w:r>
+      <w:r>
+        <w:rPr>
+          <w:rFonts w:ascii="Arial" w:hAnsi="Arial" w:cs="Arial"/>
+          <w:lang w:val="es-ES"/>
+        </w:rPr>
+        <w:t xml:space="preserve"> ocupa el 32% del tiempo de la CPU.</w:t>
       </w:r>
     </w:p>
     <w:p>
@@ -422,7 +523,21 @@
           <w:rFonts w:ascii="Arial" w:hAnsi="Arial" w:cs="Arial"/>
           <w:lang w:val="es-ES"/>
         </w:rPr>
-        <w:t xml:space="preserve"> que se ejecuta el juego el </w:t>
+        <w:t xml:space="preserve"> que se ejecuta el juego</w:t>
+      </w:r>
+      <w:r>
+        <w:rPr>
+          <w:rFonts w:ascii="Arial" w:hAnsi="Arial" w:cs="Arial"/>
+          <w:lang w:val="es-ES"/>
+        </w:rPr>
+        <w:t>,</w:t>
+      </w:r>
+      <w:r>
+        <w:rPr>
+          <w:rFonts w:ascii="Arial" w:hAnsi="Arial" w:cs="Arial"/>
+          <w:lang w:val="es-ES"/>
+        </w:rPr>
+        <w:t xml:space="preserve"> el </w:t>
       </w:r>
       <w:proofErr w:type="spellStart"/>
       <w:r>
@@ -438,7 +553,21 @@
           <w:rFonts w:ascii="Arial" w:hAnsi="Arial" w:cs="Arial"/>
           <w:lang w:val="es-ES"/>
         </w:rPr>
-        <w:t xml:space="preserve"> tarda 5 a 8 segundos</w:t>
+        <w:t xml:space="preserve"> tarda</w:t>
+      </w:r>
+      <w:r>
+        <w:rPr>
+          <w:rFonts w:ascii="Arial" w:hAnsi="Arial" w:cs="Arial"/>
+          <w:lang w:val="es-ES"/>
+        </w:rPr>
+        <w:t xml:space="preserve"> entre</w:t>
+      </w:r>
+      <w:r>
+        <w:rPr>
+          <w:rFonts w:ascii="Arial" w:hAnsi="Arial" w:cs="Arial"/>
+          <w:lang w:val="es-ES"/>
+        </w:rPr>
+        <w:t xml:space="preserve"> 5 a 8 segundos</w:t>
       </w:r>
       <w:r>
         <w:rPr>
@@ -511,6 +640,7 @@
       <w:r>
         <w:rPr>
           <w:rFonts w:ascii="Arial" w:hAnsi="Arial" w:cs="Arial"/>
+          <w:highlight w:val="green"/>
           <w:lang w:val="es-ES"/>
         </w:rPr>
         <w:t>Player</w:t>
@@ -518,6 +648,7 @@
       <w:r>
         <w:rPr>
           <w:rFonts w:ascii="Arial" w:hAnsi="Arial" w:cs="Arial"/>
+          <w:highlight w:val="green"/>
           <w:lang w:val="es-ES"/>
         </w:rPr>
         <w:t>Ship</w:t>
@@ -534,6 +665,7 @@
       <w:r>
         <w:rPr>
           <w:rFonts w:ascii="Arial" w:hAnsi="Arial" w:cs="Arial"/>
+          <w:highlight w:val="green"/>
           <w:lang w:val="es-ES"/>
         </w:rPr>
         <w:t>EnemyShips</w:t>
@@ -561,9 +693,11 @@
         <w:t xml:space="preserve">al método </w:t>
       </w:r>
       <w:proofErr w:type="spellStart"/>
-      <w:r>
-        <w:rPr>
-          <w:rFonts w:ascii="Arial" w:hAnsi="Arial" w:cs="Arial"/>
+      <w:proofErr w:type="gramStart"/>
+      <w:r>
+        <w:rPr>
+          <w:rFonts w:ascii="Arial" w:hAnsi="Arial" w:cs="Arial"/>
+          <w:highlight w:val="green"/>
           <w:lang w:val="es-ES"/>
         </w:rPr>
         <w:t>Load</w:t>
@@ -571,6 +705,7 @@
       <w:r>
         <w:rPr>
           <w:rFonts w:ascii="Arial" w:hAnsi="Arial" w:cs="Arial"/>
+          <w:highlight w:val="green"/>
           <w:lang w:val="es-ES"/>
         </w:rPr>
         <w:t>I</w:t>
@@ -578,6 +713,7 @@
       <w:r>
         <w:rPr>
           <w:rFonts w:ascii="Arial" w:hAnsi="Arial" w:cs="Arial"/>
+          <w:highlight w:val="green"/>
           <w:lang w:val="es-ES"/>
         </w:rPr>
         <w:t>mag</w:t>
@@ -585,6 +721,7 @@
       <w:r>
         <w:rPr>
           <w:rFonts w:ascii="Arial" w:hAnsi="Arial" w:cs="Arial"/>
+          <w:highlight w:val="green"/>
           <w:lang w:val="es-ES"/>
         </w:rPr>
         <w:t>e</w:t>
@@ -593,6 +730,23 @@
       <w:r>
         <w:rPr>
           <w:rFonts w:ascii="Arial" w:hAnsi="Arial" w:cs="Arial"/>
+          <w:highlight w:val="green"/>
+          <w:lang w:val="es-ES"/>
+        </w:rPr>
+        <w:t>(</w:t>
+      </w:r>
+      <w:proofErr w:type="gramEnd"/>
+      <w:r>
+        <w:rPr>
+          <w:rFonts w:ascii="Arial" w:hAnsi="Arial" w:cs="Arial"/>
+          <w:highlight w:val="green"/>
+          <w:lang w:val="es-ES"/>
+        </w:rPr>
+        <w:t>)</w:t>
+      </w:r>
+      <w:r>
+        <w:rPr>
+          <w:rFonts w:ascii="Arial" w:hAnsi="Arial" w:cs="Arial"/>
           <w:lang w:val="es-ES"/>
         </w:rPr>
         <w:t>. L</w:t>
@@ -688,85 +842,319 @@
         </w:rPr>
         <w:t xml:space="preserve">son almacenadas en un </w:t>
       </w:r>
+      <w:r>
+        <w:rPr>
+          <w:rFonts w:ascii="Arial" w:hAnsi="Arial" w:cs="Arial"/>
+          <w:lang w:val="es-ES"/>
+        </w:rPr>
+        <w:t>array</w:t>
+      </w:r>
+      <w:r>
+        <w:rPr>
+          <w:rFonts w:ascii="Arial" w:hAnsi="Arial" w:cs="Arial"/>
+          <w:lang w:val="es-ES"/>
+        </w:rPr>
+        <w:t>,</w:t>
+      </w:r>
+      <w:r>
+        <w:rPr>
+          <w:rFonts w:ascii="Arial" w:hAnsi="Arial" w:cs="Arial"/>
+          <w:lang w:val="es-ES"/>
+        </w:rPr>
+        <w:t xml:space="preserve"> finalmente este array</w:t>
+      </w:r>
+      <w:r>
+        <w:rPr>
+          <w:rFonts w:ascii="Arial" w:hAnsi="Arial" w:cs="Arial"/>
+          <w:lang w:val="es-ES"/>
+        </w:rPr>
+        <w:t xml:space="preserve"> </w:t>
+      </w:r>
+      <w:r>
+        <w:rPr>
+          <w:rFonts w:ascii="Arial" w:hAnsi="Arial" w:cs="Arial"/>
+          <w:lang w:val="es-ES"/>
+        </w:rPr>
+        <w:t>es</w:t>
+      </w:r>
+      <w:r>
+        <w:rPr>
+          <w:rFonts w:ascii="Arial" w:hAnsi="Arial" w:cs="Arial"/>
+          <w:lang w:val="es-ES"/>
+        </w:rPr>
+        <w:t xml:space="preserve"> retorna</w:t>
+      </w:r>
+      <w:r>
+        <w:rPr>
+          <w:rFonts w:ascii="Arial" w:hAnsi="Arial" w:cs="Arial"/>
+          <w:lang w:val="es-ES"/>
+        </w:rPr>
+        <w:t>do</w:t>
+      </w:r>
+      <w:r>
+        <w:rPr>
+          <w:rFonts w:ascii="Arial" w:hAnsi="Arial" w:cs="Arial"/>
+          <w:lang w:val="es-ES"/>
+        </w:rPr>
+        <w:t>, para ser dibujad</w:t>
+      </w:r>
+      <w:r>
+        <w:rPr>
+          <w:rFonts w:ascii="Arial" w:hAnsi="Arial" w:cs="Arial"/>
+          <w:lang w:val="es-ES"/>
+        </w:rPr>
+        <w:t>o</w:t>
+      </w:r>
+      <w:r>
+        <w:rPr>
+          <w:rFonts w:ascii="Arial" w:hAnsi="Arial" w:cs="Arial"/>
+          <w:lang w:val="es-ES"/>
+        </w:rPr>
+        <w:t xml:space="preserve"> (Esto ocurre en </w:t>
+      </w:r>
+      <w:proofErr w:type="spellStart"/>
+      <w:r>
+        <w:rPr>
+          <w:rFonts w:ascii="Arial" w:hAnsi="Arial" w:cs="Arial"/>
+          <w:lang w:val="es-ES"/>
+        </w:rPr>
+        <w:t>en</w:t>
+      </w:r>
+      <w:proofErr w:type="spellEnd"/>
+      <w:r>
+        <w:rPr>
+          <w:rFonts w:ascii="Arial" w:hAnsi="Arial" w:cs="Arial"/>
+          <w:lang w:val="es-ES"/>
+        </w:rPr>
+        <w:t xml:space="preserve"> </w:t>
+      </w:r>
+      <w:proofErr w:type="spellStart"/>
       <w:proofErr w:type="gramStart"/>
       <w:r>
         <w:rPr>
           <w:rFonts w:ascii="Arial" w:hAnsi="Arial" w:cs="Arial"/>
-          <w:lang w:val="es-ES"/>
-        </w:rPr>
-        <w:t>array</w:t>
-      </w:r>
-      <w:r>
-        <w:rPr>
-          <w:rFonts w:ascii="Arial" w:hAnsi="Arial" w:cs="Arial"/>
-          <w:lang w:val="es-ES"/>
-        </w:rPr>
-        <w:t xml:space="preserve"> ,</w:t>
+          <w:highlight w:val="green"/>
+          <w:lang w:val="es-ES"/>
+        </w:rPr>
+        <w:t>CutPieces</w:t>
+      </w:r>
+      <w:proofErr w:type="spellEnd"/>
+      <w:r>
+        <w:rPr>
+          <w:rFonts w:ascii="Arial" w:hAnsi="Arial" w:cs="Arial"/>
+          <w:highlight w:val="green"/>
+          <w:lang w:val="es-ES"/>
+        </w:rPr>
+        <w:t>(</w:t>
       </w:r>
       <w:proofErr w:type="gramEnd"/>
       <w:r>
         <w:rPr>
           <w:rFonts w:ascii="Arial" w:hAnsi="Arial" w:cs="Arial"/>
-          <w:lang w:val="es-ES"/>
-        </w:rPr>
-        <w:t xml:space="preserve"> finalmente este array</w:t>
-      </w:r>
-      <w:r>
-        <w:rPr>
-          <w:rFonts w:ascii="Arial" w:hAnsi="Arial" w:cs="Arial"/>
-          <w:lang w:val="es-ES"/>
+          <w:highlight w:val="green"/>
+          <w:lang w:val="es-ES"/>
+        </w:rPr>
+        <w:t>)</w:t>
+      </w:r>
+      <w:r>
+        <w:rPr>
+          <w:rFonts w:ascii="Arial" w:hAnsi="Arial" w:cs="Arial"/>
+          <w:lang w:val="es-ES"/>
+        </w:rPr>
+        <w:t xml:space="preserve"> dentro de la clase</w:t>
+      </w:r>
+      <w:r>
+        <w:rPr>
+          <w:rFonts w:ascii="Arial" w:hAnsi="Arial" w:cs="Arial"/>
         </w:rPr>
         <w:t xml:space="preserve"> </w:t>
       </w:r>
-      <w:r>
-        <w:rPr>
-          <w:rFonts w:ascii="Arial" w:hAnsi="Arial" w:cs="Arial"/>
-          <w:lang w:val="es-ES"/>
-        </w:rPr>
-        <w:t>es</w:t>
-      </w:r>
-      <w:r>
-        <w:rPr>
-          <w:rFonts w:ascii="Arial" w:hAnsi="Arial" w:cs="Arial"/>
-          <w:lang w:val="es-ES"/>
-        </w:rPr>
-        <w:t xml:space="preserve"> retorna</w:t>
-      </w:r>
-      <w:r>
-        <w:rPr>
-          <w:rFonts w:ascii="Arial" w:hAnsi="Arial" w:cs="Arial"/>
-          <w:lang w:val="es-ES"/>
-        </w:rPr>
-        <w:t>do</w:t>
-      </w:r>
-      <w:r>
-        <w:rPr>
-          <w:rFonts w:ascii="Arial" w:hAnsi="Arial" w:cs="Arial"/>
-          <w:lang w:val="es-ES"/>
-        </w:rPr>
-        <w:t>, para ser dibujad</w:t>
-      </w:r>
-      <w:r>
-        <w:rPr>
-          <w:rFonts w:ascii="Arial" w:hAnsi="Arial" w:cs="Arial"/>
-          <w:lang w:val="es-ES"/>
-        </w:rPr>
-        <w:t>o</w:t>
-      </w:r>
-      <w:r>
-        <w:rPr>
-          <w:rFonts w:ascii="Arial" w:hAnsi="Arial" w:cs="Arial"/>
-          <w:lang w:val="es-ES"/>
-        </w:rPr>
-        <w:t xml:space="preserve"> (Esto ocurre en </w:t>
-      </w:r>
-      <w:proofErr w:type="spellStart"/>
-      <w:r>
-        <w:rPr>
-          <w:rFonts w:ascii="Arial" w:hAnsi="Arial" w:cs="Arial"/>
-          <w:lang w:val="es-ES"/>
-        </w:rPr>
-        <w:t>en</w:t>
+      <w:proofErr w:type="spellStart"/>
+      <w:r>
+        <w:rPr>
+          <w:rFonts w:ascii="Arial" w:hAnsi="Arial" w:cs="Arial"/>
+          <w:highlight w:val="green"/>
+        </w:rPr>
+        <w:t>Spritesheet</w:t>
+      </w:r>
+      <w:proofErr w:type="spellEnd"/>
+      <w:r>
+        <w:rPr>
+          <w:rFonts w:ascii="Arial" w:hAnsi="Arial" w:cs="Arial"/>
+          <w:highlight w:val="green"/>
+        </w:rPr>
+        <w:t>(</w:t>
+      </w:r>
+      <w:r>
+        <w:rPr>
+          <w:rFonts w:ascii="Arial" w:hAnsi="Arial" w:cs="Arial"/>
+          <w:highlight w:val="green"/>
+          <w:lang w:val="es-ES"/>
+        </w:rPr>
+        <w:t>)</w:t>
+      </w:r>
+      <w:r>
+        <w:rPr>
+          <w:rFonts w:ascii="Arial" w:hAnsi="Arial" w:cs="Arial"/>
+          <w:lang w:val="es-ES"/>
+        </w:rPr>
+        <w:t>)</w:t>
+      </w:r>
+      <w:r>
+        <w:rPr>
+          <w:rFonts w:ascii="Arial" w:hAnsi="Arial" w:cs="Arial"/>
+          <w:lang w:val="es-ES"/>
+        </w:rPr>
+        <w:t>.</w:t>
+      </w:r>
+    </w:p>
+    <w:p>
+      <w:pPr>
+        <w:rPr>
+          <w:rFonts w:ascii="Arial" w:hAnsi="Arial" w:cs="Arial"/>
+          <w:lang w:val="es-ES"/>
+        </w:rPr>
+      </w:pPr>
+      <w:r>
+        <w:rPr>
+          <w:rFonts w:ascii="Arial" w:hAnsi="Arial" w:cs="Arial"/>
+          <w:lang w:val="es-ES"/>
+        </w:rPr>
+        <w:t xml:space="preserve">El problema de </w:t>
+      </w:r>
+      <w:r>
+        <w:rPr>
+          <w:rFonts w:ascii="Arial" w:hAnsi="Arial" w:cs="Arial"/>
+          <w:lang w:val="es-ES"/>
+        </w:rPr>
+        <w:t>esto</w:t>
+      </w:r>
+      <w:r>
+        <w:rPr>
+          <w:rFonts w:ascii="Arial" w:hAnsi="Arial" w:cs="Arial"/>
+          <w:lang w:val="es-ES"/>
+        </w:rPr>
+        <w:t xml:space="preserve"> es que, cada </w:t>
+      </w:r>
+      <w:r>
+        <w:rPr>
+          <w:rFonts w:ascii="Arial" w:hAnsi="Arial" w:cs="Arial"/>
+          <w:lang w:val="es-ES"/>
+        </w:rPr>
+        <w:t>vez</w:t>
+      </w:r>
+      <w:r>
+        <w:rPr>
+          <w:rFonts w:ascii="Arial" w:hAnsi="Arial" w:cs="Arial"/>
+          <w:lang w:val="es-ES"/>
+        </w:rPr>
+        <w:t xml:space="preserve"> que quiero cargar una imagen de una nave, </w:t>
+      </w:r>
+      <w:r>
+        <w:rPr>
+          <w:rFonts w:ascii="Arial" w:hAnsi="Arial" w:cs="Arial"/>
+          <w:lang w:val="es-ES"/>
+        </w:rPr>
+        <w:t>el programa manda</w:t>
+      </w:r>
+      <w:r>
+        <w:rPr>
+          <w:rFonts w:ascii="Arial" w:hAnsi="Arial" w:cs="Arial"/>
+          <w:lang w:val="es-ES"/>
+        </w:rPr>
+        <w:t xml:space="preserve"> a recortar y crear todas las imágenes de vuelta.</w:t>
+      </w:r>
+    </w:p>
+    <w:p>
+      <w:pPr>
+        <w:rPr>
+          <w:rFonts w:ascii="Arial" w:hAnsi="Arial" w:cs="Arial"/>
+          <w:lang w:val="es-ES"/>
+        </w:rPr>
+      </w:pPr>
+    </w:p>
+    <w:p>
+      <w:pPr>
+        <w:rPr>
+          <w:rFonts w:ascii="Arial" w:hAnsi="Arial" w:cs="Arial"/>
+          <w:u w:val="single"/>
+          <w:lang w:val="es-ES"/>
+        </w:rPr>
+      </w:pPr>
+      <w:r>
+        <w:rPr>
+          <w:rFonts w:ascii="Arial" w:hAnsi="Arial" w:cs="Arial"/>
+          <w:u w:val="single"/>
+          <w:lang w:val="es-ES"/>
+        </w:rPr>
+        <w:t>Solución Propuesta</w:t>
+      </w:r>
+      <w:r>
+        <w:rPr>
+          <w:rFonts w:ascii="Arial" w:hAnsi="Arial" w:cs="Arial"/>
+          <w:u w:val="single"/>
+          <w:lang w:val="es-ES"/>
+        </w:rPr>
+        <w:t xml:space="preserve">: </w:t>
+      </w:r>
+    </w:p>
+    <w:p>
+      <w:pPr>
+        <w:rPr>
+          <w:rFonts w:ascii="Arial" w:hAnsi="Arial" w:cs="Arial"/>
+          <w:lang w:val="es-ES"/>
+        </w:rPr>
+      </w:pPr>
+      <w:r>
+        <w:rPr>
+          <w:rFonts w:ascii="Arial" w:hAnsi="Arial" w:cs="Arial"/>
+          <w:lang w:val="es-ES"/>
+        </w:rPr>
+        <w:t xml:space="preserve">Modificar 2 </w:t>
+      </w:r>
+      <w:r>
+        <w:rPr>
+          <w:rFonts w:ascii="Arial" w:hAnsi="Arial" w:cs="Arial"/>
+          <w:lang w:val="es-ES"/>
+        </w:rPr>
+        <w:t>métodos para un mejor funcionamiento del programa</w:t>
+      </w:r>
+      <w:r>
+        <w:rPr>
+          <w:rFonts w:ascii="Arial" w:hAnsi="Arial" w:cs="Arial"/>
+          <w:lang w:val="es-ES"/>
+        </w:rPr>
+        <w:t xml:space="preserve">, </w:t>
+      </w:r>
+      <w:r>
+        <w:rPr>
+          <w:rFonts w:ascii="Arial" w:hAnsi="Arial" w:cs="Arial"/>
+          <w:lang w:val="es-ES"/>
+        </w:rPr>
+        <w:t>p</w:t>
+      </w:r>
+      <w:r>
+        <w:rPr>
+          <w:rFonts w:ascii="Arial" w:hAnsi="Arial" w:cs="Arial"/>
+          <w:lang w:val="es-ES"/>
+        </w:rPr>
+        <w:t xml:space="preserve">rimero el </w:t>
+      </w:r>
+      <w:r>
+        <w:rPr>
+          <w:rFonts w:ascii="Arial" w:hAnsi="Arial" w:cs="Arial"/>
+          <w:lang w:val="es-ES"/>
+        </w:rPr>
+        <w:t xml:space="preserve">método </w:t>
+      </w:r>
+      <w:proofErr w:type="spellStart"/>
+      <w:r>
+        <w:rPr>
+          <w:rFonts w:ascii="Arial" w:hAnsi="Arial" w:cs="Arial"/>
+          <w:highlight w:val="green"/>
+          <w:lang w:val="es-ES"/>
+        </w:rPr>
+        <w:t>CutPieces</w:t>
       </w:r>
       <w:proofErr w:type="spellEnd"/>
       <w:r>
@@ -776,202 +1164,133 @@
         </w:rPr>
         <w:t xml:space="preserve"> </w:t>
       </w:r>
-      <w:proofErr w:type="spellStart"/>
-      <w:r>
-        <w:rPr>
-          <w:rFonts w:ascii="Arial" w:hAnsi="Arial" w:cs="Arial"/>
-          <w:lang w:val="es-ES"/>
-        </w:rPr>
-        <w:t>CutPieces</w:t>
-      </w:r>
-      <w:proofErr w:type="spellEnd"/>
-      <w:r>
-        <w:rPr>
-          <w:rFonts w:ascii="Arial" w:hAnsi="Arial" w:cs="Arial"/>
-          <w:lang w:val="es-ES"/>
-        </w:rPr>
-        <w:t>() dentro de la clase</w:t>
-      </w:r>
-      <w:r>
-        <w:rPr>
-          <w:rFonts w:ascii="Arial" w:hAnsi="Arial" w:cs="Arial"/>
+      <w:r>
+        <w:rPr>
+          <w:rFonts w:ascii="Arial" w:hAnsi="Arial" w:cs="Arial"/>
+          <w:lang w:val="es-ES"/>
+        </w:rPr>
+        <w:t xml:space="preserve">voy a implementar un IF para que </w:t>
+      </w:r>
+      <w:r>
+        <w:rPr>
+          <w:rFonts w:ascii="Arial" w:hAnsi="Arial" w:cs="Arial"/>
+          <w:lang w:val="es-ES"/>
+        </w:rPr>
+        <w:t xml:space="preserve">cree las imágenes una sola </w:t>
+      </w:r>
+      <w:r>
+        <w:rPr>
+          <w:rFonts w:ascii="Arial" w:hAnsi="Arial" w:cs="Arial"/>
+          <w:lang w:val="es-ES"/>
+        </w:rPr>
+        <w:t>vez</w:t>
+      </w:r>
+      <w:r>
+        <w:rPr>
+          <w:rFonts w:ascii="Arial" w:hAnsi="Arial" w:cs="Arial"/>
+          <w:lang w:val="es-ES"/>
+        </w:rPr>
+        <w:t xml:space="preserve"> y</w:t>
+      </w:r>
+      <w:r>
+        <w:rPr>
+          <w:rFonts w:ascii="Arial" w:hAnsi="Arial" w:cs="Arial"/>
+          <w:lang w:val="es-ES"/>
+        </w:rPr>
+        <w:t xml:space="preserve"> no tenga que </w:t>
+      </w:r>
+      <w:r>
+        <w:rPr>
+          <w:rFonts w:ascii="Arial" w:hAnsi="Arial" w:cs="Arial"/>
+          <w:lang w:val="es-ES"/>
+        </w:rPr>
+        <w:t xml:space="preserve">crearlas </w:t>
+      </w:r>
+      <w:r>
+        <w:rPr>
+          <w:rFonts w:ascii="Arial" w:hAnsi="Arial" w:cs="Arial"/>
+          <w:lang w:val="es-ES"/>
+        </w:rPr>
+        <w:t xml:space="preserve">cada </w:t>
+      </w:r>
+      <w:r>
+        <w:rPr>
+          <w:rFonts w:ascii="Arial" w:hAnsi="Arial" w:cs="Arial"/>
+          <w:lang w:val="es-ES"/>
+        </w:rPr>
+        <w:t>vez</w:t>
+      </w:r>
+      <w:r>
+        <w:rPr>
+          <w:rFonts w:ascii="Arial" w:hAnsi="Arial" w:cs="Arial"/>
+          <w:lang w:val="es-ES"/>
+        </w:rPr>
+        <w:t xml:space="preserve"> que se le llama</w:t>
+      </w:r>
+      <w:r>
+        <w:rPr>
+          <w:rFonts w:ascii="Arial" w:hAnsi="Arial" w:cs="Arial"/>
+          <w:lang w:val="es-ES"/>
+        </w:rPr>
+        <w:t xml:space="preserve"> el método</w:t>
+      </w:r>
+      <w:r>
+        <w:rPr>
+          <w:rFonts w:ascii="Arial" w:hAnsi="Arial" w:cs="Arial"/>
+          <w:lang w:val="es-ES"/>
         </w:rPr>
         <w:t xml:space="preserve"> </w:t>
       </w:r>
       <w:proofErr w:type="spellStart"/>
-      <w:r>
-        <w:rPr>
-          <w:rFonts w:ascii="Arial" w:hAnsi="Arial" w:cs="Arial"/>
-        </w:rPr>
-        <w:t>Spritesheet</w:t>
-      </w:r>
-      <w:proofErr w:type="spellEnd"/>
-      <w:r>
-        <w:rPr>
-          <w:rFonts w:ascii="Arial" w:hAnsi="Arial" w:cs="Arial"/>
-          <w:lang w:val="es-ES"/>
-        </w:rPr>
-        <w:t>).</w:t>
-      </w:r>
-    </w:p>
-    <w:p>
-      <w:pPr>
-        <w:rPr>
-          <w:rFonts w:ascii="Arial" w:hAnsi="Arial" w:cs="Arial"/>
-          <w:lang w:val="es-ES"/>
-        </w:rPr>
-      </w:pPr>
-      <w:r>
-        <w:rPr>
-          <w:rFonts w:ascii="Arial" w:hAnsi="Arial" w:cs="Arial"/>
-          <w:lang w:val="es-ES"/>
-        </w:rPr>
-        <w:t xml:space="preserve">El problema de </w:t>
-      </w:r>
-      <w:r>
-        <w:rPr>
-          <w:rFonts w:ascii="Arial" w:hAnsi="Arial" w:cs="Arial"/>
-          <w:lang w:val="es-ES"/>
-        </w:rPr>
-        <w:t>esto</w:t>
-      </w:r>
-      <w:r>
-        <w:rPr>
-          <w:rFonts w:ascii="Arial" w:hAnsi="Arial" w:cs="Arial"/>
-          <w:lang w:val="es-ES"/>
-        </w:rPr>
-        <w:t xml:space="preserve"> es que, cada </w:t>
-      </w:r>
-      <w:proofErr w:type="spellStart"/>
-      <w:r>
-        <w:rPr>
-          <w:rFonts w:ascii="Arial" w:hAnsi="Arial" w:cs="Arial"/>
-          <w:lang w:val="es-ES"/>
-        </w:rPr>
-        <w:t>ves</w:t>
-      </w:r>
-      <w:proofErr w:type="spellEnd"/>
-      <w:r>
-        <w:rPr>
-          <w:rFonts w:ascii="Arial" w:hAnsi="Arial" w:cs="Arial"/>
-          <w:lang w:val="es-ES"/>
-        </w:rPr>
-        <w:t xml:space="preserve"> que quiero cargar una imagen de una nave, </w:t>
-      </w:r>
-      <w:r>
-        <w:rPr>
-          <w:rFonts w:ascii="Arial" w:hAnsi="Arial" w:cs="Arial"/>
-          <w:lang w:val="es-ES"/>
-        </w:rPr>
-        <w:t>el programa manda</w:t>
-      </w:r>
-      <w:r>
-        <w:rPr>
-          <w:rFonts w:ascii="Arial" w:hAnsi="Arial" w:cs="Arial"/>
-          <w:lang w:val="es-ES"/>
-        </w:rPr>
-        <w:t xml:space="preserve"> a recortar y crear todas las imágenes de vuelta.</w:t>
-      </w:r>
-    </w:p>
-    <w:p>
-      <w:pPr>
-        <w:rPr>
-          <w:rFonts w:ascii="Arial" w:hAnsi="Arial" w:cs="Arial"/>
-          <w:lang w:val="es-ES"/>
-        </w:rPr>
-      </w:pPr>
-    </w:p>
-    <w:p>
-      <w:pPr>
-        <w:rPr>
-          <w:rFonts w:ascii="Arial" w:hAnsi="Arial" w:cs="Arial"/>
-          <w:lang w:val="es-ES"/>
-        </w:rPr>
-      </w:pPr>
-    </w:p>
-    <w:p>
-      <w:pPr>
-        <w:rPr>
-          <w:rFonts w:ascii="Arial" w:hAnsi="Arial" w:cs="Arial"/>
-          <w:u w:val="single"/>
-          <w:lang w:val="es-ES"/>
-        </w:rPr>
-      </w:pPr>
-      <w:r>
-        <w:rPr>
-          <w:rFonts w:ascii="Arial" w:hAnsi="Arial" w:cs="Arial"/>
-          <w:u w:val="single"/>
-          <w:lang w:val="es-ES"/>
-        </w:rPr>
-        <w:t>Solución Propuesta</w:t>
-      </w:r>
-      <w:r>
-        <w:rPr>
-          <w:rFonts w:ascii="Arial" w:hAnsi="Arial" w:cs="Arial"/>
-          <w:u w:val="single"/>
-          <w:lang w:val="es-ES"/>
-        </w:rPr>
-        <w:t xml:space="preserve">: </w:t>
-      </w:r>
-    </w:p>
-    <w:p>
-      <w:pPr>
-        <w:rPr>
-          <w:rFonts w:ascii="Arial" w:hAnsi="Arial" w:cs="Arial"/>
-          <w:lang w:val="es-ES"/>
-        </w:rPr>
-      </w:pPr>
-      <w:r>
-        <w:rPr>
-          <w:rFonts w:ascii="Arial" w:hAnsi="Arial" w:cs="Arial"/>
-          <w:lang w:val="es-ES"/>
-        </w:rPr>
-        <w:t xml:space="preserve">Modificar 2 </w:t>
-      </w:r>
-      <w:r>
-        <w:rPr>
-          <w:rFonts w:ascii="Arial" w:hAnsi="Arial" w:cs="Arial"/>
-          <w:lang w:val="es-ES"/>
-        </w:rPr>
-        <w:t>métodos para un mejor funcionamiento del programa</w:t>
-      </w:r>
-      <w:r>
-        <w:rPr>
-          <w:rFonts w:ascii="Arial" w:hAnsi="Arial" w:cs="Arial"/>
-          <w:lang w:val="es-ES"/>
-        </w:rPr>
-        <w:t xml:space="preserve">, </w:t>
-      </w:r>
-      <w:r>
-        <w:rPr>
-          <w:rFonts w:ascii="Arial" w:hAnsi="Arial" w:cs="Arial"/>
-          <w:lang w:val="es-ES"/>
-        </w:rPr>
-        <w:t>p</w:t>
-      </w:r>
-      <w:r>
-        <w:rPr>
-          <w:rFonts w:ascii="Arial" w:hAnsi="Arial" w:cs="Arial"/>
-          <w:lang w:val="es-ES"/>
-        </w:rPr>
-        <w:t xml:space="preserve">rimero el </w:t>
-      </w:r>
-      <w:r>
-        <w:rPr>
-          <w:rFonts w:ascii="Arial" w:hAnsi="Arial" w:cs="Arial"/>
-          <w:lang w:val="es-ES"/>
-        </w:rPr>
-        <w:t xml:space="preserve">método </w:t>
-      </w:r>
-      <w:proofErr w:type="spellStart"/>
-      <w:r>
-        <w:rPr>
-          <w:rFonts w:ascii="Arial" w:hAnsi="Arial" w:cs="Arial"/>
-          <w:lang w:val="es-ES"/>
-        </w:rPr>
-        <w:t>CutPieces</w:t>
-      </w:r>
-      <w:proofErr w:type="spellEnd"/>
+      <w:proofErr w:type="gramStart"/>
+      <w:r>
+        <w:rPr>
+          <w:rFonts w:ascii="Arial" w:hAnsi="Arial" w:cs="Arial"/>
+          <w:highlight w:val="green"/>
+          <w:lang w:val="es-ES"/>
+        </w:rPr>
+        <w:t>LoadImage</w:t>
+      </w:r>
+      <w:proofErr w:type="spellEnd"/>
+      <w:r>
+        <w:rPr>
+          <w:rFonts w:ascii="Arial" w:hAnsi="Arial" w:cs="Arial"/>
+          <w:highlight w:val="green"/>
+          <w:lang w:val="es-ES"/>
+        </w:rPr>
+        <w:t>(</w:t>
+      </w:r>
+      <w:proofErr w:type="gramEnd"/>
+      <w:r>
+        <w:rPr>
+          <w:rFonts w:ascii="Arial" w:hAnsi="Arial" w:cs="Arial"/>
+          <w:highlight w:val="green"/>
+          <w:lang w:val="es-ES"/>
+        </w:rPr>
+        <w:t>)</w:t>
+      </w:r>
+    </w:p>
+    <w:p>
+      <w:pPr>
+        <w:rPr>
+          <w:rFonts w:ascii="Arial" w:hAnsi="Arial" w:cs="Arial"/>
+          <w:lang w:val="es-ES"/>
+        </w:rPr>
+      </w:pPr>
+      <w:r>
+        <w:rPr>
+          <w:rFonts w:ascii="Arial" w:hAnsi="Arial" w:cs="Arial"/>
+          <w:lang w:val="es-ES"/>
+        </w:rPr>
+        <w:t xml:space="preserve">Voy a modificar el </w:t>
+      </w:r>
+      <w:r>
+        <w:rPr>
+          <w:rFonts w:ascii="Arial" w:hAnsi="Arial" w:cs="Arial"/>
+          <w:lang w:val="es-ES"/>
+        </w:rPr>
+        <w:t>Método</w:t>
+      </w:r>
       <w:r>
         <w:rPr>
           <w:rFonts w:ascii="Arial" w:hAnsi="Arial" w:cs="Arial"/>
@@ -979,75 +1298,33 @@
         </w:rPr>
         <w:t xml:space="preserve"> </w:t>
       </w:r>
-      <w:r>
-        <w:rPr>
-          <w:rFonts w:ascii="Arial" w:hAnsi="Arial" w:cs="Arial"/>
-          <w:lang w:val="es-ES"/>
-        </w:rPr>
-        <w:t xml:space="preserve">voy a implementar un IF para que </w:t>
-      </w:r>
-      <w:r>
-        <w:rPr>
-          <w:rFonts w:ascii="Arial" w:hAnsi="Arial" w:cs="Arial"/>
-          <w:lang w:val="es-ES"/>
-        </w:rPr>
-        <w:t xml:space="preserve">cree las imágenes una sola </w:t>
-      </w:r>
-      <w:r>
-        <w:rPr>
-          <w:rFonts w:ascii="Arial" w:hAnsi="Arial" w:cs="Arial"/>
-          <w:lang w:val="es-ES"/>
-        </w:rPr>
-        <w:t>vez</w:t>
-      </w:r>
-      <w:r>
-        <w:rPr>
-          <w:rFonts w:ascii="Arial" w:hAnsi="Arial" w:cs="Arial"/>
-          <w:lang w:val="es-ES"/>
-        </w:rPr>
-        <w:t xml:space="preserve"> y</w:t>
-      </w:r>
-      <w:r>
-        <w:rPr>
-          <w:rFonts w:ascii="Arial" w:hAnsi="Arial" w:cs="Arial"/>
-          <w:lang w:val="es-ES"/>
-        </w:rPr>
-        <w:t xml:space="preserve"> no tenga que </w:t>
-      </w:r>
-      <w:r>
-        <w:rPr>
-          <w:rFonts w:ascii="Arial" w:hAnsi="Arial" w:cs="Arial"/>
-          <w:lang w:val="es-ES"/>
-        </w:rPr>
-        <w:t xml:space="preserve">crearlas </w:t>
-      </w:r>
-      <w:r>
-        <w:rPr>
-          <w:rFonts w:ascii="Arial" w:hAnsi="Arial" w:cs="Arial"/>
-          <w:lang w:val="es-ES"/>
-        </w:rPr>
-        <w:t xml:space="preserve">cada </w:t>
-      </w:r>
-      <w:r>
-        <w:rPr>
-          <w:rFonts w:ascii="Arial" w:hAnsi="Arial" w:cs="Arial"/>
-          <w:lang w:val="es-ES"/>
-        </w:rPr>
-        <w:t>vez</w:t>
-      </w:r>
-      <w:r>
-        <w:rPr>
-          <w:rFonts w:ascii="Arial" w:hAnsi="Arial" w:cs="Arial"/>
-          <w:lang w:val="es-ES"/>
-        </w:rPr>
-        <w:t xml:space="preserve"> que se le llama</w:t>
-      </w:r>
-      <w:r>
-        <w:rPr>
-          <w:rFonts w:ascii="Arial" w:hAnsi="Arial" w:cs="Arial"/>
-          <w:lang w:val="es-ES"/>
-        </w:rPr>
-        <w:t xml:space="preserve"> el método</w:t>
+      <w:proofErr w:type="spellStart"/>
+      <w:proofErr w:type="gramStart"/>
+      <w:r>
+        <w:rPr>
+          <w:rFonts w:ascii="Arial" w:hAnsi="Arial" w:cs="Arial"/>
+          <w:highlight w:val="green"/>
+          <w:lang w:val="es-ES"/>
+        </w:rPr>
+        <w:t>LoadImage</w:t>
+      </w:r>
+      <w:proofErr w:type="spellEnd"/>
+      <w:r>
+        <w:rPr>
+          <w:rFonts w:ascii="Arial" w:hAnsi="Arial" w:cs="Arial"/>
+          <w:highlight w:val="green"/>
+          <w:lang w:val="es-ES"/>
+        </w:rPr>
+        <w:t>(</w:t>
+      </w:r>
+      <w:proofErr w:type="gramEnd"/>
+      <w:r>
+        <w:rPr>
+          <w:rFonts w:ascii="Arial" w:hAnsi="Arial" w:cs="Arial"/>
+          <w:highlight w:val="green"/>
+          <w:lang w:val="es-ES"/>
+        </w:rPr>
+        <w:t>)</w:t>
       </w:r>
       <w:r>
         <w:rPr>
@@ -1055,85 +1332,6 @@
           <w:lang w:val="es-ES"/>
         </w:rPr>
         <w:t xml:space="preserve"> </w:t>
-      </w:r>
-      <w:proofErr w:type="spellStart"/>
-      <w:proofErr w:type="gramStart"/>
-      <w:r>
-        <w:rPr>
-          <w:rFonts w:ascii="Arial" w:hAnsi="Arial" w:cs="Arial"/>
-          <w:lang w:val="es-ES"/>
-        </w:rPr>
-        <w:t>LoadImage</w:t>
-      </w:r>
-      <w:proofErr w:type="spellEnd"/>
-      <w:r>
-        <w:rPr>
-          <w:rFonts w:ascii="Arial" w:hAnsi="Arial" w:cs="Arial"/>
-          <w:lang w:val="es-ES"/>
-        </w:rPr>
-        <w:t>(</w:t>
-      </w:r>
-      <w:proofErr w:type="gramEnd"/>
-      <w:r>
-        <w:rPr>
-          <w:rFonts w:ascii="Arial" w:hAnsi="Arial" w:cs="Arial"/>
-          <w:lang w:val="es-ES"/>
-        </w:rPr>
-        <w:t>)</w:t>
-      </w:r>
-    </w:p>
-    <w:p>
-      <w:pPr>
-        <w:rPr>
-          <w:rFonts w:ascii="Arial" w:hAnsi="Arial" w:cs="Arial"/>
-          <w:lang w:val="es-ES"/>
-        </w:rPr>
-      </w:pPr>
-      <w:r>
-        <w:rPr>
-          <w:rFonts w:ascii="Arial" w:hAnsi="Arial" w:cs="Arial"/>
-          <w:lang w:val="es-ES"/>
-        </w:rPr>
-        <w:t xml:space="preserve">Voy a modificar el </w:t>
-      </w:r>
-      <w:r>
-        <w:rPr>
-          <w:rFonts w:ascii="Arial" w:hAnsi="Arial" w:cs="Arial"/>
-          <w:lang w:val="es-ES"/>
-        </w:rPr>
-        <w:t>Método</w:t>
-      </w:r>
-      <w:r>
-        <w:rPr>
-          <w:rFonts w:ascii="Arial" w:hAnsi="Arial" w:cs="Arial"/>
-          <w:lang w:val="es-ES"/>
-        </w:rPr>
-        <w:t xml:space="preserve"> </w:t>
-      </w:r>
-      <w:proofErr w:type="spellStart"/>
-      <w:proofErr w:type="gramStart"/>
-      <w:r>
-        <w:rPr>
-          <w:rFonts w:ascii="Arial" w:hAnsi="Arial" w:cs="Arial"/>
-          <w:lang w:val="es-ES"/>
-        </w:rPr>
-        <w:t>LoadImage</w:t>
-      </w:r>
-      <w:proofErr w:type="spellEnd"/>
-      <w:r>
-        <w:rPr>
-          <w:rFonts w:ascii="Arial" w:hAnsi="Arial" w:cs="Arial"/>
-          <w:lang w:val="es-ES"/>
-        </w:rPr>
-        <w:t>(</w:t>
-      </w:r>
-      <w:proofErr w:type="gramEnd"/>
-      <w:r>
-        <w:rPr>
-          <w:rFonts w:ascii="Arial" w:hAnsi="Arial" w:cs="Arial"/>
-          <w:lang w:val="es-ES"/>
-        </w:rPr>
-        <w:t xml:space="preserve">) </w:t>
       </w:r>
       <w:r>
         <w:rPr>
@@ -1331,14 +1529,6 @@
       <w:pPr>
         <w:rPr>
           <w:rFonts w:ascii="Arial" w:hAnsi="Arial" w:cs="Arial"/>
-          <w:lang w:val="es-ES"/>
-        </w:rPr>
-      </w:pPr>
-    </w:p>
-    <w:p>
-      <w:pPr>
-        <w:rPr>
-          <w:rFonts w:ascii="Arial" w:hAnsi="Arial" w:cs="Arial"/>
           <w:highlight w:val="yellow"/>
           <w:lang w:val="es-ES"/>
         </w:rPr>
@@ -1348,80 +1538,16 @@
       <w:pPr>
         <w:rPr>
           <w:rFonts w:ascii="Arial" w:hAnsi="Arial" w:cs="Arial"/>
+          <w:lang w:val="es-ES"/>
+        </w:rPr>
+      </w:pPr>
+      <w:proofErr w:type="spellStart"/>
+      <w:r>
+        <w:rPr>
+          <w:rFonts w:ascii="Arial" w:hAnsi="Arial" w:cs="Arial"/>
           <w:highlight w:val="yellow"/>
           <w:lang w:val="es-ES"/>
         </w:rPr>
-      </w:pPr>
-    </w:p>
-    <w:p>
-      <w:pPr>
-        <w:rPr>
-          <w:rFonts w:ascii="Arial" w:hAnsi="Arial" w:cs="Arial"/>
-          <w:highlight w:val="yellow"/>
-          <w:lang w:val="es-ES"/>
-        </w:rPr>
-      </w:pPr>
-    </w:p>
-    <w:p>
-      <w:pPr>
-        <w:rPr>
-          <w:rFonts w:ascii="Arial" w:hAnsi="Arial" w:cs="Arial"/>
-          <w:highlight w:val="yellow"/>
-          <w:lang w:val="es-ES"/>
-        </w:rPr>
-      </w:pPr>
-    </w:p>
-    <w:p>
-      <w:pPr>
-        <w:rPr>
-          <w:rFonts w:ascii="Arial" w:hAnsi="Arial" w:cs="Arial"/>
-          <w:highlight w:val="yellow"/>
-          <w:lang w:val="es-ES"/>
-        </w:rPr>
-      </w:pPr>
-    </w:p>
-    <w:p>
-      <w:pPr>
-        <w:rPr>
-          <w:rFonts w:ascii="Arial" w:hAnsi="Arial" w:cs="Arial"/>
-          <w:highlight w:val="yellow"/>
-          <w:lang w:val="es-ES"/>
-        </w:rPr>
-      </w:pPr>
-    </w:p>
-    <w:p>
-      <w:pPr>
-        <w:rPr>
-          <w:rFonts w:ascii="Arial" w:hAnsi="Arial" w:cs="Arial"/>
-          <w:highlight w:val="yellow"/>
-          <w:lang w:val="es-ES"/>
-        </w:rPr>
-      </w:pPr>
-    </w:p>
-    <w:p>
-      <w:pPr>
-        <w:rPr>
-          <w:rFonts w:ascii="Arial" w:hAnsi="Arial" w:cs="Arial"/>
-          <w:highlight w:val="yellow"/>
-          <w:lang w:val="es-ES"/>
-        </w:rPr>
-      </w:pPr>
-    </w:p>
-    <w:p>
-      <w:pPr>
-        <w:rPr>
-          <w:rFonts w:ascii="Arial" w:hAnsi="Arial" w:cs="Arial"/>
-          <w:lang w:val="es-ES"/>
-        </w:rPr>
-      </w:pPr>
-      <w:proofErr w:type="spellStart"/>
-      <w:r>
-        <w:rPr>
-          <w:rFonts w:ascii="Arial" w:hAnsi="Arial" w:cs="Arial"/>
-          <w:highlight w:val="yellow"/>
-          <w:lang w:val="es-ES"/>
-        </w:rPr>
-        <w:lastRenderedPageBreak/>
         <w:t>Hipotesis</w:t>
       </w:r>
       <w:proofErr w:type="spellEnd"/>
@@ -1466,8 +1592,8 @@
         </w:rPr>
         <w:drawing>
           <wp:inline distT="0" distB="0" distL="0" distR="0">
-            <wp:extent cx="5394326" cy="1632456"/>
-            <wp:effectExtent l="0" t="0" r="0" b="6350"/>
+            <wp:extent cx="5284447" cy="1732915"/>
+            <wp:effectExtent l="0" t="0" r="0" b="635"/>
             <wp:docPr id="4" name="Imagen 4"/>
             <wp:cNvGraphicFramePr>
               <a:graphicFrameLocks xmlns:a="http://schemas.openxmlformats.org/drawingml/2006/main" noChangeAspect="1"/>
@@ -1497,7 +1623,7 @@
                   <pic:spPr bwMode="auto">
                     <a:xfrm>
                       <a:off x="0" y="0"/>
-                      <a:ext cx="5497073" cy="1663550"/>
+                      <a:ext cx="5565067" cy="1824938"/>
                     </a:xfrm>
                     <a:prstGeom prst="rect">
                       <a:avLst/>
@@ -1521,20 +1647,13 @@
           <w:lang w:val="es-ES"/>
         </w:rPr>
       </w:pPr>
-    </w:p>
-    <w:p>
-      <w:pPr>
-        <w:rPr>
-          <w:rFonts w:ascii="Arial" w:hAnsi="Arial" w:cs="Arial"/>
-          <w:lang w:val="es-ES"/>
-        </w:rPr>
-      </w:pPr>
       <w:r>
         <w:rPr>
           <w:rFonts w:ascii="Arial" w:hAnsi="Arial" w:cs="Arial"/>
           <w:noProof/>
           <w:lang w:val="es-ES"/>
         </w:rPr>
+        <w:lastRenderedPageBreak/>
         <w:drawing>
           <wp:inline distT="0" distB="0" distL="0" distR="0">
             <wp:extent cx="5391150" cy="179705"/>
@@ -1723,12 +1842,27 @@
           <w:rFonts w:ascii="Arial" w:hAnsi="Arial" w:cs="Arial"/>
           <w:lang w:val="es-ES"/>
         </w:rPr>
-        <w:t>Revisando la lista de objetos (</w:t>
-      </w:r>
-      <w:proofErr w:type="spellStart"/>
-      <w:r>
-        <w:rPr>
-          <w:rFonts w:ascii="Arial" w:hAnsi="Arial" w:cs="Arial"/>
+        <w:t>Revisando la lista de objeto</w:t>
+      </w:r>
+      <w:r>
+        <w:rPr>
+          <w:rFonts w:ascii="Arial" w:hAnsi="Arial" w:cs="Arial"/>
+          <w:lang w:val="es-ES"/>
+        </w:rPr>
+        <w:t>s,</w:t>
+      </w:r>
+      <w:r>
+        <w:rPr>
+          <w:rFonts w:ascii="Arial" w:hAnsi="Arial" w:cs="Arial"/>
+          <w:lang w:val="es-ES"/>
+        </w:rPr>
+        <w:t xml:space="preserve"> </w:t>
+      </w:r>
+      <w:proofErr w:type="spellStart"/>
+      <w:r>
+        <w:rPr>
+          <w:rFonts w:ascii="Arial" w:hAnsi="Arial" w:cs="Arial"/>
+          <w:highlight w:val="green"/>
           <w:lang w:val="es-ES"/>
         </w:rPr>
         <w:t>All</w:t>
@@ -1737,6 +1871,7 @@
       <w:r>
         <w:rPr>
           <w:rFonts w:ascii="Arial" w:hAnsi="Arial" w:cs="Arial"/>
+          <w:highlight w:val="green"/>
           <w:lang w:val="es-ES"/>
         </w:rPr>
         <w:t xml:space="preserve"> </w:t>
@@ -1745,6 +1880,7 @@
       <w:r>
         <w:rPr>
           <w:rFonts w:ascii="Arial" w:hAnsi="Arial" w:cs="Arial"/>
+          <w:highlight w:val="green"/>
           <w:lang w:val="es-ES"/>
         </w:rPr>
         <w:t>Children</w:t>
@@ -1755,7 +1891,14 @@
           <w:rFonts w:ascii="Arial" w:hAnsi="Arial" w:cs="Arial"/>
           <w:lang w:val="es-ES"/>
         </w:rPr>
-        <w:t xml:space="preserve">) note que </w:t>
+        <w:t xml:space="preserve">, </w:t>
+      </w:r>
+      <w:r>
+        <w:rPr>
+          <w:rFonts w:ascii="Arial" w:hAnsi="Arial" w:cs="Arial"/>
+          <w:lang w:val="es-ES"/>
+        </w:rPr>
+        <w:t xml:space="preserve">note que </w:t>
       </w:r>
       <w:proofErr w:type="spellStart"/>
       <w:proofErr w:type="gramStart"/>
@@ -1838,6 +1981,14 @@
       <w:pPr>
         <w:rPr>
           <w:rFonts w:ascii="Arial" w:hAnsi="Arial" w:cs="Arial"/>
+          <w:lang w:val="es-ES"/>
+        </w:rPr>
+      </w:pPr>
+    </w:p>
+    <w:p>
+      <w:pPr>
+        <w:rPr>
+          <w:rFonts w:ascii="Arial" w:hAnsi="Arial" w:cs="Arial"/>
           <w:u w:val="single"/>
           <w:lang w:val="es-ES"/>
         </w:rPr>
@@ -1883,6 +2034,7 @@
       <w:r>
         <w:rPr>
           <w:rFonts w:ascii="Arial" w:hAnsi="Arial" w:cs="Arial"/>
+          <w:highlight w:val="green"/>
           <w:lang w:val="es-ES"/>
         </w:rPr>
         <w:t>AlChildren</w:t>
@@ -1938,6 +2090,14 @@
         </w:rPr>
         <w:t>, de esta manera voy a bajar mucho el número de instancias.</w:t>
       </w:r>
+    </w:p>
+    <w:p>
+      <w:pPr>
+        <w:rPr>
+          <w:rFonts w:ascii="Arial" w:hAnsi="Arial" w:cs="Arial"/>
+          <w:lang w:val="es-ES"/>
+        </w:rPr>
+      </w:pPr>
     </w:p>
     <w:p>
       <w:pPr>
@@ -2128,6 +2288,70 @@
       <w:pPr>
         <w:rPr>
           <w:rFonts w:ascii="Arial" w:hAnsi="Arial" w:cs="Arial"/>
+          <w:highlight w:val="yellow"/>
+          <w:lang w:val="es-ES"/>
+        </w:rPr>
+      </w:pPr>
+    </w:p>
+    <w:p>
+      <w:pPr>
+        <w:rPr>
+          <w:rFonts w:ascii="Arial" w:hAnsi="Arial" w:cs="Arial"/>
+          <w:highlight w:val="yellow"/>
+          <w:lang w:val="es-ES"/>
+        </w:rPr>
+      </w:pPr>
+    </w:p>
+    <w:p>
+      <w:pPr>
+        <w:rPr>
+          <w:rFonts w:ascii="Arial" w:hAnsi="Arial" w:cs="Arial"/>
+          <w:highlight w:val="yellow"/>
+          <w:lang w:val="es-ES"/>
+        </w:rPr>
+      </w:pPr>
+    </w:p>
+    <w:p>
+      <w:pPr>
+        <w:rPr>
+          <w:rFonts w:ascii="Arial" w:hAnsi="Arial" w:cs="Arial"/>
+          <w:highlight w:val="yellow"/>
+          <w:lang w:val="es-ES"/>
+        </w:rPr>
+      </w:pPr>
+    </w:p>
+    <w:p>
+      <w:pPr>
+        <w:rPr>
+          <w:rFonts w:ascii="Arial" w:hAnsi="Arial" w:cs="Arial"/>
+          <w:highlight w:val="yellow"/>
+          <w:lang w:val="es-ES"/>
+        </w:rPr>
+      </w:pPr>
+    </w:p>
+    <w:p>
+      <w:pPr>
+        <w:rPr>
+          <w:rFonts w:ascii="Arial" w:hAnsi="Arial" w:cs="Arial"/>
+          <w:highlight w:val="yellow"/>
+          <w:lang w:val="es-ES"/>
+        </w:rPr>
+      </w:pPr>
+    </w:p>
+    <w:p>
+      <w:pPr>
+        <w:rPr>
+          <w:rFonts w:ascii="Arial" w:hAnsi="Arial" w:cs="Arial"/>
+          <w:highlight w:val="yellow"/>
+          <w:lang w:val="es-ES"/>
+        </w:rPr>
+      </w:pPr>
+    </w:p>
+    <w:p>
+      <w:pPr>
+        <w:rPr>
+          <w:rFonts w:ascii="Arial" w:hAnsi="Arial" w:cs="Arial"/>
+          <w:highlight w:val="yellow"/>
           <w:lang w:val="es-ES"/>
         </w:rPr>
       </w:pPr>
@@ -2156,51 +2380,55 @@
           <w:highlight w:val="yellow"/>
           <w:lang w:val="es-ES"/>
         </w:rPr>
+        <w:t xml:space="preserve"> 3</w:t>
+      </w:r>
+    </w:p>
+    <w:p>
+      <w:pPr>
+        <w:rPr>
+          <w:rFonts w:ascii="Arial" w:hAnsi="Arial" w:cs="Arial"/>
+          <w:u w:val="single"/>
+          <w:lang w:val="es-ES"/>
+        </w:rPr>
+      </w:pPr>
+      <w:proofErr w:type="spellStart"/>
+      <w:r>
+        <w:rPr>
+          <w:rFonts w:ascii="Arial" w:hAnsi="Arial" w:cs="Arial"/>
+          <w:u w:val="single"/>
+          <w:lang w:val="es-ES"/>
+        </w:rPr>
+        <w:t>Mdiciones</w:t>
+      </w:r>
+      <w:proofErr w:type="spellEnd"/>
+      <w:r>
+        <w:rPr>
+          <w:rFonts w:ascii="Arial" w:hAnsi="Arial" w:cs="Arial"/>
+          <w:u w:val="single"/>
+          <w:lang w:val="es-ES"/>
+        </w:rPr>
+        <w:t>:</w:t>
+      </w:r>
+      <w:r>
+        <w:rPr>
+          <w:rFonts w:ascii="Arial" w:hAnsi="Arial" w:cs="Arial"/>
+          <w:noProof/>
+          <w:u w:val="single"/>
+          <w:lang w:val="es-ES"/>
+        </w:rPr>
         <w:t xml:space="preserve"> </w:t>
       </w:r>
       <w:r>
         <w:rPr>
           <w:rFonts w:ascii="Arial" w:hAnsi="Arial" w:cs="Arial"/>
-          <w:lang w:val="es-ES"/>
-        </w:rPr>
-        <w:t>3</w:t>
-      </w:r>
-    </w:p>
-    <w:p>
-      <w:pPr>
-        <w:rPr>
-          <w:rFonts w:ascii="Arial" w:hAnsi="Arial" w:cs="Arial"/>
-          <w:u w:val="single"/>
-          <w:lang w:val="es-ES"/>
-        </w:rPr>
-      </w:pPr>
-      <w:r>
-        <w:rPr>
-          <w:rFonts w:ascii="Arial" w:hAnsi="Arial" w:cs="Arial"/>
-          <w:u w:val="single"/>
-          <w:lang w:val="es-ES"/>
-        </w:rPr>
-        <w:t>Mediciones:</w:t>
-      </w:r>
-    </w:p>
-    <w:p>
-      <w:pPr>
-        <w:rPr>
-          <w:rFonts w:ascii="Arial" w:hAnsi="Arial" w:cs="Arial"/>
-          <w:u w:val="single"/>
-          <w:lang w:val="es-ES"/>
-        </w:rPr>
-      </w:pPr>
-      <w:r>
-        <w:rPr>
-          <w:rFonts w:ascii="Arial" w:hAnsi="Arial" w:cs="Arial"/>
           <w:noProof/>
+          <w:highlight w:val="green"/>
           <w:u w:val="single"/>
           <w:lang w:val="es-ES"/>
         </w:rPr>
         <w:drawing>
-          <wp:inline distT="0" distB="0" distL="0" distR="0">
-            <wp:extent cx="5293632" cy="2653442"/>
+          <wp:inline distT="0" distB="0" distL="0" distR="0" wp14:anchorId="7732D380" wp14:editId="73E8DC71">
+            <wp:extent cx="5503361" cy="2614174"/>
             <wp:effectExtent l="0" t="0" r="2540" b="0"/>
             <wp:docPr id="6" name="Imagen 6"/>
             <wp:cNvGraphicFramePr>
@@ -2231,7 +2459,7 @@
                   <pic:spPr bwMode="auto">
                     <a:xfrm>
                       <a:off x="0" y="0"/>
-                      <a:ext cx="5446428" cy="2730031"/>
+                      <a:ext cx="5719079" cy="2716643"/>
                     </a:xfrm>
                     <a:prstGeom prst="rect">
                       <a:avLst/>
@@ -2247,6 +2475,15 @@
           </wp:inline>
         </w:drawing>
       </w:r>
+    </w:p>
+    <w:p>
+      <w:pPr>
+        <w:rPr>
+          <w:rFonts w:ascii="Arial" w:hAnsi="Arial" w:cs="Arial"/>
+          <w:u w:val="single"/>
+          <w:lang w:val="es-ES"/>
+        </w:rPr>
+      </w:pPr>
       <w:proofErr w:type="spellStart"/>
       <w:r>
         <w:rPr>
@@ -2293,6 +2530,7 @@
       <w:r>
         <w:rPr>
           <w:rFonts w:ascii="Arial" w:hAnsi="Arial" w:cs="Arial"/>
+          <w:highlight w:val="green"/>
           <w:lang w:val="es-ES"/>
         </w:rPr>
         <w:t>FullDrawOn</w:t>
@@ -2301,6 +2539,7 @@
       <w:r>
         <w:rPr>
           <w:rFonts w:ascii="Arial" w:hAnsi="Arial" w:cs="Arial"/>
+          <w:highlight w:val="green"/>
           <w:lang w:val="es-ES"/>
         </w:rPr>
         <w:t>(</w:t>
@@ -2309,14 +2548,23 @@
       <w:r>
         <w:rPr>
           <w:rFonts w:ascii="Arial" w:hAnsi="Arial" w:cs="Arial"/>
-          <w:lang w:val="es-ES"/>
-        </w:rPr>
-        <w:t xml:space="preserve">), que ocupa un 77,77% del CPU Total, Este es llamado por la </w:t>
-      </w:r>
-      <w:proofErr w:type="spellStart"/>
-      <w:r>
-        <w:rPr>
-          <w:rFonts w:ascii="Arial" w:hAnsi="Arial" w:cs="Arial"/>
+          <w:highlight w:val="green"/>
+          <w:lang w:val="es-ES"/>
+        </w:rPr>
+        <w:t>)</w:t>
+      </w:r>
+      <w:r>
+        <w:rPr>
+          <w:rFonts w:ascii="Arial" w:hAnsi="Arial" w:cs="Arial"/>
+          <w:lang w:val="es-ES"/>
+        </w:rPr>
+        <w:t xml:space="preserve">, que ocupa un 77,77% del CPU Total, Este es llamado por la </w:t>
+      </w:r>
+      <w:proofErr w:type="spellStart"/>
+      <w:r>
+        <w:rPr>
+          <w:rFonts w:ascii="Arial" w:hAnsi="Arial" w:cs="Arial"/>
+          <w:highlight w:val="green"/>
           <w:lang w:val="es-ES"/>
         </w:rPr>
         <w:t>Scene_Paint</w:t>
@@ -2436,9 +2684,11 @@
         <w:t xml:space="preserve">Revisando el código pude notar que el método </w:t>
       </w:r>
       <w:proofErr w:type="spellStart"/>
-      <w:r>
-        <w:rPr>
-          <w:rFonts w:ascii="Arial" w:hAnsi="Arial" w:cs="Arial"/>
+      <w:proofErr w:type="gramStart"/>
+      <w:r>
+        <w:rPr>
+          <w:rFonts w:ascii="Arial" w:hAnsi="Arial" w:cs="Arial"/>
+          <w:highlight w:val="green"/>
           <w:lang w:val="es-ES"/>
         </w:rPr>
         <w:t>FullDrawOn</w:t>
@@ -2447,6 +2697,23 @@
       <w:r>
         <w:rPr>
           <w:rFonts w:ascii="Arial" w:hAnsi="Arial" w:cs="Arial"/>
+          <w:highlight w:val="green"/>
+          <w:lang w:val="es-ES"/>
+        </w:rPr>
+        <w:t>(</w:t>
+      </w:r>
+      <w:proofErr w:type="gramEnd"/>
+      <w:r>
+        <w:rPr>
+          <w:rFonts w:ascii="Arial" w:hAnsi="Arial" w:cs="Arial"/>
+          <w:highlight w:val="green"/>
+          <w:lang w:val="es-ES"/>
+        </w:rPr>
+        <w:t>)</w:t>
+      </w:r>
+      <w:r>
+        <w:rPr>
+          <w:rFonts w:ascii="Arial" w:hAnsi="Arial" w:cs="Arial"/>
           <w:lang w:val="es-ES"/>
         </w:rPr>
         <w:t>, agarra la lista de objetos, y por cada objeto se vuelve a llamar a si misma varias veces, esto provoca que el mismo objeto se</w:t>
@@ -2526,14 +2793,33 @@
         <w:t xml:space="preserve">Propongo modificar el método </w:t>
       </w:r>
       <w:proofErr w:type="spellStart"/>
-      <w:r>
-        <w:rPr>
-          <w:rFonts w:ascii="Arial" w:hAnsi="Arial" w:cs="Arial"/>
+      <w:proofErr w:type="gramStart"/>
+      <w:r>
+        <w:rPr>
+          <w:rFonts w:ascii="Arial" w:hAnsi="Arial" w:cs="Arial"/>
+          <w:highlight w:val="green"/>
           <w:lang w:val="es-ES"/>
         </w:rPr>
         <w:t>FullDrawOn</w:t>
       </w:r>
       <w:proofErr w:type="spellEnd"/>
+      <w:r>
+        <w:rPr>
+          <w:rFonts w:ascii="Arial" w:hAnsi="Arial" w:cs="Arial"/>
+          <w:highlight w:val="green"/>
+          <w:lang w:val="es-ES"/>
+        </w:rPr>
+        <w:t>(</w:t>
+      </w:r>
+      <w:proofErr w:type="gramEnd"/>
+      <w:r>
+        <w:rPr>
+          <w:rFonts w:ascii="Arial" w:hAnsi="Arial" w:cs="Arial"/>
+          <w:highlight w:val="green"/>
+          <w:lang w:val="es-ES"/>
+        </w:rPr>
+        <w:t>)</w:t>
+      </w:r>
       <w:r>
         <w:rPr>
           <w:rFonts w:ascii="Arial" w:hAnsi="Arial" w:cs="Arial"/>
@@ -2652,7 +2938,35 @@
           <w:rFonts w:ascii="Arial" w:hAnsi="Arial" w:cs="Arial"/>
           <w:lang w:val="es-ES"/>
         </w:rPr>
-        <w:t>No hubo cambios muy significativos en el tiempo de dibujado, pero ahora dibuja 1 sola ves cada objeto, el cambio es positivo.</w:t>
+        <w:t xml:space="preserve">No hubo cambios muy significativos en el tiempo de dibujado, pero ahora </w:t>
+      </w:r>
+      <w:r>
+        <w:rPr>
+          <w:rFonts w:ascii="Arial" w:hAnsi="Arial" w:cs="Arial"/>
+          <w:lang w:val="es-ES"/>
+        </w:rPr>
+        <w:t>recorre</w:t>
+      </w:r>
+      <w:r>
+        <w:rPr>
+          <w:rFonts w:ascii="Arial" w:hAnsi="Arial" w:cs="Arial"/>
+          <w:lang w:val="es-ES"/>
+        </w:rPr>
+        <w:t xml:space="preserve"> 1 sola </w:t>
+      </w:r>
+      <w:r>
+        <w:rPr>
+          <w:rFonts w:ascii="Arial" w:hAnsi="Arial" w:cs="Arial"/>
+          <w:lang w:val="es-ES"/>
+        </w:rPr>
+        <w:t>vez los objetos</w:t>
+      </w:r>
+      <w:r>
+        <w:rPr>
+          <w:rFonts w:ascii="Arial" w:hAnsi="Arial" w:cs="Arial"/>
+          <w:lang w:val="es-ES"/>
+        </w:rPr>
+        <w:t>, el cambio es positivo.</w:t>
       </w:r>
     </w:p>
     <w:p>
@@ -2676,6 +2990,7 @@
       <w:r>
         <w:rPr>
           <w:rFonts w:ascii="Arial" w:hAnsi="Arial" w:cs="Arial"/>
+          <w:highlight w:val="yellow"/>
           <w:lang w:val="es-ES"/>
         </w:rPr>
         <w:t xml:space="preserve"> 4</w:t>
@@ -2710,6 +3025,7 @@
         <w:rPr>
           <w:rFonts w:ascii="Arial" w:hAnsi="Arial" w:cs="Arial"/>
           <w:noProof/>
+          <w:highlight w:val="green"/>
           <w:u w:val="single"/>
           <w:lang w:val="es-ES"/>
         </w:rPr>
@@ -2839,6 +3155,7 @@
       <w:r>
         <w:rPr>
           <w:rFonts w:ascii="Arial" w:hAnsi="Arial" w:cs="Arial"/>
+          <w:highlight w:val="green"/>
           <w:lang w:val="es-ES"/>
         </w:rPr>
         <w:t>children</w:t>
@@ -2888,6 +3205,7 @@
       <w:r>
         <w:rPr>
           <w:rFonts w:ascii="Arial" w:hAnsi="Arial" w:cs="Arial"/>
+          <w:highlight w:val="green"/>
           <w:lang w:val="es-ES"/>
         </w:rPr>
         <w:t>FullDrawOn</w:t>
@@ -2896,6 +3214,7 @@
       <w:r>
         <w:rPr>
           <w:rFonts w:ascii="Arial" w:hAnsi="Arial" w:cs="Arial"/>
+          <w:highlight w:val="green"/>
           <w:lang w:val="es-ES"/>
         </w:rPr>
         <w:t>(</w:t>
@@ -2904,9 +3223,17 @@
       <w:r>
         <w:rPr>
           <w:rFonts w:ascii="Arial" w:hAnsi="Arial" w:cs="Arial"/>
-          <w:lang w:val="es-ES"/>
-        </w:rPr>
-        <w:t>) mande a dibujar la estructura de datos que contiene las estrellas.</w:t>
+          <w:highlight w:val="green"/>
+          <w:lang w:val="es-ES"/>
+        </w:rPr>
+        <w:t>)</w:t>
+      </w:r>
+      <w:r>
+        <w:rPr>
+          <w:rFonts w:ascii="Arial" w:hAnsi="Arial" w:cs="Arial"/>
+          <w:lang w:val="es-ES"/>
+        </w:rPr>
+        <w:t xml:space="preserve"> mande a dibujar la estructura de datos que contiene las estrellas.</w:t>
       </w:r>
     </w:p>
     <w:p>
@@ -3063,14 +3390,7 @@
           <w:highlight w:val="yellow"/>
           <w:lang w:val="es-ES"/>
         </w:rPr>
-        <w:t xml:space="preserve"> </w:t>
-      </w:r>
-      <w:r>
-        <w:rPr>
-          <w:rFonts w:ascii="Arial" w:hAnsi="Arial" w:cs="Arial"/>
-          <w:lang w:val="es-ES"/>
-        </w:rPr>
-        <w:t>5</w:t>
+        <w:t xml:space="preserve"> 5</w:t>
       </w:r>
     </w:p>
     <w:p>
@@ -3245,6 +3565,7 @@
       <w:r>
         <w:rPr>
           <w:rFonts w:ascii="Arial" w:hAnsi="Arial" w:cs="Arial"/>
+          <w:highlight w:val="green"/>
           <w:lang w:val="es-ES"/>
         </w:rPr>
         <w:t>DrawOn</w:t>
@@ -3275,6 +3596,7 @@
       <w:r>
         <w:rPr>
           <w:rFonts w:ascii="Arial" w:hAnsi="Arial" w:cs="Arial"/>
+          <w:highlight w:val="green"/>
           <w:lang w:val="es-ES"/>
         </w:rPr>
         <w:t>SpaceNoice</w:t>
@@ -3291,6 +3613,7 @@
       <w:r>
         <w:rPr>
           <w:rFonts w:ascii="Arial" w:hAnsi="Arial" w:cs="Arial"/>
+          <w:highlight w:val="green"/>
           <w:lang w:val="es-ES"/>
         </w:rPr>
         <w:t>SpaceNoice</w:t>
@@ -3396,7 +3719,7 @@
           <w:rFonts w:ascii="Arial" w:hAnsi="Arial" w:cs="Arial"/>
           <w:lang w:val="es-ES"/>
         </w:rPr>
-        <w:t xml:space="preserve">es guardar </w:t>
+        <w:t xml:space="preserve">guardar </w:t>
       </w:r>
       <w:r>
         <w:rPr>
@@ -3480,6 +3803,7 @@
       <w:r>
         <w:rPr>
           <w:rFonts w:ascii="Arial" w:hAnsi="Arial" w:cs="Arial"/>
+          <w:highlight w:val="green"/>
           <w:lang w:val="es-ES"/>
         </w:rPr>
         <w:t>SpaceNoice</w:t>
@@ -3496,6 +3820,7 @@
       <w:r>
         <w:rPr>
           <w:rFonts w:ascii="Arial" w:hAnsi="Arial" w:cs="Arial"/>
+          <w:highlight w:val="green"/>
           <w:lang w:val="es-ES"/>
         </w:rPr>
         <w:t>SpaceNoice</w:t>
@@ -3688,7 +4013,21 @@
           <w:rFonts w:ascii="Arial" w:hAnsi="Arial" w:cs="Arial"/>
           <w:lang w:val="es-ES"/>
         </w:rPr>
-        <w:t xml:space="preserve"> Los frames avanzan mucho mas rápido, el dibujado tarda 120ms, en si el programa avanza a una velocidad jugable.</w:t>
+        <w:t xml:space="preserve"> Los frames avanzan mucho mas rápido, el dibujado tarda 120ms, en si el programa avanza a una velocidad </w:t>
+      </w:r>
+      <w:r>
+        <w:rPr>
+          <w:rFonts w:ascii="Arial" w:hAnsi="Arial" w:cs="Arial"/>
+          <w:lang w:val="es-ES"/>
+        </w:rPr>
+        <w:t xml:space="preserve">más </w:t>
+      </w:r>
+      <w:r>
+        <w:rPr>
+          <w:rFonts w:ascii="Arial" w:hAnsi="Arial" w:cs="Arial"/>
+          <w:lang w:val="es-ES"/>
+        </w:rPr>
+        <w:t>jugable.</w:t>
       </w:r>
     </w:p>
     <w:p>
@@ -3722,14 +4061,7 @@
           <w:highlight w:val="yellow"/>
           <w:lang w:val="es-ES"/>
         </w:rPr>
-        <w:t xml:space="preserve"> </w:t>
-      </w:r>
-      <w:r>
-        <w:rPr>
-          <w:rFonts w:ascii="Arial" w:hAnsi="Arial" w:cs="Arial"/>
-          <w:lang w:val="es-ES"/>
-        </w:rPr>
-        <w:t>6</w:t>
+        <w:t xml:space="preserve"> 6</w:t>
       </w:r>
     </w:p>
     <w:p>
@@ -3860,9 +4192,11 @@
         <w:t xml:space="preserve">Revisando el método </w:t>
       </w:r>
       <w:proofErr w:type="spellStart"/>
-      <w:r>
-        <w:rPr>
-          <w:rFonts w:ascii="Arial" w:hAnsi="Arial" w:cs="Arial"/>
+      <w:proofErr w:type="gramStart"/>
+      <w:r>
+        <w:rPr>
+          <w:rFonts w:ascii="Arial" w:hAnsi="Arial" w:cs="Arial"/>
+          <w:highlight w:val="green"/>
           <w:lang w:val="es-ES"/>
         </w:rPr>
         <w:t>FullUpdate</w:t>
@@ -3871,6 +4205,23 @@
       <w:r>
         <w:rPr>
           <w:rFonts w:ascii="Arial" w:hAnsi="Arial" w:cs="Arial"/>
+          <w:highlight w:val="green"/>
+          <w:lang w:val="es-ES"/>
+        </w:rPr>
+        <w:t>(</w:t>
+      </w:r>
+      <w:proofErr w:type="gramEnd"/>
+      <w:r>
+        <w:rPr>
+          <w:rFonts w:ascii="Arial" w:hAnsi="Arial" w:cs="Arial"/>
+          <w:highlight w:val="green"/>
+          <w:lang w:val="es-ES"/>
+        </w:rPr>
+        <w:t>)</w:t>
+      </w:r>
+      <w:r>
+        <w:rPr>
+          <w:rFonts w:ascii="Arial" w:hAnsi="Arial" w:cs="Arial"/>
           <w:lang w:val="es-ES"/>
         </w:rPr>
         <w:t>, que ocupa el 36,7</w:t>
@@ -3886,6 +4237,7 @@
       <w:r>
         <w:rPr>
           <w:rFonts w:ascii="Arial" w:hAnsi="Arial" w:cs="Arial"/>
+          <w:highlight w:val="green"/>
           <w:lang w:val="es-ES"/>
         </w:rPr>
         <w:t>PlayerShip</w:t>
@@ -3911,12 +4263,28 @@
           <w:rFonts w:ascii="Arial" w:hAnsi="Arial" w:cs="Arial"/>
           <w:lang w:val="es-ES"/>
         </w:rPr>
-        <w:t xml:space="preserve">Revisando el </w:t>
-      </w:r>
-      <w:proofErr w:type="spellStart"/>
-      <w:r>
-        <w:rPr>
-          <w:rFonts w:ascii="Arial" w:hAnsi="Arial" w:cs="Arial"/>
+        <w:t xml:space="preserve">El </w:t>
+      </w:r>
+      <w:r>
+        <w:rPr>
+          <w:rFonts w:ascii="Arial" w:hAnsi="Arial" w:cs="Arial"/>
+          <w:lang w:val="es-ES"/>
+        </w:rPr>
+        <w:t>Método</w:t>
+      </w:r>
+      <w:r>
+        <w:rPr>
+          <w:rFonts w:ascii="Arial" w:hAnsi="Arial" w:cs="Arial"/>
+          <w:lang w:val="es-ES"/>
+        </w:rPr>
+        <w:t xml:space="preserve"> </w:t>
+      </w:r>
+      <w:proofErr w:type="spellStart"/>
+      <w:proofErr w:type="gramStart"/>
+      <w:r>
+        <w:rPr>
+          <w:rFonts w:ascii="Arial" w:hAnsi="Arial" w:cs="Arial"/>
+          <w:highlight w:val="green"/>
           <w:lang w:val="es-ES"/>
         </w:rPr>
         <w:t>Update</w:t>
@@ -3925,6 +4293,23 @@
       <w:r>
         <w:rPr>
           <w:rFonts w:ascii="Arial" w:hAnsi="Arial" w:cs="Arial"/>
+          <w:highlight w:val="green"/>
+          <w:lang w:val="es-ES"/>
+        </w:rPr>
+        <w:t>(</w:t>
+      </w:r>
+      <w:proofErr w:type="gramEnd"/>
+      <w:r>
+        <w:rPr>
+          <w:rFonts w:ascii="Arial" w:hAnsi="Arial" w:cs="Arial"/>
+          <w:highlight w:val="green"/>
+          <w:lang w:val="es-ES"/>
+        </w:rPr>
+        <w:t>)</w:t>
+      </w:r>
+      <w:r>
+        <w:rPr>
+          <w:rFonts w:ascii="Arial" w:hAnsi="Arial" w:cs="Arial"/>
           <w:lang w:val="es-ES"/>
         </w:rPr>
         <w:t>,</w:t>
@@ -3954,6 +4339,7 @@
       <w:r>
         <w:rPr>
           <w:rFonts w:ascii="Arial" w:hAnsi="Arial" w:cs="Arial"/>
+          <w:highlight w:val="green"/>
           <w:lang w:val="es-ES"/>
         </w:rPr>
         <w:t>PlayerShip</w:t>
@@ -3971,57 +4357,430 @@
           <w:rFonts w:ascii="Arial" w:hAnsi="Arial" w:cs="Arial"/>
           <w:lang w:val="es-ES"/>
         </w:rPr>
-        <w:t xml:space="preserve"> encontré</w:t>
-      </w:r>
-      <w:r>
-        <w:rPr>
-          <w:rFonts w:ascii="Arial" w:hAnsi="Arial" w:cs="Arial"/>
-          <w:lang w:val="es-ES"/>
-        </w:rPr>
-        <w:t xml:space="preserve"> el </w:t>
-      </w:r>
-      <w:r>
-        <w:rPr>
-          <w:rFonts w:ascii="Arial" w:hAnsi="Arial" w:cs="Arial"/>
-          <w:lang w:val="es-ES"/>
-        </w:rPr>
-        <w:t>Método</w:t>
-      </w:r>
-      <w:r>
-        <w:rPr>
-          <w:rFonts w:ascii="Arial" w:hAnsi="Arial" w:cs="Arial"/>
-          <w:lang w:val="es-ES"/>
-        </w:rPr>
         <w:t xml:space="preserve"> </w:t>
       </w:r>
+      <w:r>
+        <w:rPr>
+          <w:rFonts w:ascii="Arial" w:hAnsi="Arial" w:cs="Arial"/>
+          <w:lang w:val="es-ES"/>
+        </w:rPr>
+        <w:t xml:space="preserve">se encuentran dos </w:t>
+      </w:r>
+      <w:r>
+        <w:rPr>
+          <w:rFonts w:ascii="Arial" w:hAnsi="Arial" w:cs="Arial"/>
+          <w:lang w:val="es-ES"/>
+        </w:rPr>
+        <w:t>métodos que retrasan la ejecución</w:t>
+      </w:r>
+      <w:r>
+        <w:rPr>
+          <w:rFonts w:ascii="Arial" w:hAnsi="Arial" w:cs="Arial"/>
+          <w:lang w:val="es-ES"/>
+        </w:rPr>
+        <w:t>, estos son</w:t>
+      </w:r>
+      <w:r>
+        <w:rPr>
+          <w:rFonts w:ascii="Arial" w:hAnsi="Arial" w:cs="Arial"/>
+          <w:lang w:val="es-ES"/>
+        </w:rPr>
+        <w:t xml:space="preserve"> </w:t>
+      </w:r>
+      <w:proofErr w:type="spellStart"/>
+      <w:r>
+        <w:rPr>
+          <w:rFonts w:ascii="Arial" w:hAnsi="Arial" w:cs="Arial"/>
+          <w:highlight w:val="green"/>
+          <w:lang w:val="es-ES"/>
+        </w:rPr>
+        <w:t>CheckForCollision</w:t>
+      </w:r>
+      <w:proofErr w:type="spellEnd"/>
+      <w:r>
+        <w:rPr>
+          <w:rFonts w:ascii="Arial" w:hAnsi="Arial" w:cs="Arial"/>
+          <w:highlight w:val="green"/>
+          <w:lang w:val="es-ES"/>
+        </w:rPr>
+        <w:t>()</w:t>
+      </w:r>
+      <w:r>
+        <w:rPr>
+          <w:rFonts w:ascii="Arial" w:hAnsi="Arial" w:cs="Arial"/>
+          <w:lang w:val="es-ES"/>
+        </w:rPr>
+        <w:t xml:space="preserve"> y </w:t>
+      </w:r>
+      <w:proofErr w:type="spellStart"/>
+      <w:r>
+        <w:rPr>
+          <w:rFonts w:ascii="Arial" w:hAnsi="Arial" w:cs="Arial"/>
+          <w:highlight w:val="green"/>
+          <w:lang w:val="es-ES"/>
+        </w:rPr>
+        <w:t>CheckForPowerUps</w:t>
+      </w:r>
+      <w:proofErr w:type="spellEnd"/>
+      <w:r>
+        <w:rPr>
+          <w:rFonts w:ascii="Arial" w:hAnsi="Arial" w:cs="Arial"/>
+          <w:highlight w:val="green"/>
+          <w:lang w:val="es-ES"/>
+        </w:rPr>
+        <w:t>()</w:t>
+      </w:r>
+      <w:r>
+        <w:rPr>
+          <w:rFonts w:ascii="Arial" w:hAnsi="Arial" w:cs="Arial"/>
+          <w:lang w:val="es-ES"/>
+        </w:rPr>
+        <w:t>.</w:t>
+      </w:r>
+      <w:r>
+        <w:rPr>
+          <w:rFonts w:ascii="Arial" w:hAnsi="Arial" w:cs="Arial"/>
+          <w:lang w:val="es-ES"/>
+        </w:rPr>
+        <w:t xml:space="preserve"> Estos métodos agarran la lista de </w:t>
+      </w:r>
+      <w:proofErr w:type="spellStart"/>
+      <w:r>
+        <w:rPr>
+          <w:rFonts w:ascii="Arial" w:hAnsi="Arial" w:cs="Arial"/>
+          <w:highlight w:val="green"/>
+          <w:lang w:val="es-ES"/>
+        </w:rPr>
+        <w:t>AllObjects</w:t>
+      </w:r>
+      <w:proofErr w:type="spellEnd"/>
+      <w:r>
+        <w:rPr>
+          <w:rFonts w:ascii="Arial" w:hAnsi="Arial" w:cs="Arial"/>
+          <w:lang w:val="es-ES"/>
+        </w:rPr>
+        <w:t xml:space="preserve"> y las recorre, buscando que objeto</w:t>
+      </w:r>
+      <w:r>
+        <w:rPr>
+          <w:rFonts w:ascii="Arial" w:hAnsi="Arial" w:cs="Arial"/>
+          <w:lang w:val="es-ES"/>
+        </w:rPr>
+        <w:t xml:space="preserve"> que</w:t>
+      </w:r>
+      <w:r>
+        <w:rPr>
+          <w:rFonts w:ascii="Arial" w:hAnsi="Arial" w:cs="Arial"/>
+          <w:lang w:val="es-ES"/>
+        </w:rPr>
+        <w:t xml:space="preserve"> colisionan con </w:t>
+      </w:r>
+      <w:proofErr w:type="spellStart"/>
+      <w:r>
+        <w:rPr>
+          <w:rFonts w:ascii="Arial" w:hAnsi="Arial" w:cs="Arial"/>
+          <w:lang w:val="es-ES"/>
+        </w:rPr>
+        <w:t>PlayerShip</w:t>
+      </w:r>
+      <w:proofErr w:type="spellEnd"/>
+      <w:r>
+        <w:rPr>
+          <w:rFonts w:ascii="Arial" w:hAnsi="Arial" w:cs="Arial"/>
+          <w:lang w:val="es-ES"/>
+        </w:rPr>
+        <w:t xml:space="preserve"> y los guardan en un </w:t>
+      </w:r>
+      <w:proofErr w:type="spellStart"/>
+      <w:r>
+        <w:rPr>
+          <w:rFonts w:ascii="Arial" w:hAnsi="Arial" w:cs="Arial"/>
+          <w:lang w:val="es-ES"/>
+        </w:rPr>
+        <w:t>IEnumerable</w:t>
+      </w:r>
+      <w:proofErr w:type="spellEnd"/>
+      <w:r>
+        <w:rPr>
+          <w:rFonts w:ascii="Arial" w:hAnsi="Arial" w:cs="Arial"/>
+          <w:lang w:val="es-ES"/>
+        </w:rPr>
+        <w:t>.</w:t>
+      </w:r>
+    </w:p>
+    <w:p>
+      <w:pPr>
+        <w:rPr>
+          <w:rFonts w:ascii="Arial" w:hAnsi="Arial" w:cs="Arial"/>
+          <w:u w:val="single"/>
+          <w:lang w:val="es-ES"/>
+        </w:rPr>
+      </w:pPr>
+    </w:p>
+    <w:p>
+      <w:pPr>
+        <w:rPr>
+          <w:rFonts w:ascii="Arial" w:hAnsi="Arial" w:cs="Arial"/>
+          <w:u w:val="single"/>
+          <w:lang w:val="es-ES"/>
+        </w:rPr>
+      </w:pPr>
+      <w:r>
+        <w:rPr>
+          <w:rFonts w:ascii="Arial" w:hAnsi="Arial" w:cs="Arial"/>
+          <w:u w:val="single"/>
+          <w:lang w:val="es-ES"/>
+        </w:rPr>
+        <w:lastRenderedPageBreak/>
+        <w:t>Solución Propuest</w:t>
+      </w:r>
+      <w:r>
+        <w:rPr>
+          <w:rFonts w:ascii="Arial" w:hAnsi="Arial" w:cs="Arial"/>
+          <w:u w:val="single"/>
+          <w:lang w:val="es-ES"/>
+        </w:rPr>
+        <w:t>a:</w:t>
+      </w:r>
+    </w:p>
+    <w:p>
+      <w:pPr>
+        <w:rPr>
+          <w:rFonts w:ascii="Arial" w:hAnsi="Arial" w:cs="Arial"/>
+          <w:lang w:val="es-ES"/>
+        </w:rPr>
+      </w:pPr>
+      <w:r>
+        <w:rPr>
+          <w:rFonts w:ascii="Arial" w:hAnsi="Arial" w:cs="Arial"/>
+          <w:lang w:val="es-ES"/>
+        </w:rPr>
+        <w:t xml:space="preserve">Propongo cambiar los </w:t>
+      </w:r>
+      <w:r>
+        <w:rPr>
+          <w:rFonts w:ascii="Arial" w:hAnsi="Arial" w:cs="Arial"/>
+          <w:lang w:val="es-ES"/>
+        </w:rPr>
+        <w:t xml:space="preserve">métodos, en el caso de </w:t>
+      </w:r>
       <w:proofErr w:type="spellStart"/>
       <w:proofErr w:type="gramStart"/>
       <w:r>
         <w:rPr>
-          <w:rFonts w:ascii="Consolas" w:hAnsi="Consolas" w:cs="Consolas"/>
-          <w:color w:val="000000"/>
-          <w:sz w:val="19"/>
-          <w:szCs w:val="19"/>
+          <w:rFonts w:ascii="Arial" w:hAnsi="Arial" w:cs="Arial"/>
+          <w:highlight w:val="green"/>
+          <w:lang w:val="es-ES"/>
+        </w:rPr>
+        <w:t>CheckForPowerUps</w:t>
+      </w:r>
+      <w:proofErr w:type="spellEnd"/>
+      <w:r>
+        <w:rPr>
+          <w:rFonts w:ascii="Arial" w:hAnsi="Arial" w:cs="Arial"/>
+          <w:highlight w:val="green"/>
+          <w:lang w:val="es-ES"/>
+        </w:rPr>
+        <w:t>(</w:t>
+      </w:r>
+      <w:proofErr w:type="gramEnd"/>
+      <w:r>
+        <w:rPr>
+          <w:rFonts w:ascii="Arial" w:hAnsi="Arial" w:cs="Arial"/>
+          <w:highlight w:val="green"/>
+          <w:lang w:val="es-ES"/>
+        </w:rPr>
+        <w:t>)</w:t>
+      </w:r>
+      <w:r>
+        <w:rPr>
+          <w:rFonts w:ascii="Arial" w:hAnsi="Arial" w:cs="Arial"/>
+          <w:lang w:val="es-ES"/>
+        </w:rPr>
+        <w:t xml:space="preserve">, voy a recorrer la lista de </w:t>
+      </w:r>
+      <w:proofErr w:type="spellStart"/>
+      <w:r>
+        <w:rPr>
+          <w:rFonts w:ascii="Arial" w:hAnsi="Arial" w:cs="Arial"/>
+          <w:highlight w:val="green"/>
+          <w:lang w:val="es-ES"/>
+        </w:rPr>
+        <w:t>AllObjects</w:t>
+      </w:r>
+      <w:proofErr w:type="spellEnd"/>
+      <w:r>
+        <w:rPr>
+          <w:rFonts w:ascii="Arial" w:hAnsi="Arial" w:cs="Arial"/>
+          <w:lang w:val="es-ES"/>
+        </w:rPr>
+        <w:t xml:space="preserve">, buscando y almacenando en un </w:t>
+      </w:r>
+      <w:r>
+        <w:rPr>
+          <w:rFonts w:ascii="Arial" w:hAnsi="Arial" w:cs="Arial"/>
+          <w:highlight w:val="green"/>
+          <w:lang w:val="es-ES"/>
+        </w:rPr>
+        <w:t>A</w:t>
+      </w:r>
+      <w:r>
+        <w:rPr>
+          <w:rFonts w:ascii="Arial" w:hAnsi="Arial" w:cs="Arial"/>
+          <w:highlight w:val="green"/>
+          <w:lang w:val="es-ES"/>
+        </w:rPr>
+        <w:t>rray</w:t>
+      </w:r>
+      <w:r>
+        <w:rPr>
+          <w:rFonts w:ascii="Arial" w:hAnsi="Arial" w:cs="Arial"/>
+          <w:lang w:val="es-ES"/>
+        </w:rPr>
+        <w:t xml:space="preserve">, los objetos que son de tipo </w:t>
+      </w:r>
+      <w:proofErr w:type="spellStart"/>
+      <w:r>
+        <w:rPr>
+          <w:rFonts w:ascii="Arial" w:hAnsi="Arial" w:cs="Arial"/>
+          <w:highlight w:val="green"/>
+          <w:lang w:val="es-ES"/>
+        </w:rPr>
+        <w:t>PoweUp</w:t>
+      </w:r>
+      <w:proofErr w:type="spellEnd"/>
+      <w:r>
+        <w:rPr>
+          <w:rFonts w:ascii="Arial" w:hAnsi="Arial" w:cs="Arial"/>
+          <w:lang w:val="es-ES"/>
+        </w:rPr>
+        <w:t xml:space="preserve">, </w:t>
+      </w:r>
+      <w:r>
+        <w:rPr>
+          <w:rFonts w:ascii="Arial" w:hAnsi="Arial" w:cs="Arial"/>
+          <w:lang w:val="es-ES"/>
+        </w:rPr>
+        <w:t xml:space="preserve">y más adelante </w:t>
+      </w:r>
+      <w:r>
+        <w:rPr>
+          <w:rFonts w:ascii="Arial" w:hAnsi="Arial" w:cs="Arial"/>
+          <w:lang w:val="es-ES"/>
+        </w:rPr>
+        <w:t>recor</w:t>
+      </w:r>
+      <w:r>
+        <w:rPr>
+          <w:rFonts w:ascii="Arial" w:hAnsi="Arial" w:cs="Arial"/>
+          <w:lang w:val="es-ES"/>
+        </w:rPr>
+        <w:t xml:space="preserve">ro el </w:t>
+      </w:r>
+      <w:r>
+        <w:rPr>
+          <w:rFonts w:ascii="Arial" w:hAnsi="Arial" w:cs="Arial"/>
+          <w:highlight w:val="green"/>
+          <w:lang w:val="es-ES"/>
+        </w:rPr>
+        <w:t>A</w:t>
+      </w:r>
+      <w:r>
+        <w:rPr>
+          <w:rFonts w:ascii="Arial" w:hAnsi="Arial" w:cs="Arial"/>
+          <w:highlight w:val="green"/>
+          <w:lang w:val="es-ES"/>
+        </w:rPr>
+        <w:t>rray</w:t>
+      </w:r>
+      <w:r>
+        <w:rPr>
+          <w:rFonts w:ascii="Arial" w:hAnsi="Arial" w:cs="Arial"/>
+          <w:lang w:val="es-ES"/>
+        </w:rPr>
+        <w:t xml:space="preserve">, para detectar si </w:t>
+      </w:r>
+      <w:r>
+        <w:rPr>
+          <w:rFonts w:ascii="Arial" w:hAnsi="Arial" w:cs="Arial"/>
+          <w:lang w:val="es-ES"/>
+        </w:rPr>
+        <w:t xml:space="preserve">hay algún </w:t>
+      </w:r>
+      <w:proofErr w:type="spellStart"/>
+      <w:r>
+        <w:rPr>
+          <w:rFonts w:ascii="Arial" w:hAnsi="Arial" w:cs="Arial"/>
+          <w:highlight w:val="green"/>
+          <w:lang w:val="es-ES"/>
+        </w:rPr>
+        <w:t>PowerUp</w:t>
+      </w:r>
+      <w:proofErr w:type="spellEnd"/>
+      <w:r>
+        <w:rPr>
+          <w:rFonts w:ascii="Arial" w:hAnsi="Arial" w:cs="Arial"/>
+          <w:lang w:val="es-ES"/>
+        </w:rPr>
+        <w:t xml:space="preserve"> que</w:t>
+      </w:r>
+      <w:r>
+        <w:rPr>
+          <w:rFonts w:ascii="Arial" w:hAnsi="Arial" w:cs="Arial"/>
+          <w:lang w:val="es-ES"/>
+        </w:rPr>
+        <w:t xml:space="preserve"> colisiona con </w:t>
+      </w:r>
+      <w:proofErr w:type="spellStart"/>
+      <w:r>
+        <w:rPr>
+          <w:rFonts w:ascii="Arial" w:hAnsi="Arial" w:cs="Arial"/>
+          <w:highlight w:val="green"/>
+          <w:lang w:val="es-ES"/>
+        </w:rPr>
+        <w:t>PlayerShip</w:t>
+      </w:r>
+      <w:proofErr w:type="spellEnd"/>
+    </w:p>
+    <w:p>
+      <w:pPr>
+        <w:rPr>
+          <w:rFonts w:ascii="Arial" w:hAnsi="Arial" w:cs="Arial"/>
+          <w:lang w:val="es-ES"/>
+        </w:rPr>
+      </w:pPr>
+      <w:r>
+        <w:rPr>
+          <w:rFonts w:ascii="Arial" w:hAnsi="Arial" w:cs="Arial"/>
+          <w:lang w:val="es-ES"/>
+        </w:rPr>
+        <w:t xml:space="preserve">En el caso de </w:t>
+      </w:r>
+      <w:proofErr w:type="spellStart"/>
+      <w:proofErr w:type="gramStart"/>
+      <w:r>
+        <w:rPr>
+          <w:rFonts w:ascii="Arial" w:hAnsi="Arial" w:cs="Arial"/>
+          <w:highlight w:val="green"/>
+          <w:lang w:val="es-ES"/>
         </w:rPr>
         <w:t>CheckForCollision</w:t>
       </w:r>
       <w:proofErr w:type="spellEnd"/>
       <w:r>
         <w:rPr>
-          <w:rFonts w:ascii="Consolas" w:hAnsi="Consolas" w:cs="Consolas"/>
-          <w:color w:val="000000"/>
-          <w:sz w:val="19"/>
-          <w:szCs w:val="19"/>
+          <w:rFonts w:ascii="Arial" w:hAnsi="Arial" w:cs="Arial"/>
+          <w:highlight w:val="green"/>
+          <w:lang w:val="es-ES"/>
         </w:rPr>
         <w:t>(</w:t>
       </w:r>
       <w:proofErr w:type="gramEnd"/>
       <w:r>
         <w:rPr>
-          <w:rFonts w:ascii="Consolas" w:hAnsi="Consolas" w:cs="Consolas"/>
-          <w:color w:val="000000"/>
-          <w:sz w:val="19"/>
-          <w:szCs w:val="19"/>
+          <w:rFonts w:ascii="Arial" w:hAnsi="Arial" w:cs="Arial"/>
+          <w:highlight w:val="green"/>
+          <w:lang w:val="es-ES"/>
         </w:rPr>
         <w:t>)</w:t>
       </w:r>
@@ -4030,44 +4789,564 @@
           <w:rFonts w:ascii="Arial" w:hAnsi="Arial" w:cs="Arial"/>
           <w:lang w:val="es-ES"/>
         </w:rPr>
+        <w:t xml:space="preserve"> aplique una optimización muy parecida, Voy a recorrer la lista de </w:t>
+      </w:r>
+      <w:proofErr w:type="spellStart"/>
+      <w:r>
+        <w:rPr>
+          <w:rFonts w:ascii="Arial" w:hAnsi="Arial" w:cs="Arial"/>
+          <w:highlight w:val="green"/>
+          <w:lang w:val="es-ES"/>
+        </w:rPr>
+        <w:t>AllObjects</w:t>
+      </w:r>
+      <w:proofErr w:type="spellEnd"/>
+      <w:r>
+        <w:rPr>
+          <w:rFonts w:ascii="Arial" w:hAnsi="Arial" w:cs="Arial"/>
+          <w:lang w:val="es-ES"/>
+        </w:rPr>
+        <w:t xml:space="preserve"> almacenando en un </w:t>
+      </w:r>
+      <w:r>
+        <w:rPr>
+          <w:rFonts w:ascii="Arial" w:hAnsi="Arial" w:cs="Arial"/>
+          <w:highlight w:val="green"/>
+          <w:lang w:val="es-ES"/>
+        </w:rPr>
+        <w:t>Array</w:t>
+      </w:r>
+      <w:r>
+        <w:rPr>
+          <w:rFonts w:ascii="Arial" w:hAnsi="Arial" w:cs="Arial"/>
+          <w:lang w:val="es-ES"/>
+        </w:rPr>
+        <w:t xml:space="preserve"> los objetos que son de tipo </w:t>
+      </w:r>
+      <w:proofErr w:type="spellStart"/>
+      <w:r>
+        <w:rPr>
+          <w:rFonts w:ascii="Arial" w:hAnsi="Arial" w:cs="Arial"/>
+          <w:highlight w:val="green"/>
+          <w:lang w:val="es-ES"/>
+        </w:rPr>
+        <w:t>EnemyShip</w:t>
+      </w:r>
+      <w:proofErr w:type="spellEnd"/>
+      <w:r>
+        <w:rPr>
+          <w:rFonts w:ascii="Arial" w:hAnsi="Arial" w:cs="Arial"/>
+          <w:lang w:val="es-ES"/>
+        </w:rPr>
+        <w:t xml:space="preserve"> e ignorando los objetos que sean </w:t>
+      </w:r>
+      <w:proofErr w:type="spellStart"/>
+      <w:r>
+        <w:rPr>
+          <w:rFonts w:ascii="Arial" w:hAnsi="Arial" w:cs="Arial"/>
+          <w:highlight w:val="green"/>
+          <w:lang w:val="es-ES"/>
+        </w:rPr>
+        <w:t>Null</w:t>
+      </w:r>
+      <w:proofErr w:type="spellEnd"/>
+      <w:r>
+        <w:rPr>
+          <w:rFonts w:ascii="Arial" w:hAnsi="Arial" w:cs="Arial"/>
+          <w:lang w:val="es-ES"/>
+        </w:rPr>
+        <w:t xml:space="preserve">, luego accedo a los elementos de este nuevo </w:t>
+      </w:r>
+      <w:r>
+        <w:rPr>
+          <w:rFonts w:ascii="Arial" w:hAnsi="Arial" w:cs="Arial"/>
+          <w:highlight w:val="green"/>
+          <w:lang w:val="es-ES"/>
+        </w:rPr>
+        <w:t>A</w:t>
+      </w:r>
+      <w:r>
+        <w:rPr>
+          <w:rFonts w:ascii="Arial" w:hAnsi="Arial" w:cs="Arial"/>
+          <w:highlight w:val="green"/>
+          <w:lang w:val="es-ES"/>
+        </w:rPr>
+        <w:t>rray</w:t>
+      </w:r>
+      <w:r>
+        <w:rPr>
+          <w:rFonts w:ascii="Arial" w:hAnsi="Arial" w:cs="Arial"/>
+          <w:lang w:val="es-ES"/>
+        </w:rPr>
+        <w:t xml:space="preserve"> y detecto si algún </w:t>
+      </w:r>
+      <w:proofErr w:type="spellStart"/>
+      <w:r>
+        <w:rPr>
+          <w:rFonts w:ascii="Arial" w:hAnsi="Arial" w:cs="Arial"/>
+          <w:highlight w:val="green"/>
+          <w:lang w:val="es-ES"/>
+        </w:rPr>
+        <w:t>EnemyShip</w:t>
+      </w:r>
+      <w:proofErr w:type="spellEnd"/>
+      <w:r>
+        <w:rPr>
+          <w:rFonts w:ascii="Arial" w:hAnsi="Arial" w:cs="Arial"/>
+          <w:lang w:val="es-ES"/>
+        </w:rPr>
+        <w:t xml:space="preserve"> colisiona con </w:t>
+      </w:r>
+      <w:proofErr w:type="spellStart"/>
+      <w:r>
+        <w:rPr>
+          <w:rFonts w:ascii="Arial" w:hAnsi="Arial" w:cs="Arial"/>
+          <w:highlight w:val="green"/>
+          <w:lang w:val="es-ES"/>
+        </w:rPr>
+        <w:t>PlayerShip</w:t>
+      </w:r>
+      <w:proofErr w:type="spellEnd"/>
+    </w:p>
+    <w:p>
+      <w:pPr>
+        <w:rPr>
+          <w:rFonts w:ascii="Arial" w:hAnsi="Arial" w:cs="Arial"/>
+          <w:noProof/>
+          <w:u w:val="single"/>
+          <w:lang w:val="es-ES"/>
+        </w:rPr>
+      </w:pPr>
+      <w:r>
+        <w:rPr>
+          <w:rFonts w:ascii="Arial" w:hAnsi="Arial" w:cs="Arial"/>
+          <w:u w:val="single"/>
+          <w:lang w:val="es-ES"/>
+        </w:rPr>
+        <w:t>Resolución:</w:t>
+      </w:r>
+      <w:r>
+        <w:rPr>
+          <w:rFonts w:ascii="Arial" w:hAnsi="Arial" w:cs="Arial"/>
+          <w:noProof/>
+          <w:u w:val="single"/>
+          <w:lang w:val="es-ES"/>
+        </w:rPr>
         <w:t xml:space="preserve"> </w:t>
       </w:r>
-      <w:r>
-        <w:rPr>
-          <w:rFonts w:ascii="Arial" w:hAnsi="Arial" w:cs="Arial"/>
-          <w:lang w:val="es-ES"/>
-        </w:rPr>
-        <w:t xml:space="preserve">que se ejecuta 2 veces y trae ralentización al programa, esto lo descubrí pasando un </w:t>
-      </w:r>
-      <w:proofErr w:type="spellStart"/>
-      <w:r>
-        <w:rPr>
-          <w:rFonts w:ascii="Arial" w:hAnsi="Arial" w:cs="Arial"/>
-          <w:lang w:val="es-ES"/>
-        </w:rPr>
-        <w:t>stopwatch</w:t>
+    </w:p>
+    <w:p>
+      <w:pPr>
+        <w:rPr>
+          <w:rFonts w:ascii="Arial" w:hAnsi="Arial" w:cs="Arial"/>
+          <w:noProof/>
+          <w:u w:val="single"/>
+          <w:lang w:val="es-ES"/>
+        </w:rPr>
+      </w:pPr>
+      <w:r>
+        <w:rPr>
+          <w:rFonts w:ascii="Arial" w:hAnsi="Arial" w:cs="Arial"/>
+          <w:noProof/>
+          <w:u w:val="single"/>
+          <w:lang w:val="es-ES"/>
+        </w:rPr>
+        <w:drawing>
+          <wp:inline distT="0" distB="0" distL="0" distR="0">
+            <wp:extent cx="5379720" cy="2372995"/>
+            <wp:effectExtent l="0" t="0" r="0" b="8255"/>
+            <wp:docPr id="14" name="Imagen 14"/>
+            <wp:cNvGraphicFramePr>
+              <a:graphicFrameLocks xmlns:a="http://schemas.openxmlformats.org/drawingml/2006/main" noChangeAspect="1"/>
+            </wp:cNvGraphicFramePr>
+            <a:graphic xmlns:a="http://schemas.openxmlformats.org/drawingml/2006/main">
+              <a:graphicData uri="http://schemas.openxmlformats.org/drawingml/2006/picture">
+                <pic:pic xmlns:pic="http://schemas.openxmlformats.org/drawingml/2006/picture">
+                  <pic:nvPicPr>
+                    <pic:cNvPr id="0" name="Picture 2"/>
+                    <pic:cNvPicPr>
+                      <a:picLocks noChangeAspect="1" noChangeArrowheads="1"/>
+                    </pic:cNvPicPr>
+                  </pic:nvPicPr>
+                  <pic:blipFill>
+                    <a:blip r:embed="rId16" cstate="print">
+                      <a:extLst>
+                        <a:ext uri="{28A0092B-C50C-407E-A947-70E740481C1C}">
+                          <a14:useLocalDpi xmlns:a14="http://schemas.microsoft.com/office/drawing/2010/main" val="0"/>
+                        </a:ext>
+                      </a:extLst>
+                    </a:blip>
+                    <a:srcRect/>
+                    <a:stretch>
+                      <a:fillRect/>
+                    </a:stretch>
+                  </pic:blipFill>
+                  <pic:spPr bwMode="auto">
+                    <a:xfrm>
+                      <a:off x="0" y="0"/>
+                      <a:ext cx="5379720" cy="2372995"/>
+                    </a:xfrm>
+                    <a:prstGeom prst="rect">
+                      <a:avLst/>
+                    </a:prstGeom>
+                    <a:noFill/>
+                    <a:ln>
+                      <a:noFill/>
+                    </a:ln>
+                  </pic:spPr>
+                </pic:pic>
+              </a:graphicData>
+            </a:graphic>
+          </wp:inline>
+        </w:drawing>
+      </w:r>
+    </w:p>
+    <w:p>
+      <w:pPr>
+        <w:rPr>
+          <w:rFonts w:ascii="Arial" w:hAnsi="Arial" w:cs="Arial"/>
+          <w:lang w:val="es-ES"/>
+        </w:rPr>
+      </w:pPr>
+      <w:r>
+        <w:rPr>
+          <w:rFonts w:ascii="Arial" w:hAnsi="Arial" w:cs="Arial"/>
+          <w:lang w:val="es-ES"/>
+        </w:rPr>
+        <w:t xml:space="preserve">Como podemos ver en la imagen, (en el cuadro amarillo), si la comparamos con las mediciones iniciales, el </w:t>
+      </w:r>
+      <w:proofErr w:type="spellStart"/>
+      <w:r>
+        <w:rPr>
+          <w:rFonts w:ascii="Arial" w:hAnsi="Arial" w:cs="Arial"/>
+          <w:highlight w:val="green"/>
+          <w:lang w:val="es-ES"/>
+        </w:rPr>
+        <w:t>Update</w:t>
+      </w:r>
+      <w:proofErr w:type="spellEnd"/>
+      <w:r>
+        <w:rPr>
+          <w:rFonts w:ascii="Arial" w:hAnsi="Arial" w:cs="Arial"/>
+          <w:lang w:val="es-ES"/>
+        </w:rPr>
+        <w:t xml:space="preserve"> del </w:t>
+      </w:r>
+      <w:proofErr w:type="spellStart"/>
+      <w:r>
+        <w:rPr>
+          <w:rFonts w:ascii="Arial" w:hAnsi="Arial" w:cs="Arial"/>
+          <w:highlight w:val="green"/>
+          <w:lang w:val="es-ES"/>
+        </w:rPr>
+        <w:t>PlayerShip</w:t>
+      </w:r>
+      <w:proofErr w:type="spellEnd"/>
+      <w:r>
+        <w:rPr>
+          <w:rFonts w:ascii="Arial" w:hAnsi="Arial" w:cs="Arial"/>
+          <w:lang w:val="es-ES"/>
+        </w:rPr>
+        <w:t xml:space="preserve"> paso de ocupar un </w:t>
+      </w:r>
+      <w:r>
+        <w:rPr>
+          <w:rFonts w:ascii="Arial" w:hAnsi="Arial" w:cs="Arial"/>
+          <w:highlight w:val="green"/>
+          <w:lang w:val="es-ES"/>
+        </w:rPr>
+        <w:t>19,59% del CPU</w:t>
+      </w:r>
+      <w:r>
+        <w:rPr>
+          <w:rFonts w:ascii="Arial" w:hAnsi="Arial" w:cs="Arial"/>
+          <w:lang w:val="es-ES"/>
+        </w:rPr>
+        <w:t xml:space="preserve"> a solo el </w:t>
+      </w:r>
+      <w:r>
+        <w:rPr>
+          <w:rFonts w:ascii="Arial" w:hAnsi="Arial" w:cs="Arial"/>
+          <w:highlight w:val="green"/>
+          <w:lang w:val="es-ES"/>
+        </w:rPr>
+        <w:t>0.06% del mismo</w:t>
+      </w:r>
+      <w:r>
+        <w:rPr>
+          <w:rFonts w:ascii="Arial" w:hAnsi="Arial" w:cs="Arial"/>
+          <w:lang w:val="es-ES"/>
+        </w:rPr>
+        <w:t xml:space="preserve">. Esto se puede comprobar en la segunda medición (en los cuadros verdes), donde vemos que el tiempo de actualización tiene una media de </w:t>
+      </w:r>
+      <w:r>
+        <w:rPr>
+          <w:rFonts w:ascii="Arial" w:hAnsi="Arial" w:cs="Arial"/>
+          <w:highlight w:val="green"/>
+          <w:lang w:val="es-ES"/>
+        </w:rPr>
+        <w:t>85ms, con picos de 196ms</w:t>
+      </w:r>
+      <w:r>
+        <w:rPr>
+          <w:rFonts w:ascii="Arial" w:hAnsi="Arial" w:cs="Arial"/>
+          <w:lang w:val="es-ES"/>
+        </w:rPr>
+        <w:t xml:space="preserve">, cuando antes </w:t>
+      </w:r>
+      <w:r>
+        <w:rPr>
+          <w:rFonts w:ascii="Arial" w:hAnsi="Arial" w:cs="Arial"/>
+          <w:lang w:val="es-ES"/>
+        </w:rPr>
+        <w:t xml:space="preserve">corría a una media de </w:t>
+      </w:r>
+      <w:r>
+        <w:rPr>
+          <w:rFonts w:ascii="Arial" w:hAnsi="Arial" w:cs="Arial"/>
+          <w:highlight w:val="green"/>
+          <w:lang w:val="es-ES"/>
+        </w:rPr>
+        <w:t>110ms</w:t>
+      </w:r>
+      <w:r>
+        <w:rPr>
+          <w:rFonts w:ascii="Arial" w:hAnsi="Arial" w:cs="Arial"/>
+          <w:highlight w:val="green"/>
+          <w:lang w:val="es-ES"/>
+        </w:rPr>
+        <w:t xml:space="preserve"> con </w:t>
+      </w:r>
+      <w:r>
+        <w:rPr>
+          <w:rFonts w:ascii="Arial" w:hAnsi="Arial" w:cs="Arial"/>
+          <w:highlight w:val="green"/>
+          <w:lang w:val="es-ES"/>
+        </w:rPr>
+        <w:t>picos de 244ms</w:t>
+      </w:r>
+      <w:r>
+        <w:rPr>
+          <w:rFonts w:ascii="Arial" w:hAnsi="Arial" w:cs="Arial"/>
+          <w:lang w:val="es-ES"/>
+        </w:rPr>
+        <w:t>.</w:t>
+      </w:r>
+    </w:p>
+    <w:p>
+      <w:pPr>
+        <w:rPr>
+          <w:rFonts w:ascii="Arial" w:hAnsi="Arial" w:cs="Arial"/>
+          <w:lang w:val="es-ES"/>
+        </w:rPr>
+      </w:pPr>
+    </w:p>
+    <w:p>
+      <w:pPr>
+        <w:rPr>
+          <w:rFonts w:ascii="Arial" w:hAnsi="Arial" w:cs="Arial"/>
+          <w:lang w:val="es-ES"/>
+        </w:rPr>
+      </w:pPr>
+    </w:p>
+    <w:p>
+      <w:pPr>
+        <w:rPr>
+          <w:rFonts w:ascii="Arial" w:hAnsi="Arial" w:cs="Arial"/>
+          <w:lang w:val="es-ES"/>
+        </w:rPr>
+      </w:pPr>
+    </w:p>
+    <w:p>
+      <w:pPr>
+        <w:rPr>
+          <w:rFonts w:ascii="Arial" w:hAnsi="Arial" w:cs="Arial"/>
+          <w:lang w:val="es-ES"/>
+        </w:rPr>
+      </w:pPr>
+    </w:p>
+    <w:p>
+      <w:pPr>
+        <w:rPr>
+          <w:rFonts w:ascii="Arial" w:hAnsi="Arial" w:cs="Arial"/>
+          <w:lang w:val="es-ES"/>
+        </w:rPr>
+      </w:pPr>
+    </w:p>
+    <w:p>
+      <w:pPr>
+        <w:rPr>
+          <w:rFonts w:ascii="Arial" w:hAnsi="Arial" w:cs="Arial"/>
+          <w:lang w:val="es-ES"/>
+        </w:rPr>
+      </w:pPr>
+    </w:p>
+    <w:p>
+      <w:pPr>
+        <w:rPr>
+          <w:rFonts w:ascii="Arial" w:hAnsi="Arial" w:cs="Arial"/>
+          <w:lang w:val="es-ES"/>
+        </w:rPr>
+      </w:pPr>
+    </w:p>
+    <w:p>
+      <w:pPr>
+        <w:rPr>
+          <w:rFonts w:ascii="Arial" w:hAnsi="Arial" w:cs="Arial"/>
+          <w:lang w:val="es-ES"/>
+        </w:rPr>
+      </w:pPr>
+    </w:p>
+    <w:p>
+      <w:pPr>
+        <w:rPr>
+          <w:rFonts w:ascii="Arial" w:hAnsi="Arial" w:cs="Arial"/>
+          <w:lang w:val="es-ES"/>
+        </w:rPr>
+      </w:pPr>
+    </w:p>
+    <w:p>
+      <w:pPr>
+        <w:rPr>
+          <w:rFonts w:ascii="Arial" w:hAnsi="Arial" w:cs="Arial"/>
+          <w:lang w:val="es-ES"/>
+        </w:rPr>
+      </w:pPr>
+    </w:p>
+    <w:p>
+      <w:pPr>
+        <w:rPr>
+          <w:rFonts w:ascii="Arial" w:hAnsi="Arial" w:cs="Arial"/>
+          <w:lang w:val="es-ES"/>
+        </w:rPr>
+      </w:pPr>
+    </w:p>
+    <w:p>
+      <w:pPr>
+        <w:rPr>
+          <w:rFonts w:ascii="Arial" w:hAnsi="Arial" w:cs="Arial"/>
+          <w:lang w:val="es-ES"/>
+        </w:rPr>
+      </w:pPr>
+      <w:r>
+        <w:rPr>
+          <w:rFonts w:ascii="Arial" w:hAnsi="Arial" w:cs="Arial"/>
+          <w:highlight w:val="yellow"/>
+          <w:lang w:val="es-ES"/>
+        </w:rPr>
+        <w:lastRenderedPageBreak/>
+        <w:t>Hipote</w:t>
+      </w:r>
+      <w:r>
+        <w:rPr>
+          <w:rFonts w:ascii="Arial" w:hAnsi="Arial" w:cs="Arial"/>
+          <w:highlight w:val="yellow"/>
+          <w:lang w:val="es-ES"/>
+        </w:rPr>
+        <w:t>sis</w:t>
+      </w:r>
+      <w:r>
+        <w:rPr>
+          <w:rFonts w:ascii="Arial" w:hAnsi="Arial" w:cs="Arial"/>
+          <w:highlight w:val="yellow"/>
+          <w:lang w:val="es-ES"/>
+        </w:rPr>
+        <w:t>7</w:t>
+      </w:r>
+    </w:p>
+    <w:p>
+      <w:pPr>
+        <w:rPr>
+          <w:rFonts w:ascii="Arial" w:hAnsi="Arial" w:cs="Arial"/>
+          <w:u w:val="single"/>
+          <w:lang w:val="es-ES"/>
+        </w:rPr>
+      </w:pPr>
+      <w:r>
+        <w:rPr>
+          <w:rFonts w:ascii="Arial" w:hAnsi="Arial" w:cs="Arial"/>
+          <w:u w:val="single"/>
+          <w:lang w:val="es-ES"/>
+        </w:rPr>
+        <w:t>Mediciones:</w:t>
       </w:r>
       <w:bookmarkStart w:id="0" w:name="_GoBack"/>
       <w:bookmarkEnd w:id="0"/>
-      <w:proofErr w:type="spellEnd"/>
-      <w:r>
-        <w:rPr>
-          <w:rFonts w:ascii="Arial" w:hAnsi="Arial" w:cs="Arial"/>
-          <w:lang w:val="es-ES"/>
-        </w:rPr>
-        <w:t xml:space="preserve"> en este método.</w:t>
-      </w:r>
-    </w:p>
-    <w:p>
-      <w:pPr>
-        <w:rPr>
-          <w:rFonts w:ascii="Arial" w:hAnsi="Arial" w:cs="Arial"/>
-          <w:lang w:val="es-ES"/>
-        </w:rPr>
-      </w:pPr>
-      <w:r>
-        <w:rPr>
-          <w:rFonts w:ascii="Arial" w:hAnsi="Arial" w:cs="Arial"/>
+    </w:p>
+    <w:p>
+      <w:pPr>
+        <w:rPr>
+          <w:rFonts w:ascii="Arial" w:hAnsi="Arial" w:cs="Arial"/>
+          <w:lang w:val="es-ES"/>
+        </w:rPr>
+      </w:pPr>
+    </w:p>
+    <w:p>
+      <w:pPr>
+        <w:rPr>
+          <w:rFonts w:ascii="Arial" w:hAnsi="Arial" w:cs="Arial"/>
+          <w:u w:val="single"/>
+          <w:lang w:val="es-ES"/>
+        </w:rPr>
+      </w:pPr>
+    </w:p>
+    <w:p>
+      <w:pPr>
+        <w:rPr>
+          <w:rFonts w:ascii="Arial" w:hAnsi="Arial" w:cs="Arial"/>
+          <w:u w:val="single"/>
+          <w:lang w:val="es-ES"/>
+        </w:rPr>
+      </w:pPr>
+    </w:p>
+    <w:p>
+      <w:pPr>
+        <w:rPr>
+          <w:rFonts w:ascii="Arial" w:hAnsi="Arial" w:cs="Arial"/>
+          <w:u w:val="single"/>
+          <w:lang w:val="es-ES"/>
+        </w:rPr>
+      </w:pPr>
+    </w:p>
+    <w:p>
+      <w:pPr>
+        <w:rPr>
+          <w:rFonts w:ascii="Arial" w:hAnsi="Arial" w:cs="Arial"/>
+          <w:u w:val="single"/>
+          <w:lang w:val="es-ES"/>
+        </w:rPr>
+      </w:pPr>
+    </w:p>
+    <w:p>
+      <w:pPr>
+        <w:rPr>
+          <w:rFonts w:ascii="Arial" w:hAnsi="Arial" w:cs="Arial"/>
+          <w:u w:val="single"/>
+          <w:lang w:val="es-ES"/>
+        </w:rPr>
+      </w:pPr>
+      <w:proofErr w:type="spellStart"/>
+      <w:r>
+        <w:rPr>
+          <w:rFonts w:ascii="Arial" w:hAnsi="Arial" w:cs="Arial"/>
+          <w:u w:val="single"/>
+          <w:lang w:val="es-ES"/>
+        </w:rPr>
+        <w:t>Hipotesis</w:t>
+      </w:r>
+      <w:proofErr w:type="spellEnd"/>
+      <w:r>
+        <w:rPr>
+          <w:rFonts w:ascii="Arial" w:hAnsi="Arial" w:cs="Arial"/>
+          <w:u w:val="single"/>
+          <w:lang w:val="es-ES"/>
+        </w:rPr>
+        <w:t>:</w:t>
+      </w:r>
+      <w:r>
+        <w:rPr>
+          <w:rFonts w:ascii="Arial" w:hAnsi="Arial" w:cs="Arial"/>
+          <w:u w:val="single"/>
           <w:lang w:val="es-ES"/>
         </w:rPr>
         <w:t xml:space="preserve"> </w:t>
@@ -4087,65 +5366,8 @@
           <w:u w:val="single"/>
           <w:lang w:val="es-ES"/>
         </w:rPr>
-        <w:lastRenderedPageBreak/>
-        <w:t>Solución Propuest</w:t>
-      </w:r>
-      <w:r>
-        <w:rPr>
-          <w:rFonts w:ascii="Arial" w:hAnsi="Arial" w:cs="Arial"/>
-          <w:u w:val="single"/>
-          <w:lang w:val="es-ES"/>
-        </w:rPr>
-        <w:t>a:</w:t>
-      </w:r>
-    </w:p>
-    <w:p>
-      <w:pPr>
-        <w:rPr>
-          <w:rFonts w:ascii="Arial" w:hAnsi="Arial" w:cs="Arial"/>
-          <w:lang w:val="es-ES"/>
-        </w:rPr>
-      </w:pPr>
-      <w:r>
-        <w:rPr>
-          <w:rFonts w:ascii="Arial" w:hAnsi="Arial" w:cs="Arial"/>
-          <w:lang w:val="es-ES"/>
-        </w:rPr>
-        <w:t xml:space="preserve">Arreglar el </w:t>
-      </w:r>
-      <w:proofErr w:type="spellStart"/>
-      <w:proofErr w:type="gramStart"/>
-      <w:r>
-        <w:rPr>
-          <w:rFonts w:ascii="Arial" w:hAnsi="Arial" w:cs="Arial"/>
-          <w:lang w:val="es-ES"/>
-        </w:rPr>
-        <w:t>CheckForCollision</w:t>
-      </w:r>
-      <w:proofErr w:type="spellEnd"/>
-      <w:r>
-        <w:rPr>
-          <w:rFonts w:ascii="Arial" w:hAnsi="Arial" w:cs="Arial"/>
-          <w:lang w:val="es-ES"/>
-        </w:rPr>
-        <w:t>(</w:t>
-      </w:r>
-      <w:proofErr w:type="gramEnd"/>
-      <w:r>
-        <w:rPr>
-          <w:rFonts w:ascii="Arial" w:hAnsi="Arial" w:cs="Arial"/>
-          <w:lang w:val="es-ES"/>
-        </w:rPr>
-        <w:t>)</w:t>
-      </w:r>
-    </w:p>
-    <w:p>
-      <w:pPr>
-        <w:rPr>
-          <w:rFonts w:ascii="Arial" w:hAnsi="Arial" w:cs="Arial"/>
-          <w:lang w:val="es-ES"/>
-        </w:rPr>
-      </w:pPr>
+        <w:t>Solución Propuesta</w:t>
+      </w:r>
     </w:p>
     <w:p>
       <w:pPr>
@@ -4173,110 +5395,6 @@
         </w:rPr>
         <w:t xml:space="preserve"> </w:t>
       </w:r>
-    </w:p>
-    <w:p>
-      <w:pPr>
-        <w:rPr>
-          <w:rFonts w:ascii="Arial" w:hAnsi="Arial" w:cs="Arial"/>
-          <w:lang w:val="es-ES"/>
-        </w:rPr>
-      </w:pPr>
-    </w:p>
-    <w:p>
-      <w:pPr>
-        <w:rPr>
-          <w:rFonts w:ascii="Arial" w:hAnsi="Arial" w:cs="Arial"/>
-          <w:lang w:val="es-ES"/>
-        </w:rPr>
-      </w:pPr>
-    </w:p>
-    <w:p>
-      <w:pPr>
-        <w:rPr>
-          <w:rFonts w:ascii="Arial" w:hAnsi="Arial" w:cs="Arial"/>
-          <w:lang w:val="es-ES"/>
-        </w:rPr>
-      </w:pPr>
-    </w:p>
-    <w:p>
-      <w:pPr>
-        <w:rPr>
-          <w:rFonts w:ascii="Arial" w:hAnsi="Arial" w:cs="Arial"/>
-          <w:lang w:val="es-ES"/>
-        </w:rPr>
-      </w:pPr>
-    </w:p>
-    <w:p>
-      <w:pPr>
-        <w:rPr>
-          <w:rFonts w:ascii="Arial" w:hAnsi="Arial" w:cs="Arial"/>
-          <w:lang w:val="es-ES"/>
-        </w:rPr>
-      </w:pPr>
-    </w:p>
-    <w:p>
-      <w:pPr>
-        <w:rPr>
-          <w:rFonts w:ascii="Arial" w:hAnsi="Arial" w:cs="Arial"/>
-          <w:lang w:val="es-ES"/>
-        </w:rPr>
-      </w:pPr>
-    </w:p>
-    <w:p>
-      <w:pPr>
-        <w:rPr>
-          <w:rFonts w:ascii="Arial" w:hAnsi="Arial" w:cs="Arial"/>
-          <w:lang w:val="es-ES"/>
-        </w:rPr>
-      </w:pPr>
-    </w:p>
-    <w:p>
-      <w:pPr>
-        <w:rPr>
-          <w:rFonts w:ascii="Arial" w:hAnsi="Arial" w:cs="Arial"/>
-          <w:lang w:val="es-ES"/>
-        </w:rPr>
-      </w:pPr>
-    </w:p>
-    <w:p>
-      <w:pPr>
-        <w:rPr>
-          <w:rFonts w:ascii="Arial" w:hAnsi="Arial" w:cs="Arial"/>
-          <w:lang w:val="es-ES"/>
-        </w:rPr>
-      </w:pPr>
-    </w:p>
-    <w:p>
-      <w:pPr>
-        <w:rPr>
-          <w:rFonts w:ascii="Arial" w:hAnsi="Arial" w:cs="Arial"/>
-          <w:lang w:val="es-ES"/>
-        </w:rPr>
-      </w:pPr>
-    </w:p>
-    <w:p>
-      <w:pPr>
-        <w:rPr>
-          <w:rFonts w:ascii="Arial" w:hAnsi="Arial" w:cs="Arial"/>
-          <w:lang w:val="es-ES"/>
-        </w:rPr>
-      </w:pPr>
-    </w:p>
-    <w:p>
-      <w:pPr>
-        <w:rPr>
-          <w:rFonts w:ascii="Arial" w:hAnsi="Arial" w:cs="Arial"/>
-          <w:lang w:val="es-ES"/>
-        </w:rPr>
-      </w:pPr>
-    </w:p>
-    <w:p>
-      <w:pPr>
-        <w:rPr>
-          <w:rFonts w:ascii="Arial" w:hAnsi="Arial" w:cs="Arial"/>
-          <w:lang w:val="es-ES"/>
-        </w:rPr>
-      </w:pPr>
     </w:p>
     <w:p>
       <w:pPr>
@@ -5033,7 +6151,7 @@
   <w:style w:type="paragraph" w:default="1" w:styleId="Normal">
     <w:name w:val="Normal"/>
     <w:qFormat/>
-    <w:rsid w:val="00BE27CD"/>
+    <w:rsid w:val="003D1FB5"/>
   </w:style>
   <w:style w:type="character" w:default="1" w:styleId="Fuentedeprrafopredeter">
     <w:name w:val="Default Paragraph Font"/>
@@ -5396,7 +6514,7 @@
 </file>
 
 <file path=customXml/itemProps1.xml><?xml version="1.0" encoding="utf-8"?>
-<ds:datastoreItem xmlns:ds="http://schemas.openxmlformats.org/officeDocument/2006/customXml" ds:itemID="{4B884EC3-F34A-44CF-8468-29E9AC51A95A}">
+<ds:datastoreItem xmlns:ds="http://schemas.openxmlformats.org/officeDocument/2006/customXml" ds:itemID="{49901AE0-913F-4D6D-86F5-5A84D74B0D3F}">
   <ds:schemaRefs>
     <ds:schemaRef ds:uri="http://schemas.openxmlformats.org/officeDocument/2006/bibliography"/>
   </ds:schemaRefs>

</xml_diff>

<commit_message>
Hipotesis 7 y Actualizacion de Documentacion (Correccion de un pequeño bug) Cambios Positivos
</commit_message>
<xml_diff>
--- a/TP Naves Documentacion Nicolas Touceda.docx
+++ b/TP Naves Documentacion Nicolas Touceda.docx
@@ -5107,15 +5107,7 @@
           <w:highlight w:val="green"/>
           <w:lang w:val="es-ES"/>
         </w:rPr>
-        <w:t>110ms</w:t>
-      </w:r>
-      <w:r>
-        <w:rPr>
-          <w:rFonts w:ascii="Arial" w:hAnsi="Arial" w:cs="Arial"/>
-          <w:highlight w:val="green"/>
-          <w:lang w:val="es-ES"/>
-        </w:rPr>
-        <w:t xml:space="preserve"> con </w:t>
+        <w:t xml:space="preserve">110ms con </w:t>
       </w:r>
       <w:r>
         <w:rPr>
@@ -5148,110 +5140,658 @@
           <w:lang w:val="es-ES"/>
         </w:rPr>
       </w:pPr>
-    </w:p>
-    <w:p>
-      <w:pPr>
-        <w:rPr>
-          <w:rFonts w:ascii="Arial" w:hAnsi="Arial" w:cs="Arial"/>
-          <w:lang w:val="es-ES"/>
-        </w:rPr>
-      </w:pPr>
-    </w:p>
-    <w:p>
-      <w:pPr>
-        <w:rPr>
-          <w:rFonts w:ascii="Arial" w:hAnsi="Arial" w:cs="Arial"/>
-          <w:lang w:val="es-ES"/>
-        </w:rPr>
-      </w:pPr>
-    </w:p>
-    <w:p>
-      <w:pPr>
-        <w:rPr>
-          <w:rFonts w:ascii="Arial" w:hAnsi="Arial" w:cs="Arial"/>
-          <w:lang w:val="es-ES"/>
-        </w:rPr>
-      </w:pPr>
-    </w:p>
-    <w:p>
-      <w:pPr>
-        <w:rPr>
-          <w:rFonts w:ascii="Arial" w:hAnsi="Arial" w:cs="Arial"/>
-          <w:lang w:val="es-ES"/>
-        </w:rPr>
-      </w:pPr>
-    </w:p>
-    <w:p>
-      <w:pPr>
-        <w:rPr>
-          <w:rFonts w:ascii="Arial" w:hAnsi="Arial" w:cs="Arial"/>
-          <w:lang w:val="es-ES"/>
-        </w:rPr>
-      </w:pPr>
-    </w:p>
-    <w:p>
-      <w:pPr>
-        <w:rPr>
-          <w:rFonts w:ascii="Arial" w:hAnsi="Arial" w:cs="Arial"/>
-          <w:lang w:val="es-ES"/>
-        </w:rPr>
-      </w:pPr>
-    </w:p>
-    <w:p>
-      <w:pPr>
-        <w:rPr>
-          <w:rFonts w:ascii="Arial" w:hAnsi="Arial" w:cs="Arial"/>
-          <w:lang w:val="es-ES"/>
-        </w:rPr>
-      </w:pPr>
-    </w:p>
-    <w:p>
-      <w:pPr>
-        <w:rPr>
-          <w:rFonts w:ascii="Arial" w:hAnsi="Arial" w:cs="Arial"/>
-          <w:lang w:val="es-ES"/>
-        </w:rPr>
-      </w:pPr>
-    </w:p>
-    <w:p>
-      <w:pPr>
-        <w:rPr>
-          <w:rFonts w:ascii="Arial" w:hAnsi="Arial" w:cs="Arial"/>
-          <w:lang w:val="es-ES"/>
-        </w:rPr>
-      </w:pPr>
-    </w:p>
-    <w:p>
-      <w:pPr>
-        <w:rPr>
-          <w:rFonts w:ascii="Arial" w:hAnsi="Arial" w:cs="Arial"/>
-          <w:lang w:val="es-ES"/>
-        </w:rPr>
-      </w:pPr>
       <w:r>
         <w:rPr>
           <w:rFonts w:ascii="Arial" w:hAnsi="Arial" w:cs="Arial"/>
           <w:highlight w:val="yellow"/>
           <w:lang w:val="es-ES"/>
         </w:rPr>
+        <w:t>Hipote</w:t>
+      </w:r>
+      <w:r>
+        <w:rPr>
+          <w:rFonts w:ascii="Arial" w:hAnsi="Arial" w:cs="Arial"/>
+          <w:highlight w:val="yellow"/>
+          <w:lang w:val="es-ES"/>
+        </w:rPr>
+        <w:t>sis7</w:t>
+      </w:r>
+    </w:p>
+    <w:p>
+      <w:pPr>
+        <w:rPr>
+          <w:rFonts w:ascii="Arial" w:hAnsi="Arial" w:cs="Arial"/>
+          <w:u w:val="single"/>
+          <w:lang w:val="es-ES"/>
+        </w:rPr>
+      </w:pPr>
+      <w:r>
+        <w:rPr>
+          <w:rFonts w:ascii="Arial" w:hAnsi="Arial" w:cs="Arial"/>
+          <w:u w:val="single"/>
+          <w:lang w:val="es-ES"/>
+        </w:rPr>
+        <w:t>Mediciones:</w:t>
+      </w:r>
+    </w:p>
+    <w:p>
+      <w:pPr>
+        <w:rPr>
+          <w:rFonts w:ascii="Arial" w:hAnsi="Arial" w:cs="Arial"/>
+          <w:lang w:val="es-ES"/>
+        </w:rPr>
+      </w:pPr>
+      <w:r>
+        <w:rPr>
+          <w:rFonts w:ascii="Arial" w:hAnsi="Arial" w:cs="Arial"/>
+          <w:noProof/>
+          <w:lang w:val="es-ES"/>
+        </w:rPr>
+        <w:drawing>
+          <wp:inline distT="0" distB="0" distL="0" distR="0">
+            <wp:extent cx="4202012" cy="2255281"/>
+            <wp:effectExtent l="0" t="0" r="8255" b="0"/>
+            <wp:docPr id="12" name="Imagen 12"/>
+            <wp:cNvGraphicFramePr>
+              <a:graphicFrameLocks xmlns:a="http://schemas.openxmlformats.org/drawingml/2006/main" noChangeAspect="1"/>
+            </wp:cNvGraphicFramePr>
+            <a:graphic xmlns:a="http://schemas.openxmlformats.org/drawingml/2006/main">
+              <a:graphicData uri="http://schemas.openxmlformats.org/drawingml/2006/picture">
+                <pic:pic xmlns:pic="http://schemas.openxmlformats.org/drawingml/2006/picture">
+                  <pic:nvPicPr>
+                    <pic:cNvPr id="0" name="Picture 1"/>
+                    <pic:cNvPicPr>
+                      <a:picLocks noChangeAspect="1" noChangeArrowheads="1"/>
+                    </pic:cNvPicPr>
+                  </pic:nvPicPr>
+                  <pic:blipFill>
+                    <a:blip r:embed="rId17" cstate="print">
+                      <a:extLst>
+                        <a:ext uri="{28A0092B-C50C-407E-A947-70E740481C1C}">
+                          <a14:useLocalDpi xmlns:a14="http://schemas.microsoft.com/office/drawing/2010/main" val="0"/>
+                        </a:ext>
+                      </a:extLst>
+                    </a:blip>
+                    <a:srcRect/>
+                    <a:stretch>
+                      <a:fillRect/>
+                    </a:stretch>
+                  </pic:blipFill>
+                  <pic:spPr bwMode="auto">
+                    <a:xfrm>
+                      <a:off x="0" y="0"/>
+                      <a:ext cx="4289297" cy="2302128"/>
+                    </a:xfrm>
+                    <a:prstGeom prst="rect">
+                      <a:avLst/>
+                    </a:prstGeom>
+                    <a:noFill/>
+                    <a:ln>
+                      <a:noFill/>
+                    </a:ln>
+                  </pic:spPr>
+                </pic:pic>
+              </a:graphicData>
+            </a:graphic>
+          </wp:inline>
+        </w:drawing>
+      </w:r>
+    </w:p>
+    <w:p>
+      <w:pPr>
+        <w:rPr>
+          <w:rFonts w:ascii="Arial" w:hAnsi="Arial" w:cs="Arial"/>
+          <w:u w:val="single"/>
+          <w:lang w:val="es-ES"/>
+        </w:rPr>
+      </w:pPr>
+      <w:proofErr w:type="spellStart"/>
+      <w:r>
+        <w:rPr>
+          <w:rFonts w:ascii="Arial" w:hAnsi="Arial" w:cs="Arial"/>
+          <w:u w:val="single"/>
+          <w:lang w:val="es-ES"/>
+        </w:rPr>
         <w:lastRenderedPageBreak/>
-        <w:t>Hipote</w:t>
-      </w:r>
+        <w:t>Hipotesis</w:t>
+      </w:r>
+      <w:proofErr w:type="spellEnd"/>
+      <w:r>
+        <w:rPr>
+          <w:rFonts w:ascii="Arial" w:hAnsi="Arial" w:cs="Arial"/>
+          <w:u w:val="single"/>
+          <w:lang w:val="es-ES"/>
+        </w:rPr>
+        <w:t>:</w:t>
+      </w:r>
+      <w:r>
+        <w:rPr>
+          <w:rFonts w:ascii="Arial" w:hAnsi="Arial" w:cs="Arial"/>
+          <w:u w:val="single"/>
+          <w:lang w:val="es-ES"/>
+        </w:rPr>
+        <w:t xml:space="preserve"> </w:t>
+      </w:r>
+    </w:p>
+    <w:p>
+      <w:pPr>
+        <w:rPr>
+          <w:rFonts w:ascii="Arial" w:hAnsi="Arial" w:cs="Arial"/>
+          <w:lang w:val="es-ES"/>
+        </w:rPr>
+      </w:pPr>
+      <w:r>
+        <w:rPr>
+          <w:rFonts w:ascii="Arial" w:hAnsi="Arial" w:cs="Arial"/>
+          <w:lang w:val="es-ES"/>
+        </w:rPr>
+        <w:t xml:space="preserve">Como se puede ver en la Medición, se encontró un bug en el cual todas las </w:t>
+      </w:r>
+      <w:proofErr w:type="spellStart"/>
+      <w:r>
+        <w:rPr>
+          <w:rFonts w:ascii="Arial" w:hAnsi="Arial" w:cs="Arial"/>
+          <w:highlight w:val="green"/>
+          <w:lang w:val="es-ES"/>
+        </w:rPr>
+        <w:t>EnemyShips</w:t>
+      </w:r>
+      <w:proofErr w:type="spellEnd"/>
+      <w:r>
+        <w:rPr>
+          <w:rFonts w:ascii="Arial" w:hAnsi="Arial" w:cs="Arial"/>
+          <w:lang w:val="es-ES"/>
+        </w:rPr>
+        <w:t xml:space="preserve"> </w:t>
+      </w:r>
+      <w:r>
+        <w:rPr>
+          <w:rFonts w:ascii="Arial" w:hAnsi="Arial" w:cs="Arial"/>
+          <w:lang w:val="es-ES"/>
+        </w:rPr>
+        <w:t xml:space="preserve">tienen la </w:t>
+      </w:r>
+      <w:r>
+        <w:rPr>
+          <w:rFonts w:ascii="Arial" w:hAnsi="Arial" w:cs="Arial"/>
+          <w:lang w:val="es-ES"/>
+        </w:rPr>
+        <w:t>misma textura</w:t>
+      </w:r>
+      <w:r>
+        <w:rPr>
+          <w:rFonts w:ascii="Arial" w:hAnsi="Arial" w:cs="Arial"/>
+          <w:lang w:val="es-ES"/>
+        </w:rPr>
+        <w:t>.</w:t>
+      </w:r>
+    </w:p>
+    <w:p>
+      <w:pPr>
+        <w:rPr>
+          <w:rFonts w:ascii="Arial" w:hAnsi="Arial" w:cs="Arial"/>
+          <w:lang w:val="es-ES"/>
+        </w:rPr>
+      </w:pPr>
+      <w:r>
+        <w:rPr>
+          <w:rFonts w:ascii="Arial" w:hAnsi="Arial" w:cs="Arial"/>
+          <w:lang w:val="es-ES"/>
+        </w:rPr>
+        <w:t xml:space="preserve">Revisando el código encontré el problema, Los </w:t>
+      </w:r>
+      <w:proofErr w:type="spellStart"/>
+      <w:r>
+        <w:rPr>
+          <w:rFonts w:ascii="Arial" w:hAnsi="Arial" w:cs="Arial"/>
+          <w:highlight w:val="green"/>
+          <w:lang w:val="es-ES"/>
+        </w:rPr>
+        <w:t>EnemyShips</w:t>
+      </w:r>
+      <w:proofErr w:type="spellEnd"/>
+      <w:r>
+        <w:rPr>
+          <w:rFonts w:ascii="Arial" w:hAnsi="Arial" w:cs="Arial"/>
+          <w:lang w:val="es-ES"/>
+        </w:rPr>
+        <w:t xml:space="preserve"> llamaban a </w:t>
+      </w:r>
+      <w:proofErr w:type="spellStart"/>
+      <w:proofErr w:type="gramStart"/>
+      <w:r>
+        <w:rPr>
+          <w:rFonts w:ascii="Arial" w:hAnsi="Arial" w:cs="Arial"/>
+          <w:highlight w:val="green"/>
+          <w:lang w:val="es-ES"/>
+        </w:rPr>
+        <w:t>Loadimage</w:t>
+      </w:r>
+      <w:proofErr w:type="spellEnd"/>
+      <w:r>
+        <w:rPr>
+          <w:rFonts w:ascii="Arial" w:hAnsi="Arial" w:cs="Arial"/>
+          <w:highlight w:val="green"/>
+          <w:lang w:val="es-ES"/>
+        </w:rPr>
+        <w:t>(</w:t>
+      </w:r>
+      <w:proofErr w:type="gramEnd"/>
+      <w:r>
+        <w:rPr>
+          <w:rFonts w:ascii="Arial" w:hAnsi="Arial" w:cs="Arial"/>
+          <w:highlight w:val="green"/>
+          <w:lang w:val="es-ES"/>
+        </w:rPr>
+        <w:t>)</w:t>
+      </w:r>
+      <w:r>
+        <w:rPr>
+          <w:rFonts w:ascii="Arial" w:hAnsi="Arial" w:cs="Arial"/>
+          <w:lang w:val="es-ES"/>
+        </w:rPr>
+        <w:t xml:space="preserve"> y obtenían la textura de nave </w:t>
+      </w:r>
+      <w:r>
+        <w:rPr>
+          <w:rFonts w:ascii="Arial" w:hAnsi="Arial" w:cs="Arial"/>
+          <w:lang w:val="es-ES"/>
+        </w:rPr>
+        <w:t>verde</w:t>
+      </w:r>
+      <w:r>
+        <w:rPr>
+          <w:rFonts w:ascii="Arial" w:hAnsi="Arial" w:cs="Arial"/>
+          <w:lang w:val="es-ES"/>
+        </w:rPr>
+        <w:t xml:space="preserve"> y después se cargaba el</w:t>
+      </w:r>
+      <w:r>
+        <w:t xml:space="preserve"> </w:t>
+      </w:r>
+      <w:proofErr w:type="spellStart"/>
+      <w:r>
+        <w:rPr>
+          <w:rFonts w:ascii="Arial" w:hAnsi="Arial" w:cs="Arial"/>
+          <w:highlight w:val="green"/>
+          <w:lang w:val="es-ES"/>
+        </w:rPr>
+        <w:t>shipIndex</w:t>
+      </w:r>
+      <w:proofErr w:type="spellEnd"/>
+      <w:r>
+        <w:rPr>
+          <w:rFonts w:ascii="Arial" w:hAnsi="Arial" w:cs="Arial"/>
+          <w:lang w:val="es-ES"/>
+        </w:rPr>
+        <w:t xml:space="preserve"> de la imagen.</w:t>
+      </w:r>
+    </w:p>
+    <w:p>
+      <w:pPr>
+        <w:rPr>
+          <w:rFonts w:ascii="Arial" w:hAnsi="Arial" w:cs="Arial"/>
+          <w:lang w:val="es-ES"/>
+        </w:rPr>
+      </w:pPr>
+    </w:p>
+    <w:p>
+      <w:pPr>
+        <w:rPr>
+          <w:rFonts w:ascii="Arial" w:hAnsi="Arial" w:cs="Arial"/>
+          <w:u w:val="single"/>
+          <w:lang w:val="es-ES"/>
+        </w:rPr>
+      </w:pPr>
+      <w:r>
+        <w:rPr>
+          <w:rFonts w:ascii="Arial" w:hAnsi="Arial" w:cs="Arial"/>
+          <w:u w:val="single"/>
+          <w:lang w:val="es-ES"/>
+        </w:rPr>
+        <w:t>Solución Propuesta</w:t>
+      </w:r>
+      <w:r>
+        <w:rPr>
+          <w:rFonts w:ascii="Arial" w:hAnsi="Arial" w:cs="Arial"/>
+          <w:u w:val="single"/>
+          <w:lang w:val="es-ES"/>
+        </w:rPr>
+        <w:t>:</w:t>
+      </w:r>
+    </w:p>
+    <w:p>
+      <w:pPr>
+        <w:rPr>
+          <w:rFonts w:ascii="Arial" w:hAnsi="Arial" w:cs="Arial"/>
+          <w:lang w:val="es-ES"/>
+        </w:rPr>
+      </w:pPr>
+      <w:r>
+        <w:rPr>
+          <w:rFonts w:ascii="Arial" w:hAnsi="Arial" w:cs="Arial"/>
+          <w:lang w:val="es-ES"/>
+        </w:rPr>
+        <w:t xml:space="preserve">Propongo un cambio muy simple, primero que se </w:t>
+      </w:r>
+      <w:r>
+        <w:rPr>
+          <w:rFonts w:ascii="Arial" w:hAnsi="Arial" w:cs="Arial"/>
+          <w:lang w:val="es-ES"/>
+        </w:rPr>
+        <w:t>cargue</w:t>
+      </w:r>
+      <w:r>
+        <w:rPr>
+          <w:rFonts w:ascii="Arial" w:hAnsi="Arial" w:cs="Arial"/>
+          <w:lang w:val="es-ES"/>
+        </w:rPr>
+        <w:t xml:space="preserve"> el </w:t>
+      </w:r>
+      <w:proofErr w:type="spellStart"/>
+      <w:r>
+        <w:rPr>
+          <w:rFonts w:ascii="Arial" w:hAnsi="Arial" w:cs="Arial"/>
+          <w:highlight w:val="green"/>
+          <w:lang w:val="es-ES"/>
+        </w:rPr>
+        <w:t>shipIndex</w:t>
+      </w:r>
+      <w:proofErr w:type="spellEnd"/>
+      <w:r>
+        <w:rPr>
+          <w:rFonts w:ascii="Arial" w:hAnsi="Arial" w:cs="Arial"/>
+          <w:lang w:val="es-ES"/>
+        </w:rPr>
+        <w:t xml:space="preserve">, y luego se llame a </w:t>
+      </w:r>
+      <w:proofErr w:type="spellStart"/>
+      <w:proofErr w:type="gramStart"/>
+      <w:r>
+        <w:rPr>
+          <w:rFonts w:ascii="Arial" w:hAnsi="Arial" w:cs="Arial"/>
+          <w:highlight w:val="green"/>
+          <w:lang w:val="es-ES"/>
+        </w:rPr>
+        <w:t>LoadImage</w:t>
+      </w:r>
+      <w:proofErr w:type="spellEnd"/>
+      <w:r>
+        <w:rPr>
+          <w:rFonts w:ascii="Arial" w:hAnsi="Arial" w:cs="Arial"/>
+          <w:highlight w:val="green"/>
+          <w:lang w:val="es-ES"/>
+        </w:rPr>
+        <w:t>(</w:t>
+      </w:r>
+      <w:proofErr w:type="gramEnd"/>
+      <w:r>
+        <w:rPr>
+          <w:rFonts w:ascii="Arial" w:hAnsi="Arial" w:cs="Arial"/>
+          <w:highlight w:val="green"/>
+          <w:lang w:val="es-ES"/>
+        </w:rPr>
+        <w:t>)</w:t>
+      </w:r>
+      <w:r>
+        <w:rPr>
+          <w:rFonts w:ascii="Arial" w:hAnsi="Arial" w:cs="Arial"/>
+          <w:lang w:val="es-ES"/>
+        </w:rPr>
+        <w:t xml:space="preserve">, simplemente invirtiendo estas 2 </w:t>
+      </w:r>
+      <w:r>
+        <w:rPr>
+          <w:rFonts w:ascii="Arial" w:hAnsi="Arial" w:cs="Arial"/>
+          <w:lang w:val="es-ES"/>
+        </w:rPr>
+        <w:t>líneas</w:t>
+      </w:r>
+      <w:r>
+        <w:rPr>
+          <w:rFonts w:ascii="Arial" w:hAnsi="Arial" w:cs="Arial"/>
+          <w:lang w:val="es-ES"/>
+        </w:rPr>
+        <w:t xml:space="preserve">, busco lograr que la imagen de </w:t>
+      </w:r>
+      <w:proofErr w:type="spellStart"/>
+      <w:r>
+        <w:rPr>
+          <w:rFonts w:ascii="Arial" w:hAnsi="Arial" w:cs="Arial"/>
+          <w:highlight w:val="green"/>
+          <w:lang w:val="es-ES"/>
+        </w:rPr>
+        <w:t>EnemyShip</w:t>
+      </w:r>
+      <w:proofErr w:type="spellEnd"/>
+      <w:r>
+        <w:rPr>
+          <w:rFonts w:ascii="Arial" w:hAnsi="Arial" w:cs="Arial"/>
+          <w:lang w:val="es-ES"/>
+        </w:rPr>
+        <w:t xml:space="preserve"> se cargue correctamente.</w:t>
+      </w:r>
+    </w:p>
+    <w:p>
+      <w:pPr>
+        <w:rPr>
+          <w:rFonts w:ascii="Arial" w:hAnsi="Arial" w:cs="Arial"/>
+          <w:noProof/>
+          <w:u w:val="single"/>
+          <w:lang w:val="es-ES"/>
+        </w:rPr>
+      </w:pPr>
+      <w:r>
+        <w:rPr>
+          <w:rFonts w:ascii="Arial" w:hAnsi="Arial" w:cs="Arial"/>
+          <w:u w:val="single"/>
+          <w:lang w:val="es-ES"/>
+        </w:rPr>
+        <w:t>Resolución:</w:t>
+      </w:r>
+      <w:r>
+        <w:rPr>
+          <w:rFonts w:ascii="Arial" w:hAnsi="Arial" w:cs="Arial"/>
+          <w:noProof/>
+          <w:u w:val="single"/>
+          <w:lang w:val="es-ES"/>
+        </w:rPr>
+        <w:t xml:space="preserve"> </w:t>
+      </w:r>
+    </w:p>
+    <w:p>
+      <w:pPr>
+        <w:rPr>
+          <w:rFonts w:ascii="Arial" w:hAnsi="Arial" w:cs="Arial"/>
+          <w:noProof/>
+          <w:lang w:val="es-ES"/>
+        </w:rPr>
+      </w:pPr>
+      <w:r>
+        <w:rPr>
+          <w:rFonts w:ascii="Arial" w:hAnsi="Arial" w:cs="Arial"/>
+          <w:noProof/>
+          <w:lang w:val="es-ES"/>
+        </w:rPr>
+        <w:t>La implementacion fue positiva, las naves se dibujan correctamente.</w:t>
+      </w:r>
+    </w:p>
+    <w:p>
+      <w:pPr>
+        <w:rPr>
+          <w:rFonts w:ascii="Arial" w:hAnsi="Arial" w:cs="Arial"/>
+          <w:lang w:val="es-ES"/>
+        </w:rPr>
+      </w:pPr>
+      <w:r>
+        <w:rPr>
+          <w:rFonts w:ascii="Arial" w:hAnsi="Arial" w:cs="Arial"/>
+          <w:noProof/>
+          <w:lang w:val="es-ES"/>
+        </w:rPr>
+        <w:drawing>
+          <wp:inline distT="0" distB="0" distL="0" distR="0">
+            <wp:extent cx="5391150" cy="2912110"/>
+            <wp:effectExtent l="0" t="0" r="0" b="2540"/>
+            <wp:docPr id="15" name="Imagen 15"/>
+            <wp:cNvGraphicFramePr>
+              <a:graphicFrameLocks xmlns:a="http://schemas.openxmlformats.org/drawingml/2006/main" noChangeAspect="1"/>
+            </wp:cNvGraphicFramePr>
+            <a:graphic xmlns:a="http://schemas.openxmlformats.org/drawingml/2006/main">
+              <a:graphicData uri="http://schemas.openxmlformats.org/drawingml/2006/picture">
+                <pic:pic xmlns:pic="http://schemas.openxmlformats.org/drawingml/2006/picture">
+                  <pic:nvPicPr>
+                    <pic:cNvPr id="0" name="Picture 2"/>
+                    <pic:cNvPicPr>
+                      <a:picLocks noChangeAspect="1" noChangeArrowheads="1"/>
+                    </pic:cNvPicPr>
+                  </pic:nvPicPr>
+                  <pic:blipFill>
+                    <a:blip r:embed="rId18" cstate="print">
+                      <a:extLst>
+                        <a:ext uri="{28A0092B-C50C-407E-A947-70E740481C1C}">
+                          <a14:useLocalDpi xmlns:a14="http://schemas.microsoft.com/office/drawing/2010/main" val="0"/>
+                        </a:ext>
+                      </a:extLst>
+                    </a:blip>
+                    <a:srcRect/>
+                    <a:stretch>
+                      <a:fillRect/>
+                    </a:stretch>
+                  </pic:blipFill>
+                  <pic:spPr bwMode="auto">
+                    <a:xfrm>
+                      <a:off x="0" y="0"/>
+                      <a:ext cx="5391150" cy="2912110"/>
+                    </a:xfrm>
+                    <a:prstGeom prst="rect">
+                      <a:avLst/>
+                    </a:prstGeom>
+                    <a:noFill/>
+                    <a:ln>
+                      <a:noFill/>
+                    </a:ln>
+                  </pic:spPr>
+                </pic:pic>
+              </a:graphicData>
+            </a:graphic>
+          </wp:inline>
+        </w:drawing>
+      </w:r>
+    </w:p>
+    <w:p>
+      <w:pPr>
+        <w:rPr>
+          <w:rFonts w:ascii="Arial" w:hAnsi="Arial" w:cs="Arial"/>
+          <w:lang w:val="es-ES"/>
+        </w:rPr>
+      </w:pPr>
+    </w:p>
+    <w:p>
+      <w:pPr>
+        <w:rPr>
+          <w:rFonts w:ascii="Arial" w:hAnsi="Arial" w:cs="Arial"/>
+          <w:lang w:val="es-ES"/>
+        </w:rPr>
+      </w:pPr>
+    </w:p>
+    <w:p>
+      <w:pPr>
+        <w:rPr>
+          <w:rFonts w:ascii="Arial" w:hAnsi="Arial" w:cs="Arial"/>
+          <w:lang w:val="es-ES"/>
+        </w:rPr>
+      </w:pPr>
+    </w:p>
+    <w:p>
+      <w:pPr>
+        <w:rPr>
+          <w:rFonts w:ascii="Arial" w:hAnsi="Arial" w:cs="Arial"/>
+          <w:lang w:val="es-ES"/>
+        </w:rPr>
+      </w:pPr>
+    </w:p>
+    <w:p>
+      <w:pPr>
+        <w:rPr>
+          <w:rFonts w:ascii="Arial" w:hAnsi="Arial" w:cs="Arial"/>
+          <w:lang w:val="es-ES"/>
+        </w:rPr>
+      </w:pPr>
+    </w:p>
+    <w:p>
+      <w:pPr>
+        <w:rPr>
+          <w:rFonts w:ascii="Arial" w:hAnsi="Arial" w:cs="Arial"/>
+          <w:lang w:val="es-ES"/>
+        </w:rPr>
+      </w:pPr>
+    </w:p>
+    <w:p>
+      <w:pPr>
+        <w:rPr>
+          <w:rFonts w:ascii="Arial" w:hAnsi="Arial" w:cs="Arial"/>
+          <w:lang w:val="es-ES"/>
+        </w:rPr>
+      </w:pPr>
+    </w:p>
+    <w:p>
+      <w:pPr>
+        <w:rPr>
+          <w:rFonts w:ascii="Arial" w:hAnsi="Arial" w:cs="Arial"/>
+          <w:lang w:val="es-ES"/>
+        </w:rPr>
+      </w:pPr>
+    </w:p>
+    <w:p>
+      <w:pPr>
+        <w:rPr>
+          <w:rFonts w:ascii="Arial" w:hAnsi="Arial" w:cs="Arial"/>
+          <w:lang w:val="es-ES"/>
+        </w:rPr>
+      </w:pPr>
+    </w:p>
+    <w:p>
+      <w:pPr>
+        <w:rPr>
+          <w:rFonts w:ascii="Arial" w:hAnsi="Arial" w:cs="Arial"/>
+          <w:lang w:val="es-ES"/>
+        </w:rPr>
+      </w:pPr>
+    </w:p>
+    <w:p>
+      <w:pPr>
+        <w:rPr>
+          <w:rFonts w:ascii="Arial" w:hAnsi="Arial" w:cs="Arial"/>
+          <w:lang w:val="es-ES"/>
+        </w:rPr>
+      </w:pPr>
+    </w:p>
+    <w:p>
+      <w:pPr>
+        <w:rPr>
+          <w:rFonts w:ascii="Arial" w:hAnsi="Arial" w:cs="Arial"/>
+          <w:lang w:val="es-ES"/>
+        </w:rPr>
+      </w:pPr>
+      <w:proofErr w:type="spellStart"/>
       <w:r>
         <w:rPr>
           <w:rFonts w:ascii="Arial" w:hAnsi="Arial" w:cs="Arial"/>
           <w:highlight w:val="yellow"/>
           <w:lang w:val="es-ES"/>
         </w:rPr>
-        <w:t>sis</w:t>
-      </w:r>
+        <w:lastRenderedPageBreak/>
+        <w:t>Hipotesis</w:t>
+      </w:r>
+      <w:proofErr w:type="spellEnd"/>
       <w:r>
         <w:rPr>
           <w:rFonts w:ascii="Arial" w:hAnsi="Arial" w:cs="Arial"/>
           <w:highlight w:val="yellow"/>
           <w:lang w:val="es-ES"/>
         </w:rPr>
-        <w:t>7</w:t>
+        <w:t xml:space="preserve"> </w:t>
       </w:r>
     </w:p>
     <w:p>
@@ -5269,6 +5809,58 @@
           <w:lang w:val="es-ES"/>
         </w:rPr>
         <w:t>Mediciones:</w:t>
+      </w:r>
+    </w:p>
+    <w:p>
+      <w:pPr>
+        <w:rPr>
+          <w:rFonts w:ascii="Arial" w:hAnsi="Arial" w:cs="Arial"/>
+          <w:u w:val="single"/>
+          <w:lang w:val="es-ES"/>
+        </w:rPr>
+      </w:pPr>
+      <w:proofErr w:type="spellStart"/>
+      <w:r>
+        <w:rPr>
+          <w:rFonts w:ascii="Arial" w:hAnsi="Arial" w:cs="Arial"/>
+          <w:u w:val="single"/>
+          <w:lang w:val="es-ES"/>
+        </w:rPr>
+        <w:t>Hipotesis</w:t>
+      </w:r>
+      <w:proofErr w:type="spellEnd"/>
+      <w:r>
+        <w:rPr>
+          <w:rFonts w:ascii="Arial" w:hAnsi="Arial" w:cs="Arial"/>
+          <w:u w:val="single"/>
+          <w:lang w:val="es-ES"/>
+        </w:rPr>
+        <w:t>:</w:t>
+      </w:r>
+      <w:r>
+        <w:rPr>
+          <w:rFonts w:ascii="Arial" w:hAnsi="Arial" w:cs="Arial"/>
+          <w:u w:val="single"/>
+          <w:lang w:val="es-ES"/>
+        </w:rPr>
+        <w:t xml:space="preserve"> </w:t>
+      </w:r>
+    </w:p>
+    <w:p>
+      <w:pPr>
+        <w:rPr>
+          <w:rFonts w:ascii="Arial" w:hAnsi="Arial" w:cs="Arial"/>
+          <w:u w:val="single"/>
+          <w:lang w:val="es-ES"/>
+        </w:rPr>
+      </w:pPr>
+      <w:r>
+        <w:rPr>
+          <w:rFonts w:ascii="Arial" w:hAnsi="Arial" w:cs="Arial"/>
+          <w:u w:val="single"/>
+          <w:lang w:val="es-ES"/>
+        </w:rPr>
+        <w:t>Solución Propuesta</w:t>
       </w:r>
       <w:bookmarkStart w:id="0" w:name="_GoBack"/>
       <w:bookmarkEnd w:id="0"/>
@@ -5277,75 +5869,23 @@
       <w:pPr>
         <w:rPr>
           <w:rFonts w:ascii="Arial" w:hAnsi="Arial" w:cs="Arial"/>
-          <w:lang w:val="es-ES"/>
-        </w:rPr>
-      </w:pPr>
-    </w:p>
-    <w:p>
-      <w:pPr>
-        <w:rPr>
-          <w:rFonts w:ascii="Arial" w:hAnsi="Arial" w:cs="Arial"/>
-          <w:u w:val="single"/>
-          <w:lang w:val="es-ES"/>
-        </w:rPr>
-      </w:pPr>
-    </w:p>
-    <w:p>
-      <w:pPr>
-        <w:rPr>
-          <w:rFonts w:ascii="Arial" w:hAnsi="Arial" w:cs="Arial"/>
-          <w:u w:val="single"/>
-          <w:lang w:val="es-ES"/>
-        </w:rPr>
-      </w:pPr>
-    </w:p>
-    <w:p>
-      <w:pPr>
-        <w:rPr>
-          <w:rFonts w:ascii="Arial" w:hAnsi="Arial" w:cs="Arial"/>
-          <w:u w:val="single"/>
-          <w:lang w:val="es-ES"/>
-        </w:rPr>
-      </w:pPr>
-    </w:p>
-    <w:p>
-      <w:pPr>
-        <w:rPr>
-          <w:rFonts w:ascii="Arial" w:hAnsi="Arial" w:cs="Arial"/>
-          <w:u w:val="single"/>
-          <w:lang w:val="es-ES"/>
-        </w:rPr>
-      </w:pPr>
-    </w:p>
-    <w:p>
-      <w:pPr>
-        <w:rPr>
-          <w:rFonts w:ascii="Arial" w:hAnsi="Arial" w:cs="Arial"/>
-          <w:u w:val="single"/>
-          <w:lang w:val="es-ES"/>
-        </w:rPr>
-      </w:pPr>
-      <w:proofErr w:type="spellStart"/>
-      <w:r>
-        <w:rPr>
-          <w:rFonts w:ascii="Arial" w:hAnsi="Arial" w:cs="Arial"/>
-          <w:u w:val="single"/>
-          <w:lang w:val="es-ES"/>
-        </w:rPr>
-        <w:t>Hipotesis</w:t>
-      </w:r>
-      <w:proofErr w:type="spellEnd"/>
-      <w:r>
-        <w:rPr>
-          <w:rFonts w:ascii="Arial" w:hAnsi="Arial" w:cs="Arial"/>
-          <w:u w:val="single"/>
-          <w:lang w:val="es-ES"/>
-        </w:rPr>
-        <w:t>:</w:t>
-      </w:r>
-      <w:r>
-        <w:rPr>
-          <w:rFonts w:ascii="Arial" w:hAnsi="Arial" w:cs="Arial"/>
+          <w:noProof/>
+          <w:u w:val="single"/>
+          <w:lang w:val="es-ES"/>
+        </w:rPr>
+      </w:pPr>
+      <w:r>
+        <w:rPr>
+          <w:rFonts w:ascii="Arial" w:hAnsi="Arial" w:cs="Arial"/>
+          <w:u w:val="single"/>
+          <w:lang w:val="es-ES"/>
+        </w:rPr>
+        <w:t>Resolución:</w:t>
+      </w:r>
+      <w:r>
+        <w:rPr>
+          <w:rFonts w:ascii="Arial" w:hAnsi="Arial" w:cs="Arial"/>
+          <w:noProof/>
           <w:u w:val="single"/>
           <w:lang w:val="es-ES"/>
         </w:rPr>
@@ -5356,250 +5896,158 @@
       <w:pPr>
         <w:rPr>
           <w:rFonts w:ascii="Arial" w:hAnsi="Arial" w:cs="Arial"/>
-          <w:u w:val="single"/>
-          <w:lang w:val="es-ES"/>
-        </w:rPr>
-      </w:pPr>
-      <w:r>
-        <w:rPr>
-          <w:rFonts w:ascii="Arial" w:hAnsi="Arial" w:cs="Arial"/>
-          <w:u w:val="single"/>
-          <w:lang w:val="es-ES"/>
-        </w:rPr>
-        <w:t>Solución Propuesta</w:t>
-      </w:r>
-    </w:p>
-    <w:p>
-      <w:pPr>
-        <w:rPr>
-          <w:rFonts w:ascii="Arial" w:hAnsi="Arial" w:cs="Arial"/>
-          <w:noProof/>
-          <w:u w:val="single"/>
-          <w:lang w:val="es-ES"/>
-        </w:rPr>
-      </w:pPr>
-      <w:r>
-        <w:rPr>
-          <w:rFonts w:ascii="Arial" w:hAnsi="Arial" w:cs="Arial"/>
-          <w:u w:val="single"/>
-          <w:lang w:val="es-ES"/>
-        </w:rPr>
-        <w:t>Resolución:</w:t>
-      </w:r>
-      <w:r>
-        <w:rPr>
-          <w:rFonts w:ascii="Arial" w:hAnsi="Arial" w:cs="Arial"/>
-          <w:noProof/>
-          <w:u w:val="single"/>
-          <w:lang w:val="es-ES"/>
-        </w:rPr>
-        <w:t xml:space="preserve"> </w:t>
-      </w:r>
-    </w:p>
-    <w:p>
-      <w:pPr>
-        <w:rPr>
-          <w:rFonts w:ascii="Arial" w:hAnsi="Arial" w:cs="Arial"/>
-          <w:lang w:val="es-ES"/>
-        </w:rPr>
-      </w:pPr>
-    </w:p>
-    <w:p>
-      <w:pPr>
-        <w:rPr>
-          <w:rFonts w:ascii="Arial" w:hAnsi="Arial" w:cs="Arial"/>
-          <w:lang w:val="es-ES"/>
-        </w:rPr>
-      </w:pPr>
-    </w:p>
-    <w:p>
-      <w:pPr>
-        <w:rPr>
-          <w:rFonts w:ascii="Arial" w:hAnsi="Arial" w:cs="Arial"/>
-          <w:lang w:val="es-ES"/>
-        </w:rPr>
-      </w:pPr>
-    </w:p>
-    <w:p>
-      <w:pPr>
-        <w:rPr>
-          <w:rFonts w:ascii="Arial" w:hAnsi="Arial" w:cs="Arial"/>
-          <w:lang w:val="es-ES"/>
-        </w:rPr>
-      </w:pPr>
-    </w:p>
-    <w:p>
-      <w:pPr>
-        <w:rPr>
-          <w:rFonts w:ascii="Arial" w:hAnsi="Arial" w:cs="Arial"/>
-          <w:lang w:val="es-ES"/>
-        </w:rPr>
-      </w:pPr>
-    </w:p>
-    <w:p>
-      <w:pPr>
-        <w:rPr>
-          <w:rFonts w:ascii="Arial" w:hAnsi="Arial" w:cs="Arial"/>
-          <w:lang w:val="es-ES"/>
-        </w:rPr>
-      </w:pPr>
-    </w:p>
-    <w:p>
-      <w:pPr>
-        <w:rPr>
-          <w:rFonts w:ascii="Arial" w:hAnsi="Arial" w:cs="Arial"/>
-          <w:lang w:val="es-ES"/>
-        </w:rPr>
-      </w:pPr>
-    </w:p>
-    <w:p>
-      <w:pPr>
-        <w:rPr>
-          <w:rFonts w:ascii="Arial" w:hAnsi="Arial" w:cs="Arial"/>
-          <w:lang w:val="es-ES"/>
-        </w:rPr>
-      </w:pPr>
-    </w:p>
-    <w:p>
-      <w:pPr>
-        <w:rPr>
-          <w:rFonts w:ascii="Arial" w:hAnsi="Arial" w:cs="Arial"/>
-          <w:lang w:val="es-ES"/>
-        </w:rPr>
-      </w:pPr>
-    </w:p>
-    <w:p>
-      <w:pPr>
-        <w:rPr>
-          <w:rFonts w:ascii="Arial" w:hAnsi="Arial" w:cs="Arial"/>
-          <w:lang w:val="es-ES"/>
-        </w:rPr>
-      </w:pPr>
-    </w:p>
-    <w:p>
-      <w:pPr>
-        <w:rPr>
-          <w:rFonts w:ascii="Arial" w:hAnsi="Arial" w:cs="Arial"/>
-          <w:lang w:val="es-ES"/>
-        </w:rPr>
-      </w:pPr>
-    </w:p>
-    <w:p>
-      <w:pPr>
-        <w:rPr>
-          <w:rFonts w:ascii="Arial" w:hAnsi="Arial" w:cs="Arial"/>
-          <w:lang w:val="es-ES"/>
-        </w:rPr>
-      </w:pPr>
-    </w:p>
-    <w:p>
-      <w:pPr>
-        <w:rPr>
-          <w:rFonts w:ascii="Arial" w:hAnsi="Arial" w:cs="Arial"/>
-          <w:lang w:val="es-ES"/>
-        </w:rPr>
-      </w:pPr>
-    </w:p>
-    <w:p>
-      <w:pPr>
-        <w:rPr>
-          <w:rFonts w:ascii="Arial" w:hAnsi="Arial" w:cs="Arial"/>
-          <w:lang w:val="es-ES"/>
-        </w:rPr>
-      </w:pPr>
-    </w:p>
-    <w:p>
-      <w:pPr>
-        <w:rPr>
-          <w:rFonts w:ascii="Arial" w:hAnsi="Arial" w:cs="Arial"/>
-          <w:lang w:val="es-ES"/>
-        </w:rPr>
-      </w:pPr>
-    </w:p>
-    <w:p>
-      <w:pPr>
-        <w:rPr>
-          <w:rFonts w:ascii="Arial" w:hAnsi="Arial" w:cs="Arial"/>
-          <w:lang w:val="es-ES"/>
-        </w:rPr>
-      </w:pPr>
-    </w:p>
-    <w:p>
-      <w:pPr>
-        <w:rPr>
-          <w:rFonts w:ascii="Arial" w:hAnsi="Arial" w:cs="Arial"/>
-          <w:lang w:val="es-ES"/>
-        </w:rPr>
-      </w:pPr>
-    </w:p>
-    <w:p>
-      <w:pPr>
-        <w:rPr>
-          <w:rFonts w:ascii="Arial" w:hAnsi="Arial" w:cs="Arial"/>
-          <w:highlight w:val="yellow"/>
-          <w:lang w:val="es-ES"/>
-        </w:rPr>
-      </w:pPr>
-    </w:p>
-    <w:p>
-      <w:pPr>
-        <w:rPr>
-          <w:rFonts w:ascii="Arial" w:hAnsi="Arial" w:cs="Arial"/>
-          <w:highlight w:val="yellow"/>
-          <w:lang w:val="es-ES"/>
-        </w:rPr>
-      </w:pPr>
-    </w:p>
-    <w:p>
-      <w:pPr>
-        <w:rPr>
-          <w:rFonts w:ascii="Arial" w:hAnsi="Arial" w:cs="Arial"/>
-          <w:highlight w:val="yellow"/>
-          <w:lang w:val="es-ES"/>
-        </w:rPr>
-      </w:pPr>
-    </w:p>
-    <w:p>
-      <w:pPr>
-        <w:rPr>
-          <w:rFonts w:ascii="Arial" w:hAnsi="Arial" w:cs="Arial"/>
-          <w:highlight w:val="yellow"/>
-          <w:lang w:val="es-ES"/>
-        </w:rPr>
-      </w:pPr>
-    </w:p>
-    <w:p>
-      <w:pPr>
-        <w:rPr>
-          <w:rFonts w:ascii="Arial" w:hAnsi="Arial" w:cs="Arial"/>
-          <w:highlight w:val="yellow"/>
-          <w:lang w:val="es-ES"/>
-        </w:rPr>
-      </w:pPr>
-    </w:p>
-    <w:p>
-      <w:pPr>
-        <w:rPr>
-          <w:rFonts w:ascii="Arial" w:hAnsi="Arial" w:cs="Arial"/>
-          <w:highlight w:val="yellow"/>
-          <w:lang w:val="es-ES"/>
-        </w:rPr>
-      </w:pPr>
-    </w:p>
-    <w:p>
-      <w:pPr>
-        <w:rPr>
-          <w:rFonts w:ascii="Arial" w:hAnsi="Arial" w:cs="Arial"/>
-          <w:highlight w:val="yellow"/>
-          <w:lang w:val="es-ES"/>
-        </w:rPr>
-      </w:pPr>
-    </w:p>
-    <w:p>
-      <w:pPr>
-        <w:rPr>
-          <w:rFonts w:ascii="Arial" w:hAnsi="Arial" w:cs="Arial"/>
-          <w:highlight w:val="yellow"/>
+          <w:lang w:val="es-ES"/>
+        </w:rPr>
+      </w:pPr>
+    </w:p>
+    <w:p>
+      <w:pPr>
+        <w:rPr>
+          <w:rFonts w:ascii="Arial" w:hAnsi="Arial" w:cs="Arial"/>
+          <w:lang w:val="es-ES"/>
+        </w:rPr>
+      </w:pPr>
+    </w:p>
+    <w:p>
+      <w:pPr>
+        <w:rPr>
+          <w:rFonts w:ascii="Arial" w:hAnsi="Arial" w:cs="Arial"/>
+          <w:lang w:val="es-ES"/>
+        </w:rPr>
+      </w:pPr>
+    </w:p>
+    <w:p>
+      <w:pPr>
+        <w:rPr>
+          <w:rFonts w:ascii="Arial" w:hAnsi="Arial" w:cs="Arial"/>
+          <w:lang w:val="es-ES"/>
+        </w:rPr>
+      </w:pPr>
+    </w:p>
+    <w:p>
+      <w:pPr>
+        <w:rPr>
+          <w:rFonts w:ascii="Arial" w:hAnsi="Arial" w:cs="Arial"/>
+          <w:lang w:val="es-ES"/>
+        </w:rPr>
+      </w:pPr>
+    </w:p>
+    <w:p>
+      <w:pPr>
+        <w:rPr>
+          <w:rFonts w:ascii="Arial" w:hAnsi="Arial" w:cs="Arial"/>
+          <w:lang w:val="es-ES"/>
+        </w:rPr>
+      </w:pPr>
+    </w:p>
+    <w:p>
+      <w:pPr>
+        <w:rPr>
+          <w:rFonts w:ascii="Arial" w:hAnsi="Arial" w:cs="Arial"/>
+          <w:lang w:val="es-ES"/>
+        </w:rPr>
+      </w:pPr>
+    </w:p>
+    <w:p>
+      <w:pPr>
+        <w:rPr>
+          <w:rFonts w:ascii="Arial" w:hAnsi="Arial" w:cs="Arial"/>
+          <w:lang w:val="es-ES"/>
+        </w:rPr>
+      </w:pPr>
+    </w:p>
+    <w:p>
+      <w:pPr>
+        <w:rPr>
+          <w:rFonts w:ascii="Arial" w:hAnsi="Arial" w:cs="Arial"/>
+          <w:lang w:val="es-ES"/>
+        </w:rPr>
+      </w:pPr>
+    </w:p>
+    <w:p>
+      <w:pPr>
+        <w:rPr>
+          <w:rFonts w:ascii="Arial" w:hAnsi="Arial" w:cs="Arial"/>
+          <w:lang w:val="es-ES"/>
+        </w:rPr>
+      </w:pPr>
+    </w:p>
+    <w:p>
+      <w:pPr>
+        <w:rPr>
+          <w:rFonts w:ascii="Arial" w:hAnsi="Arial" w:cs="Arial"/>
+          <w:lang w:val="es-ES"/>
+        </w:rPr>
+      </w:pPr>
+    </w:p>
+    <w:p>
+      <w:pPr>
+        <w:rPr>
+          <w:rFonts w:ascii="Arial" w:hAnsi="Arial" w:cs="Arial"/>
+          <w:lang w:val="es-ES"/>
+        </w:rPr>
+      </w:pPr>
+    </w:p>
+    <w:p>
+      <w:pPr>
+        <w:rPr>
+          <w:rFonts w:ascii="Arial" w:hAnsi="Arial" w:cs="Arial"/>
+          <w:lang w:val="es-ES"/>
+        </w:rPr>
+      </w:pPr>
+    </w:p>
+    <w:p>
+      <w:pPr>
+        <w:rPr>
+          <w:rFonts w:ascii="Arial" w:hAnsi="Arial" w:cs="Arial"/>
+          <w:lang w:val="es-ES"/>
+        </w:rPr>
+      </w:pPr>
+    </w:p>
+    <w:p>
+      <w:pPr>
+        <w:rPr>
+          <w:rFonts w:ascii="Arial" w:hAnsi="Arial" w:cs="Arial"/>
+          <w:lang w:val="es-ES"/>
+        </w:rPr>
+      </w:pPr>
+    </w:p>
+    <w:p>
+      <w:pPr>
+        <w:rPr>
+          <w:rFonts w:ascii="Arial" w:hAnsi="Arial" w:cs="Arial"/>
+          <w:lang w:val="es-ES"/>
+        </w:rPr>
+      </w:pPr>
+    </w:p>
+    <w:p>
+      <w:pPr>
+        <w:rPr>
+          <w:rFonts w:ascii="Arial" w:hAnsi="Arial" w:cs="Arial"/>
+          <w:lang w:val="es-ES"/>
+        </w:rPr>
+      </w:pPr>
+    </w:p>
+    <w:p>
+      <w:pPr>
+        <w:rPr>
+          <w:rFonts w:ascii="Arial" w:hAnsi="Arial" w:cs="Arial"/>
+          <w:lang w:val="es-ES"/>
+        </w:rPr>
+      </w:pPr>
+    </w:p>
+    <w:p>
+      <w:pPr>
+        <w:rPr>
+          <w:rFonts w:ascii="Arial" w:hAnsi="Arial" w:cs="Arial"/>
+          <w:lang w:val="es-ES"/>
+        </w:rPr>
+      </w:pPr>
+    </w:p>
+    <w:p>
+      <w:pPr>
+        <w:rPr>
+          <w:rFonts w:ascii="Arial" w:hAnsi="Arial" w:cs="Arial"/>
           <w:lang w:val="es-ES"/>
         </w:rPr>
       </w:pPr>
@@ -6151,7 +6599,7 @@
   <w:style w:type="paragraph" w:default="1" w:styleId="Normal">
     <w:name w:val="Normal"/>
     <w:qFormat/>
-    <w:rsid w:val="003D1FB5"/>
+    <w:rsid w:val="00515545"/>
   </w:style>
   <w:style w:type="character" w:default="1" w:styleId="Fuentedeprrafopredeter">
     <w:name w:val="Default Paragraph Font"/>
@@ -6514,7 +6962,7 @@
 </file>
 
 <file path=customXml/itemProps1.xml><?xml version="1.0" encoding="utf-8"?>
-<ds:datastoreItem xmlns:ds="http://schemas.openxmlformats.org/officeDocument/2006/customXml" ds:itemID="{49901AE0-913F-4D6D-86F5-5A84D74B0D3F}">
+<ds:datastoreItem xmlns:ds="http://schemas.openxmlformats.org/officeDocument/2006/customXml" ds:itemID="{90279E56-586D-4C94-8C3C-C748442EFD80}">
   <ds:schemaRefs>
     <ds:schemaRef ds:uri="http://schemas.openxmlformats.org/officeDocument/2006/bibliography"/>
   </ds:schemaRefs>

</xml_diff>

<commit_message>
Hipotesis 8 y Actualizacion de documento (Cambios Positivos)
</commit_message>
<xml_diff>
--- a/TP Naves Documentacion Nicolas Touceda.docx
+++ b/TP Naves Documentacion Nicolas Touceda.docx
@@ -5390,21 +5390,7 @@
           <w:rFonts w:ascii="Arial" w:hAnsi="Arial" w:cs="Arial"/>
           <w:lang w:val="es-ES"/>
         </w:rPr>
-        <w:t xml:space="preserve"> y obtenían la textura de nave </w:t>
-      </w:r>
-      <w:r>
-        <w:rPr>
-          <w:rFonts w:ascii="Arial" w:hAnsi="Arial" w:cs="Arial"/>
-          <w:lang w:val="es-ES"/>
-        </w:rPr>
-        <w:t>verde</w:t>
-      </w:r>
-      <w:r>
-        <w:rPr>
-          <w:rFonts w:ascii="Arial" w:hAnsi="Arial" w:cs="Arial"/>
-          <w:lang w:val="es-ES"/>
-        </w:rPr>
-        <w:t xml:space="preserve"> y después se cargaba el</w:t>
+        <w:t xml:space="preserve"> y obtenían la textura de nave verde y después se cargaba el</w:t>
       </w:r>
       <w:r>
         <w:t xml:space="preserve"> </w:t>
@@ -5774,7 +5760,6 @@
           <w:lang w:val="es-ES"/>
         </w:rPr>
       </w:pPr>
-      <w:proofErr w:type="spellStart"/>
       <w:r>
         <w:rPr>
           <w:rFonts w:ascii="Arial" w:hAnsi="Arial" w:cs="Arial"/>
@@ -5784,13 +5769,129 @@
         <w:lastRenderedPageBreak/>
         <w:t>Hipotesis</w:t>
       </w:r>
-      <w:proofErr w:type="spellEnd"/>
       <w:r>
         <w:rPr>
           <w:rFonts w:ascii="Arial" w:hAnsi="Arial" w:cs="Arial"/>
           <w:highlight w:val="yellow"/>
           <w:lang w:val="es-ES"/>
         </w:rPr>
+        <w:t>8</w:t>
+      </w:r>
+    </w:p>
+    <w:p>
+      <w:pPr>
+        <w:rPr>
+          <w:rFonts w:ascii="Arial" w:hAnsi="Arial" w:cs="Arial"/>
+          <w:u w:val="single"/>
+          <w:lang w:val="es-ES"/>
+        </w:rPr>
+      </w:pPr>
+      <w:r>
+        <w:rPr>
+          <w:rFonts w:ascii="Arial" w:hAnsi="Arial" w:cs="Arial"/>
+          <w:u w:val="single"/>
+          <w:lang w:val="es-ES"/>
+        </w:rPr>
+        <w:t>Mediciones:</w:t>
+      </w:r>
+    </w:p>
+    <w:p>
+      <w:pPr>
+        <w:rPr>
+          <w:rFonts w:ascii="Arial" w:hAnsi="Arial" w:cs="Arial"/>
+          <w:u w:val="single"/>
+          <w:lang w:val="es-ES"/>
+        </w:rPr>
+      </w:pPr>
+      <w:r>
+        <w:rPr>
+          <w:rFonts w:ascii="Arial" w:hAnsi="Arial" w:cs="Arial"/>
+          <w:noProof/>
+          <w:u w:val="single"/>
+          <w:lang w:val="es-ES"/>
+        </w:rPr>
+        <w:drawing>
+          <wp:inline distT="0" distB="0" distL="0" distR="0">
+            <wp:extent cx="5430520" cy="2582426"/>
+            <wp:effectExtent l="0" t="0" r="0" b="8890"/>
+            <wp:docPr id="16" name="Imagen 16"/>
+            <wp:cNvGraphicFramePr>
+              <a:graphicFrameLocks xmlns:a="http://schemas.openxmlformats.org/drawingml/2006/main" noChangeAspect="1"/>
+            </wp:cNvGraphicFramePr>
+            <a:graphic xmlns:a="http://schemas.openxmlformats.org/drawingml/2006/main">
+              <a:graphicData uri="http://schemas.openxmlformats.org/drawingml/2006/picture">
+                <pic:pic xmlns:pic="http://schemas.openxmlformats.org/drawingml/2006/picture">
+                  <pic:nvPicPr>
+                    <pic:cNvPr id="0" name="Picture 1"/>
+                    <pic:cNvPicPr>
+                      <a:picLocks noChangeAspect="1" noChangeArrowheads="1"/>
+                    </pic:cNvPicPr>
+                  </pic:nvPicPr>
+                  <pic:blipFill>
+                    <a:blip r:embed="rId19" cstate="print">
+                      <a:extLst>
+                        <a:ext uri="{28A0092B-C50C-407E-A947-70E740481C1C}">
+                          <a14:useLocalDpi xmlns:a14="http://schemas.microsoft.com/office/drawing/2010/main" val="0"/>
+                        </a:ext>
+                      </a:extLst>
+                    </a:blip>
+                    <a:srcRect/>
+                    <a:stretch>
+                      <a:fillRect/>
+                    </a:stretch>
+                  </pic:blipFill>
+                  <pic:spPr bwMode="auto">
+                    <a:xfrm>
+                      <a:off x="0" y="0"/>
+                      <a:ext cx="5524470" cy="2627103"/>
+                    </a:xfrm>
+                    <a:prstGeom prst="rect">
+                      <a:avLst/>
+                    </a:prstGeom>
+                    <a:noFill/>
+                    <a:ln>
+                      <a:noFill/>
+                    </a:ln>
+                  </pic:spPr>
+                </pic:pic>
+              </a:graphicData>
+            </a:graphic>
+          </wp:inline>
+        </w:drawing>
+      </w:r>
+    </w:p>
+    <w:p>
+      <w:pPr>
+        <w:rPr>
+          <w:rFonts w:ascii="Arial" w:hAnsi="Arial" w:cs="Arial"/>
+          <w:u w:val="single"/>
+          <w:lang w:val="es-ES"/>
+        </w:rPr>
+      </w:pPr>
+      <w:proofErr w:type="spellStart"/>
+      <w:r>
+        <w:rPr>
+          <w:rFonts w:ascii="Arial" w:hAnsi="Arial" w:cs="Arial"/>
+          <w:u w:val="single"/>
+          <w:lang w:val="es-ES"/>
+        </w:rPr>
+        <w:t>Hipotesis</w:t>
+      </w:r>
+      <w:proofErr w:type="spellEnd"/>
+      <w:r>
+        <w:rPr>
+          <w:rFonts w:ascii="Arial" w:hAnsi="Arial" w:cs="Arial"/>
+          <w:u w:val="single"/>
+          <w:lang w:val="es-ES"/>
+        </w:rPr>
+        <w:t>:</w:t>
+      </w:r>
+      <w:r>
+        <w:rPr>
+          <w:rFonts w:ascii="Arial" w:hAnsi="Arial" w:cs="Arial"/>
+          <w:u w:val="single"/>
+          <w:lang w:val="es-ES"/>
+        </w:rPr>
         <w:t xml:space="preserve"> </w:t>
       </w:r>
     </w:p>
@@ -5798,37 +5899,457 @@
       <w:pPr>
         <w:rPr>
           <w:rFonts w:ascii="Arial" w:hAnsi="Arial" w:cs="Arial"/>
-          <w:u w:val="single"/>
-          <w:lang w:val="es-ES"/>
-        </w:rPr>
-      </w:pPr>
-      <w:r>
-        <w:rPr>
-          <w:rFonts w:ascii="Arial" w:hAnsi="Arial" w:cs="Arial"/>
-          <w:u w:val="single"/>
-          <w:lang w:val="es-ES"/>
-        </w:rPr>
-        <w:t>Mediciones:</w:t>
-      </w:r>
-    </w:p>
-    <w:p>
-      <w:pPr>
-        <w:rPr>
-          <w:rFonts w:ascii="Arial" w:hAnsi="Arial" w:cs="Arial"/>
-          <w:u w:val="single"/>
-          <w:lang w:val="es-ES"/>
-        </w:rPr>
-      </w:pPr>
-      <w:proofErr w:type="spellStart"/>
-      <w:r>
-        <w:rPr>
-          <w:rFonts w:ascii="Arial" w:hAnsi="Arial" w:cs="Arial"/>
-          <w:u w:val="single"/>
-          <w:lang w:val="es-ES"/>
-        </w:rPr>
-        <w:t>Hipotesis</w:t>
-      </w:r>
-      <w:proofErr w:type="spellEnd"/>
+          <w:lang w:val="es-ES"/>
+        </w:rPr>
+      </w:pPr>
+      <w:r>
+        <w:rPr>
+          <w:rFonts w:ascii="Arial" w:hAnsi="Arial" w:cs="Arial"/>
+          <w:lang w:val="es-ES"/>
+        </w:rPr>
+        <w:t>Revisando los cuadros verdes de las mediciones,</w:t>
+      </w:r>
+      <w:r>
+        <w:rPr>
+          <w:rFonts w:ascii="Arial" w:hAnsi="Arial" w:cs="Arial"/>
+          <w:lang w:val="es-ES"/>
+        </w:rPr>
+        <w:t xml:space="preserve"> encontramos</w:t>
+      </w:r>
+      <w:r>
+        <w:rPr>
+          <w:rFonts w:ascii="Arial" w:hAnsi="Arial" w:cs="Arial"/>
+          <w:lang w:val="es-ES"/>
+        </w:rPr>
+        <w:t xml:space="preserve"> </w:t>
+      </w:r>
+      <w:r>
+        <w:rPr>
+          <w:rFonts w:ascii="Arial" w:hAnsi="Arial" w:cs="Arial"/>
+          <w:lang w:val="es-ES"/>
+        </w:rPr>
+        <w:t xml:space="preserve">el método </w:t>
+      </w:r>
+      <w:proofErr w:type="spellStart"/>
+      <w:proofErr w:type="gramStart"/>
+      <w:r>
+        <w:rPr>
+          <w:rFonts w:ascii="Arial" w:hAnsi="Arial" w:cs="Arial"/>
+          <w:highlight w:val="green"/>
+          <w:lang w:val="es-ES"/>
+        </w:rPr>
+        <w:t>FullUpdate</w:t>
+      </w:r>
+      <w:proofErr w:type="spellEnd"/>
+      <w:r>
+        <w:rPr>
+          <w:rFonts w:ascii="Arial" w:hAnsi="Arial" w:cs="Arial"/>
+          <w:highlight w:val="green"/>
+          <w:lang w:val="es-ES"/>
+        </w:rPr>
+        <w:t>(</w:t>
+      </w:r>
+      <w:proofErr w:type="gramEnd"/>
+      <w:r>
+        <w:rPr>
+          <w:rFonts w:ascii="Arial" w:hAnsi="Arial" w:cs="Arial"/>
+          <w:highlight w:val="green"/>
+          <w:lang w:val="es-ES"/>
+        </w:rPr>
+        <w:t>)</w:t>
+      </w:r>
+      <w:r>
+        <w:rPr>
+          <w:rFonts w:ascii="Arial" w:hAnsi="Arial" w:cs="Arial"/>
+          <w:lang w:val="es-ES"/>
+        </w:rPr>
+        <w:t xml:space="preserve"> </w:t>
+      </w:r>
+      <w:r>
+        <w:rPr>
+          <w:rFonts w:ascii="Arial" w:hAnsi="Arial" w:cs="Arial"/>
+          <w:lang w:val="es-ES"/>
+        </w:rPr>
+        <w:t xml:space="preserve">ocupa el </w:t>
+      </w:r>
+      <w:r>
+        <w:rPr>
+          <w:rFonts w:ascii="Arial" w:hAnsi="Arial" w:cs="Arial"/>
+          <w:lang w:val="es-ES"/>
+        </w:rPr>
+        <w:t>21,78</w:t>
+      </w:r>
+      <w:r>
+        <w:rPr>
+          <w:rFonts w:ascii="Arial" w:hAnsi="Arial" w:cs="Arial"/>
+          <w:lang w:val="es-ES"/>
+        </w:rPr>
+        <w:t xml:space="preserve">% del CPU Total, </w:t>
+      </w:r>
+      <w:r>
+        <w:rPr>
+          <w:rFonts w:ascii="Arial" w:hAnsi="Arial" w:cs="Arial"/>
+          <w:lang w:val="es-ES"/>
+        </w:rPr>
+        <w:t xml:space="preserve">dentro de este, </w:t>
+      </w:r>
+      <w:r>
+        <w:rPr>
+          <w:rFonts w:ascii="Arial" w:hAnsi="Arial" w:cs="Arial"/>
+          <w:lang w:val="es-ES"/>
+        </w:rPr>
+        <w:t xml:space="preserve">encontré como principal problema la actualización del </w:t>
+      </w:r>
+      <w:proofErr w:type="spellStart"/>
+      <w:r>
+        <w:rPr>
+          <w:rFonts w:ascii="Arial" w:hAnsi="Arial" w:cs="Arial"/>
+          <w:highlight w:val="green"/>
+          <w:lang w:val="es-ES"/>
+        </w:rPr>
+        <w:t>EnemySpawner</w:t>
+      </w:r>
+      <w:proofErr w:type="spellEnd"/>
+      <w:r>
+        <w:rPr>
+          <w:rFonts w:ascii="Arial" w:hAnsi="Arial" w:cs="Arial"/>
+          <w:lang w:val="es-ES"/>
+        </w:rPr>
+        <w:t>, ya que ocupa el 1</w:t>
+      </w:r>
+      <w:r>
+        <w:rPr>
+          <w:rFonts w:ascii="Arial" w:hAnsi="Arial" w:cs="Arial"/>
+          <w:lang w:val="es-ES"/>
+        </w:rPr>
+        <w:t>4</w:t>
+      </w:r>
+      <w:r>
+        <w:rPr>
+          <w:rFonts w:ascii="Arial" w:hAnsi="Arial" w:cs="Arial"/>
+          <w:lang w:val="es-ES"/>
+        </w:rPr>
+        <w:t>,</w:t>
+      </w:r>
+      <w:r>
+        <w:rPr>
+          <w:rFonts w:ascii="Arial" w:hAnsi="Arial" w:cs="Arial"/>
+          <w:lang w:val="es-ES"/>
+        </w:rPr>
+        <w:t>18</w:t>
+      </w:r>
+      <w:r>
+        <w:rPr>
+          <w:rFonts w:ascii="Arial" w:hAnsi="Arial" w:cs="Arial"/>
+          <w:lang w:val="es-ES"/>
+        </w:rPr>
+        <w:t xml:space="preserve">% del CPU Total, por otro lado, revisando el grafico encontramos </w:t>
+      </w:r>
+      <w:r>
+        <w:rPr>
+          <w:rFonts w:ascii="Arial" w:hAnsi="Arial" w:cs="Arial"/>
+          <w:lang w:val="es-ES"/>
+        </w:rPr>
+        <w:t>picos</w:t>
+      </w:r>
+      <w:r>
+        <w:rPr>
+          <w:rFonts w:ascii="Arial" w:hAnsi="Arial" w:cs="Arial"/>
+          <w:lang w:val="es-ES"/>
+        </w:rPr>
+        <w:t xml:space="preserve"> de </w:t>
+      </w:r>
+      <w:r>
+        <w:rPr>
+          <w:rFonts w:ascii="Arial" w:hAnsi="Arial" w:cs="Arial"/>
+          <w:lang w:val="es-ES"/>
+        </w:rPr>
+        <w:t>196ms</w:t>
+      </w:r>
+      <w:r>
+        <w:rPr>
+          <w:rFonts w:ascii="Arial" w:hAnsi="Arial" w:cs="Arial"/>
+          <w:lang w:val="es-ES"/>
+        </w:rPr>
+        <w:t xml:space="preserve"> en el</w:t>
+      </w:r>
+      <w:r>
+        <w:rPr>
+          <w:rFonts w:ascii="Arial" w:hAnsi="Arial" w:cs="Arial"/>
+          <w:lang w:val="es-ES"/>
+        </w:rPr>
+        <w:t xml:space="preserve"> </w:t>
+      </w:r>
+      <w:proofErr w:type="spellStart"/>
+      <w:r>
+        <w:rPr>
+          <w:rFonts w:ascii="Arial" w:hAnsi="Arial" w:cs="Arial"/>
+          <w:highlight w:val="green"/>
+          <w:lang w:val="es-ES"/>
+        </w:rPr>
+        <w:t>Update</w:t>
+      </w:r>
+      <w:proofErr w:type="spellEnd"/>
+      <w:r>
+        <w:rPr>
+          <w:rFonts w:ascii="Arial" w:hAnsi="Arial" w:cs="Arial"/>
+          <w:lang w:val="es-ES"/>
+        </w:rPr>
+        <w:t>.</w:t>
+      </w:r>
+    </w:p>
+    <w:p>
+      <w:pPr>
+        <w:rPr>
+          <w:rFonts w:ascii="Arial" w:hAnsi="Arial" w:cs="Arial"/>
+          <w:lang w:val="es-ES"/>
+        </w:rPr>
+      </w:pPr>
+      <w:r>
+        <w:rPr>
+          <w:rFonts w:ascii="Arial" w:hAnsi="Arial" w:cs="Arial"/>
+          <w:lang w:val="es-ES"/>
+        </w:rPr>
+        <w:t xml:space="preserve">También </w:t>
+      </w:r>
+      <w:r>
+        <w:rPr>
+          <w:rFonts w:ascii="Arial" w:hAnsi="Arial" w:cs="Arial"/>
+          <w:lang w:val="es-ES"/>
+        </w:rPr>
+        <w:t>podemos ver</w:t>
+      </w:r>
+      <w:r>
+        <w:rPr>
+          <w:rFonts w:ascii="Arial" w:hAnsi="Arial" w:cs="Arial"/>
+          <w:lang w:val="es-ES"/>
+        </w:rPr>
+        <w:t xml:space="preserve"> que el</w:t>
+      </w:r>
+      <w:r>
+        <w:rPr>
+          <w:rFonts w:ascii="Arial" w:hAnsi="Arial" w:cs="Arial"/>
+          <w:lang w:val="es-ES"/>
+        </w:rPr>
+        <w:t xml:space="preserve"> </w:t>
+      </w:r>
+      <w:r>
+        <w:rPr>
+          <w:rFonts w:ascii="Arial" w:hAnsi="Arial" w:cs="Arial"/>
+          <w:lang w:val="es-ES"/>
+        </w:rPr>
+        <w:t>m</w:t>
+      </w:r>
+      <w:r>
+        <w:rPr>
+          <w:rFonts w:ascii="Arial" w:hAnsi="Arial" w:cs="Arial"/>
+          <w:lang w:val="es-ES"/>
+        </w:rPr>
+        <w:t xml:space="preserve">étodo </w:t>
+      </w:r>
+      <w:proofErr w:type="spellStart"/>
+      <w:r>
+        <w:rPr>
+          <w:rFonts w:ascii="Arial" w:hAnsi="Arial" w:cs="Arial"/>
+          <w:highlight w:val="green"/>
+          <w:lang w:val="es-ES"/>
+        </w:rPr>
+        <w:t>EnemySpawner.</w:t>
+      </w:r>
+      <w:r>
+        <w:rPr>
+          <w:rFonts w:ascii="Arial" w:hAnsi="Arial" w:cs="Arial"/>
+          <w:highlight w:val="green"/>
+          <w:lang w:val="es-ES"/>
+        </w:rPr>
+        <w:t>Update</w:t>
+      </w:r>
+      <w:proofErr w:type="spellEnd"/>
+      <w:r>
+        <w:rPr>
+          <w:rFonts w:ascii="Arial" w:hAnsi="Arial" w:cs="Arial"/>
+          <w:highlight w:val="green"/>
+          <w:lang w:val="es-ES"/>
+        </w:rPr>
+        <w:t>()</w:t>
+      </w:r>
+      <w:r>
+        <w:rPr>
+          <w:rFonts w:ascii="Arial" w:hAnsi="Arial" w:cs="Arial"/>
+          <w:lang w:val="es-ES"/>
+        </w:rPr>
+        <w:t xml:space="preserve"> </w:t>
+      </w:r>
+      <w:r>
+        <w:rPr>
+          <w:rFonts w:ascii="Arial" w:hAnsi="Arial" w:cs="Arial"/>
+          <w:lang w:val="es-ES"/>
+        </w:rPr>
+        <w:t xml:space="preserve">llama a </w:t>
+      </w:r>
+      <w:proofErr w:type="spellStart"/>
+      <w:proofErr w:type="gramStart"/>
+      <w:r>
+        <w:rPr>
+          <w:rFonts w:ascii="Arial" w:hAnsi="Arial" w:cs="Arial"/>
+          <w:highlight w:val="green"/>
+          <w:lang w:val="es-ES"/>
+        </w:rPr>
+        <w:t>LoadImage</w:t>
+      </w:r>
+      <w:proofErr w:type="spellEnd"/>
+      <w:r>
+        <w:rPr>
+          <w:rFonts w:ascii="Arial" w:hAnsi="Arial" w:cs="Arial"/>
+          <w:highlight w:val="green"/>
+          <w:lang w:val="es-ES"/>
+        </w:rPr>
+        <w:t>(</w:t>
+      </w:r>
+      <w:proofErr w:type="gramEnd"/>
+      <w:r>
+        <w:rPr>
+          <w:rFonts w:ascii="Arial" w:hAnsi="Arial" w:cs="Arial"/>
+          <w:highlight w:val="green"/>
+          <w:lang w:val="es-ES"/>
+        </w:rPr>
+        <w:t>)</w:t>
+      </w:r>
+      <w:r>
+        <w:rPr>
+          <w:rFonts w:ascii="Arial" w:hAnsi="Arial" w:cs="Arial"/>
+          <w:lang w:val="es-ES"/>
+        </w:rPr>
+        <w:t>, y en este, es donde se consume un 14,18% de los recursos.</w:t>
+      </w:r>
+    </w:p>
+    <w:p>
+      <w:pPr>
+        <w:rPr>
+          <w:rFonts w:ascii="Arial" w:hAnsi="Arial" w:cs="Arial"/>
+          <w:lang w:val="es-ES"/>
+        </w:rPr>
+      </w:pPr>
+      <w:r>
+        <w:rPr>
+          <w:rFonts w:ascii="Arial" w:hAnsi="Arial" w:cs="Arial"/>
+          <w:lang w:val="es-ES"/>
+        </w:rPr>
+        <w:t xml:space="preserve">Revisando el código encontré que, cada ves que un </w:t>
+      </w:r>
+      <w:proofErr w:type="spellStart"/>
+      <w:r>
+        <w:rPr>
+          <w:rFonts w:ascii="Arial" w:hAnsi="Arial" w:cs="Arial"/>
+          <w:highlight w:val="green"/>
+          <w:lang w:val="es-ES"/>
+        </w:rPr>
+        <w:t>EnemySpawner</w:t>
+      </w:r>
+      <w:proofErr w:type="spellEnd"/>
+      <w:r>
+        <w:rPr>
+          <w:rFonts w:ascii="Arial" w:hAnsi="Arial" w:cs="Arial"/>
+          <w:lang w:val="es-ES"/>
+        </w:rPr>
+        <w:t xml:space="preserve"> genera un nuevo enemigo, este llama a </w:t>
+      </w:r>
+      <w:proofErr w:type="spellStart"/>
+      <w:proofErr w:type="gramStart"/>
+      <w:r>
+        <w:rPr>
+          <w:rFonts w:ascii="Arial" w:hAnsi="Arial" w:cs="Arial"/>
+          <w:highlight w:val="green"/>
+          <w:lang w:val="es-ES"/>
+        </w:rPr>
+        <w:t>LoadImage</w:t>
+      </w:r>
+      <w:proofErr w:type="spellEnd"/>
+      <w:r>
+        <w:rPr>
+          <w:rFonts w:ascii="Arial" w:hAnsi="Arial" w:cs="Arial"/>
+          <w:highlight w:val="green"/>
+          <w:lang w:val="es-ES"/>
+        </w:rPr>
+        <w:t>(</w:t>
+      </w:r>
+      <w:proofErr w:type="gramEnd"/>
+      <w:r>
+        <w:rPr>
+          <w:rFonts w:ascii="Arial" w:hAnsi="Arial" w:cs="Arial"/>
+          <w:highlight w:val="green"/>
+          <w:lang w:val="es-ES"/>
+        </w:rPr>
+        <w:t>)</w:t>
+      </w:r>
+      <w:r>
+        <w:rPr>
+          <w:rFonts w:ascii="Arial" w:hAnsi="Arial" w:cs="Arial"/>
+          <w:lang w:val="es-ES"/>
+        </w:rPr>
+        <w:t xml:space="preserve">, en este método es donde se recortan todas las Imágenes de las naves y son guardadas en un array. Esto es lo que genera picos de latencia en el </w:t>
+      </w:r>
+      <w:proofErr w:type="spellStart"/>
+      <w:r>
+        <w:rPr>
+          <w:rFonts w:ascii="Arial" w:hAnsi="Arial" w:cs="Arial"/>
+          <w:lang w:val="es-ES"/>
+        </w:rPr>
+        <w:t>Update</w:t>
+      </w:r>
+      <w:proofErr w:type="spellEnd"/>
+      <w:r>
+        <w:rPr>
+          <w:rFonts w:ascii="Arial" w:hAnsi="Arial" w:cs="Arial"/>
+          <w:lang w:val="es-ES"/>
+        </w:rPr>
+        <w:t xml:space="preserve">, ya que el programa </w:t>
+      </w:r>
+      <w:r>
+        <w:rPr>
+          <w:rFonts w:ascii="Arial" w:hAnsi="Arial" w:cs="Arial"/>
+          <w:lang w:val="es-ES"/>
+        </w:rPr>
+        <w:t>está</w:t>
+      </w:r>
+      <w:r>
+        <w:rPr>
+          <w:rFonts w:ascii="Arial" w:hAnsi="Arial" w:cs="Arial"/>
+          <w:lang w:val="es-ES"/>
+        </w:rPr>
+        <w:t xml:space="preserve"> </w:t>
+      </w:r>
+      <w:r>
+        <w:rPr>
+          <w:rFonts w:ascii="Arial" w:hAnsi="Arial" w:cs="Arial"/>
+          <w:lang w:val="es-ES"/>
+        </w:rPr>
+        <w:t>creando</w:t>
+      </w:r>
+      <w:r>
+        <w:rPr>
+          <w:rFonts w:ascii="Arial" w:hAnsi="Arial" w:cs="Arial"/>
+          <w:lang w:val="es-ES"/>
+        </w:rPr>
+        <w:t xml:space="preserve"> de forma constantemente los nuevos enemigos.</w:t>
+      </w:r>
+    </w:p>
+    <w:p>
+      <w:pPr>
+        <w:rPr>
+          <w:rFonts w:ascii="Arial" w:hAnsi="Arial" w:cs="Arial"/>
+          <w:u w:val="single"/>
+          <w:lang w:val="es-ES"/>
+        </w:rPr>
+      </w:pPr>
+      <w:r>
+        <w:rPr>
+          <w:rFonts w:ascii="Arial" w:hAnsi="Arial" w:cs="Arial"/>
+          <w:u w:val="single"/>
+          <w:lang w:val="es-ES"/>
+        </w:rPr>
+        <w:t>Solución Propuesta</w:t>
+      </w:r>
       <w:r>
         <w:rPr>
           <w:rFonts w:ascii="Arial" w:hAnsi="Arial" w:cs="Arial"/>
@@ -5837,68 +6358,501 @@
         </w:rPr>
         <w:t>:</w:t>
       </w:r>
-      <w:r>
-        <w:rPr>
-          <w:rFonts w:ascii="Arial" w:hAnsi="Arial" w:cs="Arial"/>
-          <w:u w:val="single"/>
+    </w:p>
+    <w:p>
+      <w:pPr>
+        <w:rPr>
+          <w:rFonts w:ascii="Arial" w:hAnsi="Arial" w:cs="Arial"/>
+          <w:lang w:val="es-ES"/>
+        </w:rPr>
+      </w:pPr>
+      <w:r>
+        <w:rPr>
+          <w:rFonts w:ascii="Arial" w:hAnsi="Arial" w:cs="Arial"/>
+          <w:lang w:val="es-ES"/>
+        </w:rPr>
+        <w:t xml:space="preserve">Mi propuesta es crear un Array global dentro de la clase </w:t>
+      </w:r>
+      <w:proofErr w:type="spellStart"/>
+      <w:r>
+        <w:rPr>
+          <w:rFonts w:ascii="Arial" w:hAnsi="Arial" w:cs="Arial"/>
+          <w:highlight w:val="green"/>
+          <w:lang w:val="es-ES"/>
+        </w:rPr>
+        <w:t>Spritesheet</w:t>
+      </w:r>
+      <w:proofErr w:type="spellEnd"/>
+      <w:r>
+        <w:rPr>
+          <w:rFonts w:ascii="Arial" w:hAnsi="Arial" w:cs="Arial"/>
+          <w:lang w:val="es-ES"/>
+        </w:rPr>
+        <w:t>, que contenga todas las imágenes de las naves ya recortadas y creadas.</w:t>
+      </w:r>
+    </w:p>
+    <w:p>
+      <w:pPr>
+        <w:rPr>
+          <w:rFonts w:ascii="Arial" w:hAnsi="Arial" w:cs="Arial"/>
+          <w:lang w:val="es-ES"/>
+        </w:rPr>
+      </w:pPr>
+      <w:r>
+        <w:rPr>
+          <w:rFonts w:ascii="Arial" w:hAnsi="Arial" w:cs="Arial"/>
+          <w:lang w:val="es-ES"/>
+        </w:rPr>
+        <w:t xml:space="preserve">De esta manera los </w:t>
+      </w:r>
+      <w:proofErr w:type="spellStart"/>
+      <w:r>
+        <w:rPr>
+          <w:rFonts w:ascii="Arial" w:hAnsi="Arial" w:cs="Arial"/>
+          <w:highlight w:val="green"/>
+          <w:lang w:val="es-ES"/>
+        </w:rPr>
+        <w:t>EnemyShips</w:t>
+      </w:r>
+      <w:proofErr w:type="spellEnd"/>
+      <w:r>
+        <w:rPr>
+          <w:rFonts w:ascii="Arial" w:hAnsi="Arial" w:cs="Arial"/>
+          <w:lang w:val="es-ES"/>
+        </w:rPr>
+        <w:t xml:space="preserve"> pueden acceder a este Array y cargar sus imágenes de forma directa.</w:t>
+      </w:r>
+    </w:p>
+    <w:p>
+      <w:pPr>
+        <w:rPr>
+          <w:rFonts w:ascii="Arial" w:hAnsi="Arial" w:cs="Arial"/>
+          <w:lang w:val="es-ES"/>
+        </w:rPr>
+      </w:pPr>
+      <w:r>
+        <w:rPr>
+          <w:rFonts w:ascii="Arial" w:hAnsi="Arial" w:cs="Arial"/>
+          <w:lang w:val="es-ES"/>
+        </w:rPr>
+        <w:t xml:space="preserve">Por </w:t>
+      </w:r>
+      <w:proofErr w:type="gramStart"/>
+      <w:r>
+        <w:rPr>
+          <w:rFonts w:ascii="Arial" w:hAnsi="Arial" w:cs="Arial"/>
+          <w:lang w:val="es-ES"/>
+        </w:rPr>
+        <w:t>último</w:t>
+      </w:r>
+      <w:proofErr w:type="gramEnd"/>
+      <w:r>
+        <w:rPr>
+          <w:rFonts w:ascii="Arial" w:hAnsi="Arial" w:cs="Arial"/>
+          <w:lang w:val="es-ES"/>
+        </w:rPr>
+        <w:t xml:space="preserve"> voy a mencionar de que manera se carga este Array de Imágenes: Cuando creo mi primer nave </w:t>
+      </w:r>
+      <w:proofErr w:type="spellStart"/>
+      <w:r>
+        <w:rPr>
+          <w:rFonts w:ascii="Arial" w:hAnsi="Arial" w:cs="Arial"/>
+          <w:highlight w:val="green"/>
+          <w:lang w:val="es-ES"/>
+        </w:rPr>
+        <w:t>PlayerShip</w:t>
+      </w:r>
+      <w:proofErr w:type="spellEnd"/>
+      <w:r>
+        <w:rPr>
+          <w:rFonts w:ascii="Arial" w:hAnsi="Arial" w:cs="Arial"/>
+          <w:lang w:val="es-ES"/>
+        </w:rPr>
+        <w:t>, y recorto las imágenes por primera vez,</w:t>
+      </w:r>
+      <w:r>
+        <w:rPr>
+          <w:rFonts w:ascii="Arial" w:hAnsi="Arial" w:cs="Arial"/>
+          <w:lang w:val="es-ES"/>
+        </w:rPr>
+        <w:t xml:space="preserve"> se guardan en el </w:t>
+      </w:r>
+      <w:r>
+        <w:rPr>
+          <w:rFonts w:ascii="Arial" w:hAnsi="Arial" w:cs="Arial"/>
+          <w:lang w:val="es-ES"/>
+        </w:rPr>
+        <w:t>Array</w:t>
+      </w:r>
+      <w:r>
+        <w:rPr>
+          <w:rFonts w:ascii="Arial" w:hAnsi="Arial" w:cs="Arial"/>
+          <w:lang w:val="es-ES"/>
+        </w:rPr>
+        <w:t>, para</w:t>
+      </w:r>
+      <w:r>
+        <w:rPr>
+          <w:rFonts w:ascii="Arial" w:hAnsi="Arial" w:cs="Arial"/>
+          <w:lang w:val="es-ES"/>
+        </w:rPr>
+        <w:t xml:space="preserve"> que los </w:t>
+      </w:r>
+      <w:proofErr w:type="spellStart"/>
+      <w:r>
+        <w:rPr>
+          <w:rFonts w:ascii="Arial" w:hAnsi="Arial" w:cs="Arial"/>
+          <w:highlight w:val="green"/>
+          <w:lang w:val="es-ES"/>
+        </w:rPr>
+        <w:t>EnemiShips</w:t>
+      </w:r>
+      <w:proofErr w:type="spellEnd"/>
+      <w:r>
+        <w:rPr>
+          <w:rFonts w:ascii="Arial" w:hAnsi="Arial" w:cs="Arial"/>
           <w:lang w:val="es-ES"/>
         </w:rPr>
         <w:t xml:space="preserve"> </w:t>
       </w:r>
-    </w:p>
-    <w:p>
-      <w:pPr>
-        <w:rPr>
-          <w:rFonts w:ascii="Arial" w:hAnsi="Arial" w:cs="Arial"/>
-          <w:u w:val="single"/>
-          <w:lang w:val="es-ES"/>
-        </w:rPr>
-      </w:pPr>
-      <w:r>
-        <w:rPr>
-          <w:rFonts w:ascii="Arial" w:hAnsi="Arial" w:cs="Arial"/>
-          <w:u w:val="single"/>
-          <w:lang w:val="es-ES"/>
-        </w:rPr>
-        <w:t>Solución Propuesta</w:t>
+      <w:r>
+        <w:rPr>
+          <w:rFonts w:ascii="Arial" w:hAnsi="Arial" w:cs="Arial"/>
+          <w:lang w:val="es-ES"/>
+        </w:rPr>
+        <w:t>puedan acceder</w:t>
+      </w:r>
+      <w:r>
+        <w:rPr>
+          <w:rFonts w:ascii="Arial" w:hAnsi="Arial" w:cs="Arial"/>
+          <w:lang w:val="es-ES"/>
+        </w:rPr>
+        <w:t>.</w:t>
+      </w:r>
+    </w:p>
+    <w:p>
+      <w:pPr>
+        <w:rPr>
+          <w:rFonts w:ascii="Arial" w:hAnsi="Arial" w:cs="Arial"/>
+          <w:u w:val="single"/>
+          <w:lang w:val="es-ES"/>
+        </w:rPr>
+      </w:pPr>
+    </w:p>
+    <w:p>
+      <w:pPr>
+        <w:rPr>
+          <w:rFonts w:ascii="Arial" w:hAnsi="Arial" w:cs="Arial"/>
+          <w:u w:val="single"/>
+          <w:lang w:val="es-ES"/>
+        </w:rPr>
+      </w:pPr>
+    </w:p>
+    <w:p>
+      <w:pPr>
+        <w:rPr>
+          <w:rFonts w:ascii="Arial" w:hAnsi="Arial" w:cs="Arial"/>
+          <w:u w:val="single"/>
+          <w:lang w:val="es-ES"/>
+        </w:rPr>
+      </w:pPr>
+    </w:p>
+    <w:p>
+      <w:pPr>
+        <w:rPr>
+          <w:rFonts w:ascii="Arial" w:hAnsi="Arial" w:cs="Arial"/>
+          <w:u w:val="single"/>
+          <w:lang w:val="es-ES"/>
+        </w:rPr>
+      </w:pPr>
+    </w:p>
+    <w:p>
+      <w:pPr>
+        <w:rPr>
+          <w:rFonts w:ascii="Arial" w:hAnsi="Arial" w:cs="Arial"/>
+          <w:u w:val="single"/>
+          <w:lang w:val="es-ES"/>
+        </w:rPr>
+      </w:pPr>
+    </w:p>
+    <w:p>
+      <w:pPr>
+        <w:rPr>
+          <w:rFonts w:ascii="Arial" w:hAnsi="Arial" w:cs="Arial"/>
+          <w:noProof/>
+          <w:u w:val="single"/>
+          <w:lang w:val="es-ES"/>
+        </w:rPr>
+      </w:pPr>
+      <w:r>
+        <w:rPr>
+          <w:rFonts w:ascii="Arial" w:hAnsi="Arial" w:cs="Arial"/>
+          <w:u w:val="single"/>
+          <w:lang w:val="es-ES"/>
+        </w:rPr>
+        <w:lastRenderedPageBreak/>
+        <w:t>Resolución:</w:t>
+      </w:r>
+      <w:r>
+        <w:rPr>
+          <w:rFonts w:ascii="Arial" w:hAnsi="Arial" w:cs="Arial"/>
+          <w:noProof/>
+          <w:u w:val="single"/>
+          <w:lang w:val="es-ES"/>
+        </w:rPr>
+        <w:t xml:space="preserve"> </w:t>
+      </w:r>
+    </w:p>
+    <w:p>
+      <w:pPr>
+        <w:rPr>
+          <w:rFonts w:ascii="Arial" w:hAnsi="Arial" w:cs="Arial"/>
+          <w:lang w:val="es-ES"/>
+        </w:rPr>
+      </w:pPr>
+      <w:r>
+        <w:rPr>
+          <w:rFonts w:ascii="Arial" w:hAnsi="Arial" w:cs="Arial"/>
+          <w:noProof/>
+          <w:lang w:val="es-ES"/>
+        </w:rPr>
+        <w:drawing>
+          <wp:inline distT="0" distB="0" distL="0" distR="0">
+            <wp:extent cx="5386070" cy="2089785"/>
+            <wp:effectExtent l="0" t="0" r="5080" b="5715"/>
+            <wp:docPr id="17" name="Imagen 17"/>
+            <wp:cNvGraphicFramePr>
+              <a:graphicFrameLocks xmlns:a="http://schemas.openxmlformats.org/drawingml/2006/main" noChangeAspect="1"/>
+            </wp:cNvGraphicFramePr>
+            <a:graphic xmlns:a="http://schemas.openxmlformats.org/drawingml/2006/main">
+              <a:graphicData uri="http://schemas.openxmlformats.org/drawingml/2006/picture">
+                <pic:pic xmlns:pic="http://schemas.openxmlformats.org/drawingml/2006/picture">
+                  <pic:nvPicPr>
+                    <pic:cNvPr id="0" name="Picture 2"/>
+                    <pic:cNvPicPr>
+                      <a:picLocks noChangeAspect="1" noChangeArrowheads="1"/>
+                    </pic:cNvPicPr>
+                  </pic:nvPicPr>
+                  <pic:blipFill>
+                    <a:blip r:embed="rId20" cstate="print">
+                      <a:extLst>
+                        <a:ext uri="{28A0092B-C50C-407E-A947-70E740481C1C}">
+                          <a14:useLocalDpi xmlns:a14="http://schemas.microsoft.com/office/drawing/2010/main" val="0"/>
+                        </a:ext>
+                      </a:extLst>
+                    </a:blip>
+                    <a:srcRect/>
+                    <a:stretch>
+                      <a:fillRect/>
+                    </a:stretch>
+                  </pic:blipFill>
+                  <pic:spPr bwMode="auto">
+                    <a:xfrm>
+                      <a:off x="0" y="0"/>
+                      <a:ext cx="5386070" cy="2089785"/>
+                    </a:xfrm>
+                    <a:prstGeom prst="rect">
+                      <a:avLst/>
+                    </a:prstGeom>
+                    <a:noFill/>
+                    <a:ln>
+                      <a:noFill/>
+                    </a:ln>
+                  </pic:spPr>
+                </pic:pic>
+              </a:graphicData>
+            </a:graphic>
+          </wp:inline>
+        </w:drawing>
+      </w:r>
+    </w:p>
+    <w:p>
+      <w:pPr>
+        <w:rPr>
+          <w:rFonts w:ascii="Arial" w:hAnsi="Arial" w:cs="Arial"/>
+          <w:lang w:val="es-ES"/>
+        </w:rPr>
+      </w:pPr>
+      <w:r>
+        <w:rPr>
+          <w:rFonts w:ascii="Arial" w:hAnsi="Arial" w:cs="Arial"/>
+          <w:lang w:val="es-ES"/>
+        </w:rPr>
+        <w:t>Mirando e</w:t>
+      </w:r>
+      <w:r>
+        <w:rPr>
+          <w:rFonts w:ascii="Arial" w:hAnsi="Arial" w:cs="Arial"/>
+          <w:lang w:val="es-ES"/>
+        </w:rPr>
+        <w:t xml:space="preserve">l </w:t>
+      </w:r>
+      <w:r>
+        <w:rPr>
+          <w:rFonts w:ascii="Arial" w:hAnsi="Arial" w:cs="Arial"/>
+          <w:lang w:val="es-ES"/>
+        </w:rPr>
+        <w:t>c</w:t>
+      </w:r>
+      <w:r>
+        <w:rPr>
+          <w:rFonts w:ascii="Arial" w:hAnsi="Arial" w:cs="Arial"/>
+          <w:lang w:val="es-ES"/>
+        </w:rPr>
+        <w:t xml:space="preserve">uadro </w:t>
+      </w:r>
+      <w:r>
+        <w:rPr>
+          <w:rFonts w:ascii="Arial" w:hAnsi="Arial" w:cs="Arial"/>
+          <w:lang w:val="es-ES"/>
+        </w:rPr>
+        <w:t>v</w:t>
+      </w:r>
+      <w:r>
+        <w:rPr>
+          <w:rFonts w:ascii="Arial" w:hAnsi="Arial" w:cs="Arial"/>
+          <w:lang w:val="es-ES"/>
+        </w:rPr>
+        <w:t>erde</w:t>
+      </w:r>
+      <w:r>
+        <w:rPr>
+          <w:rFonts w:ascii="Arial" w:hAnsi="Arial" w:cs="Arial"/>
+          <w:lang w:val="es-ES"/>
+        </w:rPr>
+        <w:t xml:space="preserve"> de la resolución, y lo comparamos con las mediciones iniciales, podemos ver que</w:t>
+      </w:r>
+      <w:r>
+        <w:rPr>
+          <w:rFonts w:ascii="Arial" w:hAnsi="Arial" w:cs="Arial"/>
+          <w:lang w:val="es-ES"/>
+        </w:rPr>
+        <w:t xml:space="preserve"> la </w:t>
+      </w:r>
+      <w:r>
+        <w:rPr>
+          <w:rFonts w:ascii="Arial" w:hAnsi="Arial" w:cs="Arial"/>
+          <w:lang w:val="es-ES"/>
+        </w:rPr>
+        <w:t>Función</w:t>
+      </w:r>
+      <w:r>
+        <w:rPr>
+          <w:rFonts w:ascii="Arial" w:hAnsi="Arial" w:cs="Arial"/>
+          <w:lang w:val="es-ES"/>
+        </w:rPr>
+        <w:t xml:space="preserve"> </w:t>
+      </w:r>
+      <w:proofErr w:type="spellStart"/>
+      <w:proofErr w:type="gramStart"/>
+      <w:r>
+        <w:rPr>
+          <w:rFonts w:ascii="Arial" w:hAnsi="Arial" w:cs="Arial"/>
+          <w:highlight w:val="green"/>
+          <w:lang w:val="es-ES"/>
+        </w:rPr>
+        <w:t>Game.EnemySpawner.Update</w:t>
+      </w:r>
+      <w:proofErr w:type="spellEnd"/>
+      <w:proofErr w:type="gramEnd"/>
+      <w:r>
+        <w:rPr>
+          <w:rFonts w:ascii="Arial" w:hAnsi="Arial" w:cs="Arial"/>
+          <w:highlight w:val="green"/>
+          <w:lang w:val="es-ES"/>
+        </w:rPr>
+        <w:t>()</w:t>
+      </w:r>
+      <w:r>
+        <w:rPr>
+          <w:rFonts w:ascii="Arial" w:hAnsi="Arial" w:cs="Arial"/>
+          <w:lang w:val="es-ES"/>
+        </w:rPr>
+        <w:t xml:space="preserve"> ya no aparece, paso de ocupar el </w:t>
+      </w:r>
+      <w:r>
+        <w:rPr>
+          <w:rFonts w:ascii="Arial" w:hAnsi="Arial" w:cs="Arial"/>
+          <w:lang w:val="es-ES"/>
+        </w:rPr>
+        <w:t>14,18%</w:t>
+      </w:r>
+      <w:r>
+        <w:rPr>
+          <w:rFonts w:ascii="Arial" w:hAnsi="Arial" w:cs="Arial"/>
+          <w:lang w:val="es-ES"/>
+        </w:rPr>
+        <w:t xml:space="preserve"> al 0,01%</w:t>
+      </w:r>
+      <w:r>
+        <w:rPr>
+          <w:rFonts w:ascii="Arial" w:hAnsi="Arial" w:cs="Arial"/>
+          <w:lang w:val="es-ES"/>
+        </w:rPr>
+        <w:t xml:space="preserve"> del CPU Total</w:t>
+      </w:r>
+      <w:r>
+        <w:rPr>
+          <w:rFonts w:ascii="Arial" w:hAnsi="Arial" w:cs="Arial"/>
+          <w:lang w:val="es-ES"/>
+        </w:rPr>
+        <w:t>.</w:t>
+      </w:r>
+    </w:p>
+    <w:p>
+      <w:pPr>
+        <w:rPr>
+          <w:rFonts w:ascii="Arial" w:hAnsi="Arial" w:cs="Arial"/>
+          <w:lang w:val="es-ES"/>
+        </w:rPr>
+      </w:pPr>
+      <w:r>
+        <w:rPr>
+          <w:rFonts w:ascii="Arial" w:hAnsi="Arial" w:cs="Arial"/>
+          <w:lang w:val="es-ES"/>
+        </w:rPr>
+        <w:t>En el cuadro azul, podemos ver que el juego corre con una media de 80-90ms y ya no tiene los picos d</w:t>
       </w:r>
       <w:bookmarkStart w:id="0" w:name="_GoBack"/>
       <w:bookmarkEnd w:id="0"/>
-    </w:p>
-    <w:p>
-      <w:pPr>
-        <w:rPr>
-          <w:rFonts w:ascii="Arial" w:hAnsi="Arial" w:cs="Arial"/>
-          <w:noProof/>
-          <w:u w:val="single"/>
-          <w:lang w:val="es-ES"/>
-        </w:rPr>
-      </w:pPr>
-      <w:r>
-        <w:rPr>
-          <w:rFonts w:ascii="Arial" w:hAnsi="Arial" w:cs="Arial"/>
-          <w:u w:val="single"/>
-          <w:lang w:val="es-ES"/>
-        </w:rPr>
-        <w:t>Resolución:</w:t>
-      </w:r>
-      <w:r>
-        <w:rPr>
-          <w:rFonts w:ascii="Arial" w:hAnsi="Arial" w:cs="Arial"/>
-          <w:noProof/>
-          <w:u w:val="single"/>
-          <w:lang w:val="es-ES"/>
-        </w:rPr>
-        <w:t xml:space="preserve"> </w:t>
-      </w:r>
-    </w:p>
-    <w:p>
-      <w:pPr>
-        <w:rPr>
-          <w:rFonts w:ascii="Arial" w:hAnsi="Arial" w:cs="Arial"/>
-          <w:lang w:val="es-ES"/>
-        </w:rPr>
-      </w:pPr>
+      <w:r>
+        <w:rPr>
+          <w:rFonts w:ascii="Arial" w:hAnsi="Arial" w:cs="Arial"/>
+          <w:lang w:val="es-ES"/>
+        </w:rPr>
+        <w:t xml:space="preserve">e ms en el </w:t>
+      </w:r>
+      <w:proofErr w:type="spellStart"/>
+      <w:r>
+        <w:rPr>
+          <w:rFonts w:ascii="Arial" w:hAnsi="Arial" w:cs="Arial"/>
+          <w:lang w:val="es-ES"/>
+        </w:rPr>
+        <w:t>update</w:t>
+      </w:r>
+      <w:proofErr w:type="spellEnd"/>
+      <w:r>
+        <w:rPr>
+          <w:rFonts w:ascii="Arial" w:hAnsi="Arial" w:cs="Arial"/>
+          <w:lang w:val="es-ES"/>
+        </w:rPr>
+        <w:t>, como ocurría en las imágenes de las mediciones.</w:t>
+      </w:r>
+    </w:p>
+    <w:p>
+      <w:pPr>
+        <w:rPr>
+          <w:rFonts w:ascii="Arial" w:hAnsi="Arial" w:cs="Arial"/>
+          <w:lang w:val="es-ES"/>
+        </w:rPr>
+      </w:pPr>
+      <w:r>
+        <w:rPr>
+          <w:rFonts w:ascii="Arial" w:hAnsi="Arial" w:cs="Arial"/>
+          <w:lang w:val="es-ES"/>
+        </w:rPr>
+        <w:t>Los cambios fueron positivos.</w:t>
+      </w:r>
     </w:p>
     <w:p>
       <w:pPr>
@@ -6599,7 +7553,7 @@
   <w:style w:type="paragraph" w:default="1" w:styleId="Normal">
     <w:name w:val="Normal"/>
     <w:qFormat/>
-    <w:rsid w:val="00515545"/>
+    <w:rsid w:val="0068469F"/>
   </w:style>
   <w:style w:type="character" w:default="1" w:styleId="Fuentedeprrafopredeter">
     <w:name w:val="Default Paragraph Font"/>
@@ -6962,7 +7916,7 @@
 </file>
 
 <file path=customXml/itemProps1.xml><?xml version="1.0" encoding="utf-8"?>
-<ds:datastoreItem xmlns:ds="http://schemas.openxmlformats.org/officeDocument/2006/customXml" ds:itemID="{90279E56-586D-4C94-8C3C-C748442EFD80}">
+<ds:datastoreItem xmlns:ds="http://schemas.openxmlformats.org/officeDocument/2006/customXml" ds:itemID="{55F54415-8732-43D2-B01A-3B939CBEFC1A}">
   <ds:schemaRefs>
     <ds:schemaRef ds:uri="http://schemas.openxmlformats.org/officeDocument/2006/bibliography"/>
   </ds:schemaRefs>

</xml_diff>

<commit_message>
Hipotesis 9 y Actualizacion de documentacion (Cambios Positivos)
</commit_message>
<xml_diff>
--- a/TP Naves Documentacion Nicolas Touceda.docx
+++ b/TP Naves Documentacion Nicolas Touceda.docx
@@ -3435,6 +3435,7 @@
       <w:r>
         <w:rPr>
           <w:rFonts w:ascii="Arial" w:hAnsi="Arial" w:cs="Arial"/>
+          <w:highlight w:val="yellow"/>
           <w:lang w:val="es-ES"/>
         </w:rPr>
         <w:t>Hipotesis</w:t>
@@ -3443,9 +3444,17 @@
       <w:r>
         <w:rPr>
           <w:rFonts w:ascii="Arial" w:hAnsi="Arial" w:cs="Arial"/>
-          <w:lang w:val="es-ES"/>
-        </w:rPr>
-        <w:t xml:space="preserve"> 3 ya que el problema del dibujado no fue solucionado.</w:t>
+          <w:highlight w:val="yellow"/>
+          <w:lang w:val="es-ES"/>
+        </w:rPr>
+        <w:t xml:space="preserve"> 3</w:t>
+      </w:r>
+      <w:r>
+        <w:rPr>
+          <w:rFonts w:ascii="Arial" w:hAnsi="Arial" w:cs="Arial"/>
+          <w:lang w:val="es-ES"/>
+        </w:rPr>
+        <w:t xml:space="preserve"> ya que el problema del dibujado no fue solucionado.</w:t>
       </w:r>
     </w:p>
     <w:p>
@@ -5921,14 +5930,166 @@
           <w:rFonts w:ascii="Arial" w:hAnsi="Arial" w:cs="Arial"/>
           <w:lang w:val="es-ES"/>
         </w:rPr>
+        <w:t xml:space="preserve"> el método </w:t>
+      </w:r>
+      <w:proofErr w:type="spellStart"/>
+      <w:proofErr w:type="gramStart"/>
+      <w:r>
+        <w:rPr>
+          <w:rFonts w:ascii="Arial" w:hAnsi="Arial" w:cs="Arial"/>
+          <w:highlight w:val="green"/>
+          <w:lang w:val="es-ES"/>
+        </w:rPr>
+        <w:t>FullUpdate</w:t>
+      </w:r>
+      <w:proofErr w:type="spellEnd"/>
+      <w:r>
+        <w:rPr>
+          <w:rFonts w:ascii="Arial" w:hAnsi="Arial" w:cs="Arial"/>
+          <w:highlight w:val="green"/>
+          <w:lang w:val="es-ES"/>
+        </w:rPr>
+        <w:t>(</w:t>
+      </w:r>
+      <w:proofErr w:type="gramEnd"/>
+      <w:r>
+        <w:rPr>
+          <w:rFonts w:ascii="Arial" w:hAnsi="Arial" w:cs="Arial"/>
+          <w:highlight w:val="green"/>
+          <w:lang w:val="es-ES"/>
+        </w:rPr>
+        <w:t>)</w:t>
+      </w:r>
+      <w:r>
+        <w:rPr>
+          <w:rFonts w:ascii="Arial" w:hAnsi="Arial" w:cs="Arial"/>
+          <w:lang w:val="es-ES"/>
+        </w:rPr>
+        <w:t xml:space="preserve"> ocupa el 21,78% del CPU Total, dentro de este, encontré como principal problema la actualización del </w:t>
+      </w:r>
+      <w:proofErr w:type="spellStart"/>
+      <w:r>
+        <w:rPr>
+          <w:rFonts w:ascii="Arial" w:hAnsi="Arial" w:cs="Arial"/>
+          <w:highlight w:val="green"/>
+          <w:lang w:val="es-ES"/>
+        </w:rPr>
+        <w:t>EnemySpawner</w:t>
+      </w:r>
+      <w:proofErr w:type="spellEnd"/>
+      <w:r>
+        <w:rPr>
+          <w:rFonts w:ascii="Arial" w:hAnsi="Arial" w:cs="Arial"/>
+          <w:lang w:val="es-ES"/>
+        </w:rPr>
+        <w:t>, ya que ocupa el 14,18% del CPU Total, por otro lado, revisando el grafico encontramos picos</w:t>
+      </w:r>
+      <w:r>
+        <w:rPr>
+          <w:rFonts w:ascii="Arial" w:hAnsi="Arial" w:cs="Arial"/>
+          <w:lang w:val="es-ES"/>
+        </w:rPr>
+        <w:t xml:space="preserve"> de 196ms en el</w:t>
+      </w:r>
+      <w:r>
+        <w:rPr>
+          <w:rFonts w:ascii="Arial" w:hAnsi="Arial" w:cs="Arial"/>
+          <w:lang w:val="es-ES"/>
+        </w:rPr>
         <w:t xml:space="preserve"> </w:t>
       </w:r>
-      <w:r>
-        <w:rPr>
-          <w:rFonts w:ascii="Arial" w:hAnsi="Arial" w:cs="Arial"/>
-          <w:lang w:val="es-ES"/>
-        </w:rPr>
-        <w:t xml:space="preserve">el método </w:t>
+      <w:proofErr w:type="spellStart"/>
+      <w:r>
+        <w:rPr>
+          <w:rFonts w:ascii="Arial" w:hAnsi="Arial" w:cs="Arial"/>
+          <w:highlight w:val="green"/>
+          <w:lang w:val="es-ES"/>
+        </w:rPr>
+        <w:t>Update</w:t>
+      </w:r>
+      <w:proofErr w:type="spellEnd"/>
+      <w:r>
+        <w:rPr>
+          <w:rFonts w:ascii="Arial" w:hAnsi="Arial" w:cs="Arial"/>
+          <w:lang w:val="es-ES"/>
+        </w:rPr>
+        <w:t>.</w:t>
+      </w:r>
+    </w:p>
+    <w:p>
+      <w:pPr>
+        <w:rPr>
+          <w:rFonts w:ascii="Arial" w:hAnsi="Arial" w:cs="Arial"/>
+          <w:lang w:val="es-ES"/>
+        </w:rPr>
+      </w:pPr>
+      <w:r>
+        <w:rPr>
+          <w:rFonts w:ascii="Arial" w:hAnsi="Arial" w:cs="Arial"/>
+          <w:lang w:val="es-ES"/>
+        </w:rPr>
+        <w:t xml:space="preserve">También </w:t>
+      </w:r>
+      <w:r>
+        <w:rPr>
+          <w:rFonts w:ascii="Arial" w:hAnsi="Arial" w:cs="Arial"/>
+          <w:lang w:val="es-ES"/>
+        </w:rPr>
+        <w:t>podemos ver</w:t>
+      </w:r>
+      <w:r>
+        <w:rPr>
+          <w:rFonts w:ascii="Arial" w:hAnsi="Arial" w:cs="Arial"/>
+          <w:lang w:val="es-ES"/>
+        </w:rPr>
+        <w:t xml:space="preserve"> que el</w:t>
+      </w:r>
+      <w:r>
+        <w:rPr>
+          <w:rFonts w:ascii="Arial" w:hAnsi="Arial" w:cs="Arial"/>
+          <w:lang w:val="es-ES"/>
+        </w:rPr>
+        <w:t xml:space="preserve"> método </w:t>
+      </w:r>
+      <w:proofErr w:type="spellStart"/>
+      <w:r>
+        <w:rPr>
+          <w:rFonts w:ascii="Arial" w:hAnsi="Arial" w:cs="Arial"/>
+          <w:highlight w:val="green"/>
+          <w:lang w:val="es-ES"/>
+        </w:rPr>
+        <w:t>EnemySpawner.</w:t>
+      </w:r>
+      <w:r>
+        <w:rPr>
+          <w:rFonts w:ascii="Arial" w:hAnsi="Arial" w:cs="Arial"/>
+          <w:highlight w:val="green"/>
+          <w:lang w:val="es-ES"/>
+        </w:rPr>
+        <w:t>Update</w:t>
+      </w:r>
+      <w:proofErr w:type="spellEnd"/>
+      <w:r>
+        <w:rPr>
+          <w:rFonts w:ascii="Arial" w:hAnsi="Arial" w:cs="Arial"/>
+          <w:highlight w:val="green"/>
+          <w:lang w:val="es-ES"/>
+        </w:rPr>
+        <w:t>()</w:t>
+      </w:r>
+      <w:r>
+        <w:rPr>
+          <w:rFonts w:ascii="Arial" w:hAnsi="Arial" w:cs="Arial"/>
+          <w:lang w:val="es-ES"/>
+        </w:rPr>
+        <w:t xml:space="preserve"> </w:t>
+      </w:r>
+      <w:r>
+        <w:rPr>
+          <w:rFonts w:ascii="Arial" w:hAnsi="Arial" w:cs="Arial"/>
+          <w:lang w:val="es-ES"/>
+        </w:rPr>
+        <w:t xml:space="preserve">llama a </w:t>
       </w:r>
       <w:proofErr w:type="spellStart"/>
       <w:proofErr w:type="gramStart"/>
@@ -5938,7 +6099,7 @@
           <w:highlight w:val="green"/>
           <w:lang w:val="es-ES"/>
         </w:rPr>
-        <w:t>FullUpdate</w:t>
+        <w:t>LoadImage</w:t>
       </w:r>
       <w:proofErr w:type="spellEnd"/>
       <w:r>
@@ -5963,42 +6124,38 @@
           <w:rFonts w:ascii="Arial" w:hAnsi="Arial" w:cs="Arial"/>
           <w:lang w:val="es-ES"/>
         </w:rPr>
-        <w:t xml:space="preserve"> </w:t>
-      </w:r>
-      <w:r>
-        <w:rPr>
-          <w:rFonts w:ascii="Arial" w:hAnsi="Arial" w:cs="Arial"/>
-          <w:lang w:val="es-ES"/>
-        </w:rPr>
-        <w:t xml:space="preserve">ocupa el </w:t>
-      </w:r>
-      <w:r>
-        <w:rPr>
-          <w:rFonts w:ascii="Arial" w:hAnsi="Arial" w:cs="Arial"/>
-          <w:lang w:val="es-ES"/>
-        </w:rPr>
-        <w:t>21,78</w:t>
-      </w:r>
-      <w:r>
-        <w:rPr>
-          <w:rFonts w:ascii="Arial" w:hAnsi="Arial" w:cs="Arial"/>
-          <w:lang w:val="es-ES"/>
-        </w:rPr>
-        <w:t xml:space="preserve">% del CPU Total, </w:t>
-      </w:r>
-      <w:r>
-        <w:rPr>
-          <w:rFonts w:ascii="Arial" w:hAnsi="Arial" w:cs="Arial"/>
-          <w:lang w:val="es-ES"/>
-        </w:rPr>
-        <w:t xml:space="preserve">dentro de este, </w:t>
-      </w:r>
-      <w:r>
-        <w:rPr>
-          <w:rFonts w:ascii="Arial" w:hAnsi="Arial" w:cs="Arial"/>
-          <w:lang w:val="es-ES"/>
-        </w:rPr>
-        <w:t xml:space="preserve">encontré como principal problema la actualización del </w:t>
+        <w:t>, y en este, es donde se consume un 14,18% de los recursos.</w:t>
+      </w:r>
+    </w:p>
+    <w:p>
+      <w:pPr>
+        <w:rPr>
+          <w:rFonts w:ascii="Arial" w:hAnsi="Arial" w:cs="Arial"/>
+          <w:lang w:val="es-ES"/>
+        </w:rPr>
+      </w:pPr>
+      <w:r>
+        <w:rPr>
+          <w:rFonts w:ascii="Arial" w:hAnsi="Arial" w:cs="Arial"/>
+          <w:lang w:val="es-ES"/>
+        </w:rPr>
+        <w:t xml:space="preserve">Revisando el código encontré que, cada </w:t>
+      </w:r>
+      <w:proofErr w:type="spellStart"/>
+      <w:r>
+        <w:rPr>
+          <w:rFonts w:ascii="Arial" w:hAnsi="Arial" w:cs="Arial"/>
+          <w:lang w:val="es-ES"/>
+        </w:rPr>
+        <w:t>ves</w:t>
+      </w:r>
+      <w:proofErr w:type="spellEnd"/>
+      <w:r>
+        <w:rPr>
+          <w:rFonts w:ascii="Arial" w:hAnsi="Arial" w:cs="Arial"/>
+          <w:lang w:val="es-ES"/>
+        </w:rPr>
+        <w:t xml:space="preserve"> que un </w:t>
       </w:r>
       <w:proofErr w:type="spellStart"/>
       <w:r>
@@ -6015,76 +6172,47 @@
           <w:rFonts w:ascii="Arial" w:hAnsi="Arial" w:cs="Arial"/>
           <w:lang w:val="es-ES"/>
         </w:rPr>
-        <w:t>, ya que ocupa el 1</w:t>
-      </w:r>
-      <w:r>
-        <w:rPr>
-          <w:rFonts w:ascii="Arial" w:hAnsi="Arial" w:cs="Arial"/>
-          <w:lang w:val="es-ES"/>
-        </w:rPr>
-        <w:t>4</w:t>
-      </w:r>
-      <w:r>
-        <w:rPr>
-          <w:rFonts w:ascii="Arial" w:hAnsi="Arial" w:cs="Arial"/>
-          <w:lang w:val="es-ES"/>
-        </w:rPr>
-        <w:t>,</w:t>
-      </w:r>
-      <w:r>
-        <w:rPr>
-          <w:rFonts w:ascii="Arial" w:hAnsi="Arial" w:cs="Arial"/>
-          <w:lang w:val="es-ES"/>
-        </w:rPr>
-        <w:t>18</w:t>
-      </w:r>
-      <w:r>
-        <w:rPr>
-          <w:rFonts w:ascii="Arial" w:hAnsi="Arial" w:cs="Arial"/>
-          <w:lang w:val="es-ES"/>
-        </w:rPr>
-        <w:t xml:space="preserve">% del CPU Total, por otro lado, revisando el grafico encontramos </w:t>
-      </w:r>
-      <w:r>
-        <w:rPr>
-          <w:rFonts w:ascii="Arial" w:hAnsi="Arial" w:cs="Arial"/>
-          <w:lang w:val="es-ES"/>
-        </w:rPr>
-        <w:t>picos</w:t>
-      </w:r>
-      <w:r>
-        <w:rPr>
-          <w:rFonts w:ascii="Arial" w:hAnsi="Arial" w:cs="Arial"/>
-          <w:lang w:val="es-ES"/>
-        </w:rPr>
-        <w:t xml:space="preserve"> de </w:t>
-      </w:r>
-      <w:r>
-        <w:rPr>
-          <w:rFonts w:ascii="Arial" w:hAnsi="Arial" w:cs="Arial"/>
-          <w:lang w:val="es-ES"/>
-        </w:rPr>
-        <w:t>196ms</w:t>
-      </w:r>
-      <w:r>
-        <w:rPr>
-          <w:rFonts w:ascii="Arial" w:hAnsi="Arial" w:cs="Arial"/>
-          <w:lang w:val="es-ES"/>
-        </w:rPr>
-        <w:t xml:space="preserve"> en el</w:t>
-      </w:r>
-      <w:r>
-        <w:rPr>
-          <w:rFonts w:ascii="Arial" w:hAnsi="Arial" w:cs="Arial"/>
-          <w:lang w:val="es-ES"/>
-        </w:rPr>
-        <w:t xml:space="preserve"> </w:t>
-      </w:r>
-      <w:proofErr w:type="spellStart"/>
-      <w:r>
-        <w:rPr>
-          <w:rFonts w:ascii="Arial" w:hAnsi="Arial" w:cs="Arial"/>
-          <w:highlight w:val="green"/>
+        <w:t xml:space="preserve"> genera un nuevo enemigo, este llama a </w:t>
+      </w:r>
+      <w:proofErr w:type="spellStart"/>
+      <w:proofErr w:type="gramStart"/>
+      <w:r>
+        <w:rPr>
+          <w:rFonts w:ascii="Arial" w:hAnsi="Arial" w:cs="Arial"/>
+          <w:highlight w:val="green"/>
+          <w:lang w:val="es-ES"/>
+        </w:rPr>
+        <w:t>LoadImage</w:t>
+      </w:r>
+      <w:proofErr w:type="spellEnd"/>
+      <w:r>
+        <w:rPr>
+          <w:rFonts w:ascii="Arial" w:hAnsi="Arial" w:cs="Arial"/>
+          <w:highlight w:val="green"/>
+          <w:lang w:val="es-ES"/>
+        </w:rPr>
+        <w:t>(</w:t>
+      </w:r>
+      <w:proofErr w:type="gramEnd"/>
+      <w:r>
+        <w:rPr>
+          <w:rFonts w:ascii="Arial" w:hAnsi="Arial" w:cs="Arial"/>
+          <w:highlight w:val="green"/>
+          <w:lang w:val="es-ES"/>
+        </w:rPr>
+        <w:t>)</w:t>
+      </w:r>
+      <w:r>
+        <w:rPr>
+          <w:rFonts w:ascii="Arial" w:hAnsi="Arial" w:cs="Arial"/>
+          <w:lang w:val="es-ES"/>
+        </w:rPr>
+        <w:t xml:space="preserve">, en este método es donde se recortan todas las Imágenes de las naves y son guardadas en un array. Esto es lo que genera picos de latencia en el </w:t>
+      </w:r>
+      <w:proofErr w:type="spellStart"/>
+      <w:r>
+        <w:rPr>
+          <w:rFonts w:ascii="Arial" w:hAnsi="Arial" w:cs="Arial"/>
           <w:lang w:val="es-ES"/>
         </w:rPr>
         <w:t>Update</w:t>
@@ -6095,214 +6223,6 @@
           <w:rFonts w:ascii="Arial" w:hAnsi="Arial" w:cs="Arial"/>
           <w:lang w:val="es-ES"/>
         </w:rPr>
-        <w:t>.</w:t>
-      </w:r>
-    </w:p>
-    <w:p>
-      <w:pPr>
-        <w:rPr>
-          <w:rFonts w:ascii="Arial" w:hAnsi="Arial" w:cs="Arial"/>
-          <w:lang w:val="es-ES"/>
-        </w:rPr>
-      </w:pPr>
-      <w:r>
-        <w:rPr>
-          <w:rFonts w:ascii="Arial" w:hAnsi="Arial" w:cs="Arial"/>
-          <w:lang w:val="es-ES"/>
-        </w:rPr>
-        <w:t xml:space="preserve">También </w:t>
-      </w:r>
-      <w:r>
-        <w:rPr>
-          <w:rFonts w:ascii="Arial" w:hAnsi="Arial" w:cs="Arial"/>
-          <w:lang w:val="es-ES"/>
-        </w:rPr>
-        <w:t>podemos ver</w:t>
-      </w:r>
-      <w:r>
-        <w:rPr>
-          <w:rFonts w:ascii="Arial" w:hAnsi="Arial" w:cs="Arial"/>
-          <w:lang w:val="es-ES"/>
-        </w:rPr>
-        <w:t xml:space="preserve"> que el</w:t>
-      </w:r>
-      <w:r>
-        <w:rPr>
-          <w:rFonts w:ascii="Arial" w:hAnsi="Arial" w:cs="Arial"/>
-          <w:lang w:val="es-ES"/>
-        </w:rPr>
-        <w:t xml:space="preserve"> </w:t>
-      </w:r>
-      <w:r>
-        <w:rPr>
-          <w:rFonts w:ascii="Arial" w:hAnsi="Arial" w:cs="Arial"/>
-          <w:lang w:val="es-ES"/>
-        </w:rPr>
-        <w:t>m</w:t>
-      </w:r>
-      <w:r>
-        <w:rPr>
-          <w:rFonts w:ascii="Arial" w:hAnsi="Arial" w:cs="Arial"/>
-          <w:lang w:val="es-ES"/>
-        </w:rPr>
-        <w:t xml:space="preserve">étodo </w:t>
-      </w:r>
-      <w:proofErr w:type="spellStart"/>
-      <w:r>
-        <w:rPr>
-          <w:rFonts w:ascii="Arial" w:hAnsi="Arial" w:cs="Arial"/>
-          <w:highlight w:val="green"/>
-          <w:lang w:val="es-ES"/>
-        </w:rPr>
-        <w:t>EnemySpawner.</w:t>
-      </w:r>
-      <w:r>
-        <w:rPr>
-          <w:rFonts w:ascii="Arial" w:hAnsi="Arial" w:cs="Arial"/>
-          <w:highlight w:val="green"/>
-          <w:lang w:val="es-ES"/>
-        </w:rPr>
-        <w:t>Update</w:t>
-      </w:r>
-      <w:proofErr w:type="spellEnd"/>
-      <w:r>
-        <w:rPr>
-          <w:rFonts w:ascii="Arial" w:hAnsi="Arial" w:cs="Arial"/>
-          <w:highlight w:val="green"/>
-          <w:lang w:val="es-ES"/>
-        </w:rPr>
-        <w:t>()</w:t>
-      </w:r>
-      <w:r>
-        <w:rPr>
-          <w:rFonts w:ascii="Arial" w:hAnsi="Arial" w:cs="Arial"/>
-          <w:lang w:val="es-ES"/>
-        </w:rPr>
-        <w:t xml:space="preserve"> </w:t>
-      </w:r>
-      <w:r>
-        <w:rPr>
-          <w:rFonts w:ascii="Arial" w:hAnsi="Arial" w:cs="Arial"/>
-          <w:lang w:val="es-ES"/>
-        </w:rPr>
-        <w:t xml:space="preserve">llama a </w:t>
-      </w:r>
-      <w:proofErr w:type="spellStart"/>
-      <w:proofErr w:type="gramStart"/>
-      <w:r>
-        <w:rPr>
-          <w:rFonts w:ascii="Arial" w:hAnsi="Arial" w:cs="Arial"/>
-          <w:highlight w:val="green"/>
-          <w:lang w:val="es-ES"/>
-        </w:rPr>
-        <w:t>LoadImage</w:t>
-      </w:r>
-      <w:proofErr w:type="spellEnd"/>
-      <w:r>
-        <w:rPr>
-          <w:rFonts w:ascii="Arial" w:hAnsi="Arial" w:cs="Arial"/>
-          <w:highlight w:val="green"/>
-          <w:lang w:val="es-ES"/>
-        </w:rPr>
-        <w:t>(</w:t>
-      </w:r>
-      <w:proofErr w:type="gramEnd"/>
-      <w:r>
-        <w:rPr>
-          <w:rFonts w:ascii="Arial" w:hAnsi="Arial" w:cs="Arial"/>
-          <w:highlight w:val="green"/>
-          <w:lang w:val="es-ES"/>
-        </w:rPr>
-        <w:t>)</w:t>
-      </w:r>
-      <w:r>
-        <w:rPr>
-          <w:rFonts w:ascii="Arial" w:hAnsi="Arial" w:cs="Arial"/>
-          <w:lang w:val="es-ES"/>
-        </w:rPr>
-        <w:t>, y en este, es donde se consume un 14,18% de los recursos.</w:t>
-      </w:r>
-    </w:p>
-    <w:p>
-      <w:pPr>
-        <w:rPr>
-          <w:rFonts w:ascii="Arial" w:hAnsi="Arial" w:cs="Arial"/>
-          <w:lang w:val="es-ES"/>
-        </w:rPr>
-      </w:pPr>
-      <w:r>
-        <w:rPr>
-          <w:rFonts w:ascii="Arial" w:hAnsi="Arial" w:cs="Arial"/>
-          <w:lang w:val="es-ES"/>
-        </w:rPr>
-        <w:t xml:space="preserve">Revisando el código encontré que, cada ves que un </w:t>
-      </w:r>
-      <w:proofErr w:type="spellStart"/>
-      <w:r>
-        <w:rPr>
-          <w:rFonts w:ascii="Arial" w:hAnsi="Arial" w:cs="Arial"/>
-          <w:highlight w:val="green"/>
-          <w:lang w:val="es-ES"/>
-        </w:rPr>
-        <w:t>EnemySpawner</w:t>
-      </w:r>
-      <w:proofErr w:type="spellEnd"/>
-      <w:r>
-        <w:rPr>
-          <w:rFonts w:ascii="Arial" w:hAnsi="Arial" w:cs="Arial"/>
-          <w:lang w:val="es-ES"/>
-        </w:rPr>
-        <w:t xml:space="preserve"> genera un nuevo enemigo, este llama a </w:t>
-      </w:r>
-      <w:proofErr w:type="spellStart"/>
-      <w:proofErr w:type="gramStart"/>
-      <w:r>
-        <w:rPr>
-          <w:rFonts w:ascii="Arial" w:hAnsi="Arial" w:cs="Arial"/>
-          <w:highlight w:val="green"/>
-          <w:lang w:val="es-ES"/>
-        </w:rPr>
-        <w:t>LoadImage</w:t>
-      </w:r>
-      <w:proofErr w:type="spellEnd"/>
-      <w:r>
-        <w:rPr>
-          <w:rFonts w:ascii="Arial" w:hAnsi="Arial" w:cs="Arial"/>
-          <w:highlight w:val="green"/>
-          <w:lang w:val="es-ES"/>
-        </w:rPr>
-        <w:t>(</w:t>
-      </w:r>
-      <w:proofErr w:type="gramEnd"/>
-      <w:r>
-        <w:rPr>
-          <w:rFonts w:ascii="Arial" w:hAnsi="Arial" w:cs="Arial"/>
-          <w:highlight w:val="green"/>
-          <w:lang w:val="es-ES"/>
-        </w:rPr>
-        <w:t>)</w:t>
-      </w:r>
-      <w:r>
-        <w:rPr>
-          <w:rFonts w:ascii="Arial" w:hAnsi="Arial" w:cs="Arial"/>
-          <w:lang w:val="es-ES"/>
-        </w:rPr>
-        <w:t xml:space="preserve">, en este método es donde se recortan todas las Imágenes de las naves y son guardadas en un array. Esto es lo que genera picos de latencia en el </w:t>
-      </w:r>
-      <w:proofErr w:type="spellStart"/>
-      <w:r>
-        <w:rPr>
-          <w:rFonts w:ascii="Arial" w:hAnsi="Arial" w:cs="Arial"/>
-          <w:lang w:val="es-ES"/>
-        </w:rPr>
-        <w:t>Update</w:t>
-      </w:r>
-      <w:proofErr w:type="spellEnd"/>
-      <w:r>
-        <w:rPr>
-          <w:rFonts w:ascii="Arial" w:hAnsi="Arial" w:cs="Arial"/>
-          <w:lang w:val="es-ES"/>
-        </w:rPr>
         <w:t xml:space="preserve">, ya que el programa </w:t>
       </w:r>
       <w:r>
@@ -6317,21 +6237,7 @@
           <w:rFonts w:ascii="Arial" w:hAnsi="Arial" w:cs="Arial"/>
           <w:lang w:val="es-ES"/>
         </w:rPr>
-        <w:t xml:space="preserve"> </w:t>
-      </w:r>
-      <w:r>
-        <w:rPr>
-          <w:rFonts w:ascii="Arial" w:hAnsi="Arial" w:cs="Arial"/>
-          <w:lang w:val="es-ES"/>
-        </w:rPr>
-        <w:t>creando</w:t>
-      </w:r>
-      <w:r>
-        <w:rPr>
-          <w:rFonts w:ascii="Arial" w:hAnsi="Arial" w:cs="Arial"/>
-          <w:lang w:val="es-ES"/>
-        </w:rPr>
-        <w:t xml:space="preserve"> de forma constantemente los nuevos enemigos.</w:t>
+        <w:t xml:space="preserve"> creando de forma constantemente los nuevos enemigos.</w:t>
       </w:r>
     </w:p>
     <w:p>
@@ -6768,29 +6674,334 @@
           <w:rFonts w:ascii="Arial" w:hAnsi="Arial" w:cs="Arial"/>
           <w:lang w:val="es-ES"/>
         </w:rPr>
-        <w:t xml:space="preserve"> ya no aparece, paso de ocupar el </w:t>
-      </w:r>
-      <w:r>
-        <w:rPr>
-          <w:rFonts w:ascii="Arial" w:hAnsi="Arial" w:cs="Arial"/>
-          <w:lang w:val="es-ES"/>
-        </w:rPr>
-        <w:t>14,18%</w:t>
-      </w:r>
-      <w:r>
-        <w:rPr>
-          <w:rFonts w:ascii="Arial" w:hAnsi="Arial" w:cs="Arial"/>
-          <w:lang w:val="es-ES"/>
-        </w:rPr>
-        <w:t xml:space="preserve"> al 0,01%</w:t>
-      </w:r>
-      <w:r>
-        <w:rPr>
-          <w:rFonts w:ascii="Arial" w:hAnsi="Arial" w:cs="Arial"/>
-          <w:lang w:val="es-ES"/>
-        </w:rPr>
-        <w:t xml:space="preserve"> del CPU Total</w:t>
-      </w:r>
+        <w:t xml:space="preserve"> ya no aparece, paso de ocupar el 14,18% al 0,01% del CPU Total.</w:t>
+      </w:r>
+    </w:p>
+    <w:p>
+      <w:pPr>
+        <w:rPr>
+          <w:rFonts w:ascii="Arial" w:hAnsi="Arial" w:cs="Arial"/>
+          <w:lang w:val="es-ES"/>
+        </w:rPr>
+      </w:pPr>
+      <w:r>
+        <w:rPr>
+          <w:rFonts w:ascii="Arial" w:hAnsi="Arial" w:cs="Arial"/>
+          <w:lang w:val="es-ES"/>
+        </w:rPr>
+        <w:t xml:space="preserve">En el cuadro azul, podemos ver que el juego corre con una media de 80-90ms y ya no tiene los picos de ms en el </w:t>
+      </w:r>
+      <w:proofErr w:type="spellStart"/>
+      <w:r>
+        <w:rPr>
+          <w:rFonts w:ascii="Arial" w:hAnsi="Arial" w:cs="Arial"/>
+          <w:lang w:val="es-ES"/>
+        </w:rPr>
+        <w:t>update</w:t>
+      </w:r>
+      <w:proofErr w:type="spellEnd"/>
+      <w:r>
+        <w:rPr>
+          <w:rFonts w:ascii="Arial" w:hAnsi="Arial" w:cs="Arial"/>
+          <w:lang w:val="es-ES"/>
+        </w:rPr>
+        <w:t>, como ocurría en las imágenes de las mediciones.</w:t>
+      </w:r>
+    </w:p>
+    <w:p>
+      <w:pPr>
+        <w:rPr>
+          <w:rFonts w:ascii="Arial" w:hAnsi="Arial" w:cs="Arial"/>
+          <w:lang w:val="es-ES"/>
+        </w:rPr>
+      </w:pPr>
+      <w:r>
+        <w:rPr>
+          <w:rFonts w:ascii="Arial" w:hAnsi="Arial" w:cs="Arial"/>
+          <w:lang w:val="es-ES"/>
+        </w:rPr>
+        <w:t>Los cambios fueron positivos.</w:t>
+      </w:r>
+    </w:p>
+    <w:p>
+      <w:pPr>
+        <w:rPr>
+          <w:rFonts w:ascii="Arial" w:hAnsi="Arial" w:cs="Arial"/>
+          <w:lang w:val="es-ES"/>
+        </w:rPr>
+      </w:pPr>
+    </w:p>
+    <w:p>
+      <w:pPr>
+        <w:rPr>
+          <w:rFonts w:ascii="Arial" w:hAnsi="Arial" w:cs="Arial"/>
+          <w:lang w:val="es-ES"/>
+        </w:rPr>
+      </w:pPr>
+      <w:r>
+        <w:rPr>
+          <w:rFonts w:ascii="Arial" w:hAnsi="Arial" w:cs="Arial"/>
+          <w:highlight w:val="yellow"/>
+          <w:lang w:val="es-ES"/>
+        </w:rPr>
+        <w:t>Hipotesis</w:t>
+      </w:r>
+      <w:r>
+        <w:rPr>
+          <w:rFonts w:ascii="Arial" w:hAnsi="Arial" w:cs="Arial"/>
+          <w:highlight w:val="yellow"/>
+          <w:lang w:val="es-ES"/>
+        </w:rPr>
+        <w:t>9</w:t>
+      </w:r>
+    </w:p>
+    <w:p>
+      <w:pPr>
+        <w:rPr>
+          <w:rFonts w:ascii="Arial" w:hAnsi="Arial" w:cs="Arial"/>
+          <w:u w:val="single"/>
+          <w:lang w:val="es-ES"/>
+        </w:rPr>
+      </w:pPr>
+      <w:r>
+        <w:rPr>
+          <w:rFonts w:ascii="Arial" w:hAnsi="Arial" w:cs="Arial"/>
+          <w:u w:val="single"/>
+          <w:lang w:val="es-ES"/>
+        </w:rPr>
+        <w:t>Mediciones:</w:t>
+      </w:r>
+    </w:p>
+    <w:p>
+      <w:pPr>
+        <w:rPr>
+          <w:rFonts w:ascii="Arial" w:hAnsi="Arial" w:cs="Arial"/>
+          <w:u w:val="single"/>
+          <w:lang w:val="es-ES"/>
+        </w:rPr>
+      </w:pPr>
+      <w:r>
+        <w:rPr>
+          <w:rFonts w:ascii="Arial" w:hAnsi="Arial" w:cs="Arial"/>
+          <w:noProof/>
+          <w:u w:val="single"/>
+          <w:lang w:val="es-ES"/>
+        </w:rPr>
+        <w:drawing>
+          <wp:inline distT="0" distB="0" distL="0" distR="0">
+            <wp:extent cx="5325653" cy="2547258"/>
+            <wp:effectExtent l="0" t="0" r="8890" b="5715"/>
+            <wp:docPr id="18" name="Imagen 18"/>
+            <wp:cNvGraphicFramePr>
+              <a:graphicFrameLocks xmlns:a="http://schemas.openxmlformats.org/drawingml/2006/main" noChangeAspect="1"/>
+            </wp:cNvGraphicFramePr>
+            <a:graphic xmlns:a="http://schemas.openxmlformats.org/drawingml/2006/main">
+              <a:graphicData uri="http://schemas.openxmlformats.org/drawingml/2006/picture">
+                <pic:pic xmlns:pic="http://schemas.openxmlformats.org/drawingml/2006/picture">
+                  <pic:nvPicPr>
+                    <pic:cNvPr id="0" name="Picture 1"/>
+                    <pic:cNvPicPr>
+                      <a:picLocks noChangeAspect="1" noChangeArrowheads="1"/>
+                    </pic:cNvPicPr>
+                  </pic:nvPicPr>
+                  <pic:blipFill>
+                    <a:blip r:embed="rId21" cstate="print">
+                      <a:extLst>
+                        <a:ext uri="{28A0092B-C50C-407E-A947-70E740481C1C}">
+                          <a14:useLocalDpi xmlns:a14="http://schemas.microsoft.com/office/drawing/2010/main" val="0"/>
+                        </a:ext>
+                      </a:extLst>
+                    </a:blip>
+                    <a:srcRect/>
+                    <a:stretch>
+                      <a:fillRect/>
+                    </a:stretch>
+                  </pic:blipFill>
+                  <pic:spPr bwMode="auto">
+                    <a:xfrm>
+                      <a:off x="0" y="0"/>
+                      <a:ext cx="5381503" cy="2573971"/>
+                    </a:xfrm>
+                    <a:prstGeom prst="rect">
+                      <a:avLst/>
+                    </a:prstGeom>
+                    <a:noFill/>
+                    <a:ln>
+                      <a:noFill/>
+                    </a:ln>
+                  </pic:spPr>
+                </pic:pic>
+              </a:graphicData>
+            </a:graphic>
+          </wp:inline>
+        </w:drawing>
+      </w:r>
+    </w:p>
+    <w:p>
+      <w:pPr>
+        <w:rPr>
+          <w:rFonts w:ascii="Arial" w:hAnsi="Arial" w:cs="Arial"/>
+          <w:u w:val="single"/>
+          <w:lang w:val="es-ES"/>
+        </w:rPr>
+      </w:pPr>
+      <w:proofErr w:type="spellStart"/>
+      <w:r>
+        <w:rPr>
+          <w:rFonts w:ascii="Arial" w:hAnsi="Arial" w:cs="Arial"/>
+          <w:u w:val="single"/>
+          <w:lang w:val="es-ES"/>
+        </w:rPr>
+        <w:t>Hipotesis</w:t>
+      </w:r>
+      <w:proofErr w:type="spellEnd"/>
+      <w:r>
+        <w:rPr>
+          <w:rFonts w:ascii="Arial" w:hAnsi="Arial" w:cs="Arial"/>
+          <w:u w:val="single"/>
+          <w:lang w:val="es-ES"/>
+        </w:rPr>
+        <w:t>:</w:t>
+      </w:r>
+      <w:r>
+        <w:rPr>
+          <w:rFonts w:ascii="Arial" w:hAnsi="Arial" w:cs="Arial"/>
+          <w:u w:val="single"/>
+          <w:lang w:val="es-ES"/>
+        </w:rPr>
+        <w:t xml:space="preserve"> </w:t>
+      </w:r>
+    </w:p>
+    <w:p>
+      <w:pPr>
+        <w:rPr>
+          <w:rFonts w:ascii="Arial" w:hAnsi="Arial" w:cs="Arial"/>
+          <w:lang w:val="es-ES"/>
+        </w:rPr>
+      </w:pPr>
+      <w:r>
+        <w:rPr>
+          <w:rFonts w:ascii="Arial" w:hAnsi="Arial" w:cs="Arial"/>
+          <w:lang w:val="es-ES"/>
+        </w:rPr>
+        <w:t xml:space="preserve">Al momento de disparar un par de </w:t>
+      </w:r>
+      <w:proofErr w:type="spellStart"/>
+      <w:r>
+        <w:rPr>
+          <w:rFonts w:ascii="Arial" w:hAnsi="Arial" w:cs="Arial"/>
+          <w:highlight w:val="green"/>
+          <w:lang w:val="es-ES"/>
+        </w:rPr>
+        <w:t>Projectile</w:t>
+      </w:r>
+      <w:proofErr w:type="spellEnd"/>
+      <w:r>
+        <w:rPr>
+          <w:rFonts w:ascii="Arial" w:hAnsi="Arial" w:cs="Arial"/>
+          <w:lang w:val="es-ES"/>
+        </w:rPr>
+        <w:t xml:space="preserve"> el programa queda pensando y tarda mucho en actualizar.</w:t>
+      </w:r>
+    </w:p>
+    <w:p>
+      <w:pPr>
+        <w:rPr>
+          <w:rFonts w:ascii="Arial" w:hAnsi="Arial" w:cs="Arial"/>
+          <w:lang w:val="es-ES"/>
+        </w:rPr>
+      </w:pPr>
+      <w:r>
+        <w:rPr>
+          <w:rFonts w:ascii="Arial" w:hAnsi="Arial" w:cs="Arial"/>
+          <w:lang w:val="es-ES"/>
+        </w:rPr>
+        <w:t xml:space="preserve">Como se ve en el cuadro verde, en el </w:t>
+      </w:r>
+      <w:proofErr w:type="spellStart"/>
+      <w:proofErr w:type="gramStart"/>
+      <w:r>
+        <w:rPr>
+          <w:rFonts w:ascii="Arial" w:hAnsi="Arial" w:cs="Arial"/>
+          <w:highlight w:val="green"/>
+          <w:lang w:val="es-ES"/>
+        </w:rPr>
+        <w:t>Game.Proyectile.Update</w:t>
+      </w:r>
+      <w:proofErr w:type="spellEnd"/>
+      <w:proofErr w:type="gramEnd"/>
+      <w:r>
+        <w:rPr>
+          <w:rFonts w:ascii="Arial" w:hAnsi="Arial" w:cs="Arial"/>
+          <w:highlight w:val="green"/>
+          <w:lang w:val="es-ES"/>
+        </w:rPr>
+        <w:t>()</w:t>
+      </w:r>
+      <w:r>
+        <w:rPr>
+          <w:rFonts w:ascii="Arial" w:hAnsi="Arial" w:cs="Arial"/>
+          <w:lang w:val="es-ES"/>
+        </w:rPr>
+        <w:t>, encontramos que se consume el 61,63% del tiempo del CPU.</w:t>
+      </w:r>
+    </w:p>
+    <w:p>
+      <w:pPr>
+        <w:rPr>
+          <w:rFonts w:ascii="Arial" w:hAnsi="Arial" w:cs="Arial"/>
+          <w:lang w:val="es-ES"/>
+        </w:rPr>
+      </w:pPr>
+      <w:r>
+        <w:rPr>
+          <w:rFonts w:ascii="Arial" w:hAnsi="Arial" w:cs="Arial"/>
+          <w:lang w:val="es-ES"/>
+        </w:rPr>
+        <w:t xml:space="preserve">En el cuadro azul del gráfico, podemos ver que hay picos de </w:t>
+      </w:r>
+      <w:r>
+        <w:rPr>
+          <w:rFonts w:ascii="Arial" w:hAnsi="Arial" w:cs="Arial"/>
+          <w:lang w:val="es-ES"/>
+        </w:rPr>
+        <w:t>6378ms</w:t>
+      </w:r>
+      <w:r>
+        <w:rPr>
+          <w:rFonts w:ascii="Arial" w:hAnsi="Arial" w:cs="Arial"/>
+          <w:lang w:val="es-ES"/>
+        </w:rPr>
+        <w:t xml:space="preserve"> en el </w:t>
+      </w:r>
+      <w:proofErr w:type="spellStart"/>
+      <w:r>
+        <w:rPr>
+          <w:rFonts w:ascii="Arial" w:hAnsi="Arial" w:cs="Arial"/>
+          <w:highlight w:val="green"/>
+          <w:lang w:val="es-ES"/>
+        </w:rPr>
+        <w:t>Update</w:t>
+      </w:r>
+      <w:proofErr w:type="spellEnd"/>
+      <w:r>
+        <w:rPr>
+          <w:rFonts w:ascii="Arial" w:hAnsi="Arial" w:cs="Arial"/>
+          <w:highlight w:val="green"/>
+          <w:lang w:val="es-ES"/>
+        </w:rPr>
+        <w:t xml:space="preserve"> y el </w:t>
+      </w:r>
+      <w:proofErr w:type="spellStart"/>
+      <w:r>
+        <w:rPr>
+          <w:rFonts w:ascii="Arial" w:hAnsi="Arial" w:cs="Arial"/>
+          <w:highlight w:val="green"/>
+          <w:lang w:val="es-ES"/>
+        </w:rPr>
+        <w:t>Draw</w:t>
+      </w:r>
+      <w:proofErr w:type="spellEnd"/>
       <w:r>
         <w:rPr>
           <w:rFonts w:ascii="Arial" w:hAnsi="Arial" w:cs="Arial"/>
@@ -6811,330 +7022,789 @@
           <w:rFonts w:ascii="Arial" w:hAnsi="Arial" w:cs="Arial"/>
           <w:lang w:val="es-ES"/>
         </w:rPr>
-        <w:t>En el cuadro azul, podemos ver que el juego corre con una media de 80-90ms y ya no tiene los picos d</w:t>
-      </w:r>
-      <w:bookmarkStart w:id="0" w:name="_GoBack"/>
+        <w:lastRenderedPageBreak/>
+        <w:t>Revisando el código, pude notar que el problem</w:t>
+      </w:r>
+      <w:r>
+        <w:rPr>
+          <w:rFonts w:ascii="Arial" w:hAnsi="Arial" w:cs="Arial"/>
+          <w:lang w:val="es-ES"/>
+        </w:rPr>
+        <w:t>a</w:t>
+      </w:r>
+      <w:r>
+        <w:rPr>
+          <w:rFonts w:ascii="Arial" w:hAnsi="Arial" w:cs="Arial"/>
+          <w:lang w:val="es-ES"/>
+        </w:rPr>
+        <w:t xml:space="preserve"> </w:t>
+      </w:r>
+      <w:r>
+        <w:rPr>
+          <w:rFonts w:ascii="Arial" w:hAnsi="Arial" w:cs="Arial"/>
+          <w:lang w:val="es-ES"/>
+        </w:rPr>
+        <w:t>de</w:t>
+      </w:r>
+      <w:r>
+        <w:rPr>
+          <w:rFonts w:ascii="Arial" w:hAnsi="Arial" w:cs="Arial"/>
+          <w:lang w:val="es-ES"/>
+        </w:rPr>
+        <w:t xml:space="preserve"> los proyectiles era el mismo</w:t>
+      </w:r>
+      <w:r>
+        <w:rPr>
+          <w:rFonts w:ascii="Arial" w:hAnsi="Arial" w:cs="Arial"/>
+          <w:lang w:val="es-ES"/>
+        </w:rPr>
+        <w:t xml:space="preserve"> de la </w:t>
+      </w:r>
+      <w:r>
+        <w:rPr>
+          <w:rFonts w:ascii="Arial" w:hAnsi="Arial" w:cs="Arial"/>
+          <w:highlight w:val="yellow"/>
+          <w:lang w:val="es-ES"/>
+        </w:rPr>
+        <w:t>Hipotesis6</w:t>
+      </w:r>
+      <w:r>
+        <w:rPr>
+          <w:rFonts w:ascii="Arial" w:hAnsi="Arial" w:cs="Arial"/>
+          <w:lang w:val="es-ES"/>
+        </w:rPr>
+        <w:t xml:space="preserve">. </w:t>
+      </w:r>
+      <w:proofErr w:type="spellStart"/>
+      <w:r>
+        <w:rPr>
+          <w:rFonts w:ascii="Arial" w:hAnsi="Arial" w:cs="Arial"/>
+          <w:highlight w:val="green"/>
+          <w:lang w:val="es-ES"/>
+        </w:rPr>
+        <w:t>Projectile</w:t>
+      </w:r>
+      <w:proofErr w:type="spellEnd"/>
+      <w:r>
+        <w:rPr>
+          <w:rFonts w:ascii="Arial" w:hAnsi="Arial" w:cs="Arial"/>
+          <w:lang w:val="es-ES"/>
+        </w:rPr>
+        <w:t xml:space="preserve"> tiene el</w:t>
+      </w:r>
+      <w:r>
+        <w:rPr>
+          <w:rFonts w:ascii="Arial" w:hAnsi="Arial" w:cs="Arial"/>
+          <w:lang w:val="es-ES"/>
+        </w:rPr>
+        <w:t xml:space="preserve"> método</w:t>
+      </w:r>
+      <w:r>
+        <w:t xml:space="preserve"> </w:t>
+      </w:r>
+      <w:proofErr w:type="spellStart"/>
+      <w:proofErr w:type="gramStart"/>
+      <w:r>
+        <w:rPr>
+          <w:rFonts w:ascii="Arial" w:hAnsi="Arial" w:cs="Arial"/>
+          <w:highlight w:val="green"/>
+          <w:lang w:val="es-ES"/>
+        </w:rPr>
+        <w:t>CheckForCollision</w:t>
+      </w:r>
+      <w:proofErr w:type="spellEnd"/>
+      <w:r>
+        <w:rPr>
+          <w:rFonts w:ascii="Arial" w:hAnsi="Arial" w:cs="Arial"/>
+          <w:highlight w:val="green"/>
+          <w:lang w:val="es-ES"/>
+        </w:rPr>
+        <w:t>(</w:t>
+      </w:r>
+      <w:proofErr w:type="gramEnd"/>
+      <w:r>
+        <w:rPr>
+          <w:rFonts w:ascii="Arial" w:hAnsi="Arial" w:cs="Arial"/>
+          <w:highlight w:val="green"/>
+          <w:lang w:val="es-ES"/>
+        </w:rPr>
+        <w:t>)</w:t>
+      </w:r>
+      <w:r>
+        <w:rPr>
+          <w:rFonts w:ascii="Arial" w:hAnsi="Arial" w:cs="Arial"/>
+          <w:lang w:val="es-ES"/>
+        </w:rPr>
+        <w:t xml:space="preserve">, este </w:t>
+      </w:r>
+      <w:r>
+        <w:rPr>
+          <w:rFonts w:ascii="Arial" w:hAnsi="Arial" w:cs="Arial"/>
+          <w:lang w:val="es-ES"/>
+        </w:rPr>
+        <w:t xml:space="preserve">agarran la lista de </w:t>
+      </w:r>
+      <w:proofErr w:type="spellStart"/>
+      <w:r>
+        <w:rPr>
+          <w:rFonts w:ascii="Arial" w:hAnsi="Arial" w:cs="Arial"/>
+          <w:highlight w:val="green"/>
+          <w:lang w:val="es-ES"/>
+        </w:rPr>
+        <w:t>AllObjects</w:t>
+      </w:r>
+      <w:proofErr w:type="spellEnd"/>
+      <w:r>
+        <w:rPr>
+          <w:rFonts w:ascii="Arial" w:hAnsi="Arial" w:cs="Arial"/>
+          <w:lang w:val="es-ES"/>
+        </w:rPr>
+        <w:t xml:space="preserve"> y l</w:t>
+      </w:r>
+      <w:r>
+        <w:rPr>
+          <w:rFonts w:ascii="Arial" w:hAnsi="Arial" w:cs="Arial"/>
+          <w:lang w:val="es-ES"/>
+        </w:rPr>
+        <w:t>a</w:t>
+      </w:r>
+      <w:r>
+        <w:rPr>
+          <w:rFonts w:ascii="Arial" w:hAnsi="Arial" w:cs="Arial"/>
+          <w:lang w:val="es-ES"/>
+        </w:rPr>
+        <w:t xml:space="preserve"> recorre, </w:t>
+      </w:r>
+      <w:r>
+        <w:rPr>
+          <w:rFonts w:ascii="Arial" w:hAnsi="Arial" w:cs="Arial"/>
+          <w:lang w:val="es-ES"/>
+        </w:rPr>
+        <w:t xml:space="preserve">calculando posibles colisiones </w:t>
+      </w:r>
+      <w:r>
+        <w:rPr>
+          <w:rFonts w:ascii="Arial" w:hAnsi="Arial" w:cs="Arial"/>
+          <w:lang w:val="es-ES"/>
+        </w:rPr>
+        <w:t>buscando</w:t>
+      </w:r>
+      <w:r>
+        <w:rPr>
+          <w:rFonts w:ascii="Arial" w:hAnsi="Arial" w:cs="Arial"/>
+          <w:lang w:val="es-ES"/>
+        </w:rPr>
+        <w:t xml:space="preserve"> </w:t>
+      </w:r>
+      <w:proofErr w:type="spellStart"/>
+      <w:r>
+        <w:rPr>
+          <w:rFonts w:ascii="Arial" w:hAnsi="Arial" w:cs="Arial"/>
+          <w:highlight w:val="green"/>
+          <w:lang w:val="es-ES"/>
+        </w:rPr>
+        <w:t>EnemyShip</w:t>
+      </w:r>
+      <w:r>
+        <w:rPr>
+          <w:rFonts w:ascii="Arial" w:hAnsi="Arial" w:cs="Arial"/>
+          <w:highlight w:val="green"/>
+          <w:lang w:val="es-ES"/>
+        </w:rPr>
+        <w:t>s</w:t>
+      </w:r>
+      <w:proofErr w:type="spellEnd"/>
+      <w:r>
+        <w:rPr>
+          <w:rFonts w:ascii="Arial" w:hAnsi="Arial" w:cs="Arial"/>
+          <w:lang w:val="es-ES"/>
+        </w:rPr>
+        <w:t xml:space="preserve">, </w:t>
+      </w:r>
+      <w:r>
+        <w:rPr>
+          <w:rFonts w:ascii="Arial" w:hAnsi="Arial" w:cs="Arial"/>
+          <w:lang w:val="es-ES"/>
+        </w:rPr>
+        <w:t xml:space="preserve">por otra parte, los </w:t>
+      </w:r>
+      <w:proofErr w:type="spellStart"/>
+      <w:r>
+        <w:rPr>
+          <w:rFonts w:ascii="Arial" w:hAnsi="Arial" w:cs="Arial"/>
+          <w:highlight w:val="green"/>
+          <w:lang w:val="es-ES"/>
+        </w:rPr>
+        <w:t>Projectile</w:t>
+      </w:r>
+      <w:proofErr w:type="spellEnd"/>
+      <w:r>
+        <w:rPr>
+          <w:rFonts w:ascii="Arial" w:hAnsi="Arial" w:cs="Arial"/>
+          <w:lang w:val="es-ES"/>
+        </w:rPr>
+        <w:t xml:space="preserve"> que no alcanzan a ningún enemigo, quedan dispersos en el mundo y no se liberar nunca de la memoria.</w:t>
+      </w:r>
+    </w:p>
+    <w:p>
+      <w:pPr>
+        <w:rPr>
+          <w:rFonts w:ascii="Arial" w:hAnsi="Arial" w:cs="Arial"/>
+          <w:lang w:val="es-ES"/>
+        </w:rPr>
+      </w:pPr>
+    </w:p>
+    <w:p>
+      <w:pPr>
+        <w:rPr>
+          <w:rFonts w:ascii="Arial" w:hAnsi="Arial" w:cs="Arial"/>
+          <w:u w:val="single"/>
+          <w:lang w:val="es-ES"/>
+        </w:rPr>
+      </w:pPr>
+      <w:r>
+        <w:rPr>
+          <w:rFonts w:ascii="Arial" w:hAnsi="Arial" w:cs="Arial"/>
+          <w:u w:val="single"/>
+          <w:lang w:val="es-ES"/>
+        </w:rPr>
+        <w:t>Solución Propuesta</w:t>
+      </w:r>
+      <w:r>
+        <w:rPr>
+          <w:rFonts w:ascii="Arial" w:hAnsi="Arial" w:cs="Arial"/>
+          <w:u w:val="single"/>
+          <w:lang w:val="es-ES"/>
+        </w:rPr>
+        <w:t>:</w:t>
+      </w:r>
+    </w:p>
+    <w:p>
+      <w:pPr>
+        <w:rPr>
+          <w:rFonts w:ascii="Arial" w:hAnsi="Arial" w:cs="Arial"/>
+          <w:lang w:val="es-ES"/>
+        </w:rPr>
+      </w:pPr>
+      <w:r>
+        <w:rPr>
+          <w:rFonts w:ascii="Arial" w:hAnsi="Arial" w:cs="Arial"/>
+          <w:lang w:val="es-ES"/>
+        </w:rPr>
+        <w:t xml:space="preserve">La solución que propongo es cambiar el método </w:t>
+      </w:r>
+      <w:proofErr w:type="spellStart"/>
+      <w:proofErr w:type="gramStart"/>
+      <w:r>
+        <w:rPr>
+          <w:rFonts w:ascii="Arial" w:hAnsi="Arial" w:cs="Arial"/>
+          <w:highlight w:val="green"/>
+          <w:lang w:val="es-ES"/>
+        </w:rPr>
+        <w:t>CheckForCollision</w:t>
+      </w:r>
+      <w:proofErr w:type="spellEnd"/>
+      <w:r>
+        <w:rPr>
+          <w:rFonts w:ascii="Arial" w:hAnsi="Arial" w:cs="Arial"/>
+          <w:highlight w:val="green"/>
+          <w:lang w:val="es-ES"/>
+        </w:rPr>
+        <w:t>(</w:t>
+      </w:r>
+      <w:proofErr w:type="gramEnd"/>
+      <w:r>
+        <w:rPr>
+          <w:rFonts w:ascii="Arial" w:hAnsi="Arial" w:cs="Arial"/>
+          <w:highlight w:val="green"/>
+          <w:lang w:val="es-ES"/>
+        </w:rPr>
+        <w:t>)</w:t>
+      </w:r>
+      <w:r>
+        <w:rPr>
+          <w:rFonts w:ascii="Arial" w:hAnsi="Arial" w:cs="Arial"/>
+          <w:lang w:val="es-ES"/>
+        </w:rPr>
+        <w:t xml:space="preserve"> </w:t>
+      </w:r>
+      <w:r>
+        <w:rPr>
+          <w:rFonts w:ascii="Arial" w:hAnsi="Arial" w:cs="Arial"/>
+          <w:lang w:val="es-ES"/>
+        </w:rPr>
+        <w:t xml:space="preserve">del proyectil para que </w:t>
+      </w:r>
+      <w:r>
+        <w:rPr>
+          <w:rFonts w:ascii="Arial" w:hAnsi="Arial" w:cs="Arial"/>
+          <w:lang w:val="es-ES"/>
+        </w:rPr>
+        <w:t>recorr</w:t>
+      </w:r>
+      <w:r>
+        <w:rPr>
+          <w:rFonts w:ascii="Arial" w:hAnsi="Arial" w:cs="Arial"/>
+          <w:lang w:val="es-ES"/>
+        </w:rPr>
+        <w:t>a</w:t>
+      </w:r>
+      <w:r>
+        <w:rPr>
+          <w:rFonts w:ascii="Arial" w:hAnsi="Arial" w:cs="Arial"/>
+          <w:lang w:val="es-ES"/>
+        </w:rPr>
+        <w:t xml:space="preserve"> la lista de </w:t>
+      </w:r>
+      <w:proofErr w:type="spellStart"/>
+      <w:r>
+        <w:rPr>
+          <w:rFonts w:ascii="Arial" w:hAnsi="Arial" w:cs="Arial"/>
+          <w:highlight w:val="green"/>
+          <w:lang w:val="es-ES"/>
+        </w:rPr>
+        <w:t>AllObjects</w:t>
+      </w:r>
+      <w:proofErr w:type="spellEnd"/>
+      <w:r>
+        <w:rPr>
+          <w:rFonts w:ascii="Arial" w:hAnsi="Arial" w:cs="Arial"/>
+          <w:lang w:val="es-ES"/>
+        </w:rPr>
+        <w:t xml:space="preserve"> almacen</w:t>
+      </w:r>
+      <w:r>
+        <w:rPr>
+          <w:rFonts w:ascii="Arial" w:hAnsi="Arial" w:cs="Arial"/>
+          <w:lang w:val="es-ES"/>
+        </w:rPr>
+        <w:t>e</w:t>
+      </w:r>
+      <w:r>
+        <w:rPr>
+          <w:rFonts w:ascii="Arial" w:hAnsi="Arial" w:cs="Arial"/>
+          <w:lang w:val="es-ES"/>
+        </w:rPr>
+        <w:t xml:space="preserve"> en un </w:t>
+      </w:r>
+      <w:r>
+        <w:rPr>
+          <w:rFonts w:ascii="Arial" w:hAnsi="Arial" w:cs="Arial"/>
+          <w:highlight w:val="green"/>
+          <w:lang w:val="es-ES"/>
+        </w:rPr>
+        <w:t>Array</w:t>
+      </w:r>
+      <w:r>
+        <w:rPr>
+          <w:rFonts w:ascii="Arial" w:hAnsi="Arial" w:cs="Arial"/>
+          <w:lang w:val="es-ES"/>
+        </w:rPr>
+        <w:t xml:space="preserve"> los objetos que son de tipo </w:t>
+      </w:r>
+      <w:proofErr w:type="spellStart"/>
+      <w:r>
+        <w:rPr>
+          <w:rFonts w:ascii="Arial" w:hAnsi="Arial" w:cs="Arial"/>
+          <w:highlight w:val="green"/>
+          <w:lang w:val="es-ES"/>
+        </w:rPr>
+        <w:t>EnemyShip</w:t>
+      </w:r>
+      <w:proofErr w:type="spellEnd"/>
+      <w:r>
+        <w:rPr>
+          <w:rFonts w:ascii="Arial" w:hAnsi="Arial" w:cs="Arial"/>
+          <w:lang w:val="es-ES"/>
+        </w:rPr>
+        <w:t xml:space="preserve"> e ignora</w:t>
+      </w:r>
+      <w:r>
+        <w:rPr>
+          <w:rFonts w:ascii="Arial" w:hAnsi="Arial" w:cs="Arial"/>
+          <w:lang w:val="es-ES"/>
+        </w:rPr>
+        <w:t>r el resto de</w:t>
+      </w:r>
+      <w:r>
+        <w:rPr>
+          <w:rFonts w:ascii="Arial" w:hAnsi="Arial" w:cs="Arial"/>
+          <w:lang w:val="es-ES"/>
+        </w:rPr>
+        <w:t xml:space="preserve"> objetos, luego accedo a </w:t>
+      </w:r>
+      <w:r>
+        <w:rPr>
+          <w:rFonts w:ascii="Arial" w:hAnsi="Arial" w:cs="Arial"/>
+          <w:lang w:val="es-ES"/>
+        </w:rPr>
+        <w:t xml:space="preserve">todos los enemigos </w:t>
+      </w:r>
+      <w:r>
+        <w:rPr>
+          <w:rFonts w:ascii="Arial" w:hAnsi="Arial" w:cs="Arial"/>
+          <w:lang w:val="es-ES"/>
+        </w:rPr>
+        <w:t xml:space="preserve">y detecto si algún </w:t>
+      </w:r>
+      <w:r>
+        <w:rPr>
+          <w:rFonts w:ascii="Arial" w:hAnsi="Arial" w:cs="Arial"/>
+          <w:lang w:val="es-ES"/>
+        </w:rPr>
+        <w:t xml:space="preserve">Proyectil </w:t>
+      </w:r>
+      <w:r>
+        <w:rPr>
+          <w:rFonts w:ascii="Arial" w:hAnsi="Arial" w:cs="Arial"/>
+          <w:lang w:val="es-ES"/>
+        </w:rPr>
+        <w:t xml:space="preserve">colisiona con </w:t>
+      </w:r>
+      <w:proofErr w:type="spellStart"/>
+      <w:r>
+        <w:rPr>
+          <w:rFonts w:ascii="Arial" w:hAnsi="Arial" w:cs="Arial"/>
+          <w:highlight w:val="green"/>
+          <w:lang w:val="es-ES"/>
+        </w:rPr>
+        <w:t>Enemy</w:t>
+      </w:r>
+      <w:r>
+        <w:rPr>
+          <w:rFonts w:ascii="Arial" w:hAnsi="Arial" w:cs="Arial"/>
+          <w:highlight w:val="green"/>
+          <w:lang w:val="es-ES"/>
+        </w:rPr>
+        <w:t>Ship</w:t>
+      </w:r>
+      <w:proofErr w:type="spellEnd"/>
+      <w:r>
+        <w:rPr>
+          <w:rFonts w:ascii="Arial" w:hAnsi="Arial" w:cs="Arial"/>
+          <w:lang w:val="es-ES"/>
+        </w:rPr>
+        <w:t>.</w:t>
+      </w:r>
+    </w:p>
+    <w:p>
+      <w:pPr>
+        <w:rPr>
+          <w:rFonts w:ascii="Arial" w:hAnsi="Arial" w:cs="Arial"/>
+          <w:lang w:val="es-ES"/>
+        </w:rPr>
+      </w:pPr>
+      <w:r>
+        <w:rPr>
+          <w:rFonts w:ascii="Arial" w:hAnsi="Arial" w:cs="Arial"/>
+          <w:lang w:val="es-ES"/>
+        </w:rPr>
+        <w:t xml:space="preserve">Por otro lado voy a agregar un </w:t>
+      </w:r>
+      <w:r>
+        <w:rPr>
+          <w:rFonts w:ascii="Arial" w:hAnsi="Arial" w:cs="Arial"/>
+          <w:highlight w:val="green"/>
+          <w:lang w:val="es-ES"/>
+        </w:rPr>
+        <w:t>IF</w:t>
+      </w:r>
+      <w:r>
+        <w:rPr>
+          <w:rFonts w:ascii="Arial" w:hAnsi="Arial" w:cs="Arial"/>
+          <w:lang w:val="es-ES"/>
+        </w:rPr>
+        <w:t xml:space="preserve"> en el </w:t>
+      </w:r>
+      <w:proofErr w:type="spellStart"/>
+      <w:proofErr w:type="gramStart"/>
+      <w:r>
+        <w:rPr>
+          <w:rFonts w:ascii="Arial" w:hAnsi="Arial" w:cs="Arial"/>
+          <w:highlight w:val="green"/>
+          <w:lang w:val="es-ES"/>
+        </w:rPr>
+        <w:t>Update</w:t>
+      </w:r>
+      <w:proofErr w:type="spellEnd"/>
+      <w:r>
+        <w:rPr>
+          <w:rFonts w:ascii="Arial" w:hAnsi="Arial" w:cs="Arial"/>
+          <w:highlight w:val="green"/>
+          <w:lang w:val="es-ES"/>
+        </w:rPr>
+        <w:t>(</w:t>
+      </w:r>
+      <w:proofErr w:type="gramEnd"/>
+      <w:r>
+        <w:rPr>
+          <w:rFonts w:ascii="Arial" w:hAnsi="Arial" w:cs="Arial"/>
+          <w:highlight w:val="green"/>
+          <w:lang w:val="es-ES"/>
+        </w:rPr>
+        <w:t>)</w:t>
+      </w:r>
+      <w:r>
+        <w:rPr>
+          <w:rFonts w:ascii="Arial" w:hAnsi="Arial" w:cs="Arial"/>
+          <w:lang w:val="es-ES"/>
+        </w:rPr>
+        <w:t xml:space="preserve"> de los </w:t>
+      </w:r>
+      <w:proofErr w:type="spellStart"/>
+      <w:r>
+        <w:rPr>
+          <w:rFonts w:ascii="Arial" w:hAnsi="Arial" w:cs="Arial"/>
+          <w:highlight w:val="green"/>
+          <w:lang w:val="es-ES"/>
+        </w:rPr>
+        <w:t>Projectile</w:t>
+      </w:r>
+      <w:proofErr w:type="spellEnd"/>
+      <w:r>
+        <w:rPr>
+          <w:rFonts w:ascii="Arial" w:hAnsi="Arial" w:cs="Arial"/>
+          <w:lang w:val="es-ES"/>
+        </w:rPr>
+        <w:t>, para borrarlos de memoria si salen del límite del mundo.</w:t>
+      </w:r>
+    </w:p>
+    <w:p>
+      <w:pPr>
+        <w:rPr>
+          <w:rFonts w:ascii="Arial" w:hAnsi="Arial" w:cs="Arial"/>
+          <w:noProof/>
+          <w:u w:val="single"/>
+          <w:lang w:val="es-ES"/>
+        </w:rPr>
+      </w:pPr>
+      <w:r>
+        <w:rPr>
+          <w:rFonts w:ascii="Arial" w:hAnsi="Arial" w:cs="Arial"/>
+          <w:u w:val="single"/>
+          <w:lang w:val="es-ES"/>
+        </w:rPr>
+        <w:t>Resolución:</w:t>
+      </w:r>
+      <w:r>
+        <w:rPr>
+          <w:rFonts w:ascii="Arial" w:hAnsi="Arial" w:cs="Arial"/>
+          <w:noProof/>
+          <w:u w:val="single"/>
+          <w:lang w:val="es-ES"/>
+        </w:rPr>
+        <w:t xml:space="preserve"> </w:t>
+      </w:r>
+    </w:p>
+    <w:p>
+      <w:pPr>
+        <w:rPr>
+          <w:rFonts w:ascii="Arial" w:hAnsi="Arial" w:cs="Arial"/>
+          <w:lang w:val="es-ES"/>
+        </w:rPr>
+      </w:pPr>
+      <w:r>
+        <w:rPr>
+          <w:rFonts w:ascii="Arial" w:hAnsi="Arial" w:cs="Arial"/>
+          <w:noProof/>
+          <w:lang w:val="es-ES"/>
+        </w:rPr>
+        <w:drawing>
+          <wp:inline distT="0" distB="0" distL="0" distR="0">
+            <wp:extent cx="5386070" cy="2320925"/>
+            <wp:effectExtent l="0" t="0" r="5080" b="3175"/>
+            <wp:docPr id="19" name="Imagen 19"/>
+            <wp:cNvGraphicFramePr>
+              <a:graphicFrameLocks xmlns:a="http://schemas.openxmlformats.org/drawingml/2006/main" noChangeAspect="1"/>
+            </wp:cNvGraphicFramePr>
+            <a:graphic xmlns:a="http://schemas.openxmlformats.org/drawingml/2006/main">
+              <a:graphicData uri="http://schemas.openxmlformats.org/drawingml/2006/picture">
+                <pic:pic xmlns:pic="http://schemas.openxmlformats.org/drawingml/2006/picture">
+                  <pic:nvPicPr>
+                    <pic:cNvPr id="0" name="Picture 2"/>
+                    <pic:cNvPicPr>
+                      <a:picLocks noChangeAspect="1" noChangeArrowheads="1"/>
+                    </pic:cNvPicPr>
+                  </pic:nvPicPr>
+                  <pic:blipFill>
+                    <a:blip r:embed="rId22" cstate="print">
+                      <a:extLst>
+                        <a:ext uri="{28A0092B-C50C-407E-A947-70E740481C1C}">
+                          <a14:useLocalDpi xmlns:a14="http://schemas.microsoft.com/office/drawing/2010/main" val="0"/>
+                        </a:ext>
+                      </a:extLst>
+                    </a:blip>
+                    <a:srcRect/>
+                    <a:stretch>
+                      <a:fillRect/>
+                    </a:stretch>
+                  </pic:blipFill>
+                  <pic:spPr bwMode="auto">
+                    <a:xfrm>
+                      <a:off x="0" y="0"/>
+                      <a:ext cx="5386070" cy="2320925"/>
+                    </a:xfrm>
+                    <a:prstGeom prst="rect">
+                      <a:avLst/>
+                    </a:prstGeom>
+                    <a:noFill/>
+                    <a:ln>
+                      <a:noFill/>
+                    </a:ln>
+                  </pic:spPr>
+                </pic:pic>
+              </a:graphicData>
+            </a:graphic>
+          </wp:inline>
+        </w:drawing>
+      </w:r>
+    </w:p>
+    <w:p>
+      <w:pPr>
+        <w:rPr>
+          <w:rFonts w:ascii="Arial" w:hAnsi="Arial" w:cs="Arial"/>
+          <w:lang w:val="es-ES"/>
+        </w:rPr>
+      </w:pPr>
+      <w:r>
+        <w:rPr>
+          <w:rFonts w:ascii="Arial" w:hAnsi="Arial" w:cs="Arial"/>
+          <w:lang w:val="es-ES"/>
+        </w:rPr>
+        <w:t xml:space="preserve">Tras disparar varios </w:t>
+      </w:r>
+      <w:bookmarkStart w:id="0" w:name="_Hlk44084909"/>
+      <w:proofErr w:type="spellStart"/>
+      <w:r>
+        <w:rPr>
+          <w:rFonts w:ascii="Arial" w:hAnsi="Arial" w:cs="Arial"/>
+          <w:highlight w:val="green"/>
+          <w:lang w:val="es-ES"/>
+        </w:rPr>
+        <w:t>Projectile</w:t>
+      </w:r>
       <w:bookmarkEnd w:id="0"/>
-      <w:r>
-        <w:rPr>
-          <w:rFonts w:ascii="Arial" w:hAnsi="Arial" w:cs="Arial"/>
-          <w:lang w:val="es-ES"/>
-        </w:rPr>
-        <w:t xml:space="preserve">e ms en el </w:t>
-      </w:r>
-      <w:proofErr w:type="spellStart"/>
-      <w:r>
-        <w:rPr>
-          <w:rFonts w:ascii="Arial" w:hAnsi="Arial" w:cs="Arial"/>
-          <w:lang w:val="es-ES"/>
-        </w:rPr>
-        <w:t>update</w:t>
-      </w:r>
-      <w:proofErr w:type="spellEnd"/>
-      <w:r>
-        <w:rPr>
-          <w:rFonts w:ascii="Arial" w:hAnsi="Arial" w:cs="Arial"/>
-          <w:lang w:val="es-ES"/>
-        </w:rPr>
-        <w:t>, como ocurría en las imágenes de las mediciones.</w:t>
-      </w:r>
-    </w:p>
-    <w:p>
-      <w:pPr>
-        <w:rPr>
-          <w:rFonts w:ascii="Arial" w:hAnsi="Arial" w:cs="Arial"/>
-          <w:lang w:val="es-ES"/>
-        </w:rPr>
-      </w:pPr>
-      <w:r>
-        <w:rPr>
-          <w:rFonts w:ascii="Arial" w:hAnsi="Arial" w:cs="Arial"/>
-          <w:lang w:val="es-ES"/>
-        </w:rPr>
-        <w:t>Los cambios fueron positivos.</w:t>
-      </w:r>
-    </w:p>
-    <w:p>
-      <w:pPr>
-        <w:rPr>
-          <w:rFonts w:ascii="Arial" w:hAnsi="Arial" w:cs="Arial"/>
-          <w:lang w:val="es-ES"/>
-        </w:rPr>
-      </w:pPr>
-    </w:p>
-    <w:p>
-      <w:pPr>
-        <w:rPr>
-          <w:rFonts w:ascii="Arial" w:hAnsi="Arial" w:cs="Arial"/>
-          <w:lang w:val="es-ES"/>
-        </w:rPr>
-      </w:pPr>
-    </w:p>
-    <w:p>
-      <w:pPr>
-        <w:rPr>
-          <w:rFonts w:ascii="Arial" w:hAnsi="Arial" w:cs="Arial"/>
-          <w:lang w:val="es-ES"/>
-        </w:rPr>
-      </w:pPr>
-    </w:p>
-    <w:p>
-      <w:pPr>
-        <w:rPr>
-          <w:rFonts w:ascii="Arial" w:hAnsi="Arial" w:cs="Arial"/>
-          <w:lang w:val="es-ES"/>
-        </w:rPr>
-      </w:pPr>
-    </w:p>
-    <w:p>
-      <w:pPr>
-        <w:rPr>
-          <w:rFonts w:ascii="Arial" w:hAnsi="Arial" w:cs="Arial"/>
-          <w:lang w:val="es-ES"/>
-        </w:rPr>
-      </w:pPr>
-    </w:p>
-    <w:p>
-      <w:pPr>
-        <w:rPr>
-          <w:rFonts w:ascii="Arial" w:hAnsi="Arial" w:cs="Arial"/>
-          <w:lang w:val="es-ES"/>
-        </w:rPr>
-      </w:pPr>
-    </w:p>
-    <w:p>
-      <w:pPr>
-        <w:rPr>
-          <w:rFonts w:ascii="Arial" w:hAnsi="Arial" w:cs="Arial"/>
-          <w:lang w:val="es-ES"/>
-        </w:rPr>
-      </w:pPr>
-    </w:p>
-    <w:p>
-      <w:pPr>
-        <w:rPr>
-          <w:rFonts w:ascii="Arial" w:hAnsi="Arial" w:cs="Arial"/>
-          <w:lang w:val="es-ES"/>
-        </w:rPr>
-      </w:pPr>
-    </w:p>
-    <w:p>
-      <w:pPr>
-        <w:rPr>
-          <w:rFonts w:ascii="Arial" w:hAnsi="Arial" w:cs="Arial"/>
-          <w:lang w:val="es-ES"/>
-        </w:rPr>
-      </w:pPr>
-    </w:p>
-    <w:p>
-      <w:pPr>
-        <w:rPr>
-          <w:rFonts w:ascii="Arial" w:hAnsi="Arial" w:cs="Arial"/>
-          <w:lang w:val="es-ES"/>
-        </w:rPr>
-      </w:pPr>
-    </w:p>
-    <w:p>
-      <w:pPr>
-        <w:rPr>
-          <w:rFonts w:ascii="Arial" w:hAnsi="Arial" w:cs="Arial"/>
-          <w:lang w:val="es-ES"/>
-        </w:rPr>
-      </w:pPr>
-    </w:p>
-    <w:p>
-      <w:pPr>
-        <w:rPr>
-          <w:rFonts w:ascii="Arial" w:hAnsi="Arial" w:cs="Arial"/>
-          <w:lang w:val="es-ES"/>
-        </w:rPr>
-      </w:pPr>
-    </w:p>
-    <w:p>
-      <w:pPr>
-        <w:rPr>
-          <w:rFonts w:ascii="Arial" w:hAnsi="Arial" w:cs="Arial"/>
-          <w:lang w:val="es-ES"/>
-        </w:rPr>
-      </w:pPr>
-    </w:p>
-    <w:p>
-      <w:pPr>
-        <w:rPr>
-          <w:rFonts w:ascii="Arial" w:hAnsi="Arial" w:cs="Arial"/>
-          <w:lang w:val="es-ES"/>
-        </w:rPr>
-      </w:pPr>
-    </w:p>
-    <w:p>
-      <w:pPr>
-        <w:rPr>
-          <w:rFonts w:ascii="Arial" w:hAnsi="Arial" w:cs="Arial"/>
-          <w:lang w:val="es-ES"/>
-        </w:rPr>
-      </w:pPr>
-    </w:p>
-    <w:p>
-      <w:pPr>
-        <w:rPr>
-          <w:rFonts w:ascii="Arial" w:hAnsi="Arial" w:cs="Arial"/>
-          <w:lang w:val="es-ES"/>
-        </w:rPr>
-      </w:pPr>
-    </w:p>
-    <w:p>
-      <w:pPr>
-        <w:rPr>
-          <w:rFonts w:ascii="Arial" w:hAnsi="Arial" w:cs="Arial"/>
-          <w:lang w:val="es-ES"/>
-        </w:rPr>
-      </w:pPr>
-    </w:p>
-    <w:p>
-      <w:pPr>
-        <w:rPr>
-          <w:rFonts w:ascii="Arial" w:hAnsi="Arial" w:cs="Arial"/>
-          <w:lang w:val="es-ES"/>
-        </w:rPr>
-      </w:pPr>
-    </w:p>
-    <w:p>
-      <w:pPr>
-        <w:rPr>
-          <w:rFonts w:ascii="Arial" w:hAnsi="Arial" w:cs="Arial"/>
-          <w:lang w:val="es-ES"/>
-        </w:rPr>
-      </w:pPr>
-    </w:p>
-    <w:p>
-      <w:pPr>
-        <w:rPr>
-          <w:rFonts w:ascii="Arial" w:hAnsi="Arial" w:cs="Arial"/>
-          <w:highlight w:val="yellow"/>
-          <w:lang w:val="es-ES"/>
-        </w:rPr>
-      </w:pPr>
-    </w:p>
-    <w:p>
-      <w:pPr>
-        <w:rPr>
-          <w:rFonts w:ascii="Arial" w:hAnsi="Arial" w:cs="Arial"/>
-          <w:lang w:val="es-ES"/>
-        </w:rPr>
-      </w:pPr>
-      <w:proofErr w:type="spellStart"/>
-      <w:r>
-        <w:rPr>
-          <w:rFonts w:ascii="Arial" w:hAnsi="Arial" w:cs="Arial"/>
-          <w:highlight w:val="yellow"/>
-          <w:lang w:val="es-ES"/>
-        </w:rPr>
-        <w:t>Hipotesis</w:t>
-      </w:r>
-      <w:proofErr w:type="spellEnd"/>
-      <w:r>
-        <w:rPr>
-          <w:rFonts w:ascii="Arial" w:hAnsi="Arial" w:cs="Arial"/>
-          <w:highlight w:val="yellow"/>
-          <w:lang w:val="es-ES"/>
-        </w:rPr>
-        <w:t xml:space="preserve"> </w:t>
-      </w:r>
-    </w:p>
-    <w:p>
-      <w:pPr>
-        <w:rPr>
-          <w:rFonts w:ascii="Arial" w:hAnsi="Arial" w:cs="Arial"/>
-          <w:u w:val="single"/>
-          <w:lang w:val="es-ES"/>
-        </w:rPr>
-      </w:pPr>
-      <w:r>
-        <w:rPr>
-          <w:rFonts w:ascii="Arial" w:hAnsi="Arial" w:cs="Arial"/>
-          <w:u w:val="single"/>
-          <w:lang w:val="es-ES"/>
-        </w:rPr>
-        <w:t>Mediciones:</w:t>
-      </w:r>
-    </w:p>
-    <w:p>
-      <w:pPr>
-        <w:rPr>
-          <w:rFonts w:ascii="Arial" w:hAnsi="Arial" w:cs="Arial"/>
-          <w:u w:val="single"/>
-          <w:lang w:val="es-ES"/>
-        </w:rPr>
-      </w:pPr>
-      <w:proofErr w:type="spellStart"/>
-      <w:r>
-        <w:rPr>
-          <w:rFonts w:ascii="Arial" w:hAnsi="Arial" w:cs="Arial"/>
-          <w:u w:val="single"/>
-          <w:lang w:val="es-ES"/>
-        </w:rPr>
-        <w:t>Hipotesis</w:t>
-      </w:r>
-      <w:proofErr w:type="spellEnd"/>
-      <w:r>
-        <w:rPr>
-          <w:rFonts w:ascii="Arial" w:hAnsi="Arial" w:cs="Arial"/>
-          <w:u w:val="single"/>
-          <w:lang w:val="es-ES"/>
-        </w:rPr>
-        <w:t>:</w:t>
-      </w:r>
-      <w:r>
-        <w:rPr>
-          <w:rFonts w:ascii="Arial" w:hAnsi="Arial" w:cs="Arial"/>
-          <w:u w:val="single"/>
-          <w:lang w:val="es-ES"/>
-        </w:rPr>
-        <w:t xml:space="preserve"> </w:t>
-      </w:r>
-    </w:p>
-    <w:p>
-      <w:pPr>
-        <w:rPr>
-          <w:rFonts w:ascii="Arial" w:hAnsi="Arial" w:cs="Arial"/>
-          <w:u w:val="single"/>
-          <w:lang w:val="es-ES"/>
-        </w:rPr>
-      </w:pPr>
-      <w:r>
-        <w:rPr>
-          <w:rFonts w:ascii="Arial" w:hAnsi="Arial" w:cs="Arial"/>
-          <w:u w:val="single"/>
-          <w:lang w:val="es-ES"/>
-        </w:rPr>
-        <w:t>Solución Propuesta</w:t>
-      </w:r>
-    </w:p>
-    <w:p>
-      <w:pPr>
-        <w:rPr>
-          <w:rFonts w:ascii="Arial" w:hAnsi="Arial" w:cs="Arial"/>
-          <w:noProof/>
-          <w:u w:val="single"/>
-          <w:lang w:val="es-ES"/>
-        </w:rPr>
-      </w:pPr>
-      <w:r>
-        <w:rPr>
-          <w:rFonts w:ascii="Arial" w:hAnsi="Arial" w:cs="Arial"/>
-          <w:u w:val="single"/>
-          <w:lang w:val="es-ES"/>
-        </w:rPr>
-        <w:t>Resolución:</w:t>
-      </w:r>
-      <w:r>
-        <w:rPr>
-          <w:rFonts w:ascii="Arial" w:hAnsi="Arial" w:cs="Arial"/>
-          <w:noProof/>
-          <w:u w:val="single"/>
-          <w:lang w:val="es-ES"/>
-        </w:rPr>
-        <w:t xml:space="preserve"> </w:t>
+      <w:proofErr w:type="spellEnd"/>
+      <w:r>
+        <w:rPr>
+          <w:rFonts w:ascii="Arial" w:hAnsi="Arial" w:cs="Arial"/>
+          <w:lang w:val="es-ES"/>
+        </w:rPr>
+        <w:t xml:space="preserve"> y comparando el nuevo </w:t>
+      </w:r>
+      <w:r>
+        <w:rPr>
+          <w:rFonts w:ascii="Arial" w:hAnsi="Arial" w:cs="Arial"/>
+          <w:lang w:val="es-ES"/>
+        </w:rPr>
+        <w:t>gráfico</w:t>
+      </w:r>
+      <w:r>
+        <w:rPr>
+          <w:rFonts w:ascii="Arial" w:hAnsi="Arial" w:cs="Arial"/>
+          <w:lang w:val="es-ES"/>
+        </w:rPr>
+        <w:t xml:space="preserve">, </w:t>
+      </w:r>
+      <w:r>
+        <w:rPr>
+          <w:rFonts w:ascii="Arial" w:hAnsi="Arial" w:cs="Arial"/>
+          <w:lang w:val="es-ES"/>
+        </w:rPr>
+        <w:t>vemos que el problema se solucionó</w:t>
+      </w:r>
+      <w:r>
+        <w:rPr>
+          <w:rFonts w:ascii="Arial" w:hAnsi="Arial" w:cs="Arial"/>
+          <w:lang w:val="es-ES"/>
+        </w:rPr>
+        <w:t xml:space="preserve">. </w:t>
+      </w:r>
+    </w:p>
+    <w:p>
+      <w:pPr>
+        <w:rPr>
+          <w:rFonts w:ascii="Arial" w:hAnsi="Arial" w:cs="Arial"/>
+          <w:lang w:val="es-ES"/>
+        </w:rPr>
+      </w:pPr>
+      <w:bookmarkStart w:id="1" w:name="_GoBack"/>
+      <w:bookmarkEnd w:id="1"/>
+      <w:r>
+        <w:rPr>
+          <w:rFonts w:ascii="Arial" w:hAnsi="Arial" w:cs="Arial"/>
+          <w:lang w:val="es-ES"/>
+        </w:rPr>
+        <w:t xml:space="preserve">Si miramos el cuadro verde podemos notar que </w:t>
+      </w:r>
+      <w:proofErr w:type="spellStart"/>
+      <w:proofErr w:type="gramStart"/>
+      <w:r>
+        <w:rPr>
+          <w:rFonts w:ascii="Arial" w:hAnsi="Arial" w:cs="Arial"/>
+          <w:highlight w:val="green"/>
+          <w:lang w:val="es-ES"/>
+        </w:rPr>
+        <w:t>Game.Proyectile.Update</w:t>
+      </w:r>
+      <w:proofErr w:type="spellEnd"/>
+      <w:proofErr w:type="gramEnd"/>
+      <w:r>
+        <w:rPr>
+          <w:rFonts w:ascii="Arial" w:hAnsi="Arial" w:cs="Arial"/>
+          <w:highlight w:val="green"/>
+          <w:lang w:val="es-ES"/>
+        </w:rPr>
+        <w:t>()</w:t>
+      </w:r>
+      <w:r>
+        <w:rPr>
+          <w:rFonts w:ascii="Arial" w:hAnsi="Arial" w:cs="Arial"/>
+          <w:lang w:val="es-ES"/>
+        </w:rPr>
+        <w:t>,</w:t>
+      </w:r>
+      <w:r>
+        <w:rPr>
+          <w:rFonts w:ascii="Arial" w:hAnsi="Arial" w:cs="Arial"/>
+          <w:lang w:val="es-ES"/>
+        </w:rPr>
+        <w:t xml:space="preserve">paso de </w:t>
+      </w:r>
+      <w:r>
+        <w:rPr>
+          <w:rFonts w:ascii="Arial" w:hAnsi="Arial" w:cs="Arial"/>
+          <w:lang w:val="es-ES"/>
+        </w:rPr>
+        <w:t>consum</w:t>
+      </w:r>
+      <w:r>
+        <w:rPr>
+          <w:rFonts w:ascii="Arial" w:hAnsi="Arial" w:cs="Arial"/>
+          <w:lang w:val="es-ES"/>
+        </w:rPr>
+        <w:t>ir</w:t>
+      </w:r>
+      <w:r>
+        <w:rPr>
+          <w:rFonts w:ascii="Arial" w:hAnsi="Arial" w:cs="Arial"/>
+          <w:lang w:val="es-ES"/>
+        </w:rPr>
+        <w:t xml:space="preserve"> el 61,63% </w:t>
+      </w:r>
+      <w:r>
+        <w:rPr>
+          <w:rFonts w:ascii="Arial" w:hAnsi="Arial" w:cs="Arial"/>
+          <w:lang w:val="es-ES"/>
+        </w:rPr>
+        <w:t xml:space="preserve">a 0,17% </w:t>
+      </w:r>
+      <w:r>
+        <w:rPr>
+          <w:rFonts w:ascii="Arial" w:hAnsi="Arial" w:cs="Arial"/>
+          <w:lang w:val="es-ES"/>
+        </w:rPr>
+        <w:t>del tiempo del CPU.</w:t>
       </w:r>
     </w:p>
     <w:p>
@@ -7553,7 +8223,7 @@
   <w:style w:type="paragraph" w:default="1" w:styleId="Normal">
     <w:name w:val="Normal"/>
     <w:qFormat/>
-    <w:rsid w:val="0068469F"/>
+    <w:rsid w:val="008061B2"/>
   </w:style>
   <w:style w:type="character" w:default="1" w:styleId="Fuentedeprrafopredeter">
     <w:name w:val="Default Paragraph Font"/>
@@ -7916,7 +8586,7 @@
 </file>
 
 <file path=customXml/itemProps1.xml><?xml version="1.0" encoding="utf-8"?>
-<ds:datastoreItem xmlns:ds="http://schemas.openxmlformats.org/officeDocument/2006/customXml" ds:itemID="{55F54415-8732-43D2-B01A-3B939CBEFC1A}">
+<ds:datastoreItem xmlns:ds="http://schemas.openxmlformats.org/officeDocument/2006/customXml" ds:itemID="{CA38A70E-EA0F-40D6-8D27-BF78E0D17083}">
   <ds:schemaRefs>
     <ds:schemaRef ds:uri="http://schemas.openxmlformats.org/officeDocument/2006/bibliography"/>
   </ds:schemaRefs>

</xml_diff>

<commit_message>
Hipotesis 10 y Actualizacion de Documentacion (Cambios Positivos)
</commit_message>
<xml_diff>
--- a/TP Naves Documentacion Nicolas Touceda.docx
+++ b/TP Naves Documentacion Nicolas Touceda.docx
@@ -6958,21 +6958,7 @@
           <w:rFonts w:ascii="Arial" w:hAnsi="Arial" w:cs="Arial"/>
           <w:lang w:val="es-ES"/>
         </w:rPr>
-        <w:t xml:space="preserve">En el cuadro azul del gráfico, podemos ver que hay picos de </w:t>
-      </w:r>
-      <w:r>
-        <w:rPr>
-          <w:rFonts w:ascii="Arial" w:hAnsi="Arial" w:cs="Arial"/>
-          <w:lang w:val="es-ES"/>
-        </w:rPr>
-        <w:t>6378ms</w:t>
-      </w:r>
-      <w:r>
-        <w:rPr>
-          <w:rFonts w:ascii="Arial" w:hAnsi="Arial" w:cs="Arial"/>
-          <w:lang w:val="es-ES"/>
-        </w:rPr>
-        <w:t xml:space="preserve"> en el </w:t>
+        <w:t xml:space="preserve">En el cuadro azul del gráfico, podemos ver que hay picos de 6378ms en el </w:t>
       </w:r>
       <w:proofErr w:type="spellStart"/>
       <w:r>
@@ -7090,14 +7076,7 @@
           <w:rFonts w:ascii="Arial" w:hAnsi="Arial" w:cs="Arial"/>
           <w:lang w:val="es-ES"/>
         </w:rPr>
-        <w:t xml:space="preserve"> tiene el</w:t>
-      </w:r>
-      <w:r>
-        <w:rPr>
-          <w:rFonts w:ascii="Arial" w:hAnsi="Arial" w:cs="Arial"/>
-          <w:lang w:val="es-ES"/>
-        </w:rPr>
-        <w:t xml:space="preserve"> método</w:t>
+        <w:t xml:space="preserve"> tiene el método</w:t>
       </w:r>
       <w:r>
         <w:t xml:space="preserve"> </w:t>
@@ -7159,21 +7138,7 @@
           <w:rFonts w:ascii="Arial" w:hAnsi="Arial" w:cs="Arial"/>
           <w:lang w:val="es-ES"/>
         </w:rPr>
-        <w:t xml:space="preserve"> y l</w:t>
-      </w:r>
-      <w:r>
-        <w:rPr>
-          <w:rFonts w:ascii="Arial" w:hAnsi="Arial" w:cs="Arial"/>
-          <w:lang w:val="es-ES"/>
-        </w:rPr>
-        <w:t>a</w:t>
-      </w:r>
-      <w:r>
-        <w:rPr>
-          <w:rFonts w:ascii="Arial" w:hAnsi="Arial" w:cs="Arial"/>
-          <w:lang w:val="es-ES"/>
-        </w:rPr>
-        <w:t xml:space="preserve"> recorre, </w:t>
+        <w:t xml:space="preserve"> y la recorre, </w:t>
       </w:r>
       <w:r>
         <w:rPr>
@@ -7187,14 +7152,7 @@
           <w:rFonts w:ascii="Arial" w:hAnsi="Arial" w:cs="Arial"/>
           <w:lang w:val="es-ES"/>
         </w:rPr>
-        <w:t>buscando</w:t>
-      </w:r>
-      <w:r>
-        <w:rPr>
-          <w:rFonts w:ascii="Arial" w:hAnsi="Arial" w:cs="Arial"/>
-          <w:lang w:val="es-ES"/>
-        </w:rPr>
-        <w:t xml:space="preserve"> </w:t>
+        <w:t xml:space="preserve">buscando </w:t>
       </w:r>
       <w:proofErr w:type="spellStart"/>
       <w:r>
@@ -7326,35 +7284,7 @@
           <w:rFonts w:ascii="Arial" w:hAnsi="Arial" w:cs="Arial"/>
           <w:lang w:val="es-ES"/>
         </w:rPr>
-        <w:t xml:space="preserve"> </w:t>
-      </w:r>
-      <w:r>
-        <w:rPr>
-          <w:rFonts w:ascii="Arial" w:hAnsi="Arial" w:cs="Arial"/>
-          <w:lang w:val="es-ES"/>
-        </w:rPr>
-        <w:t xml:space="preserve">del proyectil para que </w:t>
-      </w:r>
-      <w:r>
-        <w:rPr>
-          <w:rFonts w:ascii="Arial" w:hAnsi="Arial" w:cs="Arial"/>
-          <w:lang w:val="es-ES"/>
-        </w:rPr>
-        <w:t>recorr</w:t>
-      </w:r>
-      <w:r>
-        <w:rPr>
-          <w:rFonts w:ascii="Arial" w:hAnsi="Arial" w:cs="Arial"/>
-          <w:lang w:val="es-ES"/>
-        </w:rPr>
-        <w:t>a</w:t>
-      </w:r>
-      <w:r>
-        <w:rPr>
-          <w:rFonts w:ascii="Arial" w:hAnsi="Arial" w:cs="Arial"/>
-          <w:lang w:val="es-ES"/>
-        </w:rPr>
-        <w:t xml:space="preserve"> la lista de </w:t>
+        <w:t xml:space="preserve"> del proyectil para que recorra la lista de </w:t>
       </w:r>
       <w:proofErr w:type="spellStart"/>
       <w:r>
@@ -7371,21 +7301,7 @@
           <w:rFonts w:ascii="Arial" w:hAnsi="Arial" w:cs="Arial"/>
           <w:lang w:val="es-ES"/>
         </w:rPr>
-        <w:t xml:space="preserve"> almacen</w:t>
-      </w:r>
-      <w:r>
-        <w:rPr>
-          <w:rFonts w:ascii="Arial" w:hAnsi="Arial" w:cs="Arial"/>
-          <w:lang w:val="es-ES"/>
-        </w:rPr>
-        <w:t>e</w:t>
-      </w:r>
-      <w:r>
-        <w:rPr>
-          <w:rFonts w:ascii="Arial" w:hAnsi="Arial" w:cs="Arial"/>
-          <w:lang w:val="es-ES"/>
-        </w:rPr>
-        <w:t xml:space="preserve"> en un </w:t>
+        <w:t xml:space="preserve"> almacene en un </w:t>
       </w:r>
       <w:r>
         <w:rPr>
@@ -7417,49 +7333,7 @@
           <w:rFonts w:ascii="Arial" w:hAnsi="Arial" w:cs="Arial"/>
           <w:lang w:val="es-ES"/>
         </w:rPr>
-        <w:t xml:space="preserve"> e ignora</w:t>
-      </w:r>
-      <w:r>
-        <w:rPr>
-          <w:rFonts w:ascii="Arial" w:hAnsi="Arial" w:cs="Arial"/>
-          <w:lang w:val="es-ES"/>
-        </w:rPr>
-        <w:t>r el resto de</w:t>
-      </w:r>
-      <w:r>
-        <w:rPr>
-          <w:rFonts w:ascii="Arial" w:hAnsi="Arial" w:cs="Arial"/>
-          <w:lang w:val="es-ES"/>
-        </w:rPr>
-        <w:t xml:space="preserve"> objetos, luego accedo a </w:t>
-      </w:r>
-      <w:r>
-        <w:rPr>
-          <w:rFonts w:ascii="Arial" w:hAnsi="Arial" w:cs="Arial"/>
-          <w:lang w:val="es-ES"/>
-        </w:rPr>
-        <w:t xml:space="preserve">todos los enemigos </w:t>
-      </w:r>
-      <w:r>
-        <w:rPr>
-          <w:rFonts w:ascii="Arial" w:hAnsi="Arial" w:cs="Arial"/>
-          <w:lang w:val="es-ES"/>
-        </w:rPr>
-        <w:t xml:space="preserve">y detecto si algún </w:t>
-      </w:r>
-      <w:r>
-        <w:rPr>
-          <w:rFonts w:ascii="Arial" w:hAnsi="Arial" w:cs="Arial"/>
-          <w:lang w:val="es-ES"/>
-        </w:rPr>
-        <w:t xml:space="preserve">Proyectil </w:t>
-      </w:r>
-      <w:r>
-        <w:rPr>
-          <w:rFonts w:ascii="Arial" w:hAnsi="Arial" w:cs="Arial"/>
-          <w:lang w:val="es-ES"/>
-        </w:rPr>
-        <w:t xml:space="preserve">colisiona con </w:t>
+        <w:t xml:space="preserve"> e ignorar el resto de objetos, luego accedo a todos los enemigos y detecto si algún Proyectil colisiona con </w:t>
       </w:r>
       <w:proofErr w:type="spellStart"/>
       <w:r>
@@ -7728,14 +7602,571 @@
           <w:lang w:val="es-ES"/>
         </w:rPr>
       </w:pPr>
+      <w:r>
+        <w:rPr>
+          <w:rFonts w:ascii="Arial" w:hAnsi="Arial" w:cs="Arial"/>
+          <w:lang w:val="es-ES"/>
+        </w:rPr>
+        <w:t xml:space="preserve">Si miramos el cuadro verde podemos notar que </w:t>
+      </w:r>
+      <w:proofErr w:type="spellStart"/>
+      <w:proofErr w:type="gramStart"/>
+      <w:r>
+        <w:rPr>
+          <w:rFonts w:ascii="Arial" w:hAnsi="Arial" w:cs="Arial"/>
+          <w:highlight w:val="green"/>
+          <w:lang w:val="es-ES"/>
+        </w:rPr>
+        <w:t>Game.Proyectile.Update</w:t>
+      </w:r>
+      <w:proofErr w:type="spellEnd"/>
+      <w:proofErr w:type="gramEnd"/>
+      <w:r>
+        <w:rPr>
+          <w:rFonts w:ascii="Arial" w:hAnsi="Arial" w:cs="Arial"/>
+          <w:highlight w:val="green"/>
+          <w:lang w:val="es-ES"/>
+        </w:rPr>
+        <w:t>()</w:t>
+      </w:r>
+      <w:r>
+        <w:rPr>
+          <w:rFonts w:ascii="Arial" w:hAnsi="Arial" w:cs="Arial"/>
+          <w:lang w:val="es-ES"/>
+        </w:rPr>
+        <w:t>,</w:t>
+      </w:r>
+      <w:r>
+        <w:rPr>
+          <w:rFonts w:ascii="Arial" w:hAnsi="Arial" w:cs="Arial"/>
+          <w:lang w:val="es-ES"/>
+        </w:rPr>
+        <w:t>paso de consumir el 61,63% a 0,17% del tiempo del CPU.</w:t>
+      </w:r>
+    </w:p>
+    <w:p>
+      <w:pPr>
+        <w:rPr>
+          <w:rFonts w:ascii="Arial" w:hAnsi="Arial" w:cs="Arial"/>
+          <w:lang w:val="es-ES"/>
+        </w:rPr>
+      </w:pPr>
+    </w:p>
+    <w:p>
+      <w:pPr>
+        <w:rPr>
+          <w:rFonts w:ascii="Arial" w:hAnsi="Arial" w:cs="Arial"/>
+          <w:highlight w:val="yellow"/>
+          <w:lang w:val="es-ES"/>
+        </w:rPr>
+      </w:pPr>
+    </w:p>
+    <w:p>
+      <w:pPr>
+        <w:rPr>
+          <w:rFonts w:ascii="Arial" w:hAnsi="Arial" w:cs="Arial"/>
+          <w:highlight w:val="yellow"/>
+          <w:lang w:val="es-ES"/>
+        </w:rPr>
+      </w:pPr>
+    </w:p>
+    <w:p>
+      <w:pPr>
+        <w:rPr>
+          <w:rFonts w:ascii="Arial" w:hAnsi="Arial" w:cs="Arial"/>
+          <w:highlight w:val="yellow"/>
+          <w:lang w:val="es-ES"/>
+        </w:rPr>
+      </w:pPr>
+    </w:p>
+    <w:p>
+      <w:pPr>
+        <w:rPr>
+          <w:rFonts w:ascii="Arial" w:hAnsi="Arial" w:cs="Arial"/>
+          <w:highlight w:val="yellow"/>
+          <w:lang w:val="es-ES"/>
+        </w:rPr>
+      </w:pPr>
+    </w:p>
+    <w:p>
+      <w:pPr>
+        <w:rPr>
+          <w:rFonts w:ascii="Arial" w:hAnsi="Arial" w:cs="Arial"/>
+          <w:highlight w:val="yellow"/>
+          <w:lang w:val="es-ES"/>
+        </w:rPr>
+      </w:pPr>
+    </w:p>
+    <w:p>
+      <w:pPr>
+        <w:rPr>
+          <w:rFonts w:ascii="Arial" w:hAnsi="Arial" w:cs="Arial"/>
+          <w:highlight w:val="yellow"/>
+          <w:lang w:val="es-ES"/>
+        </w:rPr>
+      </w:pPr>
+    </w:p>
+    <w:p>
+      <w:pPr>
+        <w:rPr>
+          <w:rFonts w:ascii="Arial" w:hAnsi="Arial" w:cs="Arial"/>
+          <w:highlight w:val="yellow"/>
+          <w:lang w:val="es-ES"/>
+        </w:rPr>
+      </w:pPr>
+    </w:p>
+    <w:p>
+      <w:pPr>
+        <w:rPr>
+          <w:rFonts w:ascii="Arial" w:hAnsi="Arial" w:cs="Arial"/>
+          <w:highlight w:val="yellow"/>
+          <w:lang w:val="es-ES"/>
+        </w:rPr>
+      </w:pPr>
+    </w:p>
+    <w:p>
+      <w:pPr>
+        <w:rPr>
+          <w:rFonts w:ascii="Arial" w:hAnsi="Arial" w:cs="Arial"/>
+          <w:lang w:val="es-ES"/>
+        </w:rPr>
+      </w:pPr>
+      <w:r>
+        <w:rPr>
+          <w:rFonts w:ascii="Arial" w:hAnsi="Arial" w:cs="Arial"/>
+          <w:highlight w:val="yellow"/>
+          <w:lang w:val="es-ES"/>
+        </w:rPr>
+        <w:lastRenderedPageBreak/>
+        <w:t>Hipotesis</w:t>
+      </w:r>
+      <w:r>
+        <w:rPr>
+          <w:rFonts w:ascii="Arial" w:hAnsi="Arial" w:cs="Arial"/>
+          <w:highlight w:val="yellow"/>
+          <w:lang w:val="es-ES"/>
+        </w:rPr>
+        <w:t>10</w:t>
+      </w:r>
+    </w:p>
+    <w:p>
+      <w:pPr>
+        <w:rPr>
+          <w:rFonts w:ascii="Arial" w:hAnsi="Arial" w:cs="Arial"/>
+          <w:u w:val="single"/>
+          <w:lang w:val="es-ES"/>
+        </w:rPr>
+      </w:pPr>
+      <w:r>
+        <w:rPr>
+          <w:rFonts w:ascii="Arial" w:hAnsi="Arial" w:cs="Arial"/>
+          <w:u w:val="single"/>
+          <w:lang w:val="es-ES"/>
+        </w:rPr>
+        <w:t>Mediciones:</w:t>
+      </w:r>
+    </w:p>
+    <w:p>
+      <w:pPr>
+        <w:rPr>
+          <w:rFonts w:ascii="Arial" w:hAnsi="Arial" w:cs="Arial"/>
+          <w:lang w:val="es-ES"/>
+        </w:rPr>
+      </w:pPr>
+      <w:r>
+        <w:rPr>
+          <w:rFonts w:ascii="Arial" w:hAnsi="Arial" w:cs="Arial"/>
+          <w:noProof/>
+          <w:lang w:val="es-ES"/>
+        </w:rPr>
+        <w:drawing>
+          <wp:inline distT="0" distB="0" distL="0" distR="0">
+            <wp:extent cx="5210070" cy="2171628"/>
+            <wp:effectExtent l="0" t="0" r="0" b="635"/>
+            <wp:docPr id="20" name="Imagen 20"/>
+            <wp:cNvGraphicFramePr>
+              <a:graphicFrameLocks xmlns:a="http://schemas.openxmlformats.org/drawingml/2006/main" noChangeAspect="1"/>
+            </wp:cNvGraphicFramePr>
+            <a:graphic xmlns:a="http://schemas.openxmlformats.org/drawingml/2006/main">
+              <a:graphicData uri="http://schemas.openxmlformats.org/drawingml/2006/picture">
+                <pic:pic xmlns:pic="http://schemas.openxmlformats.org/drawingml/2006/picture">
+                  <pic:nvPicPr>
+                    <pic:cNvPr id="0" name="Picture 1"/>
+                    <pic:cNvPicPr>
+                      <a:picLocks noChangeAspect="1" noChangeArrowheads="1"/>
+                    </pic:cNvPicPr>
+                  </pic:nvPicPr>
+                  <pic:blipFill>
+                    <a:blip r:embed="rId23" cstate="print">
+                      <a:extLst>
+                        <a:ext uri="{28A0092B-C50C-407E-A947-70E740481C1C}">
+                          <a14:useLocalDpi xmlns:a14="http://schemas.microsoft.com/office/drawing/2010/main" val="0"/>
+                        </a:ext>
+                      </a:extLst>
+                    </a:blip>
+                    <a:srcRect/>
+                    <a:stretch>
+                      <a:fillRect/>
+                    </a:stretch>
+                  </pic:blipFill>
+                  <pic:spPr bwMode="auto">
+                    <a:xfrm>
+                      <a:off x="0" y="0"/>
+                      <a:ext cx="5253086" cy="2189558"/>
+                    </a:xfrm>
+                    <a:prstGeom prst="rect">
+                      <a:avLst/>
+                    </a:prstGeom>
+                    <a:noFill/>
+                    <a:ln>
+                      <a:noFill/>
+                    </a:ln>
+                  </pic:spPr>
+                </pic:pic>
+              </a:graphicData>
+            </a:graphic>
+          </wp:inline>
+        </w:drawing>
+      </w:r>
+    </w:p>
+    <w:p>
+      <w:pPr>
+        <w:rPr>
+          <w:rFonts w:ascii="Arial" w:hAnsi="Arial" w:cs="Arial"/>
+          <w:u w:val="single"/>
+          <w:lang w:val="es-ES"/>
+        </w:rPr>
+      </w:pPr>
+      <w:proofErr w:type="spellStart"/>
+      <w:r>
+        <w:rPr>
+          <w:rFonts w:ascii="Arial" w:hAnsi="Arial" w:cs="Arial"/>
+          <w:u w:val="single"/>
+          <w:lang w:val="es-ES"/>
+        </w:rPr>
+        <w:t>Hipotesis</w:t>
+      </w:r>
+      <w:proofErr w:type="spellEnd"/>
+      <w:r>
+        <w:rPr>
+          <w:rFonts w:ascii="Arial" w:hAnsi="Arial" w:cs="Arial"/>
+          <w:u w:val="single"/>
+          <w:lang w:val="es-ES"/>
+        </w:rPr>
+        <w:t>:</w:t>
+      </w:r>
+      <w:r>
+        <w:rPr>
+          <w:rFonts w:ascii="Arial" w:hAnsi="Arial" w:cs="Arial"/>
+          <w:u w:val="single"/>
+          <w:lang w:val="es-ES"/>
+        </w:rPr>
+        <w:t xml:space="preserve"> </w:t>
+      </w:r>
+    </w:p>
+    <w:p>
+      <w:pPr>
+        <w:rPr>
+          <w:rFonts w:ascii="Arial" w:hAnsi="Arial" w:cs="Arial"/>
+          <w:lang w:val="es-ES"/>
+        </w:rPr>
+      </w:pPr>
+      <w:r>
+        <w:rPr>
+          <w:rFonts w:ascii="Arial" w:hAnsi="Arial" w:cs="Arial"/>
+          <w:lang w:val="es-ES"/>
+        </w:rPr>
+        <w:t>Al momento de disparar proyectiles y eliminar</w:t>
+      </w:r>
+      <w:r>
+        <w:rPr>
+          <w:rFonts w:ascii="Arial" w:hAnsi="Arial" w:cs="Arial"/>
+          <w:lang w:val="es-ES"/>
+        </w:rPr>
+        <w:t xml:space="preserve"> </w:t>
+      </w:r>
+      <w:proofErr w:type="spellStart"/>
+      <w:r>
+        <w:rPr>
+          <w:rFonts w:ascii="Arial" w:hAnsi="Arial" w:cs="Arial"/>
+          <w:highlight w:val="green"/>
+          <w:lang w:val="es-ES"/>
+        </w:rPr>
+        <w:t>EnemyShips</w:t>
+      </w:r>
+      <w:proofErr w:type="spellEnd"/>
+      <w:r>
+        <w:rPr>
+          <w:rFonts w:ascii="Arial" w:hAnsi="Arial" w:cs="Arial"/>
+          <w:lang w:val="es-ES"/>
+        </w:rPr>
+        <w:t xml:space="preserve">, se generan </w:t>
+      </w:r>
+      <w:r>
+        <w:rPr>
+          <w:rFonts w:ascii="Arial" w:hAnsi="Arial" w:cs="Arial"/>
+          <w:lang w:val="es-ES"/>
+        </w:rPr>
+        <w:t xml:space="preserve">explosiones con </w:t>
+      </w:r>
+      <w:r>
+        <w:rPr>
+          <w:rFonts w:ascii="Arial" w:hAnsi="Arial" w:cs="Arial"/>
+          <w:lang w:val="es-ES"/>
+        </w:rPr>
+        <w:t>muchas partículas en pantalla y causa ralentización en el programa.</w:t>
+      </w:r>
+    </w:p>
+    <w:p>
+      <w:pPr>
+        <w:rPr>
+          <w:rFonts w:ascii="Arial" w:hAnsi="Arial" w:cs="Arial"/>
+          <w:lang w:val="es-ES"/>
+        </w:rPr>
+      </w:pPr>
+      <w:r>
+        <w:rPr>
+          <w:rFonts w:ascii="Arial" w:hAnsi="Arial" w:cs="Arial"/>
+          <w:lang w:val="es-ES"/>
+        </w:rPr>
+        <w:t>Revisando las mediciones vemos que en</w:t>
+      </w:r>
+      <w:r>
+        <w:rPr>
+          <w:rFonts w:ascii="Arial" w:hAnsi="Arial" w:cs="Arial"/>
+          <w:lang w:val="es-ES"/>
+        </w:rPr>
+        <w:t xml:space="preserve"> el cuadro</w:t>
+      </w:r>
+      <w:r>
+        <w:rPr>
+          <w:rFonts w:ascii="Arial" w:hAnsi="Arial" w:cs="Arial"/>
+          <w:lang w:val="es-ES"/>
+        </w:rPr>
+        <w:t xml:space="preserve"> verde el </w:t>
+      </w:r>
+      <w:proofErr w:type="spellStart"/>
+      <w:proofErr w:type="gramStart"/>
+      <w:r>
+        <w:rPr>
+          <w:rFonts w:ascii="Arial" w:hAnsi="Arial" w:cs="Arial"/>
+          <w:highlight w:val="green"/>
+          <w:lang w:val="es-ES"/>
+        </w:rPr>
+        <w:t>Game.Explosion.DrawOn</w:t>
+      </w:r>
+      <w:proofErr w:type="spellEnd"/>
+      <w:proofErr w:type="gramEnd"/>
+      <w:r>
+        <w:rPr>
+          <w:rFonts w:ascii="Arial" w:hAnsi="Arial" w:cs="Arial"/>
+          <w:highlight w:val="green"/>
+          <w:lang w:val="es-ES"/>
+        </w:rPr>
+        <w:t>()</w:t>
+      </w:r>
+      <w:r>
+        <w:rPr>
+          <w:rFonts w:ascii="Arial" w:hAnsi="Arial" w:cs="Arial"/>
+          <w:lang w:val="es-ES"/>
+        </w:rPr>
+        <w:t xml:space="preserve"> Consume un 6,94% de los recursos, por otro lado en el cuadro azul vemos que la cantidad de instancias aumentan exponencialmente cada </w:t>
+      </w:r>
+      <w:r>
+        <w:rPr>
+          <w:rFonts w:ascii="Arial" w:hAnsi="Arial" w:cs="Arial"/>
+          <w:lang w:val="es-ES"/>
+        </w:rPr>
+        <w:t>vez</w:t>
+      </w:r>
+      <w:r>
+        <w:rPr>
+          <w:rFonts w:ascii="Arial" w:hAnsi="Arial" w:cs="Arial"/>
+          <w:lang w:val="es-ES"/>
+        </w:rPr>
+        <w:t xml:space="preserve"> que</w:t>
+      </w:r>
+      <w:r>
+        <w:rPr>
+          <w:rFonts w:ascii="Arial" w:hAnsi="Arial" w:cs="Arial"/>
+          <w:lang w:val="es-ES"/>
+        </w:rPr>
+        <w:t xml:space="preserve"> se genera una nueva explosión</w:t>
+      </w:r>
+      <w:r>
+        <w:rPr>
+          <w:rFonts w:ascii="Arial" w:hAnsi="Arial" w:cs="Arial"/>
+          <w:lang w:val="es-ES"/>
+        </w:rPr>
+        <w:t>.</w:t>
+      </w:r>
+    </w:p>
+    <w:p>
+      <w:pPr>
+        <w:rPr>
+          <w:rFonts w:ascii="Arial" w:hAnsi="Arial" w:cs="Arial"/>
+          <w:u w:val="single"/>
+          <w:lang w:val="es-ES"/>
+        </w:rPr>
+      </w:pPr>
+      <w:r>
+        <w:rPr>
+          <w:rFonts w:ascii="Arial" w:hAnsi="Arial" w:cs="Arial"/>
+          <w:u w:val="single"/>
+          <w:lang w:val="es-ES"/>
+        </w:rPr>
+        <w:t>Solución Propuesta</w:t>
+      </w:r>
+      <w:r>
+        <w:rPr>
+          <w:rFonts w:ascii="Arial" w:hAnsi="Arial" w:cs="Arial"/>
+          <w:u w:val="single"/>
+          <w:lang w:val="es-ES"/>
+        </w:rPr>
+        <w:t>:</w:t>
+      </w:r>
+    </w:p>
+    <w:p>
+      <w:pPr>
+        <w:rPr>
+          <w:rFonts w:ascii="Arial" w:hAnsi="Arial" w:cs="Arial"/>
+          <w:lang w:val="es-ES"/>
+        </w:rPr>
+      </w:pPr>
+      <w:r>
+        <w:rPr>
+          <w:rFonts w:ascii="Arial" w:hAnsi="Arial" w:cs="Arial"/>
+          <w:lang w:val="es-ES"/>
+        </w:rPr>
+        <w:t xml:space="preserve">Propongo crear </w:t>
+      </w:r>
+      <w:r>
+        <w:rPr>
+          <w:rFonts w:ascii="Arial" w:hAnsi="Arial" w:cs="Arial"/>
+          <w:highlight w:val="green"/>
+          <w:lang w:val="es-ES"/>
+        </w:rPr>
+        <w:t>2 Listas</w:t>
+      </w:r>
+      <w:r>
+        <w:rPr>
+          <w:rFonts w:ascii="Arial" w:hAnsi="Arial" w:cs="Arial"/>
+          <w:lang w:val="es-ES"/>
+        </w:rPr>
+        <w:t xml:space="preserve"> que almacenen las partículas de las explosiones, cuando una lista se llena, se libera la primera para añadir la nueva </w:t>
+      </w:r>
+      <w:r>
+        <w:rPr>
+          <w:rFonts w:ascii="Arial" w:hAnsi="Arial" w:cs="Arial"/>
+          <w:highlight w:val="green"/>
+          <w:lang w:val="es-ES"/>
+        </w:rPr>
+        <w:t>explosión</w:t>
+      </w:r>
+      <w:r>
+        <w:rPr>
+          <w:rFonts w:ascii="Arial" w:hAnsi="Arial" w:cs="Arial"/>
+          <w:lang w:val="es-ES"/>
+        </w:rPr>
+        <w:t>, de esta manera le da tiempo a ejecutar las 2 explosiones y controlo el límite de instancias y objetos en el mundo.</w:t>
+      </w:r>
+    </w:p>
+    <w:p>
+      <w:pPr>
+        <w:rPr>
+          <w:rFonts w:ascii="Arial" w:hAnsi="Arial" w:cs="Arial"/>
+          <w:lang w:val="es-ES"/>
+        </w:rPr>
+      </w:pPr>
+      <w:r>
+        <w:rPr>
+          <w:rFonts w:ascii="Arial" w:hAnsi="Arial" w:cs="Arial"/>
+          <w:lang w:val="es-ES"/>
+        </w:rPr>
+        <w:t xml:space="preserve">Por otro </w:t>
+      </w:r>
+      <w:r>
+        <w:rPr>
+          <w:rFonts w:ascii="Arial" w:hAnsi="Arial" w:cs="Arial"/>
+          <w:lang w:val="es-ES"/>
+        </w:rPr>
+        <w:t>lado,</w:t>
+      </w:r>
+      <w:r>
+        <w:rPr>
+          <w:rFonts w:ascii="Arial" w:hAnsi="Arial" w:cs="Arial"/>
+          <w:lang w:val="es-ES"/>
+        </w:rPr>
+        <w:t xml:space="preserve"> voy a crear una Matriz que guarde los </w:t>
+      </w:r>
+      <w:proofErr w:type="spellStart"/>
+      <w:r>
+        <w:rPr>
+          <w:rFonts w:ascii="Arial" w:hAnsi="Arial" w:cs="Arial"/>
+          <w:highlight w:val="green"/>
+          <w:lang w:val="es-ES"/>
+        </w:rPr>
+        <w:t>Brushes</w:t>
+      </w:r>
+      <w:proofErr w:type="spellEnd"/>
+      <w:r>
+        <w:rPr>
+          <w:rFonts w:ascii="Arial" w:hAnsi="Arial" w:cs="Arial"/>
+          <w:lang w:val="es-ES"/>
+        </w:rPr>
+        <w:t xml:space="preserve"> utilizados para crear las partículas, porque en cada explosión se generan muchos </w:t>
+      </w:r>
+      <w:proofErr w:type="spellStart"/>
+      <w:r>
+        <w:rPr>
+          <w:rFonts w:ascii="Arial" w:hAnsi="Arial" w:cs="Arial"/>
+          <w:highlight w:val="green"/>
+          <w:lang w:val="es-ES"/>
+        </w:rPr>
+        <w:t>pens</w:t>
+      </w:r>
+      <w:proofErr w:type="spellEnd"/>
+      <w:r>
+        <w:rPr>
+          <w:rFonts w:ascii="Arial" w:hAnsi="Arial" w:cs="Arial"/>
+          <w:highlight w:val="green"/>
+          <w:lang w:val="es-ES"/>
+        </w:rPr>
+        <w:t xml:space="preserve"> y </w:t>
+      </w:r>
+      <w:proofErr w:type="spellStart"/>
+      <w:r>
+        <w:rPr>
+          <w:rFonts w:ascii="Arial" w:hAnsi="Arial" w:cs="Arial"/>
+          <w:highlight w:val="green"/>
+          <w:lang w:val="es-ES"/>
+        </w:rPr>
+        <w:t>brushes</w:t>
+      </w:r>
+      <w:proofErr w:type="spellEnd"/>
+      <w:r>
+        <w:rPr>
+          <w:rFonts w:ascii="Arial" w:hAnsi="Arial" w:cs="Arial"/>
+          <w:lang w:val="es-ES"/>
+        </w:rPr>
+        <w:t xml:space="preserve"> nuevos de forma aleatoria</w:t>
+      </w:r>
       <w:bookmarkStart w:id="1" w:name="_GoBack"/>
       <w:bookmarkEnd w:id="1"/>
-      <w:r>
-        <w:rPr>
-          <w:rFonts w:ascii="Arial" w:hAnsi="Arial" w:cs="Arial"/>
-          <w:lang w:val="es-ES"/>
-        </w:rPr>
-        <w:t xml:space="preserve">Si miramos el cuadro verde podemos notar que </w:t>
+    </w:p>
+    <w:p>
+      <w:pPr>
+        <w:rPr>
+          <w:rFonts w:ascii="Arial" w:hAnsi="Arial" w:cs="Arial"/>
+          <w:lang w:val="es-ES"/>
+        </w:rPr>
+      </w:pPr>
+      <w:r>
+        <w:rPr>
+          <w:rFonts w:ascii="Arial" w:hAnsi="Arial" w:cs="Arial"/>
+          <w:lang w:val="es-ES"/>
+        </w:rPr>
+        <w:t xml:space="preserve">Para controlar las instancias también voy a aplicar un </w:t>
       </w:r>
       <w:proofErr w:type="spellStart"/>
       <w:proofErr w:type="gramStart"/>
@@ -7745,9 +8176,17 @@
           <w:highlight w:val="green"/>
           <w:lang w:val="es-ES"/>
         </w:rPr>
-        <w:t>Game.Proyectile.Update</w:t>
-      </w:r>
-      <w:proofErr w:type="spellEnd"/>
+        <w:t>Delete</w:t>
+      </w:r>
+      <w:proofErr w:type="spellEnd"/>
+      <w:r>
+        <w:rPr>
+          <w:rFonts w:ascii="Arial" w:hAnsi="Arial" w:cs="Arial"/>
+          <w:highlight w:val="green"/>
+          <w:lang w:val="es-ES"/>
+        </w:rPr>
+        <w:t>(</w:t>
+      </w:r>
       <w:proofErr w:type="gramEnd"/>
       <w:r>
         <w:rPr>
@@ -7755,65 +8194,201 @@
           <w:highlight w:val="green"/>
           <w:lang w:val="es-ES"/>
         </w:rPr>
-        <w:t>()</w:t>
-      </w:r>
-      <w:r>
-        <w:rPr>
-          <w:rFonts w:ascii="Arial" w:hAnsi="Arial" w:cs="Arial"/>
-          <w:lang w:val="es-ES"/>
-        </w:rPr>
-        <w:t>,</w:t>
-      </w:r>
-      <w:r>
-        <w:rPr>
-          <w:rFonts w:ascii="Arial" w:hAnsi="Arial" w:cs="Arial"/>
-          <w:lang w:val="es-ES"/>
-        </w:rPr>
-        <w:t xml:space="preserve">paso de </w:t>
-      </w:r>
-      <w:r>
-        <w:rPr>
-          <w:rFonts w:ascii="Arial" w:hAnsi="Arial" w:cs="Arial"/>
-          <w:lang w:val="es-ES"/>
-        </w:rPr>
-        <w:t>consum</w:t>
-      </w:r>
-      <w:r>
-        <w:rPr>
-          <w:rFonts w:ascii="Arial" w:hAnsi="Arial" w:cs="Arial"/>
-          <w:lang w:val="es-ES"/>
-        </w:rPr>
-        <w:t>ir</w:t>
-      </w:r>
-      <w:r>
-        <w:rPr>
-          <w:rFonts w:ascii="Arial" w:hAnsi="Arial" w:cs="Arial"/>
-          <w:lang w:val="es-ES"/>
-        </w:rPr>
-        <w:t xml:space="preserve"> el 61,63% </w:t>
-      </w:r>
-      <w:r>
-        <w:rPr>
-          <w:rFonts w:ascii="Arial" w:hAnsi="Arial" w:cs="Arial"/>
-          <w:lang w:val="es-ES"/>
-        </w:rPr>
-        <w:t xml:space="preserve">a 0,17% </w:t>
-      </w:r>
-      <w:r>
-        <w:rPr>
-          <w:rFonts w:ascii="Arial" w:hAnsi="Arial" w:cs="Arial"/>
-          <w:lang w:val="es-ES"/>
-        </w:rPr>
-        <w:t>del tiempo del CPU.</w:t>
-      </w:r>
-    </w:p>
-    <w:p>
-      <w:pPr>
-        <w:rPr>
-          <w:rFonts w:ascii="Arial" w:hAnsi="Arial" w:cs="Arial"/>
-          <w:lang w:val="es-ES"/>
-        </w:rPr>
-      </w:pPr>
+        <w:t>)</w:t>
+      </w:r>
+      <w:r>
+        <w:rPr>
+          <w:rFonts w:ascii="Arial" w:hAnsi="Arial" w:cs="Arial"/>
+          <w:lang w:val="es-ES"/>
+        </w:rPr>
+        <w:t xml:space="preserve"> a los </w:t>
+      </w:r>
+      <w:proofErr w:type="spellStart"/>
+      <w:r>
+        <w:rPr>
+          <w:rFonts w:ascii="Arial" w:hAnsi="Arial" w:cs="Arial"/>
+          <w:highlight w:val="green"/>
+          <w:lang w:val="es-ES"/>
+        </w:rPr>
+        <w:t>EnemyShip</w:t>
+      </w:r>
+      <w:proofErr w:type="spellEnd"/>
+      <w:r>
+        <w:rPr>
+          <w:rFonts w:ascii="Arial" w:hAnsi="Arial" w:cs="Arial"/>
+          <w:lang w:val="es-ES"/>
+        </w:rPr>
+        <w:t xml:space="preserve"> cuando sales de pantalla</w:t>
+      </w:r>
+    </w:p>
+    <w:p>
+      <w:pPr>
+        <w:rPr>
+          <w:rFonts w:ascii="Arial" w:hAnsi="Arial" w:cs="Arial"/>
+          <w:noProof/>
+          <w:u w:val="single"/>
+          <w:lang w:val="es-ES"/>
+        </w:rPr>
+      </w:pPr>
+      <w:r>
+        <w:rPr>
+          <w:rFonts w:ascii="Arial" w:hAnsi="Arial" w:cs="Arial"/>
+          <w:u w:val="single"/>
+          <w:lang w:val="es-ES"/>
+        </w:rPr>
+        <w:t>Resolución:</w:t>
+      </w:r>
+      <w:r>
+        <w:rPr>
+          <w:rFonts w:ascii="Arial" w:hAnsi="Arial" w:cs="Arial"/>
+          <w:noProof/>
+          <w:u w:val="single"/>
+          <w:lang w:val="es-ES"/>
+        </w:rPr>
+        <w:t xml:space="preserve"> </w:t>
+      </w:r>
+    </w:p>
+    <w:p>
+      <w:pPr>
+        <w:rPr>
+          <w:rFonts w:ascii="Arial" w:hAnsi="Arial" w:cs="Arial"/>
+          <w:noProof/>
+          <w:u w:val="single"/>
+          <w:lang w:val="es-ES"/>
+        </w:rPr>
+      </w:pPr>
+      <w:r>
+        <w:rPr>
+          <w:rFonts w:ascii="Arial" w:hAnsi="Arial" w:cs="Arial"/>
+          <w:noProof/>
+          <w:u w:val="single"/>
+          <w:lang w:val="es-ES"/>
+        </w:rPr>
+        <w:drawing>
+          <wp:inline distT="0" distB="0" distL="0" distR="0">
+            <wp:extent cx="4978958" cy="2075298"/>
+            <wp:effectExtent l="0" t="0" r="0" b="1270"/>
+            <wp:docPr id="21" name="Imagen 21"/>
+            <wp:cNvGraphicFramePr>
+              <a:graphicFrameLocks xmlns:a="http://schemas.openxmlformats.org/drawingml/2006/main" noChangeAspect="1"/>
+            </wp:cNvGraphicFramePr>
+            <a:graphic xmlns:a="http://schemas.openxmlformats.org/drawingml/2006/main">
+              <a:graphicData uri="http://schemas.openxmlformats.org/drawingml/2006/picture">
+                <pic:pic xmlns:pic="http://schemas.openxmlformats.org/drawingml/2006/picture">
+                  <pic:nvPicPr>
+                    <pic:cNvPr id="0" name="Picture 2"/>
+                    <pic:cNvPicPr>
+                      <a:picLocks noChangeAspect="1" noChangeArrowheads="1"/>
+                    </pic:cNvPicPr>
+                  </pic:nvPicPr>
+                  <pic:blipFill>
+                    <a:blip r:embed="rId24" cstate="print">
+                      <a:extLst>
+                        <a:ext uri="{28A0092B-C50C-407E-A947-70E740481C1C}">
+                          <a14:useLocalDpi xmlns:a14="http://schemas.microsoft.com/office/drawing/2010/main" val="0"/>
+                        </a:ext>
+                      </a:extLst>
+                    </a:blip>
+                    <a:srcRect/>
+                    <a:stretch>
+                      <a:fillRect/>
+                    </a:stretch>
+                  </pic:blipFill>
+                  <pic:spPr bwMode="auto">
+                    <a:xfrm>
+                      <a:off x="0" y="0"/>
+                      <a:ext cx="4989262" cy="2079593"/>
+                    </a:xfrm>
+                    <a:prstGeom prst="rect">
+                      <a:avLst/>
+                    </a:prstGeom>
+                    <a:noFill/>
+                    <a:ln>
+                      <a:noFill/>
+                    </a:ln>
+                  </pic:spPr>
+                </pic:pic>
+              </a:graphicData>
+            </a:graphic>
+          </wp:inline>
+        </w:drawing>
+      </w:r>
+    </w:p>
+    <w:p>
+      <w:pPr>
+        <w:rPr>
+          <w:rFonts w:ascii="Arial" w:hAnsi="Arial" w:cs="Arial"/>
+          <w:lang w:val="es-ES"/>
+        </w:rPr>
+      </w:pPr>
+      <w:r>
+        <w:rPr>
+          <w:rFonts w:ascii="Arial" w:hAnsi="Arial" w:cs="Arial"/>
+          <w:lang w:val="es-ES"/>
+        </w:rPr>
+        <w:lastRenderedPageBreak/>
+        <w:t xml:space="preserve">Como se ve en el cuadro verde de las nuevas mediciones, el dibujado paso de consumir </w:t>
+      </w:r>
+      <w:r>
+        <w:rPr>
+          <w:rFonts w:ascii="Arial" w:hAnsi="Arial" w:cs="Arial"/>
+          <w:highlight w:val="green"/>
+          <w:lang w:val="es-ES"/>
+        </w:rPr>
+        <w:t>6,94% de CPU a solo 2,43%</w:t>
+      </w:r>
+      <w:r>
+        <w:rPr>
+          <w:rFonts w:ascii="Arial" w:hAnsi="Arial" w:cs="Arial"/>
+          <w:lang w:val="es-ES"/>
+        </w:rPr>
+        <w:t>.</w:t>
+      </w:r>
+    </w:p>
+    <w:p>
+      <w:pPr>
+        <w:rPr>
+          <w:rFonts w:ascii="Arial" w:hAnsi="Arial" w:cs="Arial"/>
+          <w:lang w:val="es-ES"/>
+        </w:rPr>
+      </w:pPr>
+      <w:r>
+        <w:rPr>
+          <w:rFonts w:ascii="Arial" w:hAnsi="Arial" w:cs="Arial"/>
+          <w:lang w:val="es-ES"/>
+        </w:rPr>
+        <w:t xml:space="preserve">Revisando el cuadro azul, vemos que las </w:t>
+      </w:r>
+      <w:r>
+        <w:rPr>
+          <w:rFonts w:ascii="Arial" w:hAnsi="Arial" w:cs="Arial"/>
+          <w:highlight w:val="green"/>
+          <w:lang w:val="es-ES"/>
+        </w:rPr>
+        <w:t>instancias</w:t>
+      </w:r>
+      <w:r>
+        <w:rPr>
+          <w:rFonts w:ascii="Arial" w:hAnsi="Arial" w:cs="Arial"/>
+          <w:lang w:val="es-ES"/>
+        </w:rPr>
+        <w:t xml:space="preserve"> se mantienen alrededor de 5000-6000 y ya no crece constantemente como ocurría antes.</w:t>
+      </w:r>
+    </w:p>
+    <w:p>
+      <w:pPr>
+        <w:rPr>
+          <w:rFonts w:ascii="Arial" w:hAnsi="Arial" w:cs="Arial"/>
+          <w:lang w:val="es-ES"/>
+        </w:rPr>
+      </w:pPr>
+      <w:r>
+        <w:rPr>
+          <w:rFonts w:ascii="Arial" w:hAnsi="Arial" w:cs="Arial"/>
+          <w:lang w:val="es-ES"/>
+        </w:rPr>
+        <w:t>Los cambios fueron positivos.</w:t>
+      </w:r>
     </w:p>
     <w:sectPr>
       <w:pgSz w:w="11906" w:h="16838"/>
@@ -8223,7 +8798,7 @@
   <w:style w:type="paragraph" w:default="1" w:styleId="Normal">
     <w:name w:val="Normal"/>
     <w:qFormat/>
-    <w:rsid w:val="008061B2"/>
+    <w:rsid w:val="00330CF4"/>
   </w:style>
   <w:style w:type="character" w:default="1" w:styleId="Fuentedeprrafopredeter">
     <w:name w:val="Default Paragraph Font"/>
@@ -8586,7 +9161,7 @@
 </file>
 
 <file path=customXml/itemProps1.xml><?xml version="1.0" encoding="utf-8"?>
-<ds:datastoreItem xmlns:ds="http://schemas.openxmlformats.org/officeDocument/2006/customXml" ds:itemID="{CA38A70E-EA0F-40D6-8D27-BF78E0D17083}">
+<ds:datastoreItem xmlns:ds="http://schemas.openxmlformats.org/officeDocument/2006/customXml" ds:itemID="{FA052D4A-58F0-448F-A331-46C9A71CDF90}">
   <ds:schemaRefs>
     <ds:schemaRef ds:uri="http://schemas.openxmlformats.org/officeDocument/2006/bibliography"/>
   </ds:schemaRefs>

</xml_diff>